<commit_message>
notes app using useState and useEffect hook along with localstorage
</commit_message>
<xml_diff>
--- a/JS/learn_react/React js.docx
+++ b/JS/learn_react/React js.docx
@@ -982,17 +982,7 @@
           <w:sz w:val="28"/>
           <w:szCs w:val="28"/>
         </w:rPr>
-        <w:t>How we can pass d</w:t>
-      </w:r>
-      <w:bookmarkStart w:id="0" w:name="_GoBack"/>
-      <w:bookmarkEnd w:id="0"/>
-      <w:r>
-        <w:rPr>
-          <w:rFonts w:ascii="Times New Roman" w:hAnsi="Times New Roman" w:cs="Times New Roman"/>
-          <w:sz w:val="28"/>
-          <w:szCs w:val="28"/>
-        </w:rPr>
-        <w:t>ata</w:t>
+        <w:t>How we can pass data</w:t>
       </w:r>
       <w:r>
         <w:rPr>
@@ -1560,6 +1550,1587 @@
           <w:szCs w:val="28"/>
         </w:rPr>
         <w:t>css</w:t>
+      </w:r>
+      <w:proofErr w:type="spellEnd"/>
+    </w:p>
+    <w:p>
+      <w:pPr>
+        <w:rPr>
+          <w:rFonts w:ascii="Times New Roman" w:hAnsi="Times New Roman" w:cs="Times New Roman"/>
+          <w:b/>
+          <w:sz w:val="32"/>
+          <w:szCs w:val="28"/>
+          <w:u w:val="single"/>
+        </w:rPr>
+      </w:pPr>
+    </w:p>
+    <w:p>
+      <w:pPr>
+        <w:rPr>
+          <w:rFonts w:ascii="Times New Roman" w:hAnsi="Times New Roman" w:cs="Times New Roman"/>
+          <w:b/>
+          <w:sz w:val="32"/>
+          <w:szCs w:val="28"/>
+          <w:u w:val="single"/>
+        </w:rPr>
+      </w:pPr>
+      <w:r>
+        <w:rPr>
+          <w:rFonts w:ascii="Times New Roman" w:hAnsi="Times New Roman" w:cs="Times New Roman"/>
+          <w:b/>
+          <w:sz w:val="32"/>
+          <w:szCs w:val="28"/>
+          <w:u w:val="single"/>
+        </w:rPr>
+        <w:t>Functions</w:t>
+      </w:r>
+    </w:p>
+    <w:p>
+      <w:pPr>
+        <w:pStyle w:val="ListParagraph"/>
+        <w:numPr>
+          <w:ilvl w:val="0"/>
+          <w:numId w:val="7"/>
+        </w:numPr>
+        <w:rPr>
+          <w:rFonts w:ascii="Times New Roman" w:hAnsi="Times New Roman" w:cs="Times New Roman"/>
+          <w:sz w:val="28"/>
+          <w:szCs w:val="28"/>
+        </w:rPr>
+      </w:pPr>
+      <w:r>
+        <w:rPr>
+          <w:rFonts w:ascii="Times New Roman" w:hAnsi="Times New Roman" w:cs="Times New Roman"/>
+          <w:sz w:val="28"/>
+          <w:szCs w:val="28"/>
+        </w:rPr>
+        <w:t>While function calling (</w:t>
+      </w:r>
+      <w:proofErr w:type="spellStart"/>
+      <w:r>
+        <w:rPr>
+          <w:rFonts w:ascii="Times New Roman" w:hAnsi="Times New Roman" w:cs="Times New Roman"/>
+          <w:color w:val="FF0000"/>
+          <w:sz w:val="28"/>
+          <w:szCs w:val="28"/>
+        </w:rPr>
+        <w:t>eg</w:t>
+      </w:r>
+      <w:proofErr w:type="spellEnd"/>
+      <w:r>
+        <w:rPr>
+          <w:rFonts w:ascii="Times New Roman" w:hAnsi="Times New Roman" w:cs="Times New Roman"/>
+          <w:color w:val="FF0000"/>
+          <w:sz w:val="28"/>
+          <w:szCs w:val="28"/>
+        </w:rPr>
+        <w:t xml:space="preserve"> </w:t>
+      </w:r>
+      <w:proofErr w:type="spellStart"/>
+      <w:r>
+        <w:rPr>
+          <w:rFonts w:ascii="Times New Roman" w:hAnsi="Times New Roman" w:cs="Times New Roman"/>
+          <w:color w:val="FF0000"/>
+          <w:sz w:val="28"/>
+          <w:szCs w:val="28"/>
+        </w:rPr>
+        <w:t>onclick</w:t>
+      </w:r>
+      <w:proofErr w:type="spellEnd"/>
+      <w:r>
+        <w:rPr>
+          <w:rFonts w:ascii="Times New Roman" w:hAnsi="Times New Roman" w:cs="Times New Roman"/>
+          <w:color w:val="FF0000"/>
+          <w:sz w:val="28"/>
+          <w:szCs w:val="28"/>
+        </w:rPr>
+        <w:t xml:space="preserve"> = {</w:t>
+      </w:r>
+      <w:proofErr w:type="spellStart"/>
+      <w:r>
+        <w:rPr>
+          <w:rFonts w:ascii="Times New Roman" w:hAnsi="Times New Roman" w:cs="Times New Roman"/>
+          <w:color w:val="FF0000"/>
+          <w:sz w:val="28"/>
+          <w:szCs w:val="28"/>
+        </w:rPr>
+        <w:t>btnclicked</w:t>
+      </w:r>
+      <w:proofErr w:type="spellEnd"/>
+      <w:r>
+        <w:rPr>
+          <w:rFonts w:ascii="Times New Roman" w:hAnsi="Times New Roman" w:cs="Times New Roman"/>
+          <w:color w:val="FF0000"/>
+          <w:sz w:val="28"/>
+          <w:szCs w:val="28"/>
+        </w:rPr>
+        <w:t xml:space="preserve">}) </w:t>
+      </w:r>
+      <w:proofErr w:type="spellStart"/>
+      <w:r>
+        <w:rPr>
+          <w:rFonts w:ascii="Times New Roman" w:hAnsi="Times New Roman" w:cs="Times New Roman"/>
+          <w:sz w:val="28"/>
+          <w:szCs w:val="28"/>
+        </w:rPr>
+        <w:t>btnclic</w:t>
+      </w:r>
+      <w:r>
+        <w:rPr>
+          <w:rFonts w:ascii="Times New Roman" w:hAnsi="Times New Roman" w:cs="Times New Roman"/>
+          <w:sz w:val="28"/>
+          <w:szCs w:val="28"/>
+        </w:rPr>
+        <w:t>k</w:t>
+      </w:r>
+      <w:r>
+        <w:rPr>
+          <w:rFonts w:ascii="Times New Roman" w:hAnsi="Times New Roman" w:cs="Times New Roman"/>
+          <w:sz w:val="28"/>
+          <w:szCs w:val="28"/>
+        </w:rPr>
+        <w:t>ed</w:t>
+      </w:r>
+      <w:proofErr w:type="spellEnd"/>
+      <w:r>
+        <w:rPr>
+          <w:rFonts w:ascii="Times New Roman" w:hAnsi="Times New Roman" w:cs="Times New Roman"/>
+          <w:sz w:val="28"/>
+          <w:szCs w:val="28"/>
+        </w:rPr>
+        <w:t xml:space="preserve"> is a function name and if we add parenthesis </w:t>
+      </w:r>
+      <w:r>
+        <w:rPr>
+          <w:rFonts w:ascii="Times New Roman" w:hAnsi="Times New Roman" w:cs="Times New Roman"/>
+          <w:color w:val="FF0000"/>
+          <w:sz w:val="28"/>
+          <w:szCs w:val="28"/>
+        </w:rPr>
+        <w:t>like (</w:t>
+      </w:r>
+      <w:proofErr w:type="spellStart"/>
+      <w:r>
+        <w:rPr>
+          <w:rFonts w:ascii="Times New Roman" w:hAnsi="Times New Roman" w:cs="Times New Roman"/>
+          <w:color w:val="FF0000"/>
+          <w:sz w:val="28"/>
+          <w:szCs w:val="28"/>
+        </w:rPr>
+        <w:t>onclick</w:t>
+      </w:r>
+      <w:proofErr w:type="spellEnd"/>
+      <w:r>
+        <w:rPr>
+          <w:rFonts w:ascii="Times New Roman" w:hAnsi="Times New Roman" w:cs="Times New Roman"/>
+          <w:color w:val="FF0000"/>
+          <w:sz w:val="28"/>
+          <w:szCs w:val="28"/>
+        </w:rPr>
+        <w:t xml:space="preserve"> = {</w:t>
+      </w:r>
+      <w:proofErr w:type="spellStart"/>
+      <w:proofErr w:type="gramStart"/>
+      <w:r>
+        <w:rPr>
+          <w:rFonts w:ascii="Times New Roman" w:hAnsi="Times New Roman" w:cs="Times New Roman"/>
+          <w:color w:val="FF0000"/>
+          <w:sz w:val="28"/>
+          <w:szCs w:val="28"/>
+        </w:rPr>
+        <w:t>btnclicked</w:t>
+      </w:r>
+      <w:proofErr w:type="spellEnd"/>
+      <w:r>
+        <w:rPr>
+          <w:rFonts w:ascii="Times New Roman" w:hAnsi="Times New Roman" w:cs="Times New Roman"/>
+          <w:color w:val="FF0000"/>
+          <w:sz w:val="28"/>
+          <w:szCs w:val="28"/>
+        </w:rPr>
+        <w:t>(</w:t>
+      </w:r>
+      <w:proofErr w:type="gramEnd"/>
+      <w:r>
+        <w:rPr>
+          <w:rFonts w:ascii="Times New Roman" w:hAnsi="Times New Roman" w:cs="Times New Roman"/>
+          <w:color w:val="FF0000"/>
+          <w:sz w:val="28"/>
+          <w:szCs w:val="28"/>
+        </w:rPr>
+        <w:t>)</w:t>
+      </w:r>
+      <w:r>
+        <w:rPr>
+          <w:rFonts w:ascii="Times New Roman" w:hAnsi="Times New Roman" w:cs="Times New Roman"/>
+          <w:color w:val="FF0000"/>
+          <w:sz w:val="28"/>
+          <w:szCs w:val="28"/>
+        </w:rPr>
+        <w:t>})</w:t>
+      </w:r>
+      <w:r>
+        <w:rPr>
+          <w:rFonts w:ascii="Times New Roman" w:hAnsi="Times New Roman" w:cs="Times New Roman"/>
+          <w:color w:val="FF0000"/>
+          <w:sz w:val="28"/>
+          <w:szCs w:val="28"/>
+        </w:rPr>
+        <w:t xml:space="preserve"> then function will automatically call before clicking button .</w:t>
+      </w:r>
+      <w:r>
+        <w:rPr>
+          <w:rFonts w:ascii="Times New Roman" w:hAnsi="Times New Roman" w:cs="Times New Roman"/>
+          <w:sz w:val="28"/>
+          <w:szCs w:val="28"/>
+        </w:rPr>
+        <w:t xml:space="preserve"> </w:t>
+      </w:r>
+      <w:proofErr w:type="gramStart"/>
+      <w:r>
+        <w:rPr>
+          <w:rFonts w:ascii="Times New Roman" w:hAnsi="Times New Roman" w:cs="Times New Roman"/>
+          <w:sz w:val="28"/>
+          <w:szCs w:val="28"/>
+        </w:rPr>
+        <w:t>so</w:t>
+      </w:r>
+      <w:proofErr w:type="gramEnd"/>
+      <w:r>
+        <w:rPr>
+          <w:rFonts w:ascii="Times New Roman" w:hAnsi="Times New Roman" w:cs="Times New Roman"/>
+          <w:sz w:val="28"/>
+          <w:szCs w:val="28"/>
+        </w:rPr>
+        <w:t xml:space="preserve"> no need of parenthesis</w:t>
+      </w:r>
+      <w:r>
+        <w:rPr>
+          <w:rFonts w:ascii="Times New Roman" w:hAnsi="Times New Roman" w:cs="Times New Roman"/>
+          <w:sz w:val="28"/>
+          <w:szCs w:val="28"/>
+        </w:rPr>
+        <w:t xml:space="preserve">. To resolve this that function I automatically calling </w:t>
+      </w:r>
+      <w:proofErr w:type="spellStart"/>
+      <w:r>
+        <w:rPr>
+          <w:rFonts w:ascii="Times New Roman" w:hAnsi="Times New Roman" w:cs="Times New Roman"/>
+          <w:sz w:val="28"/>
+          <w:szCs w:val="28"/>
+        </w:rPr>
+        <w:t>usw</w:t>
+      </w:r>
+      <w:proofErr w:type="spellEnd"/>
+      <w:r>
+        <w:rPr>
+          <w:rFonts w:ascii="Times New Roman" w:hAnsi="Times New Roman" w:cs="Times New Roman"/>
+          <w:sz w:val="28"/>
+          <w:szCs w:val="28"/>
+        </w:rPr>
+        <w:t xml:space="preserve"> function inside event then call it with </w:t>
+      </w:r>
+      <w:proofErr w:type="spellStart"/>
+      <w:r>
+        <w:rPr>
+          <w:rFonts w:ascii="Times New Roman" w:hAnsi="Times New Roman" w:cs="Times New Roman"/>
+          <w:sz w:val="28"/>
+          <w:szCs w:val="28"/>
+        </w:rPr>
+        <w:t>parenthseis</w:t>
+      </w:r>
+      <w:proofErr w:type="spellEnd"/>
+    </w:p>
+    <w:p>
+      <w:pPr>
+        <w:pStyle w:val="ListParagraph"/>
+        <w:numPr>
+          <w:ilvl w:val="0"/>
+          <w:numId w:val="7"/>
+        </w:numPr>
+        <w:rPr>
+          <w:rFonts w:ascii="Times New Roman" w:hAnsi="Times New Roman" w:cs="Times New Roman"/>
+          <w:sz w:val="28"/>
+          <w:szCs w:val="28"/>
+        </w:rPr>
+      </w:pPr>
+      <w:r>
+        <w:rPr>
+          <w:rFonts w:ascii="Times New Roman" w:hAnsi="Times New Roman" w:cs="Times New Roman"/>
+          <w:sz w:val="28"/>
+          <w:szCs w:val="28"/>
+        </w:rPr>
+        <w:t xml:space="preserve">On </w:t>
+      </w:r>
+      <w:r>
+        <w:rPr>
+          <w:rFonts w:ascii="Times New Roman" w:hAnsi="Times New Roman" w:cs="Times New Roman"/>
+          <w:color w:val="FF0000"/>
+          <w:sz w:val="28"/>
+          <w:szCs w:val="28"/>
+        </w:rPr>
+        <w:t xml:space="preserve">input </w:t>
+      </w:r>
+      <w:r>
+        <w:rPr>
+          <w:rFonts w:ascii="Times New Roman" w:hAnsi="Times New Roman" w:cs="Times New Roman"/>
+          <w:sz w:val="28"/>
+          <w:szCs w:val="28"/>
+        </w:rPr>
+        <w:t xml:space="preserve">use </w:t>
+      </w:r>
+      <w:proofErr w:type="spellStart"/>
+      <w:r>
+        <w:rPr>
+          <w:rFonts w:ascii="Times New Roman" w:hAnsi="Times New Roman" w:cs="Times New Roman"/>
+          <w:color w:val="FF0000"/>
+          <w:sz w:val="28"/>
+          <w:szCs w:val="28"/>
+        </w:rPr>
+        <w:t>onchange</w:t>
+      </w:r>
+      <w:proofErr w:type="spellEnd"/>
+      <w:r>
+        <w:rPr>
+          <w:rFonts w:ascii="Times New Roman" w:hAnsi="Times New Roman" w:cs="Times New Roman"/>
+          <w:color w:val="FF0000"/>
+          <w:sz w:val="28"/>
+          <w:szCs w:val="28"/>
+        </w:rPr>
+        <w:t xml:space="preserve"> </w:t>
+      </w:r>
+      <w:r>
+        <w:rPr>
+          <w:rFonts w:ascii="Times New Roman" w:hAnsi="Times New Roman" w:cs="Times New Roman"/>
+          <w:sz w:val="28"/>
+          <w:szCs w:val="28"/>
+        </w:rPr>
+        <w:t xml:space="preserve"> event so when user typed then event occur</w:t>
+      </w:r>
+    </w:p>
+    <w:p>
+      <w:pPr>
+        <w:pStyle w:val="ListParagraph"/>
+        <w:numPr>
+          <w:ilvl w:val="0"/>
+          <w:numId w:val="7"/>
+        </w:numPr>
+        <w:rPr>
+          <w:rFonts w:ascii="Times New Roman" w:hAnsi="Times New Roman" w:cs="Times New Roman"/>
+          <w:color w:val="FF0000"/>
+          <w:sz w:val="28"/>
+          <w:szCs w:val="28"/>
+        </w:rPr>
+      </w:pPr>
+      <w:proofErr w:type="spellStart"/>
+      <w:r>
+        <w:rPr>
+          <w:rFonts w:ascii="Times New Roman" w:hAnsi="Times New Roman" w:cs="Times New Roman"/>
+          <w:color w:val="FF0000"/>
+          <w:sz w:val="28"/>
+          <w:szCs w:val="28"/>
+        </w:rPr>
+        <w:t>onWheel</w:t>
+      </w:r>
+      <w:proofErr w:type="spellEnd"/>
+      <w:r>
+        <w:rPr>
+          <w:rFonts w:ascii="Times New Roman" w:hAnsi="Times New Roman" w:cs="Times New Roman"/>
+          <w:color w:val="FF0000"/>
+          <w:sz w:val="28"/>
+          <w:szCs w:val="28"/>
+        </w:rPr>
+        <w:t xml:space="preserve"> :- for scrolling </w:t>
+      </w:r>
+    </w:p>
+    <w:p>
+      <w:pPr>
+        <w:pStyle w:val="ListParagraph"/>
+        <w:numPr>
+          <w:ilvl w:val="0"/>
+          <w:numId w:val="7"/>
+        </w:numPr>
+        <w:rPr>
+          <w:rFonts w:ascii="Times New Roman" w:hAnsi="Times New Roman" w:cs="Times New Roman"/>
+          <w:color w:val="FF0000"/>
+          <w:sz w:val="28"/>
+          <w:szCs w:val="28"/>
+        </w:rPr>
+      </w:pPr>
+      <w:proofErr w:type="spellStart"/>
+      <w:r>
+        <w:rPr>
+          <w:rFonts w:ascii="Times New Roman" w:hAnsi="Times New Roman" w:cs="Times New Roman"/>
+          <w:color w:val="FF0000"/>
+          <w:sz w:val="28"/>
+          <w:szCs w:val="28"/>
+        </w:rPr>
+        <w:t>deltaY,deltaX</w:t>
+      </w:r>
+      <w:proofErr w:type="spellEnd"/>
+      <w:r>
+        <w:rPr>
+          <w:rFonts w:ascii="Times New Roman" w:hAnsi="Times New Roman" w:cs="Times New Roman"/>
+          <w:color w:val="FF0000"/>
+          <w:sz w:val="28"/>
+          <w:szCs w:val="28"/>
+        </w:rPr>
+        <w:t xml:space="preserve">:- Speed of scrolling </w:t>
+      </w:r>
+    </w:p>
+    <w:p>
+      <w:pPr>
+        <w:rPr>
+          <w:rFonts w:ascii="Times New Roman" w:hAnsi="Times New Roman" w:cs="Times New Roman"/>
+          <w:b/>
+          <w:sz w:val="32"/>
+          <w:szCs w:val="32"/>
+          <w:u w:val="single"/>
+        </w:rPr>
+      </w:pPr>
+      <w:r>
+        <w:rPr>
+          <w:rFonts w:ascii="Times New Roman" w:hAnsi="Times New Roman" w:cs="Times New Roman"/>
+          <w:b/>
+          <w:sz w:val="32"/>
+          <w:szCs w:val="32"/>
+          <w:u w:val="single"/>
+        </w:rPr>
+        <w:t>Hooks</w:t>
+      </w:r>
+    </w:p>
+    <w:p>
+      <w:pPr>
+        <w:pStyle w:val="ListParagraph"/>
+        <w:numPr>
+          <w:ilvl w:val="0"/>
+          <w:numId w:val="8"/>
+        </w:numPr>
+        <w:rPr>
+          <w:rFonts w:ascii="Times New Roman" w:hAnsi="Times New Roman" w:cs="Times New Roman"/>
+          <w:sz w:val="28"/>
+          <w:szCs w:val="28"/>
+        </w:rPr>
+      </w:pPr>
+      <w:r>
+        <w:rPr>
+          <w:rFonts w:ascii="Times New Roman" w:hAnsi="Times New Roman" w:cs="Times New Roman"/>
+          <w:sz w:val="28"/>
+          <w:szCs w:val="28"/>
+        </w:rPr>
+        <w:t>use in functional component</w:t>
+      </w:r>
+    </w:p>
+    <w:p>
+      <w:pPr>
+        <w:pStyle w:val="ListParagraph"/>
+        <w:numPr>
+          <w:ilvl w:val="0"/>
+          <w:numId w:val="8"/>
+        </w:numPr>
+        <w:rPr>
+          <w:rFonts w:ascii="Times New Roman" w:hAnsi="Times New Roman" w:cs="Times New Roman"/>
+          <w:sz w:val="28"/>
+          <w:szCs w:val="28"/>
+        </w:rPr>
+      </w:pPr>
+      <w:proofErr w:type="spellStart"/>
+      <w:r>
+        <w:rPr>
+          <w:rFonts w:ascii="Times New Roman" w:hAnsi="Times New Roman" w:cs="Times New Roman"/>
+          <w:color w:val="FF0000"/>
+          <w:sz w:val="28"/>
+          <w:szCs w:val="28"/>
+        </w:rPr>
+        <w:t>useState</w:t>
+      </w:r>
+      <w:proofErr w:type="spellEnd"/>
+      <w:r>
+        <w:rPr>
+          <w:rFonts w:ascii="Times New Roman" w:hAnsi="Times New Roman" w:cs="Times New Roman"/>
+          <w:sz w:val="28"/>
+          <w:szCs w:val="28"/>
+        </w:rPr>
+        <w:t xml:space="preserve">:-manage state  </w:t>
+      </w:r>
+      <w:r>
+        <w:rPr>
+          <w:rFonts w:ascii="Times New Roman" w:hAnsi="Times New Roman" w:cs="Times New Roman"/>
+          <w:color w:val="FF0000"/>
+          <w:sz w:val="28"/>
+          <w:szCs w:val="28"/>
+        </w:rPr>
+        <w:t xml:space="preserve">changing  value </w:t>
+      </w:r>
+      <w:r>
+        <w:rPr>
+          <w:rFonts w:ascii="Times New Roman" w:hAnsi="Times New Roman" w:cs="Times New Roman"/>
+          <w:sz w:val="28"/>
+          <w:szCs w:val="28"/>
+        </w:rPr>
+        <w:t xml:space="preserve">in state </w:t>
+      </w:r>
+    </w:p>
+    <w:p>
+      <w:pPr>
+        <w:pStyle w:val="ListParagraph"/>
+        <w:numPr>
+          <w:ilvl w:val="0"/>
+          <w:numId w:val="8"/>
+        </w:numPr>
+        <w:rPr>
+          <w:rFonts w:ascii="Times New Roman" w:hAnsi="Times New Roman" w:cs="Times New Roman"/>
+          <w:sz w:val="28"/>
+          <w:szCs w:val="28"/>
+        </w:rPr>
+      </w:pPr>
+      <w:proofErr w:type="spellStart"/>
+      <w:r>
+        <w:rPr>
+          <w:rFonts w:ascii="Times New Roman" w:hAnsi="Times New Roman" w:cs="Times New Roman"/>
+          <w:color w:val="FF0000"/>
+          <w:sz w:val="28"/>
+          <w:szCs w:val="28"/>
+        </w:rPr>
+        <w:t>useReducer</w:t>
+      </w:r>
+      <w:proofErr w:type="spellEnd"/>
+      <w:r>
+        <w:rPr>
+          <w:rFonts w:ascii="Times New Roman" w:hAnsi="Times New Roman" w:cs="Times New Roman"/>
+          <w:sz w:val="28"/>
+          <w:szCs w:val="28"/>
+        </w:rPr>
+        <w:t xml:space="preserve">:- </w:t>
+      </w:r>
+      <w:r>
+        <w:rPr>
+          <w:rFonts w:ascii="Times New Roman" w:hAnsi="Times New Roman" w:cs="Times New Roman"/>
+          <w:sz w:val="28"/>
+          <w:szCs w:val="28"/>
+        </w:rPr>
+        <w:t xml:space="preserve"> local storage la data mange </w:t>
+      </w:r>
+      <w:proofErr w:type="spellStart"/>
+      <w:r>
+        <w:rPr>
+          <w:rFonts w:ascii="Times New Roman" w:hAnsi="Times New Roman" w:cs="Times New Roman"/>
+          <w:sz w:val="28"/>
+          <w:szCs w:val="28"/>
+        </w:rPr>
+        <w:t>karaych</w:t>
+      </w:r>
+      <w:proofErr w:type="spellEnd"/>
+      <w:r>
+        <w:rPr>
+          <w:rFonts w:ascii="Times New Roman" w:hAnsi="Times New Roman" w:cs="Times New Roman"/>
+          <w:sz w:val="28"/>
+          <w:szCs w:val="28"/>
+        </w:rPr>
+        <w:t xml:space="preserve"> </w:t>
+      </w:r>
+      <w:proofErr w:type="spellStart"/>
+      <w:r>
+        <w:rPr>
+          <w:rFonts w:ascii="Times New Roman" w:hAnsi="Times New Roman" w:cs="Times New Roman"/>
+          <w:sz w:val="28"/>
+          <w:szCs w:val="28"/>
+        </w:rPr>
+        <w:t>kam</w:t>
+      </w:r>
+      <w:proofErr w:type="spellEnd"/>
+      <w:r>
+        <w:rPr>
+          <w:rFonts w:ascii="Times New Roman" w:hAnsi="Times New Roman" w:cs="Times New Roman"/>
+          <w:sz w:val="28"/>
+          <w:szCs w:val="28"/>
+        </w:rPr>
+        <w:t xml:space="preserve">, complex </w:t>
+      </w:r>
+      <w:proofErr w:type="spellStart"/>
+      <w:r>
+        <w:rPr>
+          <w:rFonts w:ascii="Times New Roman" w:hAnsi="Times New Roman" w:cs="Times New Roman"/>
+          <w:sz w:val="28"/>
+          <w:szCs w:val="28"/>
+        </w:rPr>
+        <w:t>kam</w:t>
+      </w:r>
+      <w:proofErr w:type="spellEnd"/>
+      <w:r>
+        <w:rPr>
+          <w:rFonts w:ascii="Times New Roman" w:hAnsi="Times New Roman" w:cs="Times New Roman"/>
+          <w:sz w:val="28"/>
+          <w:szCs w:val="28"/>
+        </w:rPr>
+        <w:t xml:space="preserve">, user </w:t>
+      </w:r>
+      <w:proofErr w:type="spellStart"/>
+      <w:r>
+        <w:rPr>
+          <w:rFonts w:ascii="Times New Roman" w:hAnsi="Times New Roman" w:cs="Times New Roman"/>
+          <w:sz w:val="28"/>
+          <w:szCs w:val="28"/>
+        </w:rPr>
+        <w:t>loggin</w:t>
+      </w:r>
+      <w:proofErr w:type="spellEnd"/>
+      <w:r>
+        <w:rPr>
+          <w:rFonts w:ascii="Times New Roman" w:hAnsi="Times New Roman" w:cs="Times New Roman"/>
+          <w:sz w:val="28"/>
+          <w:szCs w:val="28"/>
+        </w:rPr>
+        <w:t xml:space="preserve"> </w:t>
+      </w:r>
+      <w:proofErr w:type="spellStart"/>
+      <w:r>
+        <w:rPr>
+          <w:rFonts w:ascii="Times New Roman" w:hAnsi="Times New Roman" w:cs="Times New Roman"/>
+          <w:sz w:val="28"/>
+          <w:szCs w:val="28"/>
+        </w:rPr>
+        <w:t>aahe</w:t>
+      </w:r>
+      <w:proofErr w:type="spellEnd"/>
+      <w:r>
+        <w:rPr>
+          <w:rFonts w:ascii="Times New Roman" w:hAnsi="Times New Roman" w:cs="Times New Roman"/>
+          <w:sz w:val="28"/>
+          <w:szCs w:val="28"/>
+        </w:rPr>
+        <w:t xml:space="preserve"> or not </w:t>
+      </w:r>
+      <w:proofErr w:type="spellStart"/>
+      <w:r>
+        <w:rPr>
+          <w:rFonts w:ascii="Times New Roman" w:hAnsi="Times New Roman" w:cs="Times New Roman"/>
+          <w:sz w:val="28"/>
+          <w:szCs w:val="28"/>
+        </w:rPr>
+        <w:t>tyasathi</w:t>
+      </w:r>
+      <w:proofErr w:type="spellEnd"/>
+      <w:r>
+        <w:rPr>
+          <w:rFonts w:ascii="Times New Roman" w:hAnsi="Times New Roman" w:cs="Times New Roman"/>
+          <w:sz w:val="28"/>
+          <w:szCs w:val="28"/>
+        </w:rPr>
+        <w:t xml:space="preserve"> </w:t>
+      </w:r>
+    </w:p>
+    <w:p>
+      <w:pPr>
+        <w:pStyle w:val="ListParagraph"/>
+        <w:numPr>
+          <w:ilvl w:val="0"/>
+          <w:numId w:val="8"/>
+        </w:numPr>
+        <w:rPr>
+          <w:rFonts w:ascii="Times New Roman" w:hAnsi="Times New Roman" w:cs="Times New Roman"/>
+          <w:sz w:val="28"/>
+          <w:szCs w:val="28"/>
+        </w:rPr>
+      </w:pPr>
+      <w:proofErr w:type="spellStart"/>
+      <w:proofErr w:type="gramStart"/>
+      <w:r>
+        <w:rPr>
+          <w:rFonts w:ascii="Times New Roman" w:hAnsi="Times New Roman" w:cs="Times New Roman"/>
+          <w:color w:val="FF0000"/>
+          <w:sz w:val="28"/>
+          <w:szCs w:val="28"/>
+        </w:rPr>
+        <w:t>useEffect</w:t>
+      </w:r>
+      <w:proofErr w:type="spellEnd"/>
+      <w:proofErr w:type="gramEnd"/>
+      <w:r>
+        <w:rPr>
+          <w:rFonts w:ascii="Times New Roman" w:hAnsi="Times New Roman" w:cs="Times New Roman"/>
+          <w:color w:val="FF0000"/>
+          <w:sz w:val="28"/>
+          <w:szCs w:val="28"/>
+        </w:rPr>
+        <w:t xml:space="preserve"> </w:t>
+      </w:r>
+      <w:r>
+        <w:rPr>
+          <w:rFonts w:ascii="Times New Roman" w:hAnsi="Times New Roman" w:cs="Times New Roman"/>
+          <w:sz w:val="28"/>
+          <w:szCs w:val="28"/>
+        </w:rPr>
+        <w:t>:</w:t>
+      </w:r>
+      <w:r>
+        <w:rPr>
+          <w:rFonts w:ascii="Times New Roman" w:hAnsi="Times New Roman" w:cs="Times New Roman"/>
+          <w:sz w:val="28"/>
+          <w:szCs w:val="28"/>
+        </w:rPr>
+        <w:t xml:space="preserve">- </w:t>
+      </w:r>
+      <w:r>
+        <w:rPr>
+          <w:rFonts w:ascii="Times New Roman" w:hAnsi="Times New Roman" w:cs="Times New Roman"/>
+          <w:color w:val="FF0000"/>
+          <w:sz w:val="28"/>
+          <w:szCs w:val="28"/>
+        </w:rPr>
+        <w:t xml:space="preserve">side by side process </w:t>
+      </w:r>
+      <w:r>
+        <w:rPr>
+          <w:rFonts w:ascii="Times New Roman" w:hAnsi="Times New Roman" w:cs="Times New Roman"/>
+          <w:sz w:val="28"/>
+          <w:szCs w:val="28"/>
+        </w:rPr>
+        <w:t xml:space="preserve">without disturbing main cheese. Like </w:t>
+      </w:r>
+      <w:r>
+        <w:rPr>
+          <w:rFonts w:ascii="Times New Roman" w:hAnsi="Times New Roman" w:cs="Times New Roman"/>
+          <w:color w:val="FF0000"/>
+          <w:sz w:val="28"/>
+          <w:szCs w:val="28"/>
+        </w:rPr>
+        <w:t xml:space="preserve">API </w:t>
+      </w:r>
+    </w:p>
+    <w:p>
+      <w:pPr>
+        <w:pStyle w:val="ListParagraph"/>
+        <w:numPr>
+          <w:ilvl w:val="0"/>
+          <w:numId w:val="8"/>
+        </w:numPr>
+        <w:rPr>
+          <w:rFonts w:ascii="Times New Roman" w:hAnsi="Times New Roman" w:cs="Times New Roman"/>
+          <w:sz w:val="28"/>
+          <w:szCs w:val="28"/>
+        </w:rPr>
+      </w:pPr>
+      <w:proofErr w:type="spellStart"/>
+      <w:proofErr w:type="gramStart"/>
+      <w:r>
+        <w:rPr>
+          <w:rFonts w:ascii="Times New Roman" w:hAnsi="Times New Roman" w:cs="Times New Roman"/>
+          <w:color w:val="FF0000"/>
+          <w:sz w:val="28"/>
+          <w:szCs w:val="28"/>
+        </w:rPr>
+        <w:t>useRef</w:t>
+      </w:r>
+      <w:proofErr w:type="spellEnd"/>
+      <w:proofErr w:type="gramEnd"/>
+      <w:r>
+        <w:rPr>
+          <w:rFonts w:ascii="Times New Roman" w:hAnsi="Times New Roman" w:cs="Times New Roman"/>
+          <w:color w:val="000000" w:themeColor="text1"/>
+          <w:sz w:val="28"/>
+          <w:szCs w:val="28"/>
+        </w:rPr>
+        <w:t xml:space="preserve">:-  </w:t>
+      </w:r>
+      <w:proofErr w:type="spellStart"/>
+      <w:r>
+        <w:rPr>
+          <w:rFonts w:ascii="Times New Roman" w:hAnsi="Times New Roman" w:cs="Times New Roman"/>
+          <w:color w:val="000000" w:themeColor="text1"/>
+          <w:sz w:val="28"/>
+          <w:szCs w:val="28"/>
+        </w:rPr>
+        <w:t>kisi</w:t>
+      </w:r>
+      <w:proofErr w:type="spellEnd"/>
+      <w:r>
+        <w:rPr>
+          <w:rFonts w:ascii="Times New Roman" w:hAnsi="Times New Roman" w:cs="Times New Roman"/>
+          <w:color w:val="000000" w:themeColor="text1"/>
+          <w:sz w:val="28"/>
+          <w:szCs w:val="28"/>
+        </w:rPr>
+        <w:t xml:space="preserve"> </w:t>
+      </w:r>
+      <w:proofErr w:type="spellStart"/>
+      <w:r>
+        <w:rPr>
+          <w:rFonts w:ascii="Times New Roman" w:hAnsi="Times New Roman" w:cs="Times New Roman"/>
+          <w:color w:val="000000" w:themeColor="text1"/>
+          <w:sz w:val="28"/>
+          <w:szCs w:val="28"/>
+        </w:rPr>
+        <w:t>bhi</w:t>
+      </w:r>
+      <w:proofErr w:type="spellEnd"/>
+      <w:r>
+        <w:rPr>
+          <w:rFonts w:ascii="Times New Roman" w:hAnsi="Times New Roman" w:cs="Times New Roman"/>
+          <w:color w:val="000000" w:themeColor="text1"/>
+          <w:sz w:val="28"/>
+          <w:szCs w:val="28"/>
+        </w:rPr>
+        <w:t xml:space="preserve"> </w:t>
+      </w:r>
+      <w:r>
+        <w:rPr>
+          <w:rFonts w:ascii="Times New Roman" w:hAnsi="Times New Roman" w:cs="Times New Roman"/>
+          <w:color w:val="FF0000"/>
+          <w:sz w:val="28"/>
+          <w:szCs w:val="28"/>
+        </w:rPr>
+        <w:t>DOM</w:t>
+      </w:r>
+      <w:r>
+        <w:rPr>
+          <w:rFonts w:ascii="Times New Roman" w:hAnsi="Times New Roman" w:cs="Times New Roman"/>
+          <w:color w:val="000000" w:themeColor="text1"/>
+          <w:sz w:val="28"/>
+          <w:szCs w:val="28"/>
+        </w:rPr>
+        <w:t xml:space="preserve"> element </w:t>
+      </w:r>
+      <w:proofErr w:type="spellStart"/>
+      <w:r>
+        <w:rPr>
+          <w:rFonts w:ascii="Times New Roman" w:hAnsi="Times New Roman" w:cs="Times New Roman"/>
+          <w:color w:val="000000" w:themeColor="text1"/>
+          <w:sz w:val="28"/>
+          <w:szCs w:val="28"/>
+        </w:rPr>
+        <w:t>ko</w:t>
+      </w:r>
+      <w:proofErr w:type="spellEnd"/>
+      <w:r>
+        <w:rPr>
+          <w:rFonts w:ascii="Times New Roman" w:hAnsi="Times New Roman" w:cs="Times New Roman"/>
+          <w:color w:val="000000" w:themeColor="text1"/>
+          <w:sz w:val="28"/>
+          <w:szCs w:val="28"/>
+        </w:rPr>
+        <w:t xml:space="preserve"> </w:t>
+      </w:r>
+      <w:r>
+        <w:rPr>
+          <w:rFonts w:ascii="Times New Roman" w:hAnsi="Times New Roman" w:cs="Times New Roman"/>
+          <w:color w:val="FF0000"/>
+          <w:sz w:val="28"/>
+          <w:szCs w:val="28"/>
+        </w:rPr>
+        <w:t xml:space="preserve">select </w:t>
+      </w:r>
+      <w:proofErr w:type="spellStart"/>
+      <w:r>
+        <w:rPr>
+          <w:rFonts w:ascii="Times New Roman" w:hAnsi="Times New Roman" w:cs="Times New Roman"/>
+          <w:color w:val="FF0000"/>
+          <w:sz w:val="28"/>
+          <w:szCs w:val="28"/>
+        </w:rPr>
+        <w:t>karneka</w:t>
+      </w:r>
+      <w:proofErr w:type="spellEnd"/>
+      <w:r>
+        <w:rPr>
+          <w:rFonts w:ascii="Times New Roman" w:hAnsi="Times New Roman" w:cs="Times New Roman"/>
+          <w:color w:val="FF0000"/>
+          <w:sz w:val="28"/>
+          <w:szCs w:val="28"/>
+        </w:rPr>
+        <w:t xml:space="preserve"> </w:t>
+      </w:r>
+      <w:proofErr w:type="spellStart"/>
+      <w:r>
+        <w:rPr>
+          <w:rFonts w:ascii="Times New Roman" w:hAnsi="Times New Roman" w:cs="Times New Roman"/>
+          <w:color w:val="FF0000"/>
+          <w:sz w:val="28"/>
+          <w:szCs w:val="28"/>
+        </w:rPr>
+        <w:t>kam</w:t>
+      </w:r>
+      <w:proofErr w:type="spellEnd"/>
+      <w:r>
+        <w:rPr>
+          <w:rFonts w:ascii="Times New Roman" w:hAnsi="Times New Roman" w:cs="Times New Roman"/>
+          <w:color w:val="FF0000"/>
+          <w:sz w:val="28"/>
+          <w:szCs w:val="28"/>
+        </w:rPr>
+        <w:t xml:space="preserve"> </w:t>
+      </w:r>
+      <w:r>
+        <w:rPr>
+          <w:rFonts w:ascii="Times New Roman" w:hAnsi="Times New Roman" w:cs="Times New Roman"/>
+          <w:color w:val="000000" w:themeColor="text1"/>
+          <w:sz w:val="28"/>
+          <w:szCs w:val="28"/>
+        </w:rPr>
+        <w:t xml:space="preserve">.  like </w:t>
+      </w:r>
+      <w:proofErr w:type="spellStart"/>
+      <w:r>
+        <w:rPr>
+          <w:rFonts w:ascii="Times New Roman" w:hAnsi="Times New Roman" w:cs="Times New Roman"/>
+          <w:color w:val="000000" w:themeColor="text1"/>
+          <w:sz w:val="28"/>
+          <w:szCs w:val="28"/>
+        </w:rPr>
+        <w:t>aaplyla</w:t>
+      </w:r>
+      <w:proofErr w:type="spellEnd"/>
+      <w:r>
+        <w:rPr>
+          <w:rFonts w:ascii="Times New Roman" w:hAnsi="Times New Roman" w:cs="Times New Roman"/>
+          <w:color w:val="000000" w:themeColor="text1"/>
+          <w:sz w:val="28"/>
+          <w:szCs w:val="28"/>
+        </w:rPr>
+        <w:t xml:space="preserve"> </w:t>
+      </w:r>
+      <w:proofErr w:type="spellStart"/>
+      <w:r>
+        <w:rPr>
+          <w:rFonts w:ascii="Times New Roman" w:hAnsi="Times New Roman" w:cs="Times New Roman"/>
+          <w:color w:val="000000" w:themeColor="text1"/>
+          <w:sz w:val="28"/>
+          <w:szCs w:val="28"/>
+        </w:rPr>
+        <w:t>jr</w:t>
+      </w:r>
+      <w:proofErr w:type="spellEnd"/>
+      <w:r>
+        <w:rPr>
+          <w:rFonts w:ascii="Times New Roman" w:hAnsi="Times New Roman" w:cs="Times New Roman"/>
+          <w:color w:val="000000" w:themeColor="text1"/>
+          <w:sz w:val="28"/>
+          <w:szCs w:val="28"/>
+        </w:rPr>
+        <w:t xml:space="preserve"> </w:t>
+      </w:r>
+      <w:proofErr w:type="spellStart"/>
+      <w:r>
+        <w:rPr>
+          <w:rFonts w:ascii="Times New Roman" w:hAnsi="Times New Roman" w:cs="Times New Roman"/>
+          <w:color w:val="000000" w:themeColor="text1"/>
+          <w:sz w:val="28"/>
+          <w:szCs w:val="28"/>
+        </w:rPr>
+        <w:t>kahihi</w:t>
+      </w:r>
+      <w:proofErr w:type="spellEnd"/>
+      <w:r>
+        <w:rPr>
+          <w:rFonts w:ascii="Times New Roman" w:hAnsi="Times New Roman" w:cs="Times New Roman"/>
+          <w:color w:val="000000" w:themeColor="text1"/>
+          <w:sz w:val="28"/>
+          <w:szCs w:val="28"/>
+        </w:rPr>
+        <w:t xml:space="preserve"> </w:t>
+      </w:r>
+      <w:proofErr w:type="spellStart"/>
+      <w:r>
+        <w:rPr>
+          <w:rFonts w:ascii="Times New Roman" w:hAnsi="Times New Roman" w:cs="Times New Roman"/>
+          <w:color w:val="000000" w:themeColor="text1"/>
+          <w:sz w:val="28"/>
+          <w:szCs w:val="28"/>
+        </w:rPr>
+        <w:t>kam</w:t>
+      </w:r>
+      <w:proofErr w:type="spellEnd"/>
+      <w:r>
+        <w:rPr>
+          <w:rFonts w:ascii="Times New Roman" w:hAnsi="Times New Roman" w:cs="Times New Roman"/>
+          <w:color w:val="000000" w:themeColor="text1"/>
+          <w:sz w:val="28"/>
+          <w:szCs w:val="28"/>
+        </w:rPr>
+        <w:t xml:space="preserve"> </w:t>
+      </w:r>
+      <w:proofErr w:type="spellStart"/>
+      <w:r>
+        <w:rPr>
+          <w:rFonts w:ascii="Times New Roman" w:hAnsi="Times New Roman" w:cs="Times New Roman"/>
+          <w:color w:val="000000" w:themeColor="text1"/>
+          <w:sz w:val="28"/>
+          <w:szCs w:val="28"/>
+        </w:rPr>
+        <w:t>karaych</w:t>
+      </w:r>
+      <w:proofErr w:type="spellEnd"/>
+      <w:r>
+        <w:rPr>
+          <w:rFonts w:ascii="Times New Roman" w:hAnsi="Times New Roman" w:cs="Times New Roman"/>
+          <w:color w:val="000000" w:themeColor="text1"/>
+          <w:sz w:val="28"/>
+          <w:szCs w:val="28"/>
+        </w:rPr>
+        <w:t xml:space="preserve"> variable change </w:t>
+      </w:r>
+      <w:proofErr w:type="spellStart"/>
+      <w:r>
+        <w:rPr>
+          <w:rFonts w:ascii="Times New Roman" w:hAnsi="Times New Roman" w:cs="Times New Roman"/>
+          <w:color w:val="000000" w:themeColor="text1"/>
+          <w:sz w:val="28"/>
+          <w:szCs w:val="28"/>
+        </w:rPr>
+        <w:t>karaych</w:t>
+      </w:r>
+      <w:proofErr w:type="spellEnd"/>
+      <w:r>
+        <w:rPr>
+          <w:rFonts w:ascii="Times New Roman" w:hAnsi="Times New Roman" w:cs="Times New Roman"/>
+          <w:color w:val="000000" w:themeColor="text1"/>
+          <w:sz w:val="28"/>
+          <w:szCs w:val="28"/>
+        </w:rPr>
+        <w:t xml:space="preserve"> </w:t>
+      </w:r>
+      <w:proofErr w:type="spellStart"/>
+      <w:r>
+        <w:rPr>
+          <w:rFonts w:ascii="Times New Roman" w:hAnsi="Times New Roman" w:cs="Times New Roman"/>
+          <w:color w:val="000000" w:themeColor="text1"/>
+          <w:sz w:val="28"/>
+          <w:szCs w:val="28"/>
+        </w:rPr>
+        <w:t>tr</w:t>
+      </w:r>
+      <w:proofErr w:type="spellEnd"/>
+      <w:r>
+        <w:rPr>
+          <w:rFonts w:ascii="Times New Roman" w:hAnsi="Times New Roman" w:cs="Times New Roman"/>
+          <w:color w:val="000000" w:themeColor="text1"/>
+          <w:sz w:val="28"/>
+          <w:szCs w:val="28"/>
+        </w:rPr>
+        <w:t xml:space="preserve"> </w:t>
+      </w:r>
+      <w:proofErr w:type="spellStart"/>
+      <w:r>
+        <w:rPr>
+          <w:rFonts w:ascii="Times New Roman" w:hAnsi="Times New Roman" w:cs="Times New Roman"/>
+          <w:color w:val="000000" w:themeColor="text1"/>
+          <w:sz w:val="28"/>
+          <w:szCs w:val="28"/>
+        </w:rPr>
+        <w:t>aapn</w:t>
+      </w:r>
+      <w:proofErr w:type="spellEnd"/>
+      <w:r>
+        <w:rPr>
+          <w:rFonts w:ascii="Times New Roman" w:hAnsi="Times New Roman" w:cs="Times New Roman"/>
+          <w:color w:val="000000" w:themeColor="text1"/>
+          <w:sz w:val="28"/>
+          <w:szCs w:val="28"/>
+        </w:rPr>
+        <w:t xml:space="preserve"> react through </w:t>
+      </w:r>
+      <w:proofErr w:type="spellStart"/>
+      <w:r>
+        <w:rPr>
+          <w:rFonts w:ascii="Times New Roman" w:hAnsi="Times New Roman" w:cs="Times New Roman"/>
+          <w:color w:val="000000" w:themeColor="text1"/>
+          <w:sz w:val="28"/>
+          <w:szCs w:val="28"/>
+        </w:rPr>
+        <w:t>karto</w:t>
+      </w:r>
+      <w:proofErr w:type="spellEnd"/>
+      <w:r>
+        <w:rPr>
+          <w:rFonts w:ascii="Times New Roman" w:hAnsi="Times New Roman" w:cs="Times New Roman"/>
+          <w:color w:val="000000" w:themeColor="text1"/>
+          <w:sz w:val="28"/>
+          <w:szCs w:val="28"/>
+        </w:rPr>
+        <w:t xml:space="preserve"> </w:t>
+      </w:r>
+      <w:proofErr w:type="spellStart"/>
+      <w:r>
+        <w:rPr>
+          <w:rFonts w:ascii="Times New Roman" w:hAnsi="Times New Roman" w:cs="Times New Roman"/>
+          <w:color w:val="000000" w:themeColor="text1"/>
+          <w:sz w:val="28"/>
+          <w:szCs w:val="28"/>
+        </w:rPr>
+        <w:t>bt</w:t>
+      </w:r>
+      <w:proofErr w:type="spellEnd"/>
+      <w:r>
+        <w:rPr>
+          <w:rFonts w:ascii="Times New Roman" w:hAnsi="Times New Roman" w:cs="Times New Roman"/>
+          <w:color w:val="000000" w:themeColor="text1"/>
+          <w:sz w:val="28"/>
+          <w:szCs w:val="28"/>
+        </w:rPr>
+        <w:t xml:space="preserve"> if </w:t>
+      </w:r>
+      <w:proofErr w:type="spellStart"/>
+      <w:r>
+        <w:rPr>
+          <w:rFonts w:ascii="Times New Roman" w:hAnsi="Times New Roman" w:cs="Times New Roman"/>
+          <w:color w:val="000000" w:themeColor="text1"/>
+          <w:sz w:val="28"/>
+          <w:szCs w:val="28"/>
+        </w:rPr>
+        <w:t>aaplyala</w:t>
+      </w:r>
+      <w:proofErr w:type="spellEnd"/>
+      <w:r>
+        <w:rPr>
+          <w:rFonts w:ascii="Times New Roman" w:hAnsi="Times New Roman" w:cs="Times New Roman"/>
+          <w:color w:val="000000" w:themeColor="text1"/>
+          <w:sz w:val="28"/>
+          <w:szCs w:val="28"/>
+        </w:rPr>
+        <w:t xml:space="preserve"> direct DOM manipulation </w:t>
+      </w:r>
+      <w:proofErr w:type="spellStart"/>
+      <w:r>
+        <w:rPr>
+          <w:rFonts w:ascii="Times New Roman" w:hAnsi="Times New Roman" w:cs="Times New Roman"/>
+          <w:color w:val="000000" w:themeColor="text1"/>
+          <w:sz w:val="28"/>
+          <w:szCs w:val="28"/>
+        </w:rPr>
+        <w:t>karaych</w:t>
+      </w:r>
+      <w:proofErr w:type="spellEnd"/>
+      <w:r>
+        <w:rPr>
+          <w:rFonts w:ascii="Times New Roman" w:hAnsi="Times New Roman" w:cs="Times New Roman"/>
+          <w:color w:val="000000" w:themeColor="text1"/>
+          <w:sz w:val="28"/>
+          <w:szCs w:val="28"/>
+        </w:rPr>
+        <w:t xml:space="preserve"> </w:t>
+      </w:r>
+      <w:proofErr w:type="spellStart"/>
+      <w:r>
+        <w:rPr>
+          <w:rFonts w:ascii="Times New Roman" w:hAnsi="Times New Roman" w:cs="Times New Roman"/>
+          <w:color w:val="000000" w:themeColor="text1"/>
+          <w:sz w:val="28"/>
+          <w:szCs w:val="28"/>
+        </w:rPr>
+        <w:t>asel</w:t>
+      </w:r>
+      <w:proofErr w:type="spellEnd"/>
+      <w:r>
+        <w:rPr>
+          <w:rFonts w:ascii="Times New Roman" w:hAnsi="Times New Roman" w:cs="Times New Roman"/>
+          <w:color w:val="000000" w:themeColor="text1"/>
+          <w:sz w:val="28"/>
+          <w:szCs w:val="28"/>
+        </w:rPr>
+        <w:t xml:space="preserve"> </w:t>
+      </w:r>
+      <w:proofErr w:type="spellStart"/>
+      <w:r>
+        <w:rPr>
+          <w:rFonts w:ascii="Times New Roman" w:hAnsi="Times New Roman" w:cs="Times New Roman"/>
+          <w:color w:val="000000" w:themeColor="text1"/>
+          <w:sz w:val="28"/>
+          <w:szCs w:val="28"/>
+        </w:rPr>
+        <w:t>tr</w:t>
+      </w:r>
+      <w:proofErr w:type="spellEnd"/>
+      <w:r>
+        <w:rPr>
+          <w:rFonts w:ascii="Times New Roman" w:hAnsi="Times New Roman" w:cs="Times New Roman"/>
+          <w:color w:val="000000" w:themeColor="text1"/>
+          <w:sz w:val="28"/>
+          <w:szCs w:val="28"/>
+        </w:rPr>
+        <w:t xml:space="preserve"> </w:t>
+      </w:r>
+      <w:proofErr w:type="spellStart"/>
+      <w:r>
+        <w:rPr>
+          <w:rFonts w:ascii="Times New Roman" w:hAnsi="Times New Roman" w:cs="Times New Roman"/>
+          <w:color w:val="000000" w:themeColor="text1"/>
+          <w:sz w:val="28"/>
+          <w:szCs w:val="28"/>
+        </w:rPr>
+        <w:t>a</w:t>
+      </w:r>
+      <w:r>
+        <w:rPr>
+          <w:rFonts w:ascii="Times New Roman" w:hAnsi="Times New Roman" w:cs="Times New Roman"/>
+          <w:color w:val="000000" w:themeColor="text1"/>
+          <w:sz w:val="28"/>
+          <w:szCs w:val="28"/>
+        </w:rPr>
+        <w:t>pan</w:t>
+      </w:r>
+      <w:proofErr w:type="spellEnd"/>
+      <w:r>
+        <w:rPr>
+          <w:rFonts w:ascii="Times New Roman" w:hAnsi="Times New Roman" w:cs="Times New Roman"/>
+          <w:color w:val="000000" w:themeColor="text1"/>
+          <w:sz w:val="28"/>
+          <w:szCs w:val="28"/>
+        </w:rPr>
+        <w:t xml:space="preserve"> </w:t>
+      </w:r>
+      <w:proofErr w:type="spellStart"/>
+      <w:r>
+        <w:rPr>
+          <w:rFonts w:ascii="Times New Roman" w:hAnsi="Times New Roman" w:cs="Times New Roman"/>
+          <w:color w:val="000000" w:themeColor="text1"/>
+          <w:sz w:val="28"/>
+          <w:szCs w:val="28"/>
+        </w:rPr>
+        <w:t>useRef</w:t>
+      </w:r>
+      <w:proofErr w:type="spellEnd"/>
+      <w:r>
+        <w:rPr>
+          <w:rFonts w:ascii="Times New Roman" w:hAnsi="Times New Roman" w:cs="Times New Roman"/>
+          <w:color w:val="000000" w:themeColor="text1"/>
+          <w:sz w:val="28"/>
+          <w:szCs w:val="28"/>
+        </w:rPr>
+        <w:t xml:space="preserve"> use </w:t>
+      </w:r>
+      <w:proofErr w:type="spellStart"/>
+      <w:r>
+        <w:rPr>
+          <w:rFonts w:ascii="Times New Roman" w:hAnsi="Times New Roman" w:cs="Times New Roman"/>
+          <w:color w:val="000000" w:themeColor="text1"/>
+          <w:sz w:val="28"/>
+          <w:szCs w:val="28"/>
+        </w:rPr>
+        <w:t>karto</w:t>
+      </w:r>
+      <w:proofErr w:type="spellEnd"/>
+    </w:p>
+    <w:p>
+      <w:pPr>
+        <w:pStyle w:val="ListParagraph"/>
+        <w:numPr>
+          <w:ilvl w:val="0"/>
+          <w:numId w:val="8"/>
+        </w:numPr>
+        <w:rPr>
+          <w:rFonts w:ascii="Times New Roman" w:hAnsi="Times New Roman" w:cs="Times New Roman"/>
+          <w:sz w:val="28"/>
+          <w:szCs w:val="28"/>
+        </w:rPr>
+      </w:pPr>
+      <w:proofErr w:type="spellStart"/>
+      <w:proofErr w:type="gramStart"/>
+      <w:r>
+        <w:rPr>
+          <w:rFonts w:ascii="Times New Roman" w:hAnsi="Times New Roman" w:cs="Times New Roman"/>
+          <w:color w:val="FF0000"/>
+          <w:sz w:val="28"/>
+          <w:szCs w:val="28"/>
+        </w:rPr>
+        <w:t>useContext</w:t>
+      </w:r>
+      <w:proofErr w:type="spellEnd"/>
+      <w:proofErr w:type="gramEnd"/>
+      <w:r>
+        <w:rPr>
+          <w:rFonts w:ascii="Times New Roman" w:hAnsi="Times New Roman" w:cs="Times New Roman"/>
+          <w:sz w:val="28"/>
+          <w:szCs w:val="28"/>
+        </w:rPr>
+        <w:t>:</w:t>
+      </w:r>
+      <w:r>
+        <w:rPr>
+          <w:rFonts w:ascii="Times New Roman" w:hAnsi="Times New Roman" w:cs="Times New Roman"/>
+          <w:sz w:val="28"/>
+          <w:szCs w:val="28"/>
+        </w:rPr>
+        <w:t xml:space="preserve">- </w:t>
+      </w:r>
+      <w:r>
+        <w:rPr>
+          <w:rFonts w:ascii="Times New Roman" w:hAnsi="Times New Roman" w:cs="Times New Roman"/>
+          <w:color w:val="FF0000"/>
+          <w:sz w:val="28"/>
+          <w:szCs w:val="28"/>
+        </w:rPr>
+        <w:t xml:space="preserve">global context </w:t>
+      </w:r>
+      <w:r>
+        <w:rPr>
+          <w:rFonts w:ascii="Times New Roman" w:hAnsi="Times New Roman" w:cs="Times New Roman"/>
+          <w:sz w:val="28"/>
+          <w:szCs w:val="28"/>
+        </w:rPr>
+        <w:t xml:space="preserve">manage </w:t>
+      </w:r>
+      <w:proofErr w:type="spellStart"/>
+      <w:r>
+        <w:rPr>
+          <w:rFonts w:ascii="Times New Roman" w:hAnsi="Times New Roman" w:cs="Times New Roman"/>
+          <w:sz w:val="28"/>
+          <w:szCs w:val="28"/>
+        </w:rPr>
+        <w:t>karaych</w:t>
+      </w:r>
+      <w:proofErr w:type="spellEnd"/>
+      <w:r>
+        <w:rPr>
+          <w:rFonts w:ascii="Times New Roman" w:hAnsi="Times New Roman" w:cs="Times New Roman"/>
+          <w:sz w:val="28"/>
+          <w:szCs w:val="28"/>
+        </w:rPr>
+        <w:t xml:space="preserve"> </w:t>
+      </w:r>
+      <w:proofErr w:type="spellStart"/>
+      <w:r>
+        <w:rPr>
+          <w:rFonts w:ascii="Times New Roman" w:hAnsi="Times New Roman" w:cs="Times New Roman"/>
+          <w:sz w:val="28"/>
+          <w:szCs w:val="28"/>
+        </w:rPr>
+        <w:t>kam</w:t>
+      </w:r>
+      <w:proofErr w:type="spellEnd"/>
+      <w:r>
+        <w:rPr>
+          <w:rFonts w:ascii="Times New Roman" w:hAnsi="Times New Roman" w:cs="Times New Roman"/>
+          <w:sz w:val="28"/>
+          <w:szCs w:val="28"/>
+        </w:rPr>
+        <w:t xml:space="preserve"> . instead of props drilling means App -&gt; section1-&gt; section-&gt;  </w:t>
+      </w:r>
+      <w:r>
+        <w:rPr>
+          <w:rFonts w:ascii="Times New Roman" w:hAnsi="Times New Roman" w:cs="Times New Roman"/>
+          <w:color w:val="FF0000"/>
+          <w:sz w:val="28"/>
+          <w:szCs w:val="28"/>
+        </w:rPr>
+        <w:t xml:space="preserve">store  data globally </w:t>
+      </w:r>
+      <w:proofErr w:type="spellStart"/>
+      <w:r>
+        <w:rPr>
+          <w:rFonts w:ascii="Times New Roman" w:hAnsi="Times New Roman" w:cs="Times New Roman"/>
+          <w:sz w:val="28"/>
+          <w:szCs w:val="28"/>
+        </w:rPr>
+        <w:t>jisko</w:t>
+      </w:r>
+      <w:proofErr w:type="spellEnd"/>
+      <w:r>
+        <w:rPr>
+          <w:rFonts w:ascii="Times New Roman" w:hAnsi="Times New Roman" w:cs="Times New Roman"/>
+          <w:sz w:val="28"/>
+          <w:szCs w:val="28"/>
+        </w:rPr>
+        <w:t xml:space="preserve"> </w:t>
+      </w:r>
+      <w:proofErr w:type="spellStart"/>
+      <w:r>
+        <w:rPr>
+          <w:rFonts w:ascii="Times New Roman" w:hAnsi="Times New Roman" w:cs="Times New Roman"/>
+          <w:sz w:val="28"/>
+          <w:szCs w:val="28"/>
+        </w:rPr>
+        <w:t>chahaiye</w:t>
+      </w:r>
+      <w:proofErr w:type="spellEnd"/>
+      <w:r>
+        <w:rPr>
+          <w:rFonts w:ascii="Times New Roman" w:hAnsi="Times New Roman" w:cs="Times New Roman"/>
+          <w:sz w:val="28"/>
+          <w:szCs w:val="28"/>
+        </w:rPr>
+        <w:t xml:space="preserve"> </w:t>
+      </w:r>
+      <w:proofErr w:type="spellStart"/>
+      <w:r>
+        <w:rPr>
+          <w:rFonts w:ascii="Times New Roman" w:hAnsi="Times New Roman" w:cs="Times New Roman"/>
+          <w:sz w:val="28"/>
+          <w:szCs w:val="28"/>
+        </w:rPr>
+        <w:t>vo</w:t>
+      </w:r>
+      <w:proofErr w:type="spellEnd"/>
+      <w:r>
+        <w:rPr>
+          <w:rFonts w:ascii="Times New Roman" w:hAnsi="Times New Roman" w:cs="Times New Roman"/>
+          <w:sz w:val="28"/>
+          <w:szCs w:val="28"/>
+        </w:rPr>
+        <w:t xml:space="preserve"> direct access </w:t>
+      </w:r>
+      <w:proofErr w:type="spellStart"/>
+      <w:r>
+        <w:rPr>
+          <w:rFonts w:ascii="Times New Roman" w:hAnsi="Times New Roman" w:cs="Times New Roman"/>
+          <w:sz w:val="28"/>
+          <w:szCs w:val="28"/>
+        </w:rPr>
+        <w:t>kar</w:t>
+      </w:r>
+      <w:proofErr w:type="spellEnd"/>
+      <w:r>
+        <w:rPr>
+          <w:rFonts w:ascii="Times New Roman" w:hAnsi="Times New Roman" w:cs="Times New Roman"/>
+          <w:sz w:val="28"/>
+          <w:szCs w:val="28"/>
+        </w:rPr>
+        <w:t xml:space="preserve"> </w:t>
+      </w:r>
+      <w:proofErr w:type="spellStart"/>
+      <w:r>
+        <w:rPr>
+          <w:rFonts w:ascii="Times New Roman" w:hAnsi="Times New Roman" w:cs="Times New Roman"/>
+          <w:sz w:val="28"/>
+          <w:szCs w:val="28"/>
+        </w:rPr>
+        <w:t>lega</w:t>
+      </w:r>
+      <w:proofErr w:type="spellEnd"/>
+    </w:p>
+    <w:p>
+      <w:pPr>
+        <w:pStyle w:val="ListParagraph"/>
+        <w:numPr>
+          <w:ilvl w:val="0"/>
+          <w:numId w:val="8"/>
+        </w:numPr>
+        <w:rPr>
+          <w:rFonts w:ascii="Times New Roman" w:hAnsi="Times New Roman" w:cs="Times New Roman"/>
+          <w:sz w:val="28"/>
+          <w:szCs w:val="28"/>
+        </w:rPr>
+      </w:pPr>
+      <w:proofErr w:type="spellStart"/>
+      <w:proofErr w:type="gramStart"/>
+      <w:r>
+        <w:rPr>
+          <w:rFonts w:ascii="Times New Roman" w:hAnsi="Times New Roman" w:cs="Times New Roman"/>
+          <w:color w:val="FF0000"/>
+          <w:sz w:val="28"/>
+          <w:szCs w:val="28"/>
+        </w:rPr>
+        <w:t>useMemo</w:t>
+      </w:r>
+      <w:proofErr w:type="spellEnd"/>
+      <w:proofErr w:type="gramEnd"/>
+      <w:r>
+        <w:rPr>
+          <w:rFonts w:ascii="Times New Roman" w:hAnsi="Times New Roman" w:cs="Times New Roman"/>
+          <w:color w:val="FF0000"/>
+          <w:sz w:val="28"/>
+          <w:szCs w:val="28"/>
+        </w:rPr>
+        <w:t xml:space="preserve">, </w:t>
+      </w:r>
+      <w:proofErr w:type="spellStart"/>
+      <w:r>
+        <w:rPr>
+          <w:rFonts w:ascii="Times New Roman" w:hAnsi="Times New Roman" w:cs="Times New Roman"/>
+          <w:color w:val="FF0000"/>
+          <w:sz w:val="28"/>
+          <w:szCs w:val="28"/>
+        </w:rPr>
+        <w:t>useCallback</w:t>
+      </w:r>
+      <w:proofErr w:type="spellEnd"/>
+      <w:r>
+        <w:rPr>
+          <w:rFonts w:ascii="Times New Roman" w:hAnsi="Times New Roman" w:cs="Times New Roman"/>
+          <w:sz w:val="28"/>
+          <w:szCs w:val="28"/>
+        </w:rPr>
+        <w:t>:</w:t>
+      </w:r>
+      <w:r>
+        <w:rPr>
+          <w:rFonts w:ascii="Times New Roman" w:hAnsi="Times New Roman" w:cs="Times New Roman"/>
+          <w:sz w:val="28"/>
+          <w:szCs w:val="28"/>
+        </w:rPr>
+        <w:t>-</w:t>
+      </w:r>
+      <w:r>
+        <w:rPr>
+          <w:rFonts w:ascii="Times New Roman" w:hAnsi="Times New Roman" w:cs="Times New Roman"/>
+          <w:color w:val="FF0000"/>
+          <w:sz w:val="28"/>
+          <w:szCs w:val="28"/>
+        </w:rPr>
+        <w:t xml:space="preserve"> optimiza</w:t>
+      </w:r>
+      <w:bookmarkStart w:id="0" w:name="_GoBack"/>
+      <w:bookmarkEnd w:id="0"/>
+      <w:r>
+        <w:rPr>
+          <w:rFonts w:ascii="Times New Roman" w:hAnsi="Times New Roman" w:cs="Times New Roman"/>
+          <w:color w:val="FF0000"/>
+          <w:sz w:val="28"/>
+          <w:szCs w:val="28"/>
+        </w:rPr>
+        <w:t>tion</w:t>
+      </w:r>
+      <w:r>
+        <w:rPr>
+          <w:rFonts w:ascii="Times New Roman" w:hAnsi="Times New Roman" w:cs="Times New Roman"/>
+          <w:sz w:val="28"/>
+          <w:szCs w:val="28"/>
+        </w:rPr>
+        <w:t xml:space="preserve">. Cheese bar </w:t>
+      </w:r>
+      <w:proofErr w:type="spellStart"/>
+      <w:r>
+        <w:rPr>
+          <w:rFonts w:ascii="Times New Roman" w:hAnsi="Times New Roman" w:cs="Times New Roman"/>
+          <w:sz w:val="28"/>
+          <w:szCs w:val="28"/>
+        </w:rPr>
+        <w:t>bar</w:t>
+      </w:r>
+      <w:proofErr w:type="spellEnd"/>
+      <w:r>
+        <w:rPr>
+          <w:rFonts w:ascii="Times New Roman" w:hAnsi="Times New Roman" w:cs="Times New Roman"/>
+          <w:sz w:val="28"/>
+          <w:szCs w:val="28"/>
+        </w:rPr>
+        <w:t xml:space="preserve"> </w:t>
+      </w:r>
+      <w:proofErr w:type="spellStart"/>
+      <w:r>
+        <w:rPr>
+          <w:rFonts w:ascii="Times New Roman" w:hAnsi="Times New Roman" w:cs="Times New Roman"/>
+          <w:sz w:val="28"/>
+          <w:szCs w:val="28"/>
+        </w:rPr>
+        <w:t>nhi</w:t>
+      </w:r>
+      <w:proofErr w:type="spellEnd"/>
+      <w:r>
+        <w:rPr>
+          <w:rFonts w:ascii="Times New Roman" w:hAnsi="Times New Roman" w:cs="Times New Roman"/>
+          <w:sz w:val="28"/>
+          <w:szCs w:val="28"/>
+        </w:rPr>
+        <w:t xml:space="preserve"> re-render </w:t>
+      </w:r>
+      <w:proofErr w:type="spellStart"/>
+      <w:r>
+        <w:rPr>
+          <w:rFonts w:ascii="Times New Roman" w:hAnsi="Times New Roman" w:cs="Times New Roman"/>
+          <w:sz w:val="28"/>
+          <w:szCs w:val="28"/>
+        </w:rPr>
+        <w:t>hogi</w:t>
       </w:r>
       <w:proofErr w:type="spellEnd"/>
     </w:p>
@@ -1576,6 +3147,119 @@
 <file path=word/numbering.xml><?xml version="1.0" encoding="utf-8"?>
 <w:numbering xmlns:wpc="http://schemas.microsoft.com/office/word/2010/wordprocessingCanvas" xmlns:mc="http://schemas.openxmlformats.org/markup-compatibility/2006" xmlns:o="urn:schemas-microsoft-com:office:office" xmlns:r="http://schemas.openxmlformats.org/officeDocument/2006/relationships" xmlns:m="http://schemas.openxmlformats.org/officeDocument/2006/math" xmlns:v="urn:schemas-microsoft-com:vml" xmlns:wp14="http://schemas.microsoft.com/office/word/2010/wordprocessingDrawing" xmlns:wp="http://schemas.openxmlformats.org/drawingml/2006/wordprocessingDrawing" xmlns:w10="urn:schemas-microsoft-com:office:word" xmlns:w="http://schemas.openxmlformats.org/wordprocessingml/2006/main" xmlns:w14="http://schemas.microsoft.com/office/word/2010/wordml" xmlns:wpg="http://schemas.microsoft.com/office/word/2010/wordprocessingGroup" xmlns:wpi="http://schemas.microsoft.com/office/word/2010/wordprocessingInk" xmlns:wne="http://schemas.microsoft.com/office/word/2006/wordml" xmlns:wps="http://schemas.microsoft.com/office/word/2010/wordprocessingShape" mc:Ignorable="w14 wp14">
   <w:abstractNum w:abstractNumId="0">
+    <w:nsid w:val="113E2374"/>
+    <w:multiLevelType w:val="hybridMultilevel"/>
+    <w:tmpl w:val="B43A8528"/>
+    <w:lvl w:ilvl="0" w:tplc="04090001">
+      <w:start w:val="1"/>
+      <w:numFmt w:val="bullet"/>
+      <w:lvlText w:val=""/>
+      <w:lvlJc w:val="left"/>
+      <w:pPr>
+        <w:ind w:left="720" w:hanging="360"/>
+      </w:pPr>
+      <w:rPr>
+        <w:rFonts w:ascii="Symbol" w:hAnsi="Symbol" w:hint="default"/>
+      </w:rPr>
+    </w:lvl>
+    <w:lvl w:ilvl="1" w:tplc="04090003" w:tentative="1">
+      <w:start w:val="1"/>
+      <w:numFmt w:val="bullet"/>
+      <w:lvlText w:val="o"/>
+      <w:lvlJc w:val="left"/>
+      <w:pPr>
+        <w:ind w:left="1440" w:hanging="360"/>
+      </w:pPr>
+      <w:rPr>
+        <w:rFonts w:ascii="Courier New" w:hAnsi="Courier New" w:cs="Courier New" w:hint="default"/>
+      </w:rPr>
+    </w:lvl>
+    <w:lvl w:ilvl="2" w:tplc="04090005" w:tentative="1">
+      <w:start w:val="1"/>
+      <w:numFmt w:val="bullet"/>
+      <w:lvlText w:val=""/>
+      <w:lvlJc w:val="left"/>
+      <w:pPr>
+        <w:ind w:left="2160" w:hanging="360"/>
+      </w:pPr>
+      <w:rPr>
+        <w:rFonts w:ascii="Wingdings" w:hAnsi="Wingdings" w:hint="default"/>
+      </w:rPr>
+    </w:lvl>
+    <w:lvl w:ilvl="3" w:tplc="04090001" w:tentative="1">
+      <w:start w:val="1"/>
+      <w:numFmt w:val="bullet"/>
+      <w:lvlText w:val=""/>
+      <w:lvlJc w:val="left"/>
+      <w:pPr>
+        <w:ind w:left="2880" w:hanging="360"/>
+      </w:pPr>
+      <w:rPr>
+        <w:rFonts w:ascii="Symbol" w:hAnsi="Symbol" w:hint="default"/>
+      </w:rPr>
+    </w:lvl>
+    <w:lvl w:ilvl="4" w:tplc="04090003" w:tentative="1">
+      <w:start w:val="1"/>
+      <w:numFmt w:val="bullet"/>
+      <w:lvlText w:val="o"/>
+      <w:lvlJc w:val="left"/>
+      <w:pPr>
+        <w:ind w:left="3600" w:hanging="360"/>
+      </w:pPr>
+      <w:rPr>
+        <w:rFonts w:ascii="Courier New" w:hAnsi="Courier New" w:cs="Courier New" w:hint="default"/>
+      </w:rPr>
+    </w:lvl>
+    <w:lvl w:ilvl="5" w:tplc="04090005" w:tentative="1">
+      <w:start w:val="1"/>
+      <w:numFmt w:val="bullet"/>
+      <w:lvlText w:val=""/>
+      <w:lvlJc w:val="left"/>
+      <w:pPr>
+        <w:ind w:left="4320" w:hanging="360"/>
+      </w:pPr>
+      <w:rPr>
+        <w:rFonts w:ascii="Wingdings" w:hAnsi="Wingdings" w:hint="default"/>
+      </w:rPr>
+    </w:lvl>
+    <w:lvl w:ilvl="6" w:tplc="04090001" w:tentative="1">
+      <w:start w:val="1"/>
+      <w:numFmt w:val="bullet"/>
+      <w:lvlText w:val=""/>
+      <w:lvlJc w:val="left"/>
+      <w:pPr>
+        <w:ind w:left="5040" w:hanging="360"/>
+      </w:pPr>
+      <w:rPr>
+        <w:rFonts w:ascii="Symbol" w:hAnsi="Symbol" w:hint="default"/>
+      </w:rPr>
+    </w:lvl>
+    <w:lvl w:ilvl="7" w:tplc="04090003" w:tentative="1">
+      <w:start w:val="1"/>
+      <w:numFmt w:val="bullet"/>
+      <w:lvlText w:val="o"/>
+      <w:lvlJc w:val="left"/>
+      <w:pPr>
+        <w:ind w:left="5760" w:hanging="360"/>
+      </w:pPr>
+      <w:rPr>
+        <w:rFonts w:ascii="Courier New" w:hAnsi="Courier New" w:cs="Courier New" w:hint="default"/>
+      </w:rPr>
+    </w:lvl>
+    <w:lvl w:ilvl="8" w:tplc="04090005" w:tentative="1">
+      <w:start w:val="1"/>
+      <w:numFmt w:val="bullet"/>
+      <w:lvlText w:val=""/>
+      <w:lvlJc w:val="left"/>
+      <w:pPr>
+        <w:ind w:left="6480" w:hanging="360"/>
+      </w:pPr>
+      <w:rPr>
+        <w:rFonts w:ascii="Wingdings" w:hAnsi="Wingdings" w:hint="default"/>
+      </w:rPr>
+    </w:lvl>
+  </w:abstractNum>
+  <w:abstractNum w:abstractNumId="1">
     <w:nsid w:val="178D2908"/>
     <w:multiLevelType w:val="hybridMultilevel"/>
     <w:tmpl w:val="AECA05C6"/>
@@ -1688,7 +3372,120 @@
       </w:rPr>
     </w:lvl>
   </w:abstractNum>
-  <w:abstractNum w:abstractNumId="1">
+  <w:abstractNum w:abstractNumId="2">
+    <w:nsid w:val="2D3E7046"/>
+    <w:multiLevelType w:val="hybridMultilevel"/>
+    <w:tmpl w:val="0802B558"/>
+    <w:lvl w:ilvl="0" w:tplc="04090001">
+      <w:start w:val="1"/>
+      <w:numFmt w:val="bullet"/>
+      <w:lvlText w:val=""/>
+      <w:lvlJc w:val="left"/>
+      <w:pPr>
+        <w:ind w:left="720" w:hanging="360"/>
+      </w:pPr>
+      <w:rPr>
+        <w:rFonts w:ascii="Symbol" w:hAnsi="Symbol" w:hint="default"/>
+      </w:rPr>
+    </w:lvl>
+    <w:lvl w:ilvl="1" w:tplc="04090003" w:tentative="1">
+      <w:start w:val="1"/>
+      <w:numFmt w:val="bullet"/>
+      <w:lvlText w:val="o"/>
+      <w:lvlJc w:val="left"/>
+      <w:pPr>
+        <w:ind w:left="1440" w:hanging="360"/>
+      </w:pPr>
+      <w:rPr>
+        <w:rFonts w:ascii="Courier New" w:hAnsi="Courier New" w:cs="Courier New" w:hint="default"/>
+      </w:rPr>
+    </w:lvl>
+    <w:lvl w:ilvl="2" w:tplc="04090005" w:tentative="1">
+      <w:start w:val="1"/>
+      <w:numFmt w:val="bullet"/>
+      <w:lvlText w:val=""/>
+      <w:lvlJc w:val="left"/>
+      <w:pPr>
+        <w:ind w:left="2160" w:hanging="360"/>
+      </w:pPr>
+      <w:rPr>
+        <w:rFonts w:ascii="Wingdings" w:hAnsi="Wingdings" w:hint="default"/>
+      </w:rPr>
+    </w:lvl>
+    <w:lvl w:ilvl="3" w:tplc="04090001" w:tentative="1">
+      <w:start w:val="1"/>
+      <w:numFmt w:val="bullet"/>
+      <w:lvlText w:val=""/>
+      <w:lvlJc w:val="left"/>
+      <w:pPr>
+        <w:ind w:left="2880" w:hanging="360"/>
+      </w:pPr>
+      <w:rPr>
+        <w:rFonts w:ascii="Symbol" w:hAnsi="Symbol" w:hint="default"/>
+      </w:rPr>
+    </w:lvl>
+    <w:lvl w:ilvl="4" w:tplc="04090003" w:tentative="1">
+      <w:start w:val="1"/>
+      <w:numFmt w:val="bullet"/>
+      <w:lvlText w:val="o"/>
+      <w:lvlJc w:val="left"/>
+      <w:pPr>
+        <w:ind w:left="3600" w:hanging="360"/>
+      </w:pPr>
+      <w:rPr>
+        <w:rFonts w:ascii="Courier New" w:hAnsi="Courier New" w:cs="Courier New" w:hint="default"/>
+      </w:rPr>
+    </w:lvl>
+    <w:lvl w:ilvl="5" w:tplc="04090005" w:tentative="1">
+      <w:start w:val="1"/>
+      <w:numFmt w:val="bullet"/>
+      <w:lvlText w:val=""/>
+      <w:lvlJc w:val="left"/>
+      <w:pPr>
+        <w:ind w:left="4320" w:hanging="360"/>
+      </w:pPr>
+      <w:rPr>
+        <w:rFonts w:ascii="Wingdings" w:hAnsi="Wingdings" w:hint="default"/>
+      </w:rPr>
+    </w:lvl>
+    <w:lvl w:ilvl="6" w:tplc="04090001" w:tentative="1">
+      <w:start w:val="1"/>
+      <w:numFmt w:val="bullet"/>
+      <w:lvlText w:val=""/>
+      <w:lvlJc w:val="left"/>
+      <w:pPr>
+        <w:ind w:left="5040" w:hanging="360"/>
+      </w:pPr>
+      <w:rPr>
+        <w:rFonts w:ascii="Symbol" w:hAnsi="Symbol" w:hint="default"/>
+      </w:rPr>
+    </w:lvl>
+    <w:lvl w:ilvl="7" w:tplc="04090003" w:tentative="1">
+      <w:start w:val="1"/>
+      <w:numFmt w:val="bullet"/>
+      <w:lvlText w:val="o"/>
+      <w:lvlJc w:val="left"/>
+      <w:pPr>
+        <w:ind w:left="5760" w:hanging="360"/>
+      </w:pPr>
+      <w:rPr>
+        <w:rFonts w:ascii="Courier New" w:hAnsi="Courier New" w:cs="Courier New" w:hint="default"/>
+      </w:rPr>
+    </w:lvl>
+    <w:lvl w:ilvl="8" w:tplc="04090005" w:tentative="1">
+      <w:start w:val="1"/>
+      <w:numFmt w:val="bullet"/>
+      <w:lvlText w:val=""/>
+      <w:lvlJc w:val="left"/>
+      <w:pPr>
+        <w:ind w:left="6480" w:hanging="360"/>
+      </w:pPr>
+      <w:rPr>
+        <w:rFonts w:ascii="Wingdings" w:hAnsi="Wingdings" w:hint="default"/>
+      </w:rPr>
+    </w:lvl>
+  </w:abstractNum>
+  <w:abstractNum w:abstractNumId="3">
     <w:nsid w:val="3E022017"/>
     <w:multiLevelType w:val="hybridMultilevel"/>
     <w:tmpl w:val="35A09456"/>
@@ -1801,7 +3598,7 @@
       </w:rPr>
     </w:lvl>
   </w:abstractNum>
-  <w:abstractNum w:abstractNumId="2">
+  <w:abstractNum w:abstractNumId="4">
     <w:nsid w:val="4D172F8E"/>
     <w:multiLevelType w:val="hybridMultilevel"/>
     <w:tmpl w:val="93745E42"/>
@@ -1913,7 +3710,7 @@
       </w:rPr>
     </w:lvl>
   </w:abstractNum>
-  <w:abstractNum w:abstractNumId="3">
+  <w:abstractNum w:abstractNumId="5">
     <w:nsid w:val="6ABE448D"/>
     <w:multiLevelType w:val="hybridMultilevel"/>
     <w:tmpl w:val="1D3C081C"/>
@@ -2026,7 +3823,7 @@
       </w:rPr>
     </w:lvl>
   </w:abstractNum>
-  <w:abstractNum w:abstractNumId="4">
+  <w:abstractNum w:abstractNumId="6">
     <w:nsid w:val="7638201D"/>
     <w:multiLevelType w:val="hybridMultilevel"/>
     <w:tmpl w:val="64C8C41A"/>
@@ -2139,7 +3936,7 @@
       </w:rPr>
     </w:lvl>
   </w:abstractNum>
-  <w:abstractNum w:abstractNumId="5">
+  <w:abstractNum w:abstractNumId="7">
     <w:nsid w:val="7ACD563A"/>
     <w:multiLevelType w:val="hybridMultilevel"/>
     <w:tmpl w:val="9294BA7E"/>
@@ -2253,22 +4050,28 @@
     </w:lvl>
   </w:abstractNum>
   <w:num w:numId="1">
+    <w:abstractNumId w:val="3"/>
+  </w:num>
+  <w:num w:numId="2">
+    <w:abstractNumId w:val="4"/>
+  </w:num>
+  <w:num w:numId="3">
+    <w:abstractNumId w:val="6"/>
+  </w:num>
+  <w:num w:numId="4">
     <w:abstractNumId w:val="1"/>
   </w:num>
-  <w:num w:numId="2">
+  <w:num w:numId="5">
+    <w:abstractNumId w:val="5"/>
+  </w:num>
+  <w:num w:numId="6">
+    <w:abstractNumId w:val="7"/>
+  </w:num>
+  <w:num w:numId="7">
     <w:abstractNumId w:val="2"/>
   </w:num>
-  <w:num w:numId="3">
-    <w:abstractNumId w:val="4"/>
-  </w:num>
-  <w:num w:numId="4">
+  <w:num w:numId="8">
     <w:abstractNumId w:val="0"/>
-  </w:num>
-  <w:num w:numId="5">
-    <w:abstractNumId w:val="3"/>
-  </w:num>
-  <w:num w:numId="6">
-    <w:abstractNumId w:val="5"/>
   </w:num>
 </w:numbering>
 </file>
@@ -2991,7 +4794,7 @@
 </file>
 
 <file path=customXml/itemProps1.xml><?xml version="1.0" encoding="utf-8"?>
-<ds:datastoreItem xmlns:ds="http://schemas.openxmlformats.org/officeDocument/2006/customXml" ds:itemID="{24B376FE-90B3-4795-8054-D8669E59CB8F}">
+<ds:datastoreItem xmlns:ds="http://schemas.openxmlformats.org/officeDocument/2006/customXml" ds:itemID="{659AD1DA-06C6-456B-8EF7-618A5128D135}">
   <ds:schemaRefs>
     <ds:schemaRef ds:uri="http://schemas.openxmlformats.org/officeDocument/2006/bibliography"/>
   </ds:schemaRefs>

</xml_diff>

<commit_message>
gallary application using fetch api and useeffect
</commit_message>
<xml_diff>
--- a/JS/learn_react/React js.docx
+++ b/JS/learn_react/React js.docx
@@ -1758,25 +1758,7 @@
           <w:sz w:val="28"/>
           <w:szCs w:val="28"/>
         </w:rPr>
-        <w:t>)</w:t>
-      </w:r>
-      <w:r>
-        <w:rPr>
-          <w:rFonts w:ascii="Times New Roman" w:hAnsi="Times New Roman" w:cs="Times New Roman"/>
-          <w:color w:val="FF0000"/>
-          <w:sz w:val="28"/>
-          <w:szCs w:val="28"/>
-        </w:rPr>
-        <w:t>})</w:t>
-      </w:r>
-      <w:r>
-        <w:rPr>
-          <w:rFonts w:ascii="Times New Roman" w:hAnsi="Times New Roman" w:cs="Times New Roman"/>
-          <w:color w:val="FF0000"/>
-          <w:sz w:val="28"/>
-          <w:szCs w:val="28"/>
-        </w:rPr>
-        <w:t xml:space="preserve"> then function will automatically call before clicking button .</w:t>
+        <w:t>)}) then function will automatically call before clicking button .</w:t>
       </w:r>
       <w:r>
         <w:rPr>
@@ -3066,73 +3048,2489 @@
           <w:sz w:val="28"/>
           <w:szCs w:val="28"/>
         </w:rPr>
-        <w:t xml:space="preserve"> optimiza</w:t>
+        <w:t xml:space="preserve"> optimization</w:t>
+      </w:r>
+      <w:r>
+        <w:rPr>
+          <w:rFonts w:ascii="Times New Roman" w:hAnsi="Times New Roman" w:cs="Times New Roman"/>
+          <w:sz w:val="28"/>
+          <w:szCs w:val="28"/>
+        </w:rPr>
+        <w:t xml:space="preserve">. Cheese bar </w:t>
+      </w:r>
+      <w:proofErr w:type="spellStart"/>
+      <w:r>
+        <w:rPr>
+          <w:rFonts w:ascii="Times New Roman" w:hAnsi="Times New Roman" w:cs="Times New Roman"/>
+          <w:sz w:val="28"/>
+          <w:szCs w:val="28"/>
+        </w:rPr>
+        <w:t>bar</w:t>
+      </w:r>
+      <w:proofErr w:type="spellEnd"/>
+      <w:r>
+        <w:rPr>
+          <w:rFonts w:ascii="Times New Roman" w:hAnsi="Times New Roman" w:cs="Times New Roman"/>
+          <w:sz w:val="28"/>
+          <w:szCs w:val="28"/>
+        </w:rPr>
+        <w:t xml:space="preserve"> </w:t>
+      </w:r>
+      <w:proofErr w:type="spellStart"/>
+      <w:r>
+        <w:rPr>
+          <w:rFonts w:ascii="Times New Roman" w:hAnsi="Times New Roman" w:cs="Times New Roman"/>
+          <w:sz w:val="28"/>
+          <w:szCs w:val="28"/>
+        </w:rPr>
+        <w:t>nhi</w:t>
+      </w:r>
+      <w:proofErr w:type="spellEnd"/>
+      <w:r>
+        <w:rPr>
+          <w:rFonts w:ascii="Times New Roman" w:hAnsi="Times New Roman" w:cs="Times New Roman"/>
+          <w:sz w:val="28"/>
+          <w:szCs w:val="28"/>
+        </w:rPr>
+        <w:t xml:space="preserve"> re-render </w:t>
+      </w:r>
+      <w:proofErr w:type="spellStart"/>
+      <w:r>
+        <w:rPr>
+          <w:rFonts w:ascii="Times New Roman" w:hAnsi="Times New Roman" w:cs="Times New Roman"/>
+          <w:sz w:val="28"/>
+          <w:szCs w:val="28"/>
+        </w:rPr>
+        <w:t>hogi</w:t>
+      </w:r>
+      <w:proofErr w:type="spellEnd"/>
+    </w:p>
+    <w:p>
+      <w:pPr>
+        <w:rPr>
+          <w:rFonts w:ascii="Times New Roman" w:hAnsi="Times New Roman" w:cs="Times New Roman"/>
+          <w:sz w:val="28"/>
+          <w:szCs w:val="28"/>
+        </w:rPr>
+      </w:pPr>
+    </w:p>
+    <w:p>
+      <w:pPr>
+        <w:rPr>
+          <w:rFonts w:ascii="Times New Roman" w:hAnsi="Times New Roman" w:cs="Times New Roman"/>
+          <w:b/>
+          <w:sz w:val="32"/>
+          <w:szCs w:val="28"/>
+          <w:u w:val="single"/>
+        </w:rPr>
+      </w:pPr>
+      <w:r>
+        <w:rPr>
+          <w:rFonts w:ascii="Times New Roman" w:hAnsi="Times New Roman" w:cs="Times New Roman"/>
+          <w:b/>
+          <w:sz w:val="32"/>
+          <w:szCs w:val="28"/>
+          <w:u w:val="single"/>
+        </w:rPr>
+        <w:lastRenderedPageBreak/>
+        <w:t>Forms Handling</w:t>
+      </w:r>
+    </w:p>
+    <w:p>
+      <w:pPr>
+        <w:pStyle w:val="ListParagraph"/>
+        <w:numPr>
+          <w:ilvl w:val="0"/>
+          <w:numId w:val="9"/>
+        </w:numPr>
+        <w:rPr>
+          <w:rFonts w:ascii="Times New Roman" w:hAnsi="Times New Roman" w:cs="Times New Roman"/>
+          <w:sz w:val="28"/>
+          <w:szCs w:val="28"/>
+        </w:rPr>
+      </w:pPr>
+      <w:r>
+        <w:rPr>
+          <w:rFonts w:ascii="Times New Roman" w:hAnsi="Times New Roman" w:cs="Times New Roman"/>
+          <w:sz w:val="28"/>
+          <w:szCs w:val="28"/>
+        </w:rPr>
+        <w:t xml:space="preserve">Form cha </w:t>
+      </w:r>
+      <w:r>
+        <w:rPr>
+          <w:rFonts w:ascii="Times New Roman" w:hAnsi="Times New Roman" w:cs="Times New Roman"/>
+          <w:color w:val="FF0000"/>
+          <w:sz w:val="28"/>
+          <w:szCs w:val="28"/>
+        </w:rPr>
+        <w:t xml:space="preserve">default behavior </w:t>
+      </w:r>
+      <w:proofErr w:type="spellStart"/>
+      <w:r>
+        <w:rPr>
+          <w:rFonts w:ascii="Times New Roman" w:hAnsi="Times New Roman" w:cs="Times New Roman"/>
+          <w:sz w:val="28"/>
+          <w:szCs w:val="28"/>
+        </w:rPr>
+        <w:t>aahe</w:t>
+      </w:r>
+      <w:proofErr w:type="spellEnd"/>
+      <w:r>
+        <w:rPr>
+          <w:rFonts w:ascii="Times New Roman" w:hAnsi="Times New Roman" w:cs="Times New Roman"/>
+          <w:sz w:val="28"/>
+          <w:szCs w:val="28"/>
+        </w:rPr>
+        <w:t xml:space="preserve"> </w:t>
+      </w:r>
+      <w:proofErr w:type="spellStart"/>
+      <w:r>
+        <w:rPr>
+          <w:rFonts w:ascii="Times New Roman" w:hAnsi="Times New Roman" w:cs="Times New Roman"/>
+          <w:sz w:val="28"/>
+          <w:szCs w:val="28"/>
+        </w:rPr>
+        <w:t>ki</w:t>
+      </w:r>
+      <w:proofErr w:type="spellEnd"/>
+      <w:r>
+        <w:rPr>
+          <w:rFonts w:ascii="Times New Roman" w:hAnsi="Times New Roman" w:cs="Times New Roman"/>
+          <w:sz w:val="28"/>
+          <w:szCs w:val="28"/>
+        </w:rPr>
+        <w:t xml:space="preserve"> </w:t>
+      </w:r>
+      <w:r>
+        <w:rPr>
+          <w:rFonts w:ascii="Times New Roman" w:hAnsi="Times New Roman" w:cs="Times New Roman"/>
+          <w:color w:val="FF0000"/>
+          <w:sz w:val="28"/>
+          <w:szCs w:val="28"/>
+        </w:rPr>
+        <w:t xml:space="preserve">submit </w:t>
+      </w:r>
+      <w:proofErr w:type="spellStart"/>
+      <w:r>
+        <w:rPr>
+          <w:rFonts w:ascii="Times New Roman" w:hAnsi="Times New Roman" w:cs="Times New Roman"/>
+          <w:color w:val="FF0000"/>
+          <w:sz w:val="28"/>
+          <w:szCs w:val="28"/>
+        </w:rPr>
+        <w:t>kelyavr</w:t>
+      </w:r>
+      <w:proofErr w:type="spellEnd"/>
+      <w:r>
+        <w:rPr>
+          <w:rFonts w:ascii="Times New Roman" w:hAnsi="Times New Roman" w:cs="Times New Roman"/>
+          <w:color w:val="FF0000"/>
+          <w:sz w:val="28"/>
+          <w:szCs w:val="28"/>
+        </w:rPr>
+        <w:t xml:space="preserve"> reload </w:t>
+      </w:r>
+      <w:r>
+        <w:rPr>
+          <w:rFonts w:ascii="Times New Roman" w:hAnsi="Times New Roman" w:cs="Times New Roman"/>
+          <w:sz w:val="28"/>
+          <w:szCs w:val="28"/>
+        </w:rPr>
+        <w:t xml:space="preserve">hot </w:t>
+      </w:r>
+      <w:proofErr w:type="spellStart"/>
+      <w:r>
+        <w:rPr>
+          <w:rFonts w:ascii="Times New Roman" w:hAnsi="Times New Roman" w:cs="Times New Roman"/>
+          <w:color w:val="FF0000"/>
+          <w:sz w:val="28"/>
+          <w:szCs w:val="28"/>
+        </w:rPr>
+        <w:t>te</w:t>
+      </w:r>
+      <w:proofErr w:type="spellEnd"/>
+      <w:r>
+        <w:rPr>
+          <w:rFonts w:ascii="Times New Roman" w:hAnsi="Times New Roman" w:cs="Times New Roman"/>
+          <w:color w:val="FF0000"/>
+          <w:sz w:val="28"/>
+          <w:szCs w:val="28"/>
+        </w:rPr>
+        <w:t xml:space="preserve"> prevent </w:t>
+      </w:r>
+      <w:proofErr w:type="spellStart"/>
+      <w:r>
+        <w:rPr>
+          <w:rFonts w:ascii="Times New Roman" w:hAnsi="Times New Roman" w:cs="Times New Roman"/>
+          <w:sz w:val="28"/>
+          <w:szCs w:val="28"/>
+        </w:rPr>
+        <w:t>karnyasathi</w:t>
+      </w:r>
+      <w:proofErr w:type="spellEnd"/>
+      <w:r>
+        <w:rPr>
+          <w:rFonts w:ascii="Times New Roman" w:hAnsi="Times New Roman" w:cs="Times New Roman"/>
+          <w:sz w:val="28"/>
+          <w:szCs w:val="28"/>
+        </w:rPr>
+        <w:t xml:space="preserve"> </w:t>
+      </w:r>
+      <w:proofErr w:type="spellStart"/>
+      <w:r>
+        <w:rPr>
+          <w:rFonts w:ascii="Times New Roman" w:hAnsi="Times New Roman" w:cs="Times New Roman"/>
+          <w:color w:val="FF0000"/>
+          <w:sz w:val="28"/>
+          <w:szCs w:val="28"/>
+        </w:rPr>
+        <w:t>e.preventDefault</w:t>
+      </w:r>
+      <w:proofErr w:type="spellEnd"/>
+      <w:r>
+        <w:rPr>
+          <w:rFonts w:ascii="Times New Roman" w:hAnsi="Times New Roman" w:cs="Times New Roman"/>
+          <w:color w:val="FF0000"/>
+          <w:sz w:val="28"/>
+          <w:szCs w:val="28"/>
+        </w:rPr>
+        <w:t xml:space="preserve">() </w:t>
+      </w:r>
+      <w:r>
+        <w:rPr>
+          <w:rFonts w:ascii="Times New Roman" w:hAnsi="Times New Roman" w:cs="Times New Roman"/>
+          <w:sz w:val="28"/>
+          <w:szCs w:val="28"/>
+        </w:rPr>
+        <w:t xml:space="preserve">use </w:t>
+      </w:r>
+      <w:proofErr w:type="spellStart"/>
+      <w:r>
+        <w:rPr>
+          <w:rFonts w:ascii="Times New Roman" w:hAnsi="Times New Roman" w:cs="Times New Roman"/>
+          <w:sz w:val="28"/>
+          <w:szCs w:val="28"/>
+        </w:rPr>
+        <w:t>kara</w:t>
+      </w:r>
+      <w:proofErr w:type="spellEnd"/>
+    </w:p>
+    <w:p>
+      <w:pPr>
+        <w:rPr>
+          <w:rFonts w:ascii="Times New Roman" w:hAnsi="Times New Roman" w:cs="Times New Roman"/>
+          <w:b/>
+          <w:sz w:val="32"/>
+          <w:szCs w:val="28"/>
+          <w:u w:val="single"/>
+        </w:rPr>
+      </w:pPr>
+      <w:r>
+        <w:rPr>
+          <w:rFonts w:ascii="Times New Roman" w:hAnsi="Times New Roman" w:cs="Times New Roman"/>
+          <w:b/>
+          <w:sz w:val="32"/>
+          <w:szCs w:val="28"/>
+          <w:u w:val="single"/>
+        </w:rPr>
+        <w:t>Two Way Binding</w:t>
+      </w:r>
+    </w:p>
+    <w:p>
+      <w:pPr>
+        <w:pStyle w:val="ListParagraph"/>
+        <w:numPr>
+          <w:ilvl w:val="0"/>
+          <w:numId w:val="9"/>
+        </w:numPr>
+        <w:rPr>
+          <w:rFonts w:ascii="Times New Roman" w:hAnsi="Times New Roman" w:cs="Times New Roman"/>
+          <w:sz w:val="28"/>
+          <w:szCs w:val="28"/>
+        </w:rPr>
+      </w:pPr>
+      <w:r>
+        <w:rPr>
+          <w:rFonts w:ascii="Times New Roman" w:hAnsi="Times New Roman" w:cs="Times New Roman"/>
+          <w:sz w:val="28"/>
+          <w:szCs w:val="28"/>
+        </w:rPr>
+        <w:t xml:space="preserve">Inputs la manage </w:t>
+      </w:r>
+      <w:proofErr w:type="spellStart"/>
+      <w:r>
+        <w:rPr>
+          <w:rFonts w:ascii="Times New Roman" w:hAnsi="Times New Roman" w:cs="Times New Roman"/>
+          <w:sz w:val="28"/>
+          <w:szCs w:val="28"/>
+        </w:rPr>
+        <w:t>karayla</w:t>
+      </w:r>
+      <w:proofErr w:type="spellEnd"/>
+      <w:r>
+        <w:rPr>
+          <w:rFonts w:ascii="Times New Roman" w:hAnsi="Times New Roman" w:cs="Times New Roman"/>
+          <w:sz w:val="28"/>
+          <w:szCs w:val="28"/>
+        </w:rPr>
+        <w:t xml:space="preserve"> use hot</w:t>
+      </w:r>
+    </w:p>
+    <w:p>
+      <w:pPr>
+        <w:pStyle w:val="ListParagraph"/>
+        <w:numPr>
+          <w:ilvl w:val="0"/>
+          <w:numId w:val="9"/>
+        </w:numPr>
+        <w:rPr>
+          <w:rFonts w:ascii="Times New Roman" w:hAnsi="Times New Roman" w:cs="Times New Roman"/>
+          <w:sz w:val="28"/>
+          <w:szCs w:val="28"/>
+        </w:rPr>
+      </w:pPr>
+      <w:proofErr w:type="spellStart"/>
+      <w:r>
+        <w:rPr>
+          <w:rFonts w:ascii="Times New Roman" w:hAnsi="Times New Roman" w:cs="Times New Roman"/>
+          <w:sz w:val="28"/>
+          <w:szCs w:val="28"/>
+        </w:rPr>
+        <w:t>jo</w:t>
+      </w:r>
+      <w:proofErr w:type="spellEnd"/>
+      <w:r>
+        <w:rPr>
+          <w:rFonts w:ascii="Times New Roman" w:hAnsi="Times New Roman" w:cs="Times New Roman"/>
+          <w:sz w:val="28"/>
+          <w:szCs w:val="28"/>
+        </w:rPr>
+        <w:t xml:space="preserve"> hum input </w:t>
+      </w:r>
+      <w:proofErr w:type="spellStart"/>
+      <w:r>
+        <w:rPr>
+          <w:rFonts w:ascii="Times New Roman" w:hAnsi="Times New Roman" w:cs="Times New Roman"/>
+          <w:sz w:val="28"/>
+          <w:szCs w:val="28"/>
+        </w:rPr>
+        <w:t>pe</w:t>
+      </w:r>
+      <w:proofErr w:type="spellEnd"/>
+      <w:r>
+        <w:rPr>
+          <w:rFonts w:ascii="Times New Roman" w:hAnsi="Times New Roman" w:cs="Times New Roman"/>
+          <w:sz w:val="28"/>
+          <w:szCs w:val="28"/>
+        </w:rPr>
+        <w:t xml:space="preserve"> </w:t>
+      </w:r>
+      <w:proofErr w:type="spellStart"/>
+      <w:r>
+        <w:rPr>
+          <w:rFonts w:ascii="Times New Roman" w:hAnsi="Times New Roman" w:cs="Times New Roman"/>
+          <w:sz w:val="28"/>
+          <w:szCs w:val="28"/>
+        </w:rPr>
+        <w:t>likhne</w:t>
+      </w:r>
+      <w:proofErr w:type="spellEnd"/>
+      <w:r>
+        <w:rPr>
+          <w:rFonts w:ascii="Times New Roman" w:hAnsi="Times New Roman" w:cs="Times New Roman"/>
+          <w:sz w:val="28"/>
+          <w:szCs w:val="28"/>
+        </w:rPr>
+        <w:t xml:space="preserve"> </w:t>
+      </w:r>
+      <w:proofErr w:type="spellStart"/>
+      <w:r>
+        <w:rPr>
+          <w:rFonts w:ascii="Times New Roman" w:hAnsi="Times New Roman" w:cs="Times New Roman"/>
+          <w:sz w:val="28"/>
+          <w:szCs w:val="28"/>
+        </w:rPr>
+        <w:t>jate</w:t>
+      </w:r>
+      <w:proofErr w:type="spellEnd"/>
+      <w:r>
+        <w:rPr>
+          <w:rFonts w:ascii="Times New Roman" w:hAnsi="Times New Roman" w:cs="Times New Roman"/>
+          <w:sz w:val="28"/>
+          <w:szCs w:val="28"/>
+        </w:rPr>
+        <w:t xml:space="preserve"> </w:t>
+      </w:r>
+      <w:proofErr w:type="spellStart"/>
+      <w:r>
+        <w:rPr>
+          <w:rFonts w:ascii="Times New Roman" w:hAnsi="Times New Roman" w:cs="Times New Roman"/>
+          <w:sz w:val="28"/>
+          <w:szCs w:val="28"/>
+        </w:rPr>
+        <w:t>hain</w:t>
+      </w:r>
+      <w:proofErr w:type="spellEnd"/>
+      <w:r>
+        <w:rPr>
+          <w:rFonts w:ascii="Times New Roman" w:hAnsi="Times New Roman" w:cs="Times New Roman"/>
+          <w:sz w:val="28"/>
+          <w:szCs w:val="28"/>
+        </w:rPr>
+        <w:t xml:space="preserve"> </w:t>
+      </w:r>
+      <w:proofErr w:type="spellStart"/>
+      <w:r>
+        <w:rPr>
+          <w:rFonts w:ascii="Times New Roman" w:hAnsi="Times New Roman" w:cs="Times New Roman"/>
+          <w:sz w:val="28"/>
+          <w:szCs w:val="28"/>
+        </w:rPr>
+        <w:t>vo</w:t>
+      </w:r>
+      <w:proofErr w:type="spellEnd"/>
+      <w:r>
+        <w:rPr>
+          <w:rFonts w:ascii="Times New Roman" w:hAnsi="Times New Roman" w:cs="Times New Roman"/>
+          <w:sz w:val="28"/>
+          <w:szCs w:val="28"/>
+        </w:rPr>
+        <w:t xml:space="preserve"> direct </w:t>
+      </w:r>
+      <w:proofErr w:type="spellStart"/>
+      <w:r>
+        <w:rPr>
+          <w:rFonts w:ascii="Times New Roman" w:hAnsi="Times New Roman" w:cs="Times New Roman"/>
+          <w:sz w:val="28"/>
+          <w:szCs w:val="28"/>
+        </w:rPr>
+        <w:t>likhte</w:t>
+      </w:r>
+      <w:proofErr w:type="spellEnd"/>
+      <w:r>
+        <w:rPr>
+          <w:rFonts w:ascii="Times New Roman" w:hAnsi="Times New Roman" w:cs="Times New Roman"/>
+          <w:sz w:val="28"/>
+          <w:szCs w:val="28"/>
+        </w:rPr>
+        <w:t xml:space="preserve"> </w:t>
+      </w:r>
+      <w:proofErr w:type="spellStart"/>
+      <w:r>
+        <w:rPr>
+          <w:rFonts w:ascii="Times New Roman" w:hAnsi="Times New Roman" w:cs="Times New Roman"/>
+          <w:sz w:val="28"/>
+          <w:szCs w:val="28"/>
+        </w:rPr>
+        <w:t>hain</w:t>
+      </w:r>
+      <w:proofErr w:type="spellEnd"/>
+      <w:r>
+        <w:rPr>
+          <w:rFonts w:ascii="Times New Roman" w:hAnsi="Times New Roman" w:cs="Times New Roman"/>
+          <w:sz w:val="28"/>
+          <w:szCs w:val="28"/>
+        </w:rPr>
+        <w:t xml:space="preserve"> without react for that use two way binding</w:t>
+      </w:r>
+    </w:p>
+    <w:p>
+      <w:pPr>
+        <w:pStyle w:val="ListParagraph"/>
+        <w:rPr>
+          <w:rFonts w:ascii="Times New Roman" w:hAnsi="Times New Roman" w:cs="Times New Roman"/>
+          <w:sz w:val="28"/>
+          <w:szCs w:val="28"/>
+          <w:highlight w:val="yellow"/>
+        </w:rPr>
+      </w:pPr>
+      <w:r>
+        <w:rPr>
+          <w:rFonts w:ascii="Times New Roman" w:hAnsi="Times New Roman" w:cs="Times New Roman"/>
+          <w:sz w:val="28"/>
+          <w:szCs w:val="28"/>
+        </w:rPr>
+        <w:t xml:space="preserve">  </w:t>
+      </w:r>
+      <w:proofErr w:type="spellStart"/>
+      <w:proofErr w:type="gramStart"/>
+      <w:r>
+        <w:rPr>
+          <w:rFonts w:ascii="Times New Roman" w:hAnsi="Times New Roman" w:cs="Times New Roman"/>
+          <w:sz w:val="28"/>
+          <w:szCs w:val="28"/>
+          <w:highlight w:val="yellow"/>
+        </w:rPr>
+        <w:t>const</w:t>
+      </w:r>
+      <w:proofErr w:type="spellEnd"/>
+      <w:proofErr w:type="gramEnd"/>
+      <w:r>
+        <w:rPr>
+          <w:rFonts w:ascii="Times New Roman" w:hAnsi="Times New Roman" w:cs="Times New Roman"/>
+          <w:sz w:val="28"/>
+          <w:szCs w:val="28"/>
+          <w:highlight w:val="yellow"/>
+        </w:rPr>
+        <w:t xml:space="preserve"> [name, </w:t>
+      </w:r>
+      <w:proofErr w:type="spellStart"/>
+      <w:r>
+        <w:rPr>
+          <w:rFonts w:ascii="Times New Roman" w:hAnsi="Times New Roman" w:cs="Times New Roman"/>
+          <w:sz w:val="28"/>
+          <w:szCs w:val="28"/>
+          <w:highlight w:val="yellow"/>
+        </w:rPr>
+        <w:t>setName</w:t>
+      </w:r>
+      <w:proofErr w:type="spellEnd"/>
+      <w:r>
+        <w:rPr>
+          <w:rFonts w:ascii="Times New Roman" w:hAnsi="Times New Roman" w:cs="Times New Roman"/>
+          <w:sz w:val="28"/>
+          <w:szCs w:val="28"/>
+          <w:highlight w:val="yellow"/>
+        </w:rPr>
+        <w:t xml:space="preserve">] = </w:t>
+      </w:r>
+      <w:proofErr w:type="spellStart"/>
+      <w:r>
+        <w:rPr>
+          <w:rFonts w:ascii="Times New Roman" w:hAnsi="Times New Roman" w:cs="Times New Roman"/>
+          <w:sz w:val="28"/>
+          <w:szCs w:val="28"/>
+          <w:highlight w:val="yellow"/>
+        </w:rPr>
+        <w:t>useState</w:t>
+      </w:r>
+      <w:proofErr w:type="spellEnd"/>
+      <w:r>
+        <w:rPr>
+          <w:rFonts w:ascii="Times New Roman" w:hAnsi="Times New Roman" w:cs="Times New Roman"/>
+          <w:sz w:val="28"/>
+          <w:szCs w:val="28"/>
+          <w:highlight w:val="yellow"/>
+        </w:rPr>
+        <w:t>("Rabbit");</w:t>
+      </w:r>
+    </w:p>
+    <w:p>
+      <w:pPr>
+        <w:pStyle w:val="ListParagraph"/>
+        <w:rPr>
+          <w:rFonts w:ascii="Times New Roman" w:hAnsi="Times New Roman" w:cs="Times New Roman"/>
+          <w:sz w:val="28"/>
+          <w:szCs w:val="28"/>
+          <w:highlight w:val="yellow"/>
+        </w:rPr>
+      </w:pPr>
+      <w:r>
+        <w:rPr>
+          <w:rFonts w:ascii="Times New Roman" w:hAnsi="Times New Roman" w:cs="Times New Roman"/>
+          <w:sz w:val="28"/>
+          <w:szCs w:val="28"/>
+          <w:highlight w:val="yellow"/>
+        </w:rPr>
+        <w:t xml:space="preserve">  </w:t>
+      </w:r>
+      <w:proofErr w:type="spellStart"/>
+      <w:proofErr w:type="gramStart"/>
+      <w:r>
+        <w:rPr>
+          <w:rFonts w:ascii="Times New Roman" w:hAnsi="Times New Roman" w:cs="Times New Roman"/>
+          <w:sz w:val="28"/>
+          <w:szCs w:val="28"/>
+          <w:highlight w:val="yellow"/>
+        </w:rPr>
+        <w:t>onChange</w:t>
+      </w:r>
+      <w:proofErr w:type="spellEnd"/>
+      <w:proofErr w:type="gramEnd"/>
+      <w:r>
+        <w:rPr>
+          <w:rFonts w:ascii="Times New Roman" w:hAnsi="Times New Roman" w:cs="Times New Roman"/>
+          <w:sz w:val="28"/>
+          <w:szCs w:val="28"/>
+          <w:highlight w:val="yellow"/>
+        </w:rPr>
+        <w:t>={(e)=&gt;{</w:t>
+      </w:r>
+    </w:p>
+    <w:p>
+      <w:pPr>
+        <w:pStyle w:val="ListParagraph"/>
+        <w:rPr>
+          <w:rFonts w:ascii="Times New Roman" w:hAnsi="Times New Roman" w:cs="Times New Roman"/>
+          <w:sz w:val="28"/>
+          <w:szCs w:val="28"/>
+          <w:highlight w:val="yellow"/>
+        </w:rPr>
+      </w:pPr>
+      <w:r>
+        <w:rPr>
+          <w:rFonts w:ascii="Times New Roman" w:hAnsi="Times New Roman" w:cs="Times New Roman"/>
+          <w:sz w:val="28"/>
+          <w:szCs w:val="28"/>
+          <w:highlight w:val="yellow"/>
+        </w:rPr>
+        <w:t xml:space="preserve">          </w:t>
+      </w:r>
+      <w:proofErr w:type="gramStart"/>
+      <w:r>
+        <w:rPr>
+          <w:rFonts w:ascii="Times New Roman" w:hAnsi="Times New Roman" w:cs="Times New Roman"/>
+          <w:sz w:val="28"/>
+          <w:szCs w:val="28"/>
+          <w:highlight w:val="yellow"/>
+        </w:rPr>
+        <w:t>console.log(</w:t>
+      </w:r>
+      <w:proofErr w:type="spellStart"/>
+      <w:proofErr w:type="gramEnd"/>
+      <w:r>
+        <w:rPr>
+          <w:rFonts w:ascii="Times New Roman" w:hAnsi="Times New Roman" w:cs="Times New Roman"/>
+          <w:sz w:val="28"/>
+          <w:szCs w:val="28"/>
+          <w:highlight w:val="yellow"/>
+        </w:rPr>
+        <w:t>e.target.value</w:t>
+      </w:r>
+      <w:proofErr w:type="spellEnd"/>
+      <w:r>
+        <w:rPr>
+          <w:rFonts w:ascii="Times New Roman" w:hAnsi="Times New Roman" w:cs="Times New Roman"/>
+          <w:sz w:val="28"/>
+          <w:szCs w:val="28"/>
+          <w:highlight w:val="yellow"/>
+        </w:rPr>
+        <w:t>)</w:t>
+      </w:r>
+    </w:p>
+    <w:p>
+      <w:pPr>
+        <w:pStyle w:val="ListParagraph"/>
+        <w:rPr>
+          <w:rFonts w:ascii="Times New Roman" w:hAnsi="Times New Roman" w:cs="Times New Roman"/>
+          <w:sz w:val="28"/>
+          <w:szCs w:val="28"/>
+          <w:highlight w:val="yellow"/>
+        </w:rPr>
+      </w:pPr>
+      <w:r>
+        <w:rPr>
+          <w:rFonts w:ascii="Times New Roman" w:hAnsi="Times New Roman" w:cs="Times New Roman"/>
+          <w:sz w:val="28"/>
+          <w:szCs w:val="28"/>
+          <w:highlight w:val="yellow"/>
+        </w:rPr>
+        <w:t xml:space="preserve">          </w:t>
+      </w:r>
+      <w:proofErr w:type="spellStart"/>
+      <w:proofErr w:type="gramStart"/>
+      <w:r>
+        <w:rPr>
+          <w:rFonts w:ascii="Times New Roman" w:hAnsi="Times New Roman" w:cs="Times New Roman"/>
+          <w:sz w:val="28"/>
+          <w:szCs w:val="28"/>
+          <w:highlight w:val="yellow"/>
+        </w:rPr>
+        <w:t>setName</w:t>
+      </w:r>
+      <w:proofErr w:type="spellEnd"/>
+      <w:r>
+        <w:rPr>
+          <w:rFonts w:ascii="Times New Roman" w:hAnsi="Times New Roman" w:cs="Times New Roman"/>
+          <w:sz w:val="28"/>
+          <w:szCs w:val="28"/>
+          <w:highlight w:val="yellow"/>
+        </w:rPr>
+        <w:t>(</w:t>
+      </w:r>
+      <w:proofErr w:type="spellStart"/>
+      <w:proofErr w:type="gramEnd"/>
+      <w:r>
+        <w:rPr>
+          <w:rFonts w:ascii="Times New Roman" w:hAnsi="Times New Roman" w:cs="Times New Roman"/>
+          <w:sz w:val="28"/>
+          <w:szCs w:val="28"/>
+          <w:highlight w:val="yellow"/>
+        </w:rPr>
+        <w:t>e.target.value</w:t>
+      </w:r>
+      <w:proofErr w:type="spellEnd"/>
+      <w:r>
+        <w:rPr>
+          <w:rFonts w:ascii="Times New Roman" w:hAnsi="Times New Roman" w:cs="Times New Roman"/>
+          <w:sz w:val="28"/>
+          <w:szCs w:val="28"/>
+          <w:highlight w:val="yellow"/>
+        </w:rPr>
+        <w:t>)</w:t>
+      </w:r>
+    </w:p>
+    <w:p>
+      <w:pPr>
+        <w:pStyle w:val="ListParagraph"/>
+        <w:rPr>
+          <w:rFonts w:ascii="Times New Roman" w:hAnsi="Times New Roman" w:cs="Times New Roman"/>
+          <w:sz w:val="28"/>
+          <w:szCs w:val="28"/>
+          <w:highlight w:val="yellow"/>
+        </w:rPr>
+      </w:pPr>
+      <w:r>
+        <w:rPr>
+          <w:rFonts w:ascii="Times New Roman" w:hAnsi="Times New Roman" w:cs="Times New Roman"/>
+          <w:sz w:val="28"/>
+          <w:szCs w:val="28"/>
+          <w:highlight w:val="yellow"/>
+        </w:rPr>
+        <w:t>}</w:t>
+      </w:r>
+    </w:p>
+    <w:p>
+      <w:pPr>
+        <w:pStyle w:val="ListParagraph"/>
+        <w:rPr>
+          <w:rFonts w:ascii="Times New Roman" w:hAnsi="Times New Roman" w:cs="Times New Roman"/>
+          <w:sz w:val="28"/>
+          <w:szCs w:val="28"/>
+        </w:rPr>
+      </w:pPr>
+      <w:r>
+        <w:rPr>
+          <w:rFonts w:ascii="Times New Roman" w:hAnsi="Times New Roman" w:cs="Times New Roman"/>
+          <w:sz w:val="28"/>
+          <w:szCs w:val="28"/>
+          <w:highlight w:val="yellow"/>
+        </w:rPr>
+        <w:t>}</w:t>
+      </w:r>
+    </w:p>
+    <w:p>
+      <w:pPr>
+        <w:pStyle w:val="ListParagraph"/>
+        <w:rPr>
+          <w:rFonts w:ascii="Times New Roman" w:hAnsi="Times New Roman" w:cs="Times New Roman"/>
+          <w:sz w:val="28"/>
+          <w:szCs w:val="28"/>
+        </w:rPr>
+      </w:pPr>
+      <w:r>
+        <w:rPr>
+          <w:rFonts w:ascii="Times New Roman" w:hAnsi="Times New Roman" w:cs="Times New Roman"/>
+          <w:sz w:val="28"/>
+          <w:szCs w:val="28"/>
+        </w:rPr>
+        <w:t>This is two way binding</w:t>
+      </w:r>
+    </w:p>
+    <w:p>
+      <w:pPr>
+        <w:pStyle w:val="ListParagraph"/>
+        <w:rPr>
+          <w:rFonts w:ascii="Times New Roman" w:hAnsi="Times New Roman" w:cs="Times New Roman"/>
+          <w:sz w:val="28"/>
+          <w:szCs w:val="28"/>
+        </w:rPr>
+      </w:pPr>
+    </w:p>
+    <w:p>
+      <w:pPr>
+        <w:rPr>
+          <w:rFonts w:ascii="Times New Roman" w:hAnsi="Times New Roman" w:cs="Times New Roman"/>
+          <w:b/>
+          <w:sz w:val="32"/>
+          <w:szCs w:val="28"/>
+          <w:u w:val="single"/>
+        </w:rPr>
+      </w:pPr>
+      <w:proofErr w:type="spellStart"/>
+      <w:r>
+        <w:rPr>
+          <w:rFonts w:ascii="Times New Roman" w:hAnsi="Times New Roman" w:cs="Times New Roman"/>
+          <w:b/>
+          <w:sz w:val="32"/>
+          <w:szCs w:val="28"/>
+          <w:u w:val="single"/>
+        </w:rPr>
+        <w:t>LocalStorage</w:t>
+      </w:r>
+      <w:proofErr w:type="spellEnd"/>
+    </w:p>
+    <w:p>
+      <w:pPr>
+        <w:pStyle w:val="ListParagraph"/>
+        <w:numPr>
+          <w:ilvl w:val="0"/>
+          <w:numId w:val="9"/>
+        </w:numPr>
+        <w:rPr>
+          <w:rFonts w:ascii="Times New Roman" w:hAnsi="Times New Roman" w:cs="Times New Roman"/>
+          <w:b/>
+          <w:color w:val="FF0000"/>
+          <w:sz w:val="32"/>
+          <w:szCs w:val="28"/>
+          <w:u w:val="single"/>
+        </w:rPr>
+      </w:pPr>
+      <w:r>
+        <w:rPr>
+          <w:rFonts w:ascii="Times New Roman" w:hAnsi="Times New Roman" w:cs="Times New Roman"/>
+          <w:color w:val="FF0000"/>
+          <w:sz w:val="28"/>
+          <w:szCs w:val="28"/>
+        </w:rPr>
+        <w:t>Browser Memory</w:t>
+      </w:r>
+    </w:p>
+    <w:p>
+      <w:pPr>
+        <w:pStyle w:val="ListParagraph"/>
+        <w:numPr>
+          <w:ilvl w:val="0"/>
+          <w:numId w:val="9"/>
+        </w:numPr>
+        <w:rPr>
+          <w:rFonts w:ascii="Times New Roman" w:hAnsi="Times New Roman" w:cs="Times New Roman"/>
+          <w:b/>
+          <w:sz w:val="32"/>
+          <w:szCs w:val="28"/>
+          <w:u w:val="single"/>
+        </w:rPr>
+      </w:pPr>
+      <w:r>
+        <w:rPr>
+          <w:rFonts w:ascii="Times New Roman" w:hAnsi="Times New Roman" w:cs="Times New Roman"/>
+          <w:sz w:val="28"/>
+          <w:szCs w:val="28"/>
+        </w:rPr>
+        <w:t xml:space="preserve"> </w:t>
+      </w:r>
+      <w:r>
+        <w:rPr>
+          <w:rFonts w:ascii="Times New Roman" w:hAnsi="Times New Roman" w:cs="Times New Roman"/>
+          <w:sz w:val="28"/>
+          <w:szCs w:val="28"/>
+        </w:rPr>
+        <w:t xml:space="preserve">Some Data permanently stored </w:t>
+      </w:r>
+      <w:proofErr w:type="spellStart"/>
+      <w:r>
+        <w:rPr>
+          <w:rFonts w:ascii="Times New Roman" w:hAnsi="Times New Roman" w:cs="Times New Roman"/>
+          <w:sz w:val="28"/>
+          <w:szCs w:val="28"/>
+        </w:rPr>
+        <w:t>rahto</w:t>
+      </w:r>
+      <w:proofErr w:type="spellEnd"/>
+      <w:r>
+        <w:rPr>
+          <w:rFonts w:ascii="Times New Roman" w:hAnsi="Times New Roman" w:cs="Times New Roman"/>
+          <w:sz w:val="28"/>
+          <w:szCs w:val="28"/>
+        </w:rPr>
+        <w:t xml:space="preserve"> browser </w:t>
+      </w:r>
+    </w:p>
+    <w:p>
+      <w:pPr>
+        <w:pStyle w:val="ListParagraph"/>
+        <w:numPr>
+          <w:ilvl w:val="0"/>
+          <w:numId w:val="9"/>
+        </w:numPr>
+        <w:rPr>
+          <w:rFonts w:ascii="Times New Roman" w:hAnsi="Times New Roman" w:cs="Times New Roman"/>
+          <w:b/>
+          <w:sz w:val="32"/>
+          <w:szCs w:val="28"/>
+          <w:u w:val="single"/>
+        </w:rPr>
+      </w:pPr>
+      <w:proofErr w:type="spellStart"/>
+      <w:r>
+        <w:rPr>
+          <w:rFonts w:ascii="Times New Roman" w:hAnsi="Times New Roman" w:cs="Times New Roman"/>
+          <w:sz w:val="28"/>
+          <w:szCs w:val="28"/>
+        </w:rPr>
+        <w:t>LocalStorage</w:t>
+      </w:r>
+      <w:proofErr w:type="spellEnd"/>
+      <w:r>
+        <w:rPr>
+          <w:rFonts w:ascii="Times New Roman" w:hAnsi="Times New Roman" w:cs="Times New Roman"/>
+          <w:sz w:val="28"/>
+          <w:szCs w:val="28"/>
+        </w:rPr>
+        <w:t xml:space="preserve"> </w:t>
+      </w:r>
+      <w:proofErr w:type="spellStart"/>
+      <w:r>
+        <w:rPr>
+          <w:rFonts w:ascii="Times New Roman" w:hAnsi="Times New Roman" w:cs="Times New Roman"/>
+          <w:sz w:val="28"/>
+          <w:szCs w:val="28"/>
+        </w:rPr>
+        <w:t>madhe</w:t>
+      </w:r>
+      <w:proofErr w:type="spellEnd"/>
+      <w:r>
+        <w:rPr>
+          <w:rFonts w:ascii="Times New Roman" w:hAnsi="Times New Roman" w:cs="Times New Roman"/>
+          <w:sz w:val="28"/>
+          <w:szCs w:val="28"/>
+        </w:rPr>
+        <w:t xml:space="preserve"> data key  value pair </w:t>
+      </w:r>
+      <w:proofErr w:type="spellStart"/>
+      <w:r>
+        <w:rPr>
+          <w:rFonts w:ascii="Times New Roman" w:hAnsi="Times New Roman" w:cs="Times New Roman"/>
+          <w:sz w:val="28"/>
+          <w:szCs w:val="28"/>
+        </w:rPr>
+        <w:t>madhe</w:t>
+      </w:r>
+      <w:proofErr w:type="spellEnd"/>
+      <w:r>
+        <w:rPr>
+          <w:rFonts w:ascii="Times New Roman" w:hAnsi="Times New Roman" w:cs="Times New Roman"/>
+          <w:sz w:val="28"/>
+          <w:szCs w:val="28"/>
+        </w:rPr>
+        <w:t xml:space="preserve"> store </w:t>
+      </w:r>
+      <w:proofErr w:type="spellStart"/>
+      <w:r>
+        <w:rPr>
+          <w:rFonts w:ascii="Times New Roman" w:hAnsi="Times New Roman" w:cs="Times New Roman"/>
+          <w:sz w:val="28"/>
+          <w:szCs w:val="28"/>
+        </w:rPr>
+        <w:t>rahto</w:t>
+      </w:r>
+      <w:proofErr w:type="spellEnd"/>
+    </w:p>
+    <w:p>
+      <w:pPr>
+        <w:pStyle w:val="ListParagraph"/>
+        <w:numPr>
+          <w:ilvl w:val="0"/>
+          <w:numId w:val="9"/>
+        </w:numPr>
+        <w:rPr>
+          <w:rFonts w:ascii="Times New Roman" w:hAnsi="Times New Roman" w:cs="Times New Roman"/>
+          <w:b/>
+          <w:sz w:val="32"/>
+          <w:szCs w:val="28"/>
+          <w:u w:val="single"/>
+        </w:rPr>
+      </w:pPr>
+      <w:proofErr w:type="spellStart"/>
+      <w:r>
+        <w:rPr>
+          <w:rFonts w:ascii="Times New Roman" w:hAnsi="Times New Roman" w:cs="Times New Roman"/>
+          <w:sz w:val="28"/>
+          <w:szCs w:val="28"/>
+        </w:rPr>
+        <w:t>setItem</w:t>
+      </w:r>
+      <w:proofErr w:type="spellEnd"/>
+      <w:r>
+        <w:rPr>
+          <w:rFonts w:ascii="Times New Roman" w:hAnsi="Times New Roman" w:cs="Times New Roman"/>
+          <w:sz w:val="28"/>
+          <w:szCs w:val="28"/>
+        </w:rPr>
+        <w:t xml:space="preserve">(), </w:t>
+      </w:r>
+      <w:proofErr w:type="spellStart"/>
+      <w:r>
+        <w:rPr>
+          <w:rFonts w:ascii="Times New Roman" w:hAnsi="Times New Roman" w:cs="Times New Roman"/>
+          <w:sz w:val="28"/>
+          <w:szCs w:val="28"/>
+        </w:rPr>
+        <w:t>getItem</w:t>
+      </w:r>
+      <w:proofErr w:type="spellEnd"/>
+      <w:r>
+        <w:rPr>
+          <w:rFonts w:ascii="Times New Roman" w:hAnsi="Times New Roman" w:cs="Times New Roman"/>
+          <w:sz w:val="28"/>
+          <w:szCs w:val="28"/>
+        </w:rPr>
+        <w:t>(),</w:t>
+      </w:r>
+      <w:proofErr w:type="spellStart"/>
+      <w:r>
+        <w:rPr>
+          <w:rFonts w:ascii="Times New Roman" w:hAnsi="Times New Roman" w:cs="Times New Roman"/>
+          <w:sz w:val="28"/>
+          <w:szCs w:val="28"/>
+        </w:rPr>
+        <w:t>removeItem</w:t>
+      </w:r>
+      <w:proofErr w:type="spellEnd"/>
+      <w:r>
+        <w:rPr>
+          <w:rFonts w:ascii="Times New Roman" w:hAnsi="Times New Roman" w:cs="Times New Roman"/>
+          <w:sz w:val="28"/>
+          <w:szCs w:val="28"/>
+        </w:rPr>
+        <w:t>(),clear()</w:t>
+      </w:r>
+    </w:p>
+    <w:p>
+      <w:pPr>
+        <w:pStyle w:val="ListParagraph"/>
+        <w:numPr>
+          <w:ilvl w:val="0"/>
+          <w:numId w:val="9"/>
+        </w:numPr>
+        <w:rPr>
+          <w:rFonts w:ascii="Times New Roman" w:hAnsi="Times New Roman" w:cs="Times New Roman"/>
+          <w:color w:val="FF0000"/>
+          <w:sz w:val="28"/>
+          <w:szCs w:val="28"/>
+        </w:rPr>
+      </w:pPr>
+      <w:proofErr w:type="spellStart"/>
+      <w:r>
+        <w:rPr>
+          <w:rFonts w:ascii="Times New Roman" w:hAnsi="Times New Roman" w:cs="Times New Roman"/>
+          <w:color w:val="FF0000"/>
+          <w:sz w:val="28"/>
+          <w:szCs w:val="28"/>
+        </w:rPr>
+        <w:t>JSON.Stringify</w:t>
+      </w:r>
+      <w:proofErr w:type="spellEnd"/>
+      <w:r>
+        <w:rPr>
+          <w:rFonts w:ascii="Times New Roman" w:hAnsi="Times New Roman" w:cs="Times New Roman"/>
+          <w:color w:val="FF0000"/>
+          <w:sz w:val="28"/>
+          <w:szCs w:val="28"/>
+        </w:rPr>
+        <w:t xml:space="preserve">:-  </w:t>
+      </w:r>
+      <w:r>
+        <w:rPr>
+          <w:rFonts w:ascii="Times New Roman" w:hAnsi="Times New Roman" w:cs="Times New Roman"/>
+          <w:sz w:val="28"/>
+          <w:szCs w:val="28"/>
+        </w:rPr>
+        <w:t>To convert object into string</w:t>
+      </w:r>
+    </w:p>
+    <w:p>
+      <w:pPr>
+        <w:pStyle w:val="ListParagraph"/>
+        <w:numPr>
+          <w:ilvl w:val="0"/>
+          <w:numId w:val="9"/>
+        </w:numPr>
+        <w:rPr>
+          <w:rFonts w:ascii="Times New Roman" w:hAnsi="Times New Roman" w:cs="Times New Roman"/>
+          <w:sz w:val="28"/>
+          <w:szCs w:val="28"/>
+        </w:rPr>
+      </w:pPr>
+      <w:r>
+        <w:rPr>
+          <w:rFonts w:ascii="Times New Roman" w:hAnsi="Times New Roman" w:cs="Times New Roman"/>
+          <w:sz w:val="28"/>
+          <w:szCs w:val="28"/>
+        </w:rPr>
+        <w:t xml:space="preserve">To retrieve again:- </w:t>
+      </w:r>
+      <w:proofErr w:type="spellStart"/>
+      <w:r>
+        <w:rPr>
+          <w:rFonts w:ascii="Times New Roman" w:hAnsi="Times New Roman" w:cs="Times New Roman"/>
+          <w:color w:val="FF0000"/>
+          <w:sz w:val="28"/>
+          <w:szCs w:val="28"/>
+        </w:rPr>
+        <w:t>JSON.parse</w:t>
+      </w:r>
+      <w:proofErr w:type="spellEnd"/>
+    </w:p>
+    <w:p>
+      <w:pPr>
+        <w:rPr>
+          <w:rFonts w:ascii="Times New Roman" w:hAnsi="Times New Roman" w:cs="Times New Roman"/>
+          <w:b/>
+          <w:sz w:val="32"/>
+          <w:szCs w:val="28"/>
+          <w:u w:val="single"/>
+        </w:rPr>
+      </w:pPr>
+      <w:r>
+        <w:rPr>
+          <w:rFonts w:ascii="Times New Roman" w:hAnsi="Times New Roman" w:cs="Times New Roman"/>
+          <w:b/>
+          <w:sz w:val="32"/>
+          <w:szCs w:val="28"/>
+          <w:u w:val="single"/>
+        </w:rPr>
+        <w:t>API Calling</w:t>
+      </w:r>
+    </w:p>
+    <w:p>
+      <w:pPr>
+        <w:pStyle w:val="ListParagraph"/>
+        <w:numPr>
+          <w:ilvl w:val="0"/>
+          <w:numId w:val="10"/>
+        </w:numPr>
+        <w:rPr>
+          <w:rFonts w:ascii="Times New Roman" w:hAnsi="Times New Roman" w:cs="Times New Roman"/>
+          <w:sz w:val="28"/>
+          <w:szCs w:val="28"/>
+        </w:rPr>
+      </w:pPr>
+      <w:r>
+        <w:rPr>
+          <w:rFonts w:ascii="Times New Roman" w:hAnsi="Times New Roman" w:cs="Times New Roman"/>
+          <w:sz w:val="28"/>
+          <w:szCs w:val="28"/>
+        </w:rPr>
+        <w:t xml:space="preserve">function </w:t>
+      </w:r>
+      <w:proofErr w:type="spellStart"/>
+      <w:r>
+        <w:rPr>
+          <w:rFonts w:ascii="Times New Roman" w:hAnsi="Times New Roman" w:cs="Times New Roman"/>
+          <w:sz w:val="28"/>
+          <w:szCs w:val="28"/>
+        </w:rPr>
+        <w:t>getData</w:t>
+      </w:r>
+      <w:proofErr w:type="spellEnd"/>
+      <w:r>
+        <w:rPr>
+          <w:rFonts w:ascii="Times New Roman" w:hAnsi="Times New Roman" w:cs="Times New Roman"/>
+          <w:sz w:val="28"/>
+          <w:szCs w:val="28"/>
+        </w:rPr>
+        <w:t>(){</w:t>
+      </w:r>
+      <w:r>
+        <w:rPr>
+          <w:rFonts w:ascii="Times New Roman" w:hAnsi="Times New Roman" w:cs="Times New Roman"/>
+          <w:sz w:val="28"/>
+          <w:szCs w:val="28"/>
+        </w:rPr>
+        <w:br/>
+      </w:r>
+      <w:proofErr w:type="spellStart"/>
+      <w:r>
+        <w:rPr>
+          <w:rFonts w:ascii="Times New Roman" w:hAnsi="Times New Roman" w:cs="Times New Roman"/>
+          <w:sz w:val="28"/>
+          <w:szCs w:val="28"/>
+        </w:rPr>
+        <w:t>const</w:t>
+      </w:r>
+      <w:proofErr w:type="spellEnd"/>
+      <w:r>
+        <w:rPr>
+          <w:rFonts w:ascii="Times New Roman" w:hAnsi="Times New Roman" w:cs="Times New Roman"/>
+          <w:sz w:val="28"/>
+          <w:szCs w:val="28"/>
+        </w:rPr>
+        <w:t xml:space="preserve"> </w:t>
+      </w:r>
+      <w:proofErr w:type="spellStart"/>
+      <w:r>
+        <w:rPr>
+          <w:rFonts w:ascii="Times New Roman" w:hAnsi="Times New Roman" w:cs="Times New Roman"/>
+          <w:sz w:val="28"/>
+          <w:szCs w:val="28"/>
+        </w:rPr>
+        <w:t>resp</w:t>
+      </w:r>
+      <w:proofErr w:type="spellEnd"/>
+      <w:r>
+        <w:rPr>
+          <w:rFonts w:ascii="Times New Roman" w:hAnsi="Times New Roman" w:cs="Times New Roman"/>
+          <w:sz w:val="28"/>
+          <w:szCs w:val="28"/>
+        </w:rPr>
+        <w:t>=fetch(“</w:t>
+      </w:r>
+      <w:proofErr w:type="spellStart"/>
+      <w:r>
+        <w:rPr>
+          <w:rFonts w:ascii="Times New Roman" w:hAnsi="Times New Roman" w:cs="Times New Roman"/>
+          <w:sz w:val="28"/>
+          <w:szCs w:val="28"/>
+        </w:rPr>
+        <w:t>url</w:t>
+      </w:r>
+      <w:proofErr w:type="spellEnd"/>
+      <w:r>
+        <w:rPr>
+          <w:rFonts w:ascii="Times New Roman" w:hAnsi="Times New Roman" w:cs="Times New Roman"/>
+          <w:sz w:val="28"/>
+          <w:szCs w:val="28"/>
+        </w:rPr>
+        <w:t>”) //</w:t>
+      </w:r>
+      <w:proofErr w:type="spellStart"/>
+      <w:r>
+        <w:rPr>
+          <w:rFonts w:ascii="Times New Roman" w:hAnsi="Times New Roman" w:cs="Times New Roman"/>
+          <w:sz w:val="28"/>
+          <w:szCs w:val="28"/>
+        </w:rPr>
+        <w:t>api</w:t>
+      </w:r>
+      <w:proofErr w:type="spellEnd"/>
+      <w:r>
+        <w:rPr>
+          <w:rFonts w:ascii="Times New Roman" w:hAnsi="Times New Roman" w:cs="Times New Roman"/>
+          <w:sz w:val="28"/>
+          <w:szCs w:val="28"/>
+        </w:rPr>
+        <w:t xml:space="preserve"> calling using fetch(it goes in pending state)</w:t>
+      </w:r>
+    </w:p>
+    <w:p>
+      <w:pPr>
+        <w:pStyle w:val="ListParagraph"/>
+        <w:rPr>
+          <w:rFonts w:ascii="Times New Roman" w:hAnsi="Times New Roman" w:cs="Times New Roman"/>
+          <w:sz w:val="28"/>
+          <w:szCs w:val="28"/>
+        </w:rPr>
+      </w:pPr>
+      <w:r>
+        <w:rPr>
+          <w:rFonts w:ascii="Times New Roman" w:hAnsi="Times New Roman" w:cs="Times New Roman"/>
+          <w:sz w:val="28"/>
+          <w:szCs w:val="28"/>
+        </w:rPr>
+        <w:t>}</w:t>
+      </w:r>
+    </w:p>
+    <w:p>
+      <w:pPr>
+        <w:pStyle w:val="ListParagraph"/>
+        <w:numPr>
+          <w:ilvl w:val="0"/>
+          <w:numId w:val="10"/>
+        </w:numPr>
+        <w:rPr>
+          <w:rFonts w:ascii="Times New Roman" w:hAnsi="Times New Roman" w:cs="Times New Roman"/>
+          <w:sz w:val="28"/>
+          <w:szCs w:val="28"/>
+        </w:rPr>
+      </w:pPr>
+      <w:proofErr w:type="spellStart"/>
+      <w:r>
+        <w:rPr>
+          <w:rFonts w:ascii="Times New Roman" w:hAnsi="Times New Roman" w:cs="Times New Roman"/>
+          <w:sz w:val="28"/>
+          <w:szCs w:val="28"/>
+        </w:rPr>
+        <w:t>async</w:t>
+      </w:r>
+      <w:proofErr w:type="spellEnd"/>
+      <w:r>
+        <w:rPr>
+          <w:rFonts w:ascii="Times New Roman" w:hAnsi="Times New Roman" w:cs="Times New Roman"/>
+          <w:sz w:val="28"/>
+          <w:szCs w:val="28"/>
+        </w:rPr>
+        <w:t xml:space="preserve"> function </w:t>
+      </w:r>
+      <w:proofErr w:type="spellStart"/>
+      <w:r>
+        <w:rPr>
+          <w:rFonts w:ascii="Times New Roman" w:hAnsi="Times New Roman" w:cs="Times New Roman"/>
+          <w:sz w:val="28"/>
+          <w:szCs w:val="28"/>
+        </w:rPr>
+        <w:t>getData</w:t>
+      </w:r>
+      <w:proofErr w:type="spellEnd"/>
+      <w:r>
+        <w:rPr>
+          <w:rFonts w:ascii="Times New Roman" w:hAnsi="Times New Roman" w:cs="Times New Roman"/>
+          <w:sz w:val="28"/>
+          <w:szCs w:val="28"/>
+        </w:rPr>
+        <w:t>(){</w:t>
+      </w:r>
+      <w:r>
+        <w:rPr>
+          <w:rFonts w:ascii="Times New Roman" w:hAnsi="Times New Roman" w:cs="Times New Roman"/>
+          <w:sz w:val="28"/>
+          <w:szCs w:val="28"/>
+        </w:rPr>
+        <w:br/>
+      </w:r>
+      <w:proofErr w:type="spellStart"/>
+      <w:r>
+        <w:rPr>
+          <w:rFonts w:ascii="Times New Roman" w:hAnsi="Times New Roman" w:cs="Times New Roman"/>
+          <w:sz w:val="28"/>
+          <w:szCs w:val="28"/>
+        </w:rPr>
+        <w:t>const</w:t>
+      </w:r>
+      <w:proofErr w:type="spellEnd"/>
+      <w:r>
+        <w:rPr>
+          <w:rFonts w:ascii="Times New Roman" w:hAnsi="Times New Roman" w:cs="Times New Roman"/>
+          <w:sz w:val="28"/>
+          <w:szCs w:val="28"/>
+        </w:rPr>
+        <w:t xml:space="preserve"> </w:t>
+      </w:r>
+      <w:proofErr w:type="spellStart"/>
+      <w:r>
+        <w:rPr>
+          <w:rFonts w:ascii="Times New Roman" w:hAnsi="Times New Roman" w:cs="Times New Roman"/>
+          <w:sz w:val="28"/>
+          <w:szCs w:val="28"/>
+        </w:rPr>
+        <w:t>resp</w:t>
+      </w:r>
+      <w:proofErr w:type="spellEnd"/>
+      <w:r>
+        <w:rPr>
+          <w:rFonts w:ascii="Times New Roman" w:hAnsi="Times New Roman" w:cs="Times New Roman"/>
+          <w:sz w:val="28"/>
+          <w:szCs w:val="28"/>
+        </w:rPr>
+        <w:t>=await fetch(“</w:t>
+      </w:r>
+      <w:proofErr w:type="spellStart"/>
+      <w:r>
+        <w:rPr>
+          <w:rFonts w:ascii="Times New Roman" w:hAnsi="Times New Roman" w:cs="Times New Roman"/>
+          <w:sz w:val="28"/>
+          <w:szCs w:val="28"/>
+        </w:rPr>
+        <w:t>url</w:t>
+      </w:r>
+      <w:proofErr w:type="spellEnd"/>
+      <w:r>
+        <w:rPr>
+          <w:rFonts w:ascii="Times New Roman" w:hAnsi="Times New Roman" w:cs="Times New Roman"/>
+          <w:sz w:val="28"/>
+          <w:szCs w:val="28"/>
+        </w:rPr>
+        <w:t>”) //</w:t>
+      </w:r>
+      <w:proofErr w:type="spellStart"/>
+      <w:r>
+        <w:rPr>
+          <w:rFonts w:ascii="Times New Roman" w:hAnsi="Times New Roman" w:cs="Times New Roman"/>
+          <w:sz w:val="28"/>
+          <w:szCs w:val="28"/>
+        </w:rPr>
+        <w:t>api</w:t>
+      </w:r>
+      <w:proofErr w:type="spellEnd"/>
+      <w:r>
+        <w:rPr>
+          <w:rFonts w:ascii="Times New Roman" w:hAnsi="Times New Roman" w:cs="Times New Roman"/>
+          <w:sz w:val="28"/>
+          <w:szCs w:val="28"/>
+        </w:rPr>
+        <w:t xml:space="preserve"> calling using fetch with </w:t>
+      </w:r>
+      <w:proofErr w:type="spellStart"/>
+      <w:r>
+        <w:rPr>
+          <w:rFonts w:ascii="Times New Roman" w:hAnsi="Times New Roman" w:cs="Times New Roman"/>
+          <w:sz w:val="28"/>
+          <w:szCs w:val="28"/>
+        </w:rPr>
+        <w:t>async</w:t>
+      </w:r>
+      <w:proofErr w:type="spellEnd"/>
+      <w:r>
+        <w:rPr>
+          <w:rFonts w:ascii="Times New Roman" w:hAnsi="Times New Roman" w:cs="Times New Roman"/>
+          <w:sz w:val="28"/>
+          <w:szCs w:val="28"/>
+        </w:rPr>
+        <w:t xml:space="preserve"> await(to resolve promise)</w:t>
+      </w:r>
+    </w:p>
+    <w:p>
+      <w:pPr>
+        <w:pStyle w:val="ListParagraph"/>
+        <w:rPr>
+          <w:rFonts w:ascii="Times New Roman" w:hAnsi="Times New Roman" w:cs="Times New Roman"/>
+          <w:sz w:val="28"/>
+          <w:szCs w:val="28"/>
+        </w:rPr>
+      </w:pPr>
+      <w:r>
+        <w:rPr>
+          <w:rFonts w:ascii="Times New Roman" w:hAnsi="Times New Roman" w:cs="Times New Roman"/>
+          <w:sz w:val="28"/>
+          <w:szCs w:val="28"/>
+        </w:rPr>
+        <w:lastRenderedPageBreak/>
+        <w:t>}</w:t>
+      </w:r>
+    </w:p>
+    <w:p>
+      <w:pPr>
+        <w:pStyle w:val="ListParagraph"/>
+        <w:numPr>
+          <w:ilvl w:val="0"/>
+          <w:numId w:val="10"/>
+        </w:numPr>
+        <w:rPr>
+          <w:rFonts w:ascii="Times New Roman" w:hAnsi="Times New Roman" w:cs="Times New Roman"/>
+          <w:sz w:val="28"/>
+          <w:szCs w:val="28"/>
+        </w:rPr>
+      </w:pPr>
+      <w:proofErr w:type="spellStart"/>
+      <w:r>
+        <w:rPr>
+          <w:rFonts w:ascii="Times New Roman" w:hAnsi="Times New Roman" w:cs="Times New Roman"/>
+          <w:sz w:val="28"/>
+          <w:szCs w:val="28"/>
+        </w:rPr>
+        <w:t>async</w:t>
+      </w:r>
+      <w:proofErr w:type="spellEnd"/>
+      <w:r>
+        <w:rPr>
+          <w:rFonts w:ascii="Times New Roman" w:hAnsi="Times New Roman" w:cs="Times New Roman"/>
+          <w:sz w:val="28"/>
+          <w:szCs w:val="28"/>
+        </w:rPr>
+        <w:t xml:space="preserve">, await -&gt; </w:t>
+      </w:r>
+      <w:proofErr w:type="spellStart"/>
+      <w:r>
+        <w:rPr>
+          <w:rFonts w:ascii="Times New Roman" w:hAnsi="Times New Roman" w:cs="Times New Roman"/>
+          <w:sz w:val="28"/>
+          <w:szCs w:val="28"/>
+        </w:rPr>
+        <w:t>jo</w:t>
+      </w:r>
+      <w:proofErr w:type="spellEnd"/>
+      <w:r>
+        <w:rPr>
+          <w:rFonts w:ascii="Times New Roman" w:hAnsi="Times New Roman" w:cs="Times New Roman"/>
+          <w:sz w:val="28"/>
+          <w:szCs w:val="28"/>
+        </w:rPr>
+        <w:t xml:space="preserve"> </w:t>
+      </w:r>
+      <w:proofErr w:type="spellStart"/>
+      <w:r>
+        <w:rPr>
+          <w:rFonts w:ascii="Times New Roman" w:hAnsi="Times New Roman" w:cs="Times New Roman"/>
+          <w:sz w:val="28"/>
+          <w:szCs w:val="28"/>
+        </w:rPr>
+        <w:t>paryant</w:t>
+      </w:r>
+      <w:proofErr w:type="spellEnd"/>
+      <w:r>
+        <w:rPr>
+          <w:rFonts w:ascii="Times New Roman" w:hAnsi="Times New Roman" w:cs="Times New Roman"/>
+          <w:sz w:val="28"/>
+          <w:szCs w:val="28"/>
+        </w:rPr>
+        <w:t xml:space="preserve"> data </w:t>
+      </w:r>
+      <w:proofErr w:type="spellStart"/>
+      <w:r>
+        <w:rPr>
+          <w:rFonts w:ascii="Times New Roman" w:hAnsi="Times New Roman" w:cs="Times New Roman"/>
+          <w:sz w:val="28"/>
+          <w:szCs w:val="28"/>
+        </w:rPr>
+        <w:t>milat</w:t>
+      </w:r>
+      <w:proofErr w:type="spellEnd"/>
+      <w:r>
+        <w:rPr>
+          <w:rFonts w:ascii="Times New Roman" w:hAnsi="Times New Roman" w:cs="Times New Roman"/>
+          <w:sz w:val="28"/>
+          <w:szCs w:val="28"/>
+        </w:rPr>
+        <w:t xml:space="preserve"> </w:t>
+      </w:r>
+      <w:proofErr w:type="spellStart"/>
+      <w:r>
+        <w:rPr>
+          <w:rFonts w:ascii="Times New Roman" w:hAnsi="Times New Roman" w:cs="Times New Roman"/>
+          <w:sz w:val="28"/>
+          <w:szCs w:val="28"/>
+        </w:rPr>
+        <w:t>nahi</w:t>
+      </w:r>
+      <w:proofErr w:type="spellEnd"/>
+      <w:r>
+        <w:rPr>
+          <w:rFonts w:ascii="Times New Roman" w:hAnsi="Times New Roman" w:cs="Times New Roman"/>
+          <w:sz w:val="28"/>
+          <w:szCs w:val="28"/>
+        </w:rPr>
+        <w:t xml:space="preserve"> to </w:t>
+      </w:r>
+      <w:proofErr w:type="spellStart"/>
+      <w:r>
+        <w:rPr>
+          <w:rFonts w:ascii="Times New Roman" w:hAnsi="Times New Roman" w:cs="Times New Roman"/>
+          <w:sz w:val="28"/>
+          <w:szCs w:val="28"/>
+        </w:rPr>
+        <w:t>paryant</w:t>
+      </w:r>
+      <w:proofErr w:type="spellEnd"/>
+      <w:r>
+        <w:rPr>
+          <w:rFonts w:ascii="Times New Roman" w:hAnsi="Times New Roman" w:cs="Times New Roman"/>
+          <w:sz w:val="28"/>
+          <w:szCs w:val="28"/>
+        </w:rPr>
+        <w:t xml:space="preserve"> wait </w:t>
+      </w:r>
+      <w:proofErr w:type="spellStart"/>
+      <w:r>
+        <w:rPr>
+          <w:rFonts w:ascii="Times New Roman" w:hAnsi="Times New Roman" w:cs="Times New Roman"/>
+          <w:sz w:val="28"/>
+          <w:szCs w:val="28"/>
+        </w:rPr>
+        <w:t>karaych</w:t>
+      </w:r>
+      <w:proofErr w:type="spellEnd"/>
+      <w:r>
+        <w:rPr>
+          <w:rFonts w:ascii="Times New Roman" w:hAnsi="Times New Roman" w:cs="Times New Roman"/>
+          <w:sz w:val="28"/>
+          <w:szCs w:val="28"/>
+        </w:rPr>
+        <w:t xml:space="preserve"> -&gt; </w:t>
+      </w:r>
+      <w:proofErr w:type="spellStart"/>
+      <w:r>
+        <w:rPr>
+          <w:rFonts w:ascii="Times New Roman" w:hAnsi="Times New Roman" w:cs="Times New Roman"/>
+          <w:sz w:val="28"/>
+          <w:szCs w:val="28"/>
+        </w:rPr>
+        <w:t>async</w:t>
+      </w:r>
+      <w:proofErr w:type="spellEnd"/>
+      <w:r>
+        <w:rPr>
+          <w:rFonts w:ascii="Times New Roman" w:hAnsi="Times New Roman" w:cs="Times New Roman"/>
+          <w:sz w:val="28"/>
+          <w:szCs w:val="28"/>
+        </w:rPr>
+        <w:t xml:space="preserve"> means asynchronous function and in that await fetch() means </w:t>
+      </w:r>
+      <w:proofErr w:type="spellStart"/>
+      <w:r>
+        <w:rPr>
+          <w:rFonts w:ascii="Times New Roman" w:hAnsi="Times New Roman" w:cs="Times New Roman"/>
+          <w:sz w:val="28"/>
+          <w:szCs w:val="28"/>
+        </w:rPr>
+        <w:t>thamabych</w:t>
+      </w:r>
+      <w:proofErr w:type="spellEnd"/>
+      <w:r>
+        <w:rPr>
+          <w:rFonts w:ascii="Times New Roman" w:hAnsi="Times New Roman" w:cs="Times New Roman"/>
+          <w:sz w:val="28"/>
+          <w:szCs w:val="28"/>
+        </w:rPr>
+        <w:t xml:space="preserve"> task complete hoi </w:t>
+      </w:r>
+      <w:proofErr w:type="spellStart"/>
+      <w:r>
+        <w:rPr>
+          <w:rFonts w:ascii="Times New Roman" w:hAnsi="Times New Roman" w:cs="Times New Roman"/>
+          <w:sz w:val="28"/>
+          <w:szCs w:val="28"/>
+        </w:rPr>
+        <w:t>paryant</w:t>
+      </w:r>
+      <w:proofErr w:type="spellEnd"/>
+    </w:p>
+    <w:p>
+      <w:pPr>
+        <w:pStyle w:val="ListParagraph"/>
+        <w:numPr>
+          <w:ilvl w:val="0"/>
+          <w:numId w:val="10"/>
+        </w:numPr>
+        <w:rPr>
+          <w:rFonts w:ascii="Times New Roman" w:hAnsi="Times New Roman" w:cs="Times New Roman"/>
+          <w:sz w:val="28"/>
+          <w:szCs w:val="28"/>
+        </w:rPr>
+      </w:pPr>
+      <w:r>
+        <w:rPr>
+          <w:rFonts w:ascii="Times New Roman" w:hAnsi="Times New Roman" w:cs="Times New Roman"/>
+          <w:sz w:val="28"/>
+          <w:szCs w:val="28"/>
+        </w:rPr>
+        <w:t xml:space="preserve">JSON format </w:t>
+      </w:r>
+      <w:proofErr w:type="spellStart"/>
+      <w:r>
+        <w:rPr>
+          <w:rFonts w:ascii="Times New Roman" w:hAnsi="Times New Roman" w:cs="Times New Roman"/>
+          <w:sz w:val="28"/>
+          <w:szCs w:val="28"/>
+        </w:rPr>
+        <w:t>madhe</w:t>
+      </w:r>
+      <w:proofErr w:type="spellEnd"/>
+      <w:r>
+        <w:rPr>
+          <w:rFonts w:ascii="Times New Roman" w:hAnsi="Times New Roman" w:cs="Times New Roman"/>
+          <w:sz w:val="28"/>
+          <w:szCs w:val="28"/>
+        </w:rPr>
+        <w:t xml:space="preserve"> data </w:t>
+      </w:r>
+      <w:proofErr w:type="spellStart"/>
+      <w:r>
+        <w:rPr>
+          <w:rFonts w:ascii="Times New Roman" w:hAnsi="Times New Roman" w:cs="Times New Roman"/>
+          <w:sz w:val="28"/>
+          <w:szCs w:val="28"/>
+        </w:rPr>
+        <w:t>yeto</w:t>
+      </w:r>
+      <w:proofErr w:type="spellEnd"/>
+      <w:r>
+        <w:rPr>
+          <w:rFonts w:ascii="Times New Roman" w:hAnsi="Times New Roman" w:cs="Times New Roman"/>
+          <w:sz w:val="28"/>
+          <w:szCs w:val="28"/>
+        </w:rPr>
+        <w:t xml:space="preserve"> -&gt; </w:t>
+      </w:r>
+      <w:proofErr w:type="spellStart"/>
+      <w:r>
+        <w:rPr>
+          <w:rFonts w:ascii="Times New Roman" w:hAnsi="Times New Roman" w:cs="Times New Roman"/>
+          <w:sz w:val="28"/>
+          <w:szCs w:val="28"/>
+        </w:rPr>
+        <w:t>const</w:t>
+      </w:r>
+      <w:proofErr w:type="spellEnd"/>
+      <w:r>
+        <w:rPr>
+          <w:rFonts w:ascii="Times New Roman" w:hAnsi="Times New Roman" w:cs="Times New Roman"/>
+          <w:sz w:val="28"/>
+          <w:szCs w:val="28"/>
+        </w:rPr>
+        <w:t xml:space="preserve"> data = await </w:t>
+      </w:r>
+      <w:proofErr w:type="spellStart"/>
+      <w:r>
+        <w:rPr>
+          <w:rFonts w:ascii="Times New Roman" w:hAnsi="Times New Roman" w:cs="Times New Roman"/>
+          <w:sz w:val="28"/>
+          <w:szCs w:val="28"/>
+        </w:rPr>
+        <w:t>resp.json</w:t>
+      </w:r>
+      <w:proofErr w:type="spellEnd"/>
+      <w:r>
+        <w:rPr>
+          <w:rFonts w:ascii="Times New Roman" w:hAnsi="Times New Roman" w:cs="Times New Roman"/>
+          <w:sz w:val="28"/>
+          <w:szCs w:val="28"/>
+        </w:rPr>
+        <w:t>(); console.log(data)</w:t>
+      </w:r>
+    </w:p>
+    <w:p>
+      <w:pPr>
+        <w:pStyle w:val="ListParagraph"/>
+        <w:numPr>
+          <w:ilvl w:val="0"/>
+          <w:numId w:val="10"/>
+        </w:numPr>
+        <w:rPr>
+          <w:rFonts w:ascii="Times New Roman" w:hAnsi="Times New Roman" w:cs="Times New Roman"/>
+          <w:sz w:val="28"/>
+          <w:szCs w:val="28"/>
+        </w:rPr>
+      </w:pPr>
+      <w:r>
+        <w:rPr>
+          <w:rFonts w:ascii="Times New Roman" w:hAnsi="Times New Roman" w:cs="Times New Roman"/>
+          <w:sz w:val="28"/>
+          <w:szCs w:val="28"/>
+        </w:rPr>
+        <w:t>API CALLING USING AXIOS</w:t>
+      </w:r>
+    </w:p>
+    <w:p>
+      <w:pPr>
+        <w:pStyle w:val="ListParagraph"/>
+        <w:numPr>
+          <w:ilvl w:val="0"/>
+          <w:numId w:val="10"/>
+        </w:numPr>
+        <w:rPr>
+          <w:rFonts w:ascii="Times New Roman" w:hAnsi="Times New Roman" w:cs="Times New Roman"/>
+          <w:sz w:val="28"/>
+          <w:szCs w:val="28"/>
+        </w:rPr>
+      </w:pPr>
+      <w:r>
+        <w:rPr>
+          <w:rFonts w:ascii="Times New Roman" w:hAnsi="Times New Roman" w:cs="Times New Roman"/>
+          <w:sz w:val="28"/>
+          <w:szCs w:val="28"/>
+        </w:rPr>
+        <w:t xml:space="preserve">To install </w:t>
+      </w:r>
+      <w:proofErr w:type="spellStart"/>
+      <w:r>
+        <w:rPr>
+          <w:rFonts w:ascii="Times New Roman" w:hAnsi="Times New Roman" w:cs="Times New Roman"/>
+          <w:sz w:val="28"/>
+          <w:szCs w:val="28"/>
+        </w:rPr>
+        <w:t>axios</w:t>
+      </w:r>
+      <w:proofErr w:type="spellEnd"/>
+      <w:r>
+        <w:rPr>
+          <w:rFonts w:ascii="Times New Roman" w:hAnsi="Times New Roman" w:cs="Times New Roman"/>
+          <w:sz w:val="28"/>
+          <w:szCs w:val="28"/>
+        </w:rPr>
+        <w:t xml:space="preserve"> –&gt; </w:t>
+      </w:r>
+      <w:proofErr w:type="spellStart"/>
+      <w:r>
+        <w:rPr>
+          <w:rFonts w:ascii="Times New Roman" w:hAnsi="Times New Roman" w:cs="Times New Roman"/>
+          <w:sz w:val="28"/>
+          <w:szCs w:val="28"/>
+        </w:rPr>
+        <w:t>npm</w:t>
+      </w:r>
+      <w:proofErr w:type="spellEnd"/>
+      <w:r>
+        <w:rPr>
+          <w:rFonts w:ascii="Times New Roman" w:hAnsi="Times New Roman" w:cs="Times New Roman"/>
+          <w:sz w:val="28"/>
+          <w:szCs w:val="28"/>
+        </w:rPr>
+        <w:t xml:space="preserve"> </w:t>
+      </w:r>
+      <w:r>
+        <w:rPr>
+          <w:rFonts w:ascii="Times New Roman" w:hAnsi="Times New Roman" w:cs="Times New Roman"/>
+          <w:sz w:val="28"/>
+          <w:szCs w:val="28"/>
+        </w:rPr>
+        <w:t>i</w:t>
+      </w:r>
+      <w:r>
+        <w:rPr>
+          <w:rFonts w:ascii="Times New Roman" w:hAnsi="Times New Roman" w:cs="Times New Roman"/>
+          <w:sz w:val="28"/>
+          <w:szCs w:val="28"/>
+        </w:rPr>
+        <w:t xml:space="preserve"> </w:t>
+      </w:r>
+      <w:proofErr w:type="spellStart"/>
+      <w:r>
+        <w:rPr>
+          <w:rFonts w:ascii="Times New Roman" w:hAnsi="Times New Roman" w:cs="Times New Roman"/>
+          <w:sz w:val="28"/>
+          <w:szCs w:val="28"/>
+        </w:rPr>
+        <w:t>axios</w:t>
+      </w:r>
+      <w:proofErr w:type="spellEnd"/>
+    </w:p>
+    <w:p>
+      <w:pPr>
+        <w:pStyle w:val="ListParagraph"/>
+        <w:numPr>
+          <w:ilvl w:val="0"/>
+          <w:numId w:val="10"/>
+        </w:numPr>
+        <w:rPr>
+          <w:rFonts w:ascii="Times New Roman" w:hAnsi="Times New Roman" w:cs="Times New Roman"/>
+          <w:sz w:val="28"/>
+          <w:szCs w:val="28"/>
+        </w:rPr>
+      </w:pPr>
+      <w:r>
+        <w:rPr>
+          <w:rFonts w:ascii="Times New Roman" w:hAnsi="Times New Roman" w:cs="Times New Roman"/>
+          <w:sz w:val="28"/>
+          <w:szCs w:val="28"/>
+        </w:rPr>
+        <w:t xml:space="preserve">Why </w:t>
+      </w:r>
+      <w:proofErr w:type="spellStart"/>
+      <w:r>
+        <w:rPr>
+          <w:rFonts w:ascii="Times New Roman" w:hAnsi="Times New Roman" w:cs="Times New Roman"/>
+          <w:sz w:val="28"/>
+          <w:szCs w:val="28"/>
+        </w:rPr>
+        <w:t>axios</w:t>
+      </w:r>
+      <w:proofErr w:type="spellEnd"/>
+      <w:r>
+        <w:rPr>
+          <w:rFonts w:ascii="Times New Roman" w:hAnsi="Times New Roman" w:cs="Times New Roman"/>
+          <w:sz w:val="28"/>
+          <w:szCs w:val="28"/>
+        </w:rPr>
+        <w:t xml:space="preserve"> -&gt; errors </w:t>
+      </w:r>
+      <w:proofErr w:type="spellStart"/>
+      <w:r>
+        <w:rPr>
+          <w:rFonts w:ascii="Times New Roman" w:hAnsi="Times New Roman" w:cs="Times New Roman"/>
+          <w:sz w:val="28"/>
+          <w:szCs w:val="28"/>
+        </w:rPr>
+        <w:t>ko</w:t>
+      </w:r>
+      <w:proofErr w:type="spellEnd"/>
+      <w:r>
+        <w:rPr>
+          <w:rFonts w:ascii="Times New Roman" w:hAnsi="Times New Roman" w:cs="Times New Roman"/>
+          <w:sz w:val="28"/>
+          <w:szCs w:val="28"/>
+        </w:rPr>
+        <w:t xml:space="preserve"> manage </w:t>
+      </w:r>
+      <w:proofErr w:type="spellStart"/>
+      <w:r>
+        <w:rPr>
+          <w:rFonts w:ascii="Times New Roman" w:hAnsi="Times New Roman" w:cs="Times New Roman"/>
+          <w:sz w:val="28"/>
+          <w:szCs w:val="28"/>
+        </w:rPr>
+        <w:t>karna</w:t>
+      </w:r>
+      <w:proofErr w:type="spellEnd"/>
+      <w:r>
+        <w:rPr>
+          <w:rFonts w:ascii="Times New Roman" w:hAnsi="Times New Roman" w:cs="Times New Roman"/>
+          <w:sz w:val="28"/>
+          <w:szCs w:val="28"/>
+        </w:rPr>
+        <w:t xml:space="preserve">, fast loading, interceptors are there in </w:t>
+      </w:r>
+      <w:proofErr w:type="spellStart"/>
+      <w:r>
+        <w:rPr>
+          <w:rFonts w:ascii="Times New Roman" w:hAnsi="Times New Roman" w:cs="Times New Roman"/>
+          <w:sz w:val="28"/>
+          <w:szCs w:val="28"/>
+        </w:rPr>
+        <w:t>axios</w:t>
+      </w:r>
+      <w:proofErr w:type="spellEnd"/>
+      <w:r>
+        <w:rPr>
+          <w:rFonts w:ascii="Times New Roman" w:hAnsi="Times New Roman" w:cs="Times New Roman"/>
+          <w:sz w:val="28"/>
+          <w:szCs w:val="28"/>
+        </w:rPr>
+        <w:t>, third party library, easy setup</w:t>
+      </w:r>
+    </w:p>
+    <w:p>
+      <w:pPr>
+        <w:pStyle w:val="ListParagraph"/>
+        <w:numPr>
+          <w:ilvl w:val="0"/>
+          <w:numId w:val="10"/>
+        </w:numPr>
+        <w:rPr>
+          <w:rFonts w:ascii="Times New Roman" w:hAnsi="Times New Roman" w:cs="Times New Roman"/>
+          <w:sz w:val="28"/>
+          <w:szCs w:val="28"/>
+        </w:rPr>
+      </w:pPr>
+      <w:r>
+        <w:rPr>
+          <w:rFonts w:ascii="Times New Roman" w:hAnsi="Times New Roman" w:cs="Times New Roman"/>
+          <w:sz w:val="28"/>
+          <w:szCs w:val="28"/>
+        </w:rPr>
+        <w:t xml:space="preserve">Method: </w:t>
+      </w:r>
+      <w:proofErr w:type="spellStart"/>
+      <w:r>
+        <w:rPr>
+          <w:rFonts w:ascii="Times New Roman" w:hAnsi="Times New Roman" w:cs="Times New Roman"/>
+          <w:sz w:val="28"/>
+          <w:szCs w:val="28"/>
+        </w:rPr>
+        <w:t>axios.get</w:t>
+      </w:r>
+      <w:proofErr w:type="spellEnd"/>
+      <w:r>
+        <w:rPr>
+          <w:rFonts w:ascii="Times New Roman" w:hAnsi="Times New Roman" w:cs="Times New Roman"/>
+          <w:sz w:val="28"/>
+          <w:szCs w:val="28"/>
+        </w:rPr>
+        <w:t>(</w:t>
+      </w:r>
+      <w:proofErr w:type="spellStart"/>
+      <w:r>
+        <w:rPr>
+          <w:rFonts w:ascii="Times New Roman" w:hAnsi="Times New Roman" w:cs="Times New Roman"/>
+          <w:sz w:val="28"/>
+          <w:szCs w:val="28"/>
+        </w:rPr>
+        <w:t>url</w:t>
+      </w:r>
+      <w:proofErr w:type="spellEnd"/>
+      <w:r>
+        <w:rPr>
+          <w:rFonts w:ascii="Times New Roman" w:hAnsi="Times New Roman" w:cs="Times New Roman"/>
+          <w:sz w:val="28"/>
+          <w:szCs w:val="28"/>
+        </w:rPr>
+        <w:t>)</w:t>
+      </w:r>
+    </w:p>
+    <w:p>
+      <w:pPr>
+        <w:pStyle w:val="ListParagraph"/>
+        <w:numPr>
+          <w:ilvl w:val="0"/>
+          <w:numId w:val="10"/>
+        </w:numPr>
+        <w:rPr>
+          <w:rFonts w:ascii="Times New Roman" w:hAnsi="Times New Roman" w:cs="Times New Roman"/>
+          <w:sz w:val="28"/>
+          <w:szCs w:val="28"/>
+        </w:rPr>
+      </w:pPr>
+      <w:proofErr w:type="spellStart"/>
+      <w:r>
+        <w:rPr>
+          <w:rFonts w:ascii="Times New Roman" w:hAnsi="Times New Roman" w:cs="Times New Roman"/>
+          <w:sz w:val="28"/>
+          <w:szCs w:val="28"/>
+        </w:rPr>
+        <w:t>async</w:t>
+      </w:r>
+      <w:proofErr w:type="spellEnd"/>
+      <w:r>
+        <w:rPr>
+          <w:rFonts w:ascii="Times New Roman" w:hAnsi="Times New Roman" w:cs="Times New Roman"/>
+          <w:sz w:val="28"/>
+          <w:szCs w:val="28"/>
+        </w:rPr>
+        <w:t xml:space="preserve"> </w:t>
+      </w:r>
+      <w:proofErr w:type="spellStart"/>
+      <w:r>
+        <w:rPr>
+          <w:rFonts w:ascii="Times New Roman" w:hAnsi="Times New Roman" w:cs="Times New Roman"/>
+          <w:sz w:val="28"/>
+          <w:szCs w:val="28"/>
+        </w:rPr>
+        <w:t>const</w:t>
+      </w:r>
+      <w:proofErr w:type="spellEnd"/>
+      <w:r>
+        <w:rPr>
+          <w:rFonts w:ascii="Times New Roman" w:hAnsi="Times New Roman" w:cs="Times New Roman"/>
+          <w:sz w:val="28"/>
+          <w:szCs w:val="28"/>
+        </w:rPr>
+        <w:t xml:space="preserve"> </w:t>
+      </w:r>
+      <w:proofErr w:type="spellStart"/>
+      <w:r>
+        <w:rPr>
+          <w:rFonts w:ascii="Times New Roman" w:hAnsi="Times New Roman" w:cs="Times New Roman"/>
+          <w:sz w:val="28"/>
+          <w:szCs w:val="28"/>
+        </w:rPr>
+        <w:t>getData</w:t>
+      </w:r>
+      <w:proofErr w:type="spellEnd"/>
+      <w:r>
+        <w:rPr>
+          <w:rFonts w:ascii="Times New Roman" w:hAnsi="Times New Roman" w:cs="Times New Roman"/>
+          <w:sz w:val="28"/>
+          <w:szCs w:val="28"/>
+        </w:rPr>
+        <w:t xml:space="preserve"> = </w:t>
+      </w:r>
+      <w:proofErr w:type="spellStart"/>
+      <w:r>
+        <w:rPr>
+          <w:rFonts w:ascii="Times New Roman" w:hAnsi="Times New Roman" w:cs="Times New Roman"/>
+          <w:sz w:val="28"/>
+          <w:szCs w:val="28"/>
+        </w:rPr>
+        <w:t>async</w:t>
+      </w:r>
+      <w:proofErr w:type="spellEnd"/>
+      <w:r>
+        <w:rPr>
+          <w:rFonts w:ascii="Times New Roman" w:hAnsi="Times New Roman" w:cs="Times New Roman"/>
+          <w:sz w:val="28"/>
+          <w:szCs w:val="28"/>
+        </w:rPr>
+        <w:t xml:space="preserve"> () =&gt; {</w:t>
+      </w:r>
+      <w:r>
+        <w:rPr>
+          <w:rFonts w:ascii="Times New Roman" w:hAnsi="Times New Roman" w:cs="Times New Roman"/>
+          <w:sz w:val="28"/>
+          <w:szCs w:val="28"/>
+        </w:rPr>
+        <w:br/>
+      </w:r>
+      <w:proofErr w:type="spellStart"/>
+      <w:r>
+        <w:rPr>
+          <w:rFonts w:ascii="Times New Roman" w:hAnsi="Times New Roman" w:cs="Times New Roman"/>
+          <w:sz w:val="28"/>
+          <w:szCs w:val="28"/>
+        </w:rPr>
+        <w:t>const</w:t>
+      </w:r>
+      <w:proofErr w:type="spellEnd"/>
+      <w:r>
+        <w:rPr>
+          <w:rFonts w:ascii="Times New Roman" w:hAnsi="Times New Roman" w:cs="Times New Roman"/>
+          <w:sz w:val="28"/>
+          <w:szCs w:val="28"/>
+        </w:rPr>
+        <w:t xml:space="preserve"> </w:t>
+      </w:r>
+      <w:proofErr w:type="spellStart"/>
+      <w:r>
+        <w:rPr>
+          <w:rFonts w:ascii="Times New Roman" w:hAnsi="Times New Roman" w:cs="Times New Roman"/>
+          <w:sz w:val="28"/>
+          <w:szCs w:val="28"/>
+        </w:rPr>
+        <w:t>resp</w:t>
+      </w:r>
+      <w:proofErr w:type="spellEnd"/>
+      <w:r>
+        <w:rPr>
+          <w:rFonts w:ascii="Times New Roman" w:hAnsi="Times New Roman" w:cs="Times New Roman"/>
+          <w:sz w:val="28"/>
+          <w:szCs w:val="28"/>
+        </w:rPr>
+        <w:t xml:space="preserve">=await </w:t>
+      </w:r>
+      <w:proofErr w:type="spellStart"/>
+      <w:r>
+        <w:rPr>
+          <w:rFonts w:ascii="Times New Roman" w:hAnsi="Times New Roman" w:cs="Times New Roman"/>
+          <w:sz w:val="28"/>
+          <w:szCs w:val="28"/>
+        </w:rPr>
+        <w:t>axios.get</w:t>
+      </w:r>
+      <w:proofErr w:type="spellEnd"/>
+      <w:r>
+        <w:rPr>
+          <w:rFonts w:ascii="Times New Roman" w:hAnsi="Times New Roman" w:cs="Times New Roman"/>
+          <w:sz w:val="28"/>
+          <w:szCs w:val="28"/>
+        </w:rPr>
+        <w:t>(“</w:t>
+      </w:r>
+      <w:proofErr w:type="spellStart"/>
+      <w:r>
+        <w:rPr>
+          <w:rFonts w:ascii="Times New Roman" w:hAnsi="Times New Roman" w:cs="Times New Roman"/>
+          <w:sz w:val="28"/>
+          <w:szCs w:val="28"/>
+        </w:rPr>
+        <w:t>url</w:t>
+      </w:r>
+      <w:proofErr w:type="spellEnd"/>
+      <w:r>
+        <w:rPr>
+          <w:rFonts w:ascii="Times New Roman" w:hAnsi="Times New Roman" w:cs="Times New Roman"/>
+          <w:sz w:val="28"/>
+          <w:szCs w:val="28"/>
+        </w:rPr>
+        <w:t xml:space="preserve">”) </w:t>
+      </w:r>
+    </w:p>
+    <w:p>
+      <w:pPr>
+        <w:pStyle w:val="ListParagraph"/>
+        <w:rPr>
+          <w:rFonts w:ascii="Times New Roman" w:hAnsi="Times New Roman" w:cs="Times New Roman"/>
+          <w:sz w:val="28"/>
+          <w:szCs w:val="28"/>
+        </w:rPr>
+      </w:pPr>
+      <w:r>
+        <w:rPr>
+          <w:rFonts w:ascii="Times New Roman" w:hAnsi="Times New Roman" w:cs="Times New Roman"/>
+          <w:sz w:val="28"/>
+          <w:szCs w:val="28"/>
+        </w:rPr>
+        <w:t>}</w:t>
+      </w:r>
+    </w:p>
+    <w:p>
+      <w:pPr>
+        <w:pStyle w:val="ListParagraph"/>
+        <w:numPr>
+          <w:ilvl w:val="0"/>
+          <w:numId w:val="10"/>
+        </w:numPr>
+        <w:rPr>
+          <w:rFonts w:ascii="Times New Roman" w:hAnsi="Times New Roman" w:cs="Times New Roman"/>
+          <w:sz w:val="28"/>
+          <w:szCs w:val="28"/>
+        </w:rPr>
+      </w:pPr>
+      <w:r>
+        <w:rPr>
+          <w:rFonts w:ascii="Times New Roman" w:hAnsi="Times New Roman" w:cs="Times New Roman"/>
+          <w:sz w:val="28"/>
+          <w:szCs w:val="28"/>
+        </w:rPr>
+        <w:t xml:space="preserve">If we using call </w:t>
+      </w:r>
+      <w:proofErr w:type="spellStart"/>
+      <w:r>
+        <w:rPr>
+          <w:rFonts w:ascii="Times New Roman" w:hAnsi="Times New Roman" w:cs="Times New Roman"/>
+          <w:color w:val="FF0000"/>
+          <w:sz w:val="28"/>
+          <w:szCs w:val="28"/>
+        </w:rPr>
+        <w:t>response.data</w:t>
+      </w:r>
+      <w:proofErr w:type="spellEnd"/>
+      <w:r>
+        <w:rPr>
+          <w:rFonts w:ascii="Times New Roman" w:hAnsi="Times New Roman" w:cs="Times New Roman"/>
+          <w:sz w:val="28"/>
+          <w:szCs w:val="28"/>
+        </w:rPr>
+        <w:t xml:space="preserve">-&gt; we get it in array format so we </w:t>
+      </w:r>
+      <w:proofErr w:type="spellStart"/>
+      <w:r>
+        <w:rPr>
+          <w:rFonts w:ascii="Times New Roman" w:hAnsi="Times New Roman" w:cs="Times New Roman"/>
+          <w:sz w:val="28"/>
+          <w:szCs w:val="28"/>
+        </w:rPr>
+        <w:t>setData</w:t>
+      </w:r>
+      <w:proofErr w:type="spellEnd"/>
+      <w:r>
+        <w:rPr>
+          <w:rFonts w:ascii="Times New Roman" w:hAnsi="Times New Roman" w:cs="Times New Roman"/>
+          <w:sz w:val="28"/>
+          <w:szCs w:val="28"/>
+        </w:rPr>
+        <w:t xml:space="preserve"> using </w:t>
+      </w:r>
+      <w:proofErr w:type="spellStart"/>
+      <w:r>
+        <w:rPr>
+          <w:rFonts w:ascii="Times New Roman" w:hAnsi="Times New Roman" w:cs="Times New Roman"/>
+          <w:sz w:val="28"/>
+          <w:szCs w:val="28"/>
+        </w:rPr>
+        <w:t>useState</w:t>
+      </w:r>
+      <w:proofErr w:type="spellEnd"/>
+      <w:r>
+        <w:rPr>
+          <w:rFonts w:ascii="Times New Roman" w:hAnsi="Times New Roman" w:cs="Times New Roman"/>
+          <w:sz w:val="28"/>
+          <w:szCs w:val="28"/>
+        </w:rPr>
+        <w:t xml:space="preserve"> :</w:t>
+      </w:r>
+    </w:p>
+    <w:p>
+      <w:pPr>
+        <w:pStyle w:val="ListParagraph"/>
+        <w:rPr>
+          <w:rFonts w:ascii="Times New Roman" w:hAnsi="Times New Roman" w:cs="Times New Roman"/>
+          <w:sz w:val="28"/>
+          <w:szCs w:val="28"/>
+        </w:rPr>
+      </w:pPr>
+      <w:proofErr w:type="spellStart"/>
+      <w:r>
+        <w:rPr>
+          <w:rFonts w:ascii="Times New Roman" w:hAnsi="Times New Roman" w:cs="Times New Roman"/>
+          <w:sz w:val="28"/>
+          <w:szCs w:val="28"/>
+        </w:rPr>
+        <w:t>Const</w:t>
+      </w:r>
+      <w:proofErr w:type="spellEnd"/>
+      <w:r>
+        <w:rPr>
+          <w:rFonts w:ascii="Times New Roman" w:hAnsi="Times New Roman" w:cs="Times New Roman"/>
+          <w:sz w:val="28"/>
+          <w:szCs w:val="28"/>
+        </w:rPr>
+        <w:t xml:space="preserve"> [</w:t>
+      </w:r>
+      <w:proofErr w:type="spellStart"/>
+      <w:r>
+        <w:rPr>
+          <w:rFonts w:ascii="Times New Roman" w:hAnsi="Times New Roman" w:cs="Times New Roman"/>
+          <w:sz w:val="28"/>
+          <w:szCs w:val="28"/>
+        </w:rPr>
+        <w:t>data</w:t>
+      </w:r>
+      <w:proofErr w:type="gramStart"/>
+      <w:r>
+        <w:rPr>
+          <w:rFonts w:ascii="Times New Roman" w:hAnsi="Times New Roman" w:cs="Times New Roman"/>
+          <w:sz w:val="28"/>
+          <w:szCs w:val="28"/>
+        </w:rPr>
+        <w:t>,setData</w:t>
+      </w:r>
+      <w:proofErr w:type="spellEnd"/>
+      <w:proofErr w:type="gramEnd"/>
+      <w:r>
+        <w:rPr>
+          <w:rFonts w:ascii="Times New Roman" w:hAnsi="Times New Roman" w:cs="Times New Roman"/>
+          <w:sz w:val="28"/>
+          <w:szCs w:val="28"/>
+        </w:rPr>
+        <w:t>]=</w:t>
+      </w:r>
+      <w:proofErr w:type="spellStart"/>
+      <w:r>
+        <w:rPr>
+          <w:rFonts w:ascii="Times New Roman" w:hAnsi="Times New Roman" w:cs="Times New Roman"/>
+          <w:sz w:val="28"/>
+          <w:szCs w:val="28"/>
+        </w:rPr>
+        <w:t>useState</w:t>
+      </w:r>
+      <w:proofErr w:type="spellEnd"/>
+      <w:r>
+        <w:rPr>
+          <w:rFonts w:ascii="Times New Roman" w:hAnsi="Times New Roman" w:cs="Times New Roman"/>
+          <w:sz w:val="28"/>
+          <w:szCs w:val="28"/>
+        </w:rPr>
+        <w:t>([])</w:t>
+      </w:r>
+    </w:p>
+    <w:p>
+      <w:pPr>
+        <w:pStyle w:val="ListParagraph"/>
+        <w:rPr>
+          <w:rFonts w:ascii="Times New Roman" w:hAnsi="Times New Roman" w:cs="Times New Roman"/>
+          <w:sz w:val="28"/>
+          <w:szCs w:val="28"/>
+        </w:rPr>
+      </w:pPr>
+      <w:r>
+        <w:rPr>
+          <w:rFonts w:ascii="Times New Roman" w:hAnsi="Times New Roman" w:cs="Times New Roman"/>
+          <w:sz w:val="28"/>
+          <w:szCs w:val="28"/>
+        </w:rPr>
+        <w:t>//call data after fetching</w:t>
+      </w:r>
+    </w:p>
+    <w:p>
+      <w:pPr>
+        <w:pStyle w:val="ListParagraph"/>
+        <w:rPr>
+          <w:rFonts w:ascii="Times New Roman" w:hAnsi="Times New Roman" w:cs="Times New Roman"/>
+          <w:sz w:val="28"/>
+          <w:szCs w:val="28"/>
+        </w:rPr>
+      </w:pPr>
+      <w:proofErr w:type="spellStart"/>
+      <w:proofErr w:type="gramStart"/>
+      <w:r>
+        <w:rPr>
+          <w:rFonts w:ascii="Times New Roman" w:hAnsi="Times New Roman" w:cs="Times New Roman"/>
+          <w:sz w:val="28"/>
+          <w:szCs w:val="28"/>
+        </w:rPr>
+        <w:t>setData</w:t>
+      </w:r>
+      <w:proofErr w:type="spellEnd"/>
+      <w:r>
+        <w:rPr>
+          <w:rFonts w:ascii="Times New Roman" w:hAnsi="Times New Roman" w:cs="Times New Roman"/>
+          <w:sz w:val="28"/>
+          <w:szCs w:val="28"/>
+        </w:rPr>
+        <w:t>(</w:t>
+      </w:r>
+      <w:proofErr w:type="spellStart"/>
+      <w:proofErr w:type="gramEnd"/>
+      <w:r>
+        <w:rPr>
+          <w:rFonts w:ascii="Times New Roman" w:hAnsi="Times New Roman" w:cs="Times New Roman"/>
+          <w:sz w:val="28"/>
+          <w:szCs w:val="28"/>
+        </w:rPr>
+        <w:t>resp</w:t>
+      </w:r>
+      <w:proofErr w:type="spellEnd"/>
+      <w:r>
+        <w:rPr>
+          <w:rFonts w:ascii="Times New Roman" w:hAnsi="Times New Roman" w:cs="Times New Roman"/>
+          <w:sz w:val="28"/>
+          <w:szCs w:val="28"/>
+        </w:rPr>
+        <w:t>)</w:t>
+      </w:r>
+    </w:p>
+    <w:p>
+      <w:pPr>
+        <w:pStyle w:val="ListParagraph"/>
+        <w:rPr>
+          <w:rFonts w:ascii="Times New Roman" w:hAnsi="Times New Roman" w:cs="Times New Roman"/>
+          <w:sz w:val="28"/>
+          <w:szCs w:val="28"/>
+        </w:rPr>
+      </w:pPr>
+      <w:r>
+        <w:rPr>
+          <w:rFonts w:ascii="Times New Roman" w:hAnsi="Times New Roman" w:cs="Times New Roman"/>
+          <w:sz w:val="28"/>
+          <w:szCs w:val="28"/>
+        </w:rPr>
+        <w:t>//get on UI</w:t>
+      </w:r>
+    </w:p>
+    <w:p>
+      <w:pPr>
+        <w:pStyle w:val="ListParagraph"/>
+        <w:rPr>
+          <w:rFonts w:ascii="Times New Roman" w:hAnsi="Times New Roman" w:cs="Times New Roman"/>
+          <w:sz w:val="28"/>
+          <w:szCs w:val="28"/>
+        </w:rPr>
+      </w:pPr>
+      <w:r>
+        <w:rPr>
+          <w:rFonts w:ascii="Times New Roman" w:hAnsi="Times New Roman" w:cs="Times New Roman"/>
+          <w:sz w:val="28"/>
+          <w:szCs w:val="28"/>
+        </w:rPr>
+        <w:t>{</w:t>
+      </w:r>
+      <w:proofErr w:type="spellStart"/>
+      <w:proofErr w:type="gramStart"/>
+      <w:r>
+        <w:rPr>
+          <w:rFonts w:ascii="Times New Roman" w:hAnsi="Times New Roman" w:cs="Times New Roman"/>
+          <w:sz w:val="28"/>
+          <w:szCs w:val="28"/>
+        </w:rPr>
+        <w:t>data.map</w:t>
+      </w:r>
+      <w:proofErr w:type="spellEnd"/>
+      <w:r>
+        <w:rPr>
+          <w:rFonts w:ascii="Times New Roman" w:hAnsi="Times New Roman" w:cs="Times New Roman"/>
+          <w:sz w:val="28"/>
+          <w:szCs w:val="28"/>
+        </w:rPr>
+        <w:t>(</w:t>
+      </w:r>
+      <w:proofErr w:type="gramEnd"/>
+      <w:r>
+        <w:rPr>
+          <w:rFonts w:ascii="Times New Roman" w:hAnsi="Times New Roman" w:cs="Times New Roman"/>
+          <w:sz w:val="28"/>
+          <w:szCs w:val="28"/>
+        </w:rPr>
+        <w:t>function(</w:t>
+      </w:r>
+      <w:proofErr w:type="spellStart"/>
+      <w:r>
+        <w:rPr>
+          <w:rFonts w:ascii="Times New Roman" w:hAnsi="Times New Roman" w:cs="Times New Roman"/>
+          <w:sz w:val="28"/>
+          <w:szCs w:val="28"/>
+        </w:rPr>
+        <w:t>elem,idx</w:t>
+      </w:r>
+      <w:proofErr w:type="spellEnd"/>
+      <w:r>
+        <w:rPr>
+          <w:rFonts w:ascii="Times New Roman" w:hAnsi="Times New Roman" w:cs="Times New Roman"/>
+          <w:sz w:val="28"/>
+          <w:szCs w:val="28"/>
+        </w:rPr>
+        <w:t>){ return &lt;h6&gt;{elem.something</w:t>
       </w:r>
       <w:bookmarkStart w:id="0" w:name="_GoBack"/>
       <w:bookmarkEnd w:id="0"/>
       <w:r>
         <w:rPr>
           <w:rFonts w:ascii="Times New Roman" w:hAnsi="Times New Roman" w:cs="Times New Roman"/>
-          <w:color w:val="FF0000"/>
-          <w:sz w:val="28"/>
-          <w:szCs w:val="28"/>
-        </w:rPr>
-        <w:t>tion</w:t>
-      </w:r>
-      <w:r>
-        <w:rPr>
-          <w:rFonts w:ascii="Times New Roman" w:hAnsi="Times New Roman" w:cs="Times New Roman"/>
-          <w:sz w:val="28"/>
-          <w:szCs w:val="28"/>
-        </w:rPr>
-        <w:t xml:space="preserve">. Cheese bar </w:t>
-      </w:r>
-      <w:proofErr w:type="spellStart"/>
-      <w:r>
-        <w:rPr>
-          <w:rFonts w:ascii="Times New Roman" w:hAnsi="Times New Roman" w:cs="Times New Roman"/>
-          <w:sz w:val="28"/>
-          <w:szCs w:val="28"/>
-        </w:rPr>
-        <w:t>bar</w:t>
-      </w:r>
-      <w:proofErr w:type="spellEnd"/>
-      <w:r>
-        <w:rPr>
-          <w:rFonts w:ascii="Times New Roman" w:hAnsi="Times New Roman" w:cs="Times New Roman"/>
-          <w:sz w:val="28"/>
-          <w:szCs w:val="28"/>
-        </w:rPr>
-        <w:t xml:space="preserve"> </w:t>
-      </w:r>
-      <w:proofErr w:type="spellStart"/>
-      <w:r>
-        <w:rPr>
-          <w:rFonts w:ascii="Times New Roman" w:hAnsi="Times New Roman" w:cs="Times New Roman"/>
-          <w:sz w:val="28"/>
-          <w:szCs w:val="28"/>
-        </w:rPr>
-        <w:t>nhi</w:t>
-      </w:r>
-      <w:proofErr w:type="spellEnd"/>
-      <w:r>
-        <w:rPr>
-          <w:rFonts w:ascii="Times New Roman" w:hAnsi="Times New Roman" w:cs="Times New Roman"/>
-          <w:sz w:val="28"/>
-          <w:szCs w:val="28"/>
-        </w:rPr>
-        <w:t xml:space="preserve"> re-render </w:t>
-      </w:r>
-      <w:proofErr w:type="spellStart"/>
-      <w:r>
-        <w:rPr>
-          <w:rFonts w:ascii="Times New Roman" w:hAnsi="Times New Roman" w:cs="Times New Roman"/>
-          <w:sz w:val="28"/>
-          <w:szCs w:val="28"/>
-        </w:rPr>
-        <w:t>hogi</w:t>
-      </w:r>
-      <w:proofErr w:type="spellEnd"/>
+          <w:sz w:val="28"/>
+          <w:szCs w:val="28"/>
+        </w:rPr>
+        <w:t>}{idx}&lt;/h6&gt;}}</w:t>
+      </w:r>
+    </w:p>
+    <w:p>
+      <w:pPr>
+        <w:ind w:left="360"/>
+        <w:rPr>
+          <w:rFonts w:ascii="Times New Roman" w:hAnsi="Times New Roman" w:cs="Times New Roman"/>
+          <w:b/>
+          <w:sz w:val="32"/>
+          <w:szCs w:val="28"/>
+          <w:u w:val="single"/>
+        </w:rPr>
+      </w:pPr>
     </w:p>
     <w:sectPr>
       <w:pgSz w:w="12240" w:h="15840"/>
@@ -3260,6 +5658,120 @@
     </w:lvl>
   </w:abstractNum>
   <w:abstractNum w:abstractNumId="1">
+    <w:nsid w:val="119004F9"/>
+    <w:multiLevelType w:val="hybridMultilevel"/>
+    <w:tmpl w:val="CF5C7904"/>
+    <w:lvl w:ilvl="0" w:tplc="C7FA5A64">
+      <w:start w:val="1"/>
+      <w:numFmt w:val="bullet"/>
+      <w:lvlText w:val=""/>
+      <w:lvlJc w:val="left"/>
+      <w:pPr>
+        <w:ind w:left="720" w:hanging="360"/>
+      </w:pPr>
+      <w:rPr>
+        <w:rFonts w:ascii="Symbol" w:hAnsi="Symbol" w:hint="default"/>
+        <w:color w:val="auto"/>
+      </w:rPr>
+    </w:lvl>
+    <w:lvl w:ilvl="1" w:tplc="04090003" w:tentative="1">
+      <w:start w:val="1"/>
+      <w:numFmt w:val="bullet"/>
+      <w:lvlText w:val="o"/>
+      <w:lvlJc w:val="left"/>
+      <w:pPr>
+        <w:ind w:left="1440" w:hanging="360"/>
+      </w:pPr>
+      <w:rPr>
+        <w:rFonts w:ascii="Courier New" w:hAnsi="Courier New" w:cs="Courier New" w:hint="default"/>
+      </w:rPr>
+    </w:lvl>
+    <w:lvl w:ilvl="2" w:tplc="04090005" w:tentative="1">
+      <w:start w:val="1"/>
+      <w:numFmt w:val="bullet"/>
+      <w:lvlText w:val=""/>
+      <w:lvlJc w:val="left"/>
+      <w:pPr>
+        <w:ind w:left="2160" w:hanging="360"/>
+      </w:pPr>
+      <w:rPr>
+        <w:rFonts w:ascii="Wingdings" w:hAnsi="Wingdings" w:hint="default"/>
+      </w:rPr>
+    </w:lvl>
+    <w:lvl w:ilvl="3" w:tplc="04090001" w:tentative="1">
+      <w:start w:val="1"/>
+      <w:numFmt w:val="bullet"/>
+      <w:lvlText w:val=""/>
+      <w:lvlJc w:val="left"/>
+      <w:pPr>
+        <w:ind w:left="2880" w:hanging="360"/>
+      </w:pPr>
+      <w:rPr>
+        <w:rFonts w:ascii="Symbol" w:hAnsi="Symbol" w:hint="default"/>
+      </w:rPr>
+    </w:lvl>
+    <w:lvl w:ilvl="4" w:tplc="04090003" w:tentative="1">
+      <w:start w:val="1"/>
+      <w:numFmt w:val="bullet"/>
+      <w:lvlText w:val="o"/>
+      <w:lvlJc w:val="left"/>
+      <w:pPr>
+        <w:ind w:left="3600" w:hanging="360"/>
+      </w:pPr>
+      <w:rPr>
+        <w:rFonts w:ascii="Courier New" w:hAnsi="Courier New" w:cs="Courier New" w:hint="default"/>
+      </w:rPr>
+    </w:lvl>
+    <w:lvl w:ilvl="5" w:tplc="04090005" w:tentative="1">
+      <w:start w:val="1"/>
+      <w:numFmt w:val="bullet"/>
+      <w:lvlText w:val=""/>
+      <w:lvlJc w:val="left"/>
+      <w:pPr>
+        <w:ind w:left="4320" w:hanging="360"/>
+      </w:pPr>
+      <w:rPr>
+        <w:rFonts w:ascii="Wingdings" w:hAnsi="Wingdings" w:hint="default"/>
+      </w:rPr>
+    </w:lvl>
+    <w:lvl w:ilvl="6" w:tplc="04090001" w:tentative="1">
+      <w:start w:val="1"/>
+      <w:numFmt w:val="bullet"/>
+      <w:lvlText w:val=""/>
+      <w:lvlJc w:val="left"/>
+      <w:pPr>
+        <w:ind w:left="5040" w:hanging="360"/>
+      </w:pPr>
+      <w:rPr>
+        <w:rFonts w:ascii="Symbol" w:hAnsi="Symbol" w:hint="default"/>
+      </w:rPr>
+    </w:lvl>
+    <w:lvl w:ilvl="7" w:tplc="04090003" w:tentative="1">
+      <w:start w:val="1"/>
+      <w:numFmt w:val="bullet"/>
+      <w:lvlText w:val="o"/>
+      <w:lvlJc w:val="left"/>
+      <w:pPr>
+        <w:ind w:left="5760" w:hanging="360"/>
+      </w:pPr>
+      <w:rPr>
+        <w:rFonts w:ascii="Courier New" w:hAnsi="Courier New" w:cs="Courier New" w:hint="default"/>
+      </w:rPr>
+    </w:lvl>
+    <w:lvl w:ilvl="8" w:tplc="04090005" w:tentative="1">
+      <w:start w:val="1"/>
+      <w:numFmt w:val="bullet"/>
+      <w:lvlText w:val=""/>
+      <w:lvlJc w:val="left"/>
+      <w:pPr>
+        <w:ind w:left="6480" w:hanging="360"/>
+      </w:pPr>
+      <w:rPr>
+        <w:rFonts w:ascii="Wingdings" w:hAnsi="Wingdings" w:hint="default"/>
+      </w:rPr>
+    </w:lvl>
+  </w:abstractNum>
+  <w:abstractNum w:abstractNumId="2">
     <w:nsid w:val="178D2908"/>
     <w:multiLevelType w:val="hybridMultilevel"/>
     <w:tmpl w:val="AECA05C6"/>
@@ -3372,7 +5884,7 @@
       </w:rPr>
     </w:lvl>
   </w:abstractNum>
-  <w:abstractNum w:abstractNumId="2">
+  <w:abstractNum w:abstractNumId="3">
     <w:nsid w:val="2D3E7046"/>
     <w:multiLevelType w:val="hybridMultilevel"/>
     <w:tmpl w:val="0802B558"/>
@@ -3485,7 +5997,7 @@
       </w:rPr>
     </w:lvl>
   </w:abstractNum>
-  <w:abstractNum w:abstractNumId="3">
+  <w:abstractNum w:abstractNumId="4">
     <w:nsid w:val="3E022017"/>
     <w:multiLevelType w:val="hybridMultilevel"/>
     <w:tmpl w:val="35A09456"/>
@@ -3598,7 +6110,7 @@
       </w:rPr>
     </w:lvl>
   </w:abstractNum>
-  <w:abstractNum w:abstractNumId="4">
+  <w:abstractNum w:abstractNumId="5">
     <w:nsid w:val="4D172F8E"/>
     <w:multiLevelType w:val="hybridMultilevel"/>
     <w:tmpl w:val="93745E42"/>
@@ -3710,7 +6222,121 @@
       </w:rPr>
     </w:lvl>
   </w:abstractNum>
-  <w:abstractNum w:abstractNumId="5">
+  <w:abstractNum w:abstractNumId="6">
+    <w:nsid w:val="57C321E4"/>
+    <w:multiLevelType w:val="hybridMultilevel"/>
+    <w:tmpl w:val="1C1CA142"/>
+    <w:lvl w:ilvl="0" w:tplc="C7FA5A64">
+      <w:start w:val="1"/>
+      <w:numFmt w:val="bullet"/>
+      <w:lvlText w:val=""/>
+      <w:lvlJc w:val="left"/>
+      <w:pPr>
+        <w:ind w:left="720" w:hanging="360"/>
+      </w:pPr>
+      <w:rPr>
+        <w:rFonts w:ascii="Symbol" w:hAnsi="Symbol" w:hint="default"/>
+        <w:color w:val="auto"/>
+      </w:rPr>
+    </w:lvl>
+    <w:lvl w:ilvl="1" w:tplc="04090003" w:tentative="1">
+      <w:start w:val="1"/>
+      <w:numFmt w:val="bullet"/>
+      <w:lvlText w:val="o"/>
+      <w:lvlJc w:val="left"/>
+      <w:pPr>
+        <w:ind w:left="1440" w:hanging="360"/>
+      </w:pPr>
+      <w:rPr>
+        <w:rFonts w:ascii="Courier New" w:hAnsi="Courier New" w:cs="Courier New" w:hint="default"/>
+      </w:rPr>
+    </w:lvl>
+    <w:lvl w:ilvl="2" w:tplc="04090005" w:tentative="1">
+      <w:start w:val="1"/>
+      <w:numFmt w:val="bullet"/>
+      <w:lvlText w:val=""/>
+      <w:lvlJc w:val="left"/>
+      <w:pPr>
+        <w:ind w:left="2160" w:hanging="360"/>
+      </w:pPr>
+      <w:rPr>
+        <w:rFonts w:ascii="Wingdings" w:hAnsi="Wingdings" w:hint="default"/>
+      </w:rPr>
+    </w:lvl>
+    <w:lvl w:ilvl="3" w:tplc="04090001" w:tentative="1">
+      <w:start w:val="1"/>
+      <w:numFmt w:val="bullet"/>
+      <w:lvlText w:val=""/>
+      <w:lvlJc w:val="left"/>
+      <w:pPr>
+        <w:ind w:left="2880" w:hanging="360"/>
+      </w:pPr>
+      <w:rPr>
+        <w:rFonts w:ascii="Symbol" w:hAnsi="Symbol" w:hint="default"/>
+      </w:rPr>
+    </w:lvl>
+    <w:lvl w:ilvl="4" w:tplc="04090003" w:tentative="1">
+      <w:start w:val="1"/>
+      <w:numFmt w:val="bullet"/>
+      <w:lvlText w:val="o"/>
+      <w:lvlJc w:val="left"/>
+      <w:pPr>
+        <w:ind w:left="3600" w:hanging="360"/>
+      </w:pPr>
+      <w:rPr>
+        <w:rFonts w:ascii="Courier New" w:hAnsi="Courier New" w:cs="Courier New" w:hint="default"/>
+      </w:rPr>
+    </w:lvl>
+    <w:lvl w:ilvl="5" w:tplc="04090005" w:tentative="1">
+      <w:start w:val="1"/>
+      <w:numFmt w:val="bullet"/>
+      <w:lvlText w:val=""/>
+      <w:lvlJc w:val="left"/>
+      <w:pPr>
+        <w:ind w:left="4320" w:hanging="360"/>
+      </w:pPr>
+      <w:rPr>
+        <w:rFonts w:ascii="Wingdings" w:hAnsi="Wingdings" w:hint="default"/>
+      </w:rPr>
+    </w:lvl>
+    <w:lvl w:ilvl="6" w:tplc="04090001" w:tentative="1">
+      <w:start w:val="1"/>
+      <w:numFmt w:val="bullet"/>
+      <w:lvlText w:val=""/>
+      <w:lvlJc w:val="left"/>
+      <w:pPr>
+        <w:ind w:left="5040" w:hanging="360"/>
+      </w:pPr>
+      <w:rPr>
+        <w:rFonts w:ascii="Symbol" w:hAnsi="Symbol" w:hint="default"/>
+      </w:rPr>
+    </w:lvl>
+    <w:lvl w:ilvl="7" w:tplc="04090003" w:tentative="1">
+      <w:start w:val="1"/>
+      <w:numFmt w:val="bullet"/>
+      <w:lvlText w:val="o"/>
+      <w:lvlJc w:val="left"/>
+      <w:pPr>
+        <w:ind w:left="5760" w:hanging="360"/>
+      </w:pPr>
+      <w:rPr>
+        <w:rFonts w:ascii="Courier New" w:hAnsi="Courier New" w:cs="Courier New" w:hint="default"/>
+      </w:rPr>
+    </w:lvl>
+    <w:lvl w:ilvl="8" w:tplc="04090005" w:tentative="1">
+      <w:start w:val="1"/>
+      <w:numFmt w:val="bullet"/>
+      <w:lvlText w:val=""/>
+      <w:lvlJc w:val="left"/>
+      <w:pPr>
+        <w:ind w:left="6480" w:hanging="360"/>
+      </w:pPr>
+      <w:rPr>
+        <w:rFonts w:ascii="Wingdings" w:hAnsi="Wingdings" w:hint="default"/>
+      </w:rPr>
+    </w:lvl>
+  </w:abstractNum>
+  <w:abstractNum w:abstractNumId="7">
     <w:nsid w:val="6ABE448D"/>
     <w:multiLevelType w:val="hybridMultilevel"/>
     <w:tmpl w:val="1D3C081C"/>
@@ -3823,7 +6449,7 @@
       </w:rPr>
     </w:lvl>
   </w:abstractNum>
-  <w:abstractNum w:abstractNumId="6">
+  <w:abstractNum w:abstractNumId="8">
     <w:nsid w:val="7638201D"/>
     <w:multiLevelType w:val="hybridMultilevel"/>
     <w:tmpl w:val="64C8C41A"/>
@@ -3936,7 +6562,7 @@
       </w:rPr>
     </w:lvl>
   </w:abstractNum>
-  <w:abstractNum w:abstractNumId="7">
+  <w:abstractNum w:abstractNumId="9">
     <w:nsid w:val="7ACD563A"/>
     <w:multiLevelType w:val="hybridMultilevel"/>
     <w:tmpl w:val="9294BA7E"/>
@@ -4050,28 +6676,34 @@
     </w:lvl>
   </w:abstractNum>
   <w:num w:numId="1">
-    <w:abstractNumId w:val="3"/>
+    <w:abstractNumId w:val="4"/>
   </w:num>
   <w:num w:numId="2">
-    <w:abstractNumId w:val="4"/>
+    <w:abstractNumId w:val="5"/>
   </w:num>
   <w:num w:numId="3">
-    <w:abstractNumId w:val="6"/>
+    <w:abstractNumId w:val="8"/>
   </w:num>
   <w:num w:numId="4">
-    <w:abstractNumId w:val="1"/>
+    <w:abstractNumId w:val="2"/>
   </w:num>
   <w:num w:numId="5">
-    <w:abstractNumId w:val="5"/>
+    <w:abstractNumId w:val="7"/>
   </w:num>
   <w:num w:numId="6">
-    <w:abstractNumId w:val="7"/>
+    <w:abstractNumId w:val="9"/>
   </w:num>
   <w:num w:numId="7">
-    <w:abstractNumId w:val="2"/>
+    <w:abstractNumId w:val="3"/>
   </w:num>
   <w:num w:numId="8">
     <w:abstractNumId w:val="0"/>
+  </w:num>
+  <w:num w:numId="9">
+    <w:abstractNumId w:val="6"/>
+  </w:num>
+  <w:num w:numId="10">
+    <w:abstractNumId w:val="1"/>
   </w:num>
 </w:numbering>
 </file>
@@ -4794,7 +7426,7 @@
 </file>
 
 <file path=customXml/itemProps1.xml><?xml version="1.0" encoding="utf-8"?>
-<ds:datastoreItem xmlns:ds="http://schemas.openxmlformats.org/officeDocument/2006/customXml" ds:itemID="{659AD1DA-06C6-456B-8EF7-618A5128D135}">
+<ds:datastoreItem xmlns:ds="http://schemas.openxmlformats.org/officeDocument/2006/customXml" ds:itemID="{A3203AA1-026D-471D-B827-1BD4B2DC591A}">
   <ds:schemaRefs>
     <ds:schemaRef ds:uri="http://schemas.openxmlformats.org/officeDocument/2006/bibliography"/>
   </ds:schemaRefs>

</xml_diff>

<commit_message>
context api basic project to change theme
</commit_message>
<xml_diff>
--- a/JS/learn_react/React js.docx
+++ b/JS/learn_react/React js.docx
@@ -5507,28 +5507,2246 @@
           <w:sz w:val="28"/>
           <w:szCs w:val="28"/>
         </w:rPr>
-        <w:t>){ return &lt;h6&gt;{elem.something</w:t>
+        <w:t>){ return &lt;h6&gt;{</w:t>
+      </w:r>
+      <w:proofErr w:type="spellStart"/>
+      <w:r>
+        <w:rPr>
+          <w:rFonts w:ascii="Times New Roman" w:hAnsi="Times New Roman" w:cs="Times New Roman"/>
+          <w:sz w:val="28"/>
+          <w:szCs w:val="28"/>
+        </w:rPr>
+        <w:t>elem.something</w:t>
+      </w:r>
+      <w:proofErr w:type="spellEnd"/>
+      <w:r>
+        <w:rPr>
+          <w:rFonts w:ascii="Times New Roman" w:hAnsi="Times New Roman" w:cs="Times New Roman"/>
+          <w:sz w:val="28"/>
+          <w:szCs w:val="28"/>
+        </w:rPr>
+        <w:t>}{</w:t>
+      </w:r>
+      <w:proofErr w:type="spellStart"/>
+      <w:r>
+        <w:rPr>
+          <w:rFonts w:ascii="Times New Roman" w:hAnsi="Times New Roman" w:cs="Times New Roman"/>
+          <w:sz w:val="28"/>
+          <w:szCs w:val="28"/>
+        </w:rPr>
+        <w:t>idx</w:t>
+      </w:r>
+      <w:proofErr w:type="spellEnd"/>
+      <w:r>
+        <w:rPr>
+          <w:rFonts w:ascii="Times New Roman" w:hAnsi="Times New Roman" w:cs="Times New Roman"/>
+          <w:sz w:val="28"/>
+          <w:szCs w:val="28"/>
+        </w:rPr>
+        <w:t>}&lt;/h6&gt;}}</w:t>
+      </w:r>
+    </w:p>
+    <w:p>
+      <w:pPr>
+        <w:ind w:left="360"/>
+        <w:rPr>
+          <w:rFonts w:ascii="Times New Roman" w:hAnsi="Times New Roman" w:cs="Times New Roman"/>
+          <w:b/>
+          <w:sz w:val="32"/>
+          <w:szCs w:val="28"/>
+          <w:u w:val="single"/>
+        </w:rPr>
+      </w:pPr>
+      <w:r>
+        <w:rPr>
+          <w:rFonts w:ascii="Times New Roman" w:hAnsi="Times New Roman" w:cs="Times New Roman"/>
+          <w:b/>
+          <w:sz w:val="32"/>
+          <w:szCs w:val="28"/>
+          <w:u w:val="single"/>
+        </w:rPr>
+        <w:t>Pagination:-</w:t>
+      </w:r>
+    </w:p>
+    <w:p>
+      <w:pPr>
+        <w:pStyle w:val="ListParagraph"/>
+        <w:numPr>
+          <w:ilvl w:val="0"/>
+          <w:numId w:val="10"/>
+        </w:numPr>
+        <w:rPr>
+          <w:rFonts w:ascii="Times New Roman" w:hAnsi="Times New Roman" w:cs="Times New Roman"/>
+          <w:sz w:val="28"/>
+          <w:szCs w:val="28"/>
+        </w:rPr>
+      </w:pPr>
+      <w:proofErr w:type="gramStart"/>
+      <w:r>
+        <w:rPr>
+          <w:rFonts w:ascii="Times New Roman" w:hAnsi="Times New Roman" w:cs="Times New Roman"/>
+          <w:color w:val="FF0000"/>
+          <w:sz w:val="28"/>
+          <w:szCs w:val="28"/>
+        </w:rPr>
+        <w:t>dividing</w:t>
+      </w:r>
+      <w:proofErr w:type="gramEnd"/>
+      <w:r>
+        <w:rPr>
+          <w:rFonts w:ascii="Times New Roman" w:hAnsi="Times New Roman" w:cs="Times New Roman"/>
+          <w:sz w:val="28"/>
+          <w:szCs w:val="28"/>
+        </w:rPr>
+        <w:t xml:space="preserve"> a large </w:t>
+      </w:r>
+      <w:r>
+        <w:rPr>
+          <w:rFonts w:ascii="Times New Roman" w:hAnsi="Times New Roman" w:cs="Times New Roman"/>
+          <w:color w:val="FF0000"/>
+          <w:sz w:val="28"/>
+          <w:szCs w:val="28"/>
+        </w:rPr>
+        <w:t>dataset into smaller</w:t>
+      </w:r>
+      <w:r>
+        <w:rPr>
+          <w:rFonts w:ascii="Times New Roman" w:hAnsi="Times New Roman" w:cs="Times New Roman"/>
+          <w:sz w:val="28"/>
+          <w:szCs w:val="28"/>
+        </w:rPr>
+        <w:t>, manageable chunks (pages) and providing navigation controls to move between these pages.</w:t>
+      </w:r>
+    </w:p>
+    <w:p>
+      <w:pPr>
+        <w:ind w:left="360"/>
+        <w:rPr>
+          <w:rFonts w:ascii="Times New Roman" w:hAnsi="Times New Roman" w:cs="Times New Roman"/>
+          <w:b/>
+          <w:sz w:val="32"/>
+          <w:szCs w:val="28"/>
+          <w:u w:val="single"/>
+        </w:rPr>
+      </w:pPr>
+      <w:r>
+        <w:rPr>
+          <w:rFonts w:ascii="Times New Roman" w:hAnsi="Times New Roman" w:cs="Times New Roman"/>
+          <w:b/>
+          <w:sz w:val="32"/>
+          <w:szCs w:val="28"/>
+          <w:u w:val="single"/>
+        </w:rPr>
+        <w:t>React Routing:-</w:t>
+      </w:r>
+    </w:p>
+    <w:p>
+      <w:pPr>
+        <w:pStyle w:val="ListParagraph"/>
+        <w:numPr>
+          <w:ilvl w:val="0"/>
+          <w:numId w:val="10"/>
+        </w:numPr>
+        <w:rPr>
+          <w:rFonts w:ascii="Times New Roman" w:hAnsi="Times New Roman" w:cs="Times New Roman"/>
+          <w:sz w:val="28"/>
+          <w:szCs w:val="28"/>
+        </w:rPr>
+      </w:pPr>
+      <w:r>
+        <w:rPr>
+          <w:rFonts w:ascii="Times New Roman" w:hAnsi="Times New Roman" w:cs="Times New Roman"/>
+          <w:sz w:val="28"/>
+          <w:szCs w:val="28"/>
+        </w:rPr>
+        <w:t>To go from one page to another page on clicking some text or on button is called routing.</w:t>
+      </w:r>
+    </w:p>
+    <w:p>
+      <w:pPr>
+        <w:pStyle w:val="ListParagraph"/>
+        <w:numPr>
+          <w:ilvl w:val="0"/>
+          <w:numId w:val="10"/>
+        </w:numPr>
+        <w:rPr>
+          <w:rFonts w:ascii="Times New Roman" w:hAnsi="Times New Roman" w:cs="Times New Roman"/>
+          <w:sz w:val="28"/>
+          <w:szCs w:val="28"/>
+        </w:rPr>
+      </w:pPr>
+      <w:r>
+        <w:rPr>
+          <w:rFonts w:ascii="Times New Roman" w:hAnsi="Times New Roman" w:cs="Times New Roman"/>
+          <w:sz w:val="28"/>
+          <w:szCs w:val="28"/>
+        </w:rPr>
+        <w:t>Use library: react-router-</w:t>
+      </w:r>
+      <w:proofErr w:type="spellStart"/>
+      <w:r>
+        <w:rPr>
+          <w:rFonts w:ascii="Times New Roman" w:hAnsi="Times New Roman" w:cs="Times New Roman"/>
+          <w:sz w:val="28"/>
+          <w:szCs w:val="28"/>
+        </w:rPr>
+        <w:t>dom</w:t>
+      </w:r>
+      <w:proofErr w:type="spellEnd"/>
+    </w:p>
+    <w:p>
+      <w:pPr>
+        <w:pStyle w:val="ListParagraph"/>
+        <w:numPr>
+          <w:ilvl w:val="0"/>
+          <w:numId w:val="10"/>
+        </w:numPr>
+        <w:rPr>
+          <w:rFonts w:ascii="Times New Roman" w:hAnsi="Times New Roman" w:cs="Times New Roman"/>
+          <w:sz w:val="28"/>
+          <w:szCs w:val="28"/>
+        </w:rPr>
+      </w:pPr>
+      <w:r>
+        <w:rPr>
+          <w:rFonts w:ascii="Times New Roman" w:hAnsi="Times New Roman" w:cs="Times New Roman"/>
+          <w:sz w:val="28"/>
+          <w:szCs w:val="28"/>
+        </w:rPr>
+        <w:t>Routers in react-router-</w:t>
+      </w:r>
+      <w:proofErr w:type="spellStart"/>
+      <w:r>
+        <w:rPr>
+          <w:rFonts w:ascii="Times New Roman" w:hAnsi="Times New Roman" w:cs="Times New Roman"/>
+          <w:sz w:val="28"/>
+          <w:szCs w:val="28"/>
+        </w:rPr>
+        <w:t>dom</w:t>
+      </w:r>
+      <w:proofErr w:type="spellEnd"/>
+      <w:r>
+        <w:rPr>
+          <w:rFonts w:ascii="Times New Roman" w:hAnsi="Times New Roman" w:cs="Times New Roman"/>
+          <w:sz w:val="28"/>
+          <w:szCs w:val="28"/>
+        </w:rPr>
+        <w:t xml:space="preserve">: </w:t>
+      </w:r>
+    </w:p>
+    <w:p>
+      <w:pPr>
+        <w:pStyle w:val="ListParagraph"/>
+        <w:numPr>
+          <w:ilvl w:val="0"/>
+          <w:numId w:val="11"/>
+        </w:numPr>
+        <w:rPr>
+          <w:rFonts w:ascii="Times New Roman" w:hAnsi="Times New Roman" w:cs="Times New Roman"/>
+          <w:sz w:val="28"/>
+          <w:szCs w:val="28"/>
+        </w:rPr>
+      </w:pPr>
+      <w:proofErr w:type="spellStart"/>
+      <w:r>
+        <w:rPr>
+          <w:rFonts w:ascii="Times New Roman" w:hAnsi="Times New Roman" w:cs="Times New Roman"/>
+          <w:sz w:val="28"/>
+          <w:szCs w:val="28"/>
+        </w:rPr>
+        <w:t>BrowserRouter</w:t>
+      </w:r>
+      <w:proofErr w:type="spellEnd"/>
+      <w:r>
+        <w:rPr>
+          <w:rFonts w:ascii="Times New Roman" w:hAnsi="Times New Roman" w:cs="Times New Roman"/>
+          <w:sz w:val="28"/>
+          <w:szCs w:val="28"/>
+        </w:rPr>
+        <w:t xml:space="preserve">  -&gt; for client side routing</w:t>
+      </w:r>
+    </w:p>
+    <w:p>
+      <w:pPr>
+        <w:pStyle w:val="ListParagraph"/>
+        <w:numPr>
+          <w:ilvl w:val="0"/>
+          <w:numId w:val="11"/>
+        </w:numPr>
+        <w:rPr>
+          <w:rFonts w:ascii="Times New Roman" w:hAnsi="Times New Roman" w:cs="Times New Roman"/>
+          <w:sz w:val="28"/>
+          <w:szCs w:val="28"/>
+        </w:rPr>
+      </w:pPr>
+      <w:proofErr w:type="spellStart"/>
+      <w:r>
+        <w:rPr>
+          <w:rFonts w:ascii="Times New Roman" w:hAnsi="Times New Roman" w:cs="Times New Roman"/>
+          <w:sz w:val="28"/>
+          <w:szCs w:val="28"/>
+        </w:rPr>
+        <w:t>HasdhRouter</w:t>
+      </w:r>
+      <w:proofErr w:type="spellEnd"/>
+      <w:r>
+        <w:rPr>
+          <w:rFonts w:ascii="Times New Roman" w:hAnsi="Times New Roman" w:cs="Times New Roman"/>
+          <w:sz w:val="28"/>
+          <w:szCs w:val="28"/>
+        </w:rPr>
+        <w:t xml:space="preserve">  -&gt; Server </w:t>
+      </w:r>
+      <w:proofErr w:type="spellStart"/>
+      <w:r>
+        <w:rPr>
+          <w:rFonts w:ascii="Times New Roman" w:hAnsi="Times New Roman" w:cs="Times New Roman"/>
+          <w:sz w:val="28"/>
+          <w:szCs w:val="28"/>
+        </w:rPr>
+        <w:t>ko</w:t>
+      </w:r>
+      <w:proofErr w:type="spellEnd"/>
+      <w:r>
+        <w:rPr>
+          <w:rFonts w:ascii="Times New Roman" w:hAnsi="Times New Roman" w:cs="Times New Roman"/>
+          <w:sz w:val="28"/>
+          <w:szCs w:val="28"/>
+        </w:rPr>
+        <w:t xml:space="preserve"> </w:t>
+      </w:r>
+      <w:proofErr w:type="spellStart"/>
+      <w:r>
+        <w:rPr>
+          <w:rFonts w:ascii="Times New Roman" w:hAnsi="Times New Roman" w:cs="Times New Roman"/>
+          <w:sz w:val="28"/>
+          <w:szCs w:val="28"/>
+        </w:rPr>
+        <w:t>pata</w:t>
+      </w:r>
+      <w:proofErr w:type="spellEnd"/>
+      <w:r>
+        <w:rPr>
+          <w:rFonts w:ascii="Times New Roman" w:hAnsi="Times New Roman" w:cs="Times New Roman"/>
+          <w:sz w:val="28"/>
+          <w:szCs w:val="28"/>
+        </w:rPr>
+        <w:t xml:space="preserve"> </w:t>
+      </w:r>
+      <w:proofErr w:type="spellStart"/>
+      <w:r>
+        <w:rPr>
+          <w:rFonts w:ascii="Times New Roman" w:hAnsi="Times New Roman" w:cs="Times New Roman"/>
+          <w:sz w:val="28"/>
+          <w:szCs w:val="28"/>
+        </w:rPr>
+        <w:t>nahi</w:t>
+      </w:r>
+      <w:proofErr w:type="spellEnd"/>
+      <w:r>
+        <w:rPr>
+          <w:rFonts w:ascii="Times New Roman" w:hAnsi="Times New Roman" w:cs="Times New Roman"/>
+          <w:sz w:val="28"/>
+          <w:szCs w:val="28"/>
+        </w:rPr>
+        <w:t xml:space="preserve"> </w:t>
+      </w:r>
+      <w:proofErr w:type="spellStart"/>
+      <w:r>
+        <w:rPr>
+          <w:rFonts w:ascii="Times New Roman" w:hAnsi="Times New Roman" w:cs="Times New Roman"/>
+          <w:sz w:val="28"/>
+          <w:szCs w:val="28"/>
+        </w:rPr>
+        <w:t>chlta</w:t>
+      </w:r>
+      <w:proofErr w:type="spellEnd"/>
+      <w:r>
+        <w:rPr>
+          <w:rFonts w:ascii="Times New Roman" w:hAnsi="Times New Roman" w:cs="Times New Roman"/>
+          <w:sz w:val="28"/>
+          <w:szCs w:val="28"/>
+        </w:rPr>
+        <w:t xml:space="preserve"> </w:t>
+      </w:r>
+      <w:proofErr w:type="spellStart"/>
+      <w:r>
+        <w:rPr>
+          <w:rFonts w:ascii="Times New Roman" w:hAnsi="Times New Roman" w:cs="Times New Roman"/>
+          <w:sz w:val="28"/>
+          <w:szCs w:val="28"/>
+        </w:rPr>
+        <w:t>ki</w:t>
+      </w:r>
+      <w:proofErr w:type="spellEnd"/>
+      <w:r>
+        <w:rPr>
+          <w:rFonts w:ascii="Times New Roman" w:hAnsi="Times New Roman" w:cs="Times New Roman"/>
+          <w:sz w:val="28"/>
+          <w:szCs w:val="28"/>
+        </w:rPr>
+        <w:t xml:space="preserve"> </w:t>
+      </w:r>
+      <w:proofErr w:type="spellStart"/>
+      <w:r>
+        <w:rPr>
+          <w:rFonts w:ascii="Times New Roman" w:hAnsi="Times New Roman" w:cs="Times New Roman"/>
+          <w:sz w:val="28"/>
+          <w:szCs w:val="28"/>
+        </w:rPr>
+        <w:t>aap</w:t>
+      </w:r>
+      <w:proofErr w:type="spellEnd"/>
+      <w:r>
+        <w:rPr>
+          <w:rFonts w:ascii="Times New Roman" w:hAnsi="Times New Roman" w:cs="Times New Roman"/>
+          <w:sz w:val="28"/>
+          <w:szCs w:val="28"/>
+        </w:rPr>
+        <w:t xml:space="preserve"> </w:t>
+      </w:r>
+      <w:proofErr w:type="spellStart"/>
+      <w:r>
+        <w:rPr>
+          <w:rFonts w:ascii="Times New Roman" w:hAnsi="Times New Roman" w:cs="Times New Roman"/>
+          <w:sz w:val="28"/>
+          <w:szCs w:val="28"/>
+        </w:rPr>
+        <w:t>kaha</w:t>
+      </w:r>
+      <w:proofErr w:type="spellEnd"/>
+      <w:r>
+        <w:rPr>
+          <w:rFonts w:ascii="Times New Roman" w:hAnsi="Times New Roman" w:cs="Times New Roman"/>
+          <w:sz w:val="28"/>
+          <w:szCs w:val="28"/>
+        </w:rPr>
+        <w:t xml:space="preserve"> routing </w:t>
+      </w:r>
+      <w:proofErr w:type="spellStart"/>
+      <w:r>
+        <w:rPr>
+          <w:rFonts w:ascii="Times New Roman" w:hAnsi="Times New Roman" w:cs="Times New Roman"/>
+          <w:sz w:val="28"/>
+          <w:szCs w:val="28"/>
+        </w:rPr>
+        <w:t>kr</w:t>
+      </w:r>
+      <w:proofErr w:type="spellEnd"/>
+      <w:r>
+        <w:rPr>
+          <w:rFonts w:ascii="Times New Roman" w:hAnsi="Times New Roman" w:cs="Times New Roman"/>
+          <w:sz w:val="28"/>
+          <w:szCs w:val="28"/>
+        </w:rPr>
+        <w:t xml:space="preserve"> </w:t>
+      </w:r>
+      <w:proofErr w:type="spellStart"/>
+      <w:r>
+        <w:rPr>
+          <w:rFonts w:ascii="Times New Roman" w:hAnsi="Times New Roman" w:cs="Times New Roman"/>
+          <w:sz w:val="28"/>
+          <w:szCs w:val="28"/>
+        </w:rPr>
+        <w:t>rahe</w:t>
+      </w:r>
+      <w:proofErr w:type="spellEnd"/>
+      <w:r>
+        <w:rPr>
+          <w:rFonts w:ascii="Times New Roman" w:hAnsi="Times New Roman" w:cs="Times New Roman"/>
+          <w:sz w:val="28"/>
+          <w:szCs w:val="28"/>
+        </w:rPr>
+        <w:t xml:space="preserve"> </w:t>
+      </w:r>
+      <w:proofErr w:type="spellStart"/>
+      <w:r>
+        <w:rPr>
+          <w:rFonts w:ascii="Times New Roman" w:hAnsi="Times New Roman" w:cs="Times New Roman"/>
+          <w:sz w:val="28"/>
+          <w:szCs w:val="28"/>
+        </w:rPr>
+        <w:t>hai</w:t>
+      </w:r>
+      <w:proofErr w:type="spellEnd"/>
+    </w:p>
+    <w:p>
+      <w:pPr>
+        <w:pStyle w:val="ListParagraph"/>
+        <w:numPr>
+          <w:ilvl w:val="0"/>
+          <w:numId w:val="11"/>
+        </w:numPr>
+        <w:rPr>
+          <w:rFonts w:ascii="Times New Roman" w:hAnsi="Times New Roman" w:cs="Times New Roman"/>
+          <w:sz w:val="28"/>
+          <w:szCs w:val="28"/>
+        </w:rPr>
+      </w:pPr>
+      <w:proofErr w:type="spellStart"/>
+      <w:r>
+        <w:rPr>
+          <w:rFonts w:ascii="Times New Roman" w:hAnsi="Times New Roman" w:cs="Times New Roman"/>
+          <w:sz w:val="28"/>
+          <w:szCs w:val="28"/>
+        </w:rPr>
+        <w:lastRenderedPageBreak/>
+        <w:t>MemoryRouter</w:t>
+      </w:r>
+      <w:proofErr w:type="spellEnd"/>
+      <w:r>
+        <w:rPr>
+          <w:rFonts w:ascii="Times New Roman" w:hAnsi="Times New Roman" w:cs="Times New Roman"/>
+          <w:sz w:val="28"/>
+          <w:szCs w:val="28"/>
+        </w:rPr>
+        <w:t xml:space="preserve"> -&gt; Memory </w:t>
+      </w:r>
+      <w:proofErr w:type="spellStart"/>
+      <w:r>
+        <w:rPr>
+          <w:rFonts w:ascii="Times New Roman" w:hAnsi="Times New Roman" w:cs="Times New Roman"/>
+          <w:sz w:val="28"/>
+          <w:szCs w:val="28"/>
+        </w:rPr>
+        <w:t>mai</w:t>
+      </w:r>
+      <w:proofErr w:type="spellEnd"/>
+      <w:r>
+        <w:rPr>
+          <w:rFonts w:ascii="Times New Roman" w:hAnsi="Times New Roman" w:cs="Times New Roman"/>
+          <w:sz w:val="28"/>
+          <w:szCs w:val="28"/>
+        </w:rPr>
+        <w:t xml:space="preserve"> store </w:t>
+      </w:r>
+      <w:proofErr w:type="spellStart"/>
+      <w:r>
+        <w:rPr>
+          <w:rFonts w:ascii="Times New Roman" w:hAnsi="Times New Roman" w:cs="Times New Roman"/>
+          <w:sz w:val="28"/>
+          <w:szCs w:val="28"/>
+        </w:rPr>
+        <w:t>krta</w:t>
+      </w:r>
+      <w:proofErr w:type="spellEnd"/>
+      <w:r>
+        <w:rPr>
+          <w:rFonts w:ascii="Times New Roman" w:hAnsi="Times New Roman" w:cs="Times New Roman"/>
+          <w:sz w:val="28"/>
+          <w:szCs w:val="28"/>
+        </w:rPr>
+        <w:t xml:space="preserve"> </w:t>
+      </w:r>
+      <w:proofErr w:type="spellStart"/>
+      <w:r>
+        <w:rPr>
+          <w:rFonts w:ascii="Times New Roman" w:hAnsi="Times New Roman" w:cs="Times New Roman"/>
+          <w:sz w:val="28"/>
+          <w:szCs w:val="28"/>
+        </w:rPr>
+        <w:t>hai</w:t>
+      </w:r>
+      <w:proofErr w:type="spellEnd"/>
+      <w:r>
+        <w:rPr>
+          <w:rFonts w:ascii="Times New Roman" w:hAnsi="Times New Roman" w:cs="Times New Roman"/>
+          <w:sz w:val="28"/>
+          <w:szCs w:val="28"/>
+        </w:rPr>
+        <w:t xml:space="preserve"> sab </w:t>
+      </w:r>
+      <w:proofErr w:type="spellStart"/>
+      <w:r>
+        <w:rPr>
+          <w:rFonts w:ascii="Times New Roman" w:hAnsi="Times New Roman" w:cs="Times New Roman"/>
+          <w:sz w:val="28"/>
+          <w:szCs w:val="28"/>
+        </w:rPr>
+        <w:t>kuch</w:t>
+      </w:r>
+      <w:proofErr w:type="spellEnd"/>
+    </w:p>
+    <w:p>
+      <w:pPr>
+        <w:pStyle w:val="ListParagraph"/>
+        <w:numPr>
+          <w:ilvl w:val="0"/>
+          <w:numId w:val="11"/>
+        </w:numPr>
+        <w:rPr>
+          <w:rFonts w:ascii="Times New Roman" w:hAnsi="Times New Roman" w:cs="Times New Roman"/>
+          <w:sz w:val="28"/>
+          <w:szCs w:val="28"/>
+        </w:rPr>
+      </w:pPr>
+      <w:proofErr w:type="spellStart"/>
+      <w:r>
+        <w:rPr>
+          <w:rFonts w:ascii="Times New Roman" w:hAnsi="Times New Roman" w:cs="Times New Roman"/>
+          <w:sz w:val="28"/>
+          <w:szCs w:val="28"/>
+        </w:rPr>
+        <w:t>StaticRouter</w:t>
+      </w:r>
+      <w:proofErr w:type="spellEnd"/>
+      <w:r>
+        <w:rPr>
+          <w:rFonts w:ascii="Times New Roman" w:hAnsi="Times New Roman" w:cs="Times New Roman"/>
+          <w:sz w:val="28"/>
+          <w:szCs w:val="28"/>
+        </w:rPr>
+        <w:t xml:space="preserve"> -&gt; </w:t>
+      </w:r>
+      <w:proofErr w:type="gramStart"/>
+      <w:r>
+        <w:rPr>
+          <w:rFonts w:ascii="Times New Roman" w:hAnsi="Times New Roman" w:cs="Times New Roman"/>
+          <w:sz w:val="28"/>
+          <w:szCs w:val="28"/>
+        </w:rPr>
+        <w:t>Basically</w:t>
+      </w:r>
+      <w:proofErr w:type="gramEnd"/>
+      <w:r>
+        <w:rPr>
+          <w:rFonts w:ascii="Times New Roman" w:hAnsi="Times New Roman" w:cs="Times New Roman"/>
+          <w:sz w:val="28"/>
+          <w:szCs w:val="28"/>
+        </w:rPr>
+        <w:t xml:space="preserve"> used in Next </w:t>
+      </w:r>
+      <w:proofErr w:type="spellStart"/>
+      <w:r>
+        <w:rPr>
+          <w:rFonts w:ascii="Times New Roman" w:hAnsi="Times New Roman" w:cs="Times New Roman"/>
+          <w:sz w:val="28"/>
+          <w:szCs w:val="28"/>
+        </w:rPr>
+        <w:t>js</w:t>
+      </w:r>
+      <w:proofErr w:type="spellEnd"/>
+      <w:r>
+        <w:rPr>
+          <w:rFonts w:ascii="Times New Roman" w:hAnsi="Times New Roman" w:cs="Times New Roman"/>
+          <w:sz w:val="28"/>
+          <w:szCs w:val="28"/>
+        </w:rPr>
+        <w:t>. Help in build static website</w:t>
+      </w:r>
+    </w:p>
+    <w:p>
+      <w:pPr>
+        <w:pStyle w:val="ListParagraph"/>
+        <w:numPr>
+          <w:ilvl w:val="0"/>
+          <w:numId w:val="12"/>
+        </w:numPr>
+        <w:rPr>
+          <w:rFonts w:ascii="Times New Roman" w:hAnsi="Times New Roman" w:cs="Times New Roman"/>
+          <w:sz w:val="28"/>
+          <w:szCs w:val="28"/>
+        </w:rPr>
+      </w:pPr>
+      <w:r>
+        <w:rPr>
+          <w:rFonts w:ascii="Times New Roman" w:hAnsi="Times New Roman" w:cs="Times New Roman"/>
+          <w:sz w:val="28"/>
+          <w:szCs w:val="28"/>
+        </w:rPr>
+        <w:t xml:space="preserve">Wrap &lt;App /&gt; component from </w:t>
+      </w:r>
+      <w:proofErr w:type="spellStart"/>
+      <w:r>
+        <w:rPr>
+          <w:rFonts w:ascii="Times New Roman" w:hAnsi="Times New Roman" w:cs="Times New Roman"/>
+          <w:sz w:val="28"/>
+          <w:szCs w:val="28"/>
+        </w:rPr>
+        <w:t>main.jsx</w:t>
+      </w:r>
+      <w:proofErr w:type="spellEnd"/>
+      <w:r>
+        <w:rPr>
+          <w:rFonts w:ascii="Times New Roman" w:hAnsi="Times New Roman" w:cs="Times New Roman"/>
+          <w:sz w:val="28"/>
+          <w:szCs w:val="28"/>
+        </w:rPr>
+        <w:t xml:space="preserve"> file in &lt;</w:t>
+      </w:r>
+      <w:proofErr w:type="spellStart"/>
+      <w:r>
+        <w:rPr>
+          <w:rFonts w:ascii="Times New Roman" w:hAnsi="Times New Roman" w:cs="Times New Roman"/>
+          <w:sz w:val="28"/>
+          <w:szCs w:val="28"/>
+        </w:rPr>
+        <w:t>BrowserRouter</w:t>
+      </w:r>
+      <w:proofErr w:type="spellEnd"/>
+      <w:r>
+        <w:rPr>
+          <w:rFonts w:ascii="Times New Roman" w:hAnsi="Times New Roman" w:cs="Times New Roman"/>
+          <w:sz w:val="28"/>
+          <w:szCs w:val="28"/>
+        </w:rPr>
+        <w:t xml:space="preserve"> &gt; and then in </w:t>
+      </w:r>
+      <w:proofErr w:type="spellStart"/>
+      <w:r>
+        <w:rPr>
+          <w:rFonts w:ascii="Times New Roman" w:hAnsi="Times New Roman" w:cs="Times New Roman"/>
+          <w:sz w:val="28"/>
+          <w:szCs w:val="28"/>
+        </w:rPr>
+        <w:t>App.jsx</w:t>
+      </w:r>
+      <w:proofErr w:type="spellEnd"/>
+      <w:r>
+        <w:rPr>
+          <w:rFonts w:ascii="Times New Roman" w:hAnsi="Times New Roman" w:cs="Times New Roman"/>
+          <w:sz w:val="28"/>
+          <w:szCs w:val="28"/>
+        </w:rPr>
+        <w:t xml:space="preserve"> use routes like this: </w:t>
+      </w:r>
+    </w:p>
+    <w:p>
+      <w:pPr>
+        <w:pStyle w:val="ListParagraph"/>
+        <w:rPr>
+          <w:rFonts w:ascii="Times New Roman" w:hAnsi="Times New Roman" w:cs="Times New Roman"/>
+          <w:color w:val="FF0000"/>
+          <w:sz w:val="28"/>
+          <w:szCs w:val="28"/>
+        </w:rPr>
+      </w:pPr>
+      <w:r>
+        <w:rPr>
+          <w:rFonts w:ascii="Times New Roman" w:hAnsi="Times New Roman" w:cs="Times New Roman"/>
+          <w:color w:val="FF0000"/>
+          <w:sz w:val="28"/>
+          <w:szCs w:val="28"/>
+        </w:rPr>
+        <w:t>&lt;Routes&gt;</w:t>
+      </w:r>
+    </w:p>
+    <w:p>
+      <w:pPr>
+        <w:pStyle w:val="ListParagraph"/>
+        <w:rPr>
+          <w:rFonts w:ascii="Times New Roman" w:hAnsi="Times New Roman" w:cs="Times New Roman"/>
+          <w:color w:val="FF0000"/>
+          <w:sz w:val="28"/>
+          <w:szCs w:val="28"/>
+        </w:rPr>
+      </w:pPr>
+      <w:r>
+        <w:rPr>
+          <w:rFonts w:ascii="Times New Roman" w:hAnsi="Times New Roman" w:cs="Times New Roman"/>
+          <w:color w:val="FF0000"/>
+          <w:sz w:val="28"/>
+          <w:szCs w:val="28"/>
+        </w:rPr>
+        <w:tab/>
+        <w:t>&lt;Route path=’/’ element</w:t>
+      </w:r>
+      <w:proofErr w:type="gramStart"/>
+      <w:r>
+        <w:rPr>
+          <w:rFonts w:ascii="Times New Roman" w:hAnsi="Times New Roman" w:cs="Times New Roman"/>
+          <w:color w:val="FF0000"/>
+          <w:sz w:val="28"/>
+          <w:szCs w:val="28"/>
+        </w:rPr>
+        <w:t>={</w:t>
+      </w:r>
+      <w:proofErr w:type="gramEnd"/>
+      <w:r>
+        <w:rPr>
+          <w:rFonts w:ascii="Times New Roman" w:hAnsi="Times New Roman" w:cs="Times New Roman"/>
+          <w:color w:val="FF0000"/>
+          <w:sz w:val="28"/>
+          <w:szCs w:val="28"/>
+        </w:rPr>
+        <w:t>&lt;Home /&gt;} /&gt;</w:t>
+      </w:r>
+    </w:p>
+    <w:p>
+      <w:pPr>
+        <w:pStyle w:val="ListParagraph"/>
+        <w:rPr>
+          <w:rFonts w:ascii="Times New Roman" w:hAnsi="Times New Roman" w:cs="Times New Roman"/>
+          <w:color w:val="FF0000"/>
+          <w:sz w:val="28"/>
+          <w:szCs w:val="28"/>
+        </w:rPr>
+      </w:pPr>
+      <w:r>
+        <w:rPr>
+          <w:rFonts w:ascii="Times New Roman" w:hAnsi="Times New Roman" w:cs="Times New Roman"/>
+          <w:color w:val="FF0000"/>
+          <w:sz w:val="28"/>
+          <w:szCs w:val="28"/>
+        </w:rPr>
+        <w:t>&lt;/Routes&gt;</w:t>
+      </w:r>
+    </w:p>
+    <w:p>
+      <w:pPr>
+        <w:pStyle w:val="ListParagraph"/>
+        <w:numPr>
+          <w:ilvl w:val="0"/>
+          <w:numId w:val="12"/>
+        </w:numPr>
+        <w:rPr>
+          <w:rFonts w:ascii="Times New Roman" w:hAnsi="Times New Roman" w:cs="Times New Roman"/>
+          <w:sz w:val="28"/>
+          <w:szCs w:val="28"/>
+        </w:rPr>
+      </w:pPr>
+      <w:r>
+        <w:rPr>
+          <w:rFonts w:ascii="Times New Roman" w:hAnsi="Times New Roman" w:cs="Times New Roman"/>
+          <w:sz w:val="28"/>
+          <w:szCs w:val="28"/>
+        </w:rPr>
+        <w:t>Helps in build single page application(SPA)</w:t>
+      </w:r>
+    </w:p>
+    <w:p>
+      <w:pPr>
+        <w:pStyle w:val="ListParagraph"/>
+        <w:numPr>
+          <w:ilvl w:val="0"/>
+          <w:numId w:val="12"/>
+        </w:numPr>
+        <w:rPr>
+          <w:rFonts w:ascii="Times New Roman" w:hAnsi="Times New Roman" w:cs="Times New Roman"/>
+          <w:sz w:val="28"/>
+          <w:szCs w:val="28"/>
+        </w:rPr>
+      </w:pPr>
+      <w:r>
+        <w:rPr>
+          <w:rFonts w:ascii="Times New Roman" w:hAnsi="Times New Roman" w:cs="Times New Roman"/>
+          <w:sz w:val="28"/>
+          <w:szCs w:val="28"/>
+        </w:rPr>
+        <w:t xml:space="preserve">In another page when </w:t>
+      </w:r>
+      <w:r>
+        <w:rPr>
+          <w:rFonts w:ascii="Times New Roman" w:hAnsi="Times New Roman" w:cs="Times New Roman"/>
+          <w:sz w:val="28"/>
+          <w:szCs w:val="28"/>
+        </w:rPr>
+        <w:t xml:space="preserve">we need to do routing for ex: from </w:t>
+      </w:r>
+      <w:proofErr w:type="spellStart"/>
+      <w:r>
+        <w:rPr>
+          <w:rFonts w:ascii="Times New Roman" w:hAnsi="Times New Roman" w:cs="Times New Roman"/>
+          <w:sz w:val="28"/>
+          <w:szCs w:val="28"/>
+        </w:rPr>
+        <w:t>navbar.jsx</w:t>
+      </w:r>
+      <w:proofErr w:type="spellEnd"/>
+      <w:r>
+        <w:rPr>
+          <w:rFonts w:ascii="Times New Roman" w:hAnsi="Times New Roman" w:cs="Times New Roman"/>
+          <w:sz w:val="28"/>
+          <w:szCs w:val="28"/>
+        </w:rPr>
+        <w:t xml:space="preserve"> we need routing for home, ab</w:t>
+      </w:r>
+      <w:r>
+        <w:rPr>
+          <w:rFonts w:ascii="Times New Roman" w:hAnsi="Times New Roman" w:cs="Times New Roman"/>
+          <w:sz w:val="28"/>
+          <w:szCs w:val="28"/>
+        </w:rPr>
+        <w:t xml:space="preserve">out, contact use </w:t>
+      </w:r>
+      <w:r>
+        <w:rPr>
+          <w:rFonts w:ascii="Times New Roman" w:hAnsi="Times New Roman" w:cs="Times New Roman"/>
+          <w:color w:val="FF0000"/>
+          <w:sz w:val="28"/>
+          <w:szCs w:val="28"/>
+        </w:rPr>
+        <w:t>&lt;Link to=’/</w:t>
+      </w:r>
+      <w:r>
+        <w:rPr>
+          <w:rFonts w:ascii="Times New Roman" w:hAnsi="Times New Roman" w:cs="Times New Roman"/>
+          <w:color w:val="FF0000"/>
+          <w:sz w:val="28"/>
+          <w:szCs w:val="28"/>
+        </w:rPr>
+        <w:t>’&gt;home&lt;/Link&gt;</w:t>
+      </w:r>
+      <w:r>
+        <w:rPr>
+          <w:rFonts w:ascii="Times New Roman" w:hAnsi="Times New Roman" w:cs="Times New Roman"/>
+          <w:sz w:val="28"/>
+          <w:szCs w:val="28"/>
+        </w:rPr>
+        <w:t xml:space="preserve"> tag</w:t>
+      </w:r>
+    </w:p>
+    <w:p>
+      <w:pPr>
+        <w:pStyle w:val="ListParagraph"/>
+        <w:numPr>
+          <w:ilvl w:val="0"/>
+          <w:numId w:val="12"/>
+        </w:numPr>
+        <w:rPr>
+          <w:rFonts w:ascii="Times New Roman" w:hAnsi="Times New Roman" w:cs="Times New Roman"/>
+          <w:sz w:val="28"/>
+          <w:szCs w:val="28"/>
+        </w:rPr>
+      </w:pPr>
+      <w:r>
+        <w:rPr>
+          <w:rFonts w:ascii="Times New Roman" w:hAnsi="Times New Roman" w:cs="Times New Roman"/>
+          <w:sz w:val="28"/>
+          <w:szCs w:val="28"/>
+        </w:rPr>
+        <w:t>“to=’/</w:t>
+      </w:r>
+      <w:r>
+        <w:rPr>
+          <w:rFonts w:ascii="Times New Roman" w:hAnsi="Times New Roman" w:cs="Times New Roman"/>
+          <w:sz w:val="28"/>
+          <w:szCs w:val="28"/>
+        </w:rPr>
+        <w:t xml:space="preserve">’ “ Here use same name as u use in </w:t>
+      </w:r>
+      <w:proofErr w:type="spellStart"/>
+      <w:r>
+        <w:rPr>
+          <w:rFonts w:ascii="Times New Roman" w:hAnsi="Times New Roman" w:cs="Times New Roman"/>
+          <w:sz w:val="28"/>
+          <w:szCs w:val="28"/>
+        </w:rPr>
+        <w:t>App.jsx</w:t>
+      </w:r>
+      <w:proofErr w:type="spellEnd"/>
+      <w:r>
+        <w:rPr>
+          <w:rFonts w:ascii="Times New Roman" w:hAnsi="Times New Roman" w:cs="Times New Roman"/>
+          <w:sz w:val="28"/>
+          <w:szCs w:val="28"/>
+        </w:rPr>
+        <w:t xml:space="preserve"> path</w:t>
+      </w:r>
+    </w:p>
+    <w:p>
+      <w:pPr>
+        <w:pStyle w:val="ListParagraph"/>
+        <w:numPr>
+          <w:ilvl w:val="0"/>
+          <w:numId w:val="12"/>
+        </w:numPr>
+        <w:rPr>
+          <w:rFonts w:ascii="Times New Roman" w:hAnsi="Times New Roman" w:cs="Times New Roman"/>
+          <w:sz w:val="28"/>
+          <w:szCs w:val="28"/>
+        </w:rPr>
+      </w:pPr>
+      <w:r>
+        <w:rPr>
+          <w:rFonts w:ascii="Times New Roman" w:hAnsi="Times New Roman" w:cs="Times New Roman"/>
+          <w:sz w:val="28"/>
+          <w:szCs w:val="28"/>
+        </w:rPr>
+        <w:t>Dynamic Routing:</w:t>
+      </w:r>
+      <w:r>
+        <w:t xml:space="preserve"> </w:t>
+      </w:r>
+      <w:r>
+        <w:rPr>
+          <w:rFonts w:ascii="Times New Roman" w:hAnsi="Times New Roman" w:cs="Times New Roman"/>
+          <w:sz w:val="28"/>
+          <w:szCs w:val="28"/>
+        </w:rPr>
+        <w:t xml:space="preserve">Dynamic routing in React Router DOM allows for </w:t>
+      </w:r>
+      <w:r>
+        <w:rPr>
+          <w:rFonts w:ascii="Times New Roman" w:hAnsi="Times New Roman" w:cs="Times New Roman"/>
+          <w:color w:val="FF0000"/>
+          <w:sz w:val="28"/>
+          <w:szCs w:val="28"/>
+        </w:rPr>
+        <w:t xml:space="preserve">creating flexible routes </w:t>
+      </w:r>
+      <w:r>
+        <w:rPr>
+          <w:rFonts w:ascii="Times New Roman" w:hAnsi="Times New Roman" w:cs="Times New Roman"/>
+          <w:sz w:val="28"/>
+          <w:szCs w:val="28"/>
+        </w:rPr>
+        <w:t xml:space="preserve">that can adapt to </w:t>
+      </w:r>
+      <w:r>
+        <w:rPr>
+          <w:rFonts w:ascii="Times New Roman" w:hAnsi="Times New Roman" w:cs="Times New Roman"/>
+          <w:color w:val="FF0000"/>
+          <w:sz w:val="28"/>
+          <w:szCs w:val="28"/>
+        </w:rPr>
+        <w:t>varying data or user input</w:t>
+      </w:r>
+      <w:r>
+        <w:rPr>
+          <w:rFonts w:ascii="Times New Roman" w:hAnsi="Times New Roman" w:cs="Times New Roman"/>
+          <w:sz w:val="28"/>
+          <w:szCs w:val="28"/>
+        </w:rPr>
+        <w:t>, rather than defining a static route for every possible path.</w:t>
+      </w:r>
+    </w:p>
+    <w:p>
+      <w:pPr>
+        <w:pStyle w:val="ListParagraph"/>
+        <w:numPr>
+          <w:ilvl w:val="0"/>
+          <w:numId w:val="13"/>
+        </w:numPr>
+        <w:rPr>
+          <w:rFonts w:ascii="Times New Roman" w:hAnsi="Times New Roman" w:cs="Times New Roman"/>
+          <w:sz w:val="28"/>
+          <w:szCs w:val="28"/>
+        </w:rPr>
+      </w:pPr>
+      <w:r>
+        <w:rPr>
+          <w:rFonts w:ascii="Times New Roman" w:hAnsi="Times New Roman" w:cs="Times New Roman"/>
+          <w:sz w:val="28"/>
+          <w:szCs w:val="28"/>
+        </w:rPr>
+        <w:t>Dynamic segments in a route path are defined using a colon followed by a variable name (e.g</w:t>
+      </w:r>
+      <w:proofErr w:type="gramStart"/>
+      <w:r>
+        <w:rPr>
+          <w:rFonts w:ascii="Times New Roman" w:hAnsi="Times New Roman" w:cs="Times New Roman"/>
+          <w:sz w:val="28"/>
+          <w:szCs w:val="28"/>
+        </w:rPr>
+        <w:t>., :id</w:t>
+      </w:r>
+      <w:proofErr w:type="gramEnd"/>
+      <w:r>
+        <w:rPr>
+          <w:rFonts w:ascii="Times New Roman" w:hAnsi="Times New Roman" w:cs="Times New Roman"/>
+          <w:sz w:val="28"/>
+          <w:szCs w:val="28"/>
+        </w:rPr>
+        <w:t>, :</w:t>
+      </w:r>
+      <w:proofErr w:type="spellStart"/>
+      <w:r>
+        <w:rPr>
+          <w:rFonts w:ascii="Times New Roman" w:hAnsi="Times New Roman" w:cs="Times New Roman"/>
+          <w:sz w:val="28"/>
+          <w:szCs w:val="28"/>
+        </w:rPr>
+        <w:t>productId</w:t>
+      </w:r>
+      <w:proofErr w:type="spellEnd"/>
+      <w:r>
+        <w:rPr>
+          <w:rFonts w:ascii="Times New Roman" w:hAnsi="Times New Roman" w:cs="Times New Roman"/>
+          <w:sz w:val="28"/>
+          <w:szCs w:val="28"/>
+        </w:rPr>
+        <w:t>).</w:t>
+      </w:r>
+    </w:p>
+    <w:p>
+      <w:pPr>
+        <w:pStyle w:val="ListParagraph"/>
+        <w:numPr>
+          <w:ilvl w:val="0"/>
+          <w:numId w:val="13"/>
+        </w:numPr>
+        <w:rPr>
+          <w:rFonts w:ascii="Times New Roman" w:hAnsi="Times New Roman" w:cs="Times New Roman"/>
+          <w:sz w:val="28"/>
+          <w:szCs w:val="28"/>
+        </w:rPr>
+      </w:pPr>
+      <w:r>
+        <w:rPr>
+          <w:rFonts w:ascii="Times New Roman" w:hAnsi="Times New Roman" w:cs="Times New Roman"/>
+          <w:sz w:val="28"/>
+          <w:szCs w:val="28"/>
+        </w:rPr>
+        <w:t xml:space="preserve">Example: </w:t>
+      </w:r>
+      <w:r>
+        <w:rPr>
+          <w:rFonts w:ascii="Times New Roman" w:hAnsi="Times New Roman" w:cs="Times New Roman"/>
+          <w:color w:val="FF0000"/>
+          <w:sz w:val="28"/>
+          <w:szCs w:val="28"/>
+        </w:rPr>
+        <w:t>&lt;Ro</w:t>
+      </w:r>
+      <w:r>
+        <w:rPr>
+          <w:rFonts w:ascii="Times New Roman" w:hAnsi="Times New Roman" w:cs="Times New Roman"/>
+          <w:color w:val="FF0000"/>
+          <w:sz w:val="28"/>
+          <w:szCs w:val="28"/>
+        </w:rPr>
+        <w:t>ute path="/products/:</w:t>
+      </w:r>
+      <w:proofErr w:type="spellStart"/>
+      <w:r>
+        <w:rPr>
+          <w:rFonts w:ascii="Times New Roman" w:hAnsi="Times New Roman" w:cs="Times New Roman"/>
+          <w:color w:val="FF0000"/>
+          <w:sz w:val="28"/>
+          <w:szCs w:val="28"/>
+        </w:rPr>
+        <w:t>productId</w:t>
+      </w:r>
+      <w:proofErr w:type="spellEnd"/>
+      <w:r>
+        <w:rPr>
+          <w:rFonts w:ascii="Times New Roman" w:hAnsi="Times New Roman" w:cs="Times New Roman"/>
+          <w:color w:val="FF0000"/>
+          <w:sz w:val="28"/>
+          <w:szCs w:val="28"/>
+        </w:rPr>
+        <w:t xml:space="preserve">" </w:t>
+      </w:r>
+      <w:r>
+        <w:rPr>
+          <w:rFonts w:ascii="Times New Roman" w:hAnsi="Times New Roman" w:cs="Times New Roman"/>
+          <w:color w:val="FF0000"/>
+          <w:sz w:val="28"/>
+          <w:szCs w:val="28"/>
+        </w:rPr>
+        <w:t>element={&lt;</w:t>
+      </w:r>
+      <w:proofErr w:type="spellStart"/>
+      <w:r>
+        <w:rPr>
+          <w:rFonts w:ascii="Times New Roman" w:hAnsi="Times New Roman" w:cs="Times New Roman"/>
+          <w:color w:val="FF0000"/>
+          <w:sz w:val="28"/>
+          <w:szCs w:val="28"/>
+        </w:rPr>
+        <w:t>ProductDetail</w:t>
+      </w:r>
+      <w:proofErr w:type="spellEnd"/>
+      <w:r>
+        <w:rPr>
+          <w:rFonts w:ascii="Times New Roman" w:hAnsi="Times New Roman" w:cs="Times New Roman"/>
+          <w:color w:val="FF0000"/>
+          <w:sz w:val="28"/>
+          <w:szCs w:val="28"/>
+        </w:rPr>
+        <w:t xml:space="preserve"> /&gt;} /&gt;</w:t>
+      </w:r>
+    </w:p>
+    <w:p>
+      <w:pPr>
+        <w:pStyle w:val="ListParagraph"/>
+        <w:numPr>
+          <w:ilvl w:val="0"/>
+          <w:numId w:val="13"/>
+        </w:numPr>
+        <w:rPr>
+          <w:rFonts w:ascii="Times New Roman" w:hAnsi="Times New Roman" w:cs="Times New Roman"/>
+          <w:sz w:val="28"/>
+          <w:szCs w:val="28"/>
+        </w:rPr>
+      </w:pPr>
+      <w:proofErr w:type="spellStart"/>
+      <w:r>
+        <w:rPr>
+          <w:rFonts w:ascii="Times New Roman" w:hAnsi="Times New Roman" w:cs="Times New Roman"/>
+          <w:color w:val="FF0000"/>
+          <w:sz w:val="28"/>
+          <w:szCs w:val="28"/>
+        </w:rPr>
+        <w:t>useParams</w:t>
+      </w:r>
+      <w:proofErr w:type="spellEnd"/>
+      <w:r>
+        <w:rPr>
+          <w:rFonts w:ascii="Times New Roman" w:hAnsi="Times New Roman" w:cs="Times New Roman"/>
+          <w:color w:val="FF0000"/>
+          <w:sz w:val="28"/>
+          <w:szCs w:val="28"/>
+        </w:rPr>
+        <w:t xml:space="preserve">() -&gt; URL </w:t>
+      </w:r>
+      <w:proofErr w:type="spellStart"/>
+      <w:r>
+        <w:rPr>
+          <w:rFonts w:ascii="Times New Roman" w:hAnsi="Times New Roman" w:cs="Times New Roman"/>
+          <w:color w:val="FF0000"/>
+          <w:sz w:val="28"/>
+          <w:szCs w:val="28"/>
+        </w:rPr>
+        <w:t>ke</w:t>
+      </w:r>
+      <w:proofErr w:type="spellEnd"/>
+      <w:r>
+        <w:rPr>
+          <w:rFonts w:ascii="Times New Roman" w:hAnsi="Times New Roman" w:cs="Times New Roman"/>
+          <w:color w:val="FF0000"/>
+          <w:sz w:val="28"/>
+          <w:szCs w:val="28"/>
+        </w:rPr>
+        <w:t xml:space="preserve"> </w:t>
+      </w:r>
+      <w:proofErr w:type="spellStart"/>
+      <w:r>
+        <w:rPr>
+          <w:rFonts w:ascii="Times New Roman" w:hAnsi="Times New Roman" w:cs="Times New Roman"/>
+          <w:color w:val="FF0000"/>
+          <w:sz w:val="28"/>
+          <w:szCs w:val="28"/>
+        </w:rPr>
+        <w:t>andar</w:t>
+      </w:r>
+      <w:proofErr w:type="spellEnd"/>
+      <w:r>
+        <w:rPr>
+          <w:rFonts w:ascii="Times New Roman" w:hAnsi="Times New Roman" w:cs="Times New Roman"/>
+          <w:color w:val="FF0000"/>
+          <w:sz w:val="28"/>
+          <w:szCs w:val="28"/>
+        </w:rPr>
+        <w:t xml:space="preserve"> </w:t>
+      </w:r>
+      <w:proofErr w:type="spellStart"/>
+      <w:r>
+        <w:rPr>
+          <w:rFonts w:ascii="Times New Roman" w:hAnsi="Times New Roman" w:cs="Times New Roman"/>
+          <w:color w:val="FF0000"/>
+          <w:sz w:val="28"/>
+          <w:szCs w:val="28"/>
+        </w:rPr>
+        <w:t>jo</w:t>
+      </w:r>
+      <w:proofErr w:type="spellEnd"/>
+      <w:r>
+        <w:rPr>
+          <w:rFonts w:ascii="Times New Roman" w:hAnsi="Times New Roman" w:cs="Times New Roman"/>
+          <w:color w:val="FF0000"/>
+          <w:sz w:val="28"/>
+          <w:szCs w:val="28"/>
+        </w:rPr>
+        <w:t xml:space="preserve"> </w:t>
+      </w:r>
+      <w:proofErr w:type="spellStart"/>
+      <w:r>
+        <w:rPr>
+          <w:rFonts w:ascii="Times New Roman" w:hAnsi="Times New Roman" w:cs="Times New Roman"/>
+          <w:color w:val="FF0000"/>
+          <w:sz w:val="28"/>
+          <w:szCs w:val="28"/>
+        </w:rPr>
+        <w:t>likha</w:t>
+      </w:r>
+      <w:proofErr w:type="spellEnd"/>
+      <w:r>
+        <w:rPr>
+          <w:rFonts w:ascii="Times New Roman" w:hAnsi="Times New Roman" w:cs="Times New Roman"/>
+          <w:color w:val="FF0000"/>
+          <w:sz w:val="28"/>
+          <w:szCs w:val="28"/>
+        </w:rPr>
+        <w:t xml:space="preserve"> </w:t>
+      </w:r>
+      <w:proofErr w:type="spellStart"/>
+      <w:r>
+        <w:rPr>
+          <w:rFonts w:ascii="Times New Roman" w:hAnsi="Times New Roman" w:cs="Times New Roman"/>
+          <w:color w:val="FF0000"/>
+          <w:sz w:val="28"/>
+          <w:szCs w:val="28"/>
+        </w:rPr>
+        <w:t>hai</w:t>
+      </w:r>
+      <w:proofErr w:type="spellEnd"/>
+      <w:r>
+        <w:rPr>
+          <w:rFonts w:ascii="Times New Roman" w:hAnsi="Times New Roman" w:cs="Times New Roman"/>
+          <w:color w:val="FF0000"/>
+          <w:sz w:val="28"/>
+          <w:szCs w:val="28"/>
+        </w:rPr>
+        <w:t xml:space="preserve"> </w:t>
+      </w:r>
+      <w:proofErr w:type="spellStart"/>
+      <w:r>
+        <w:rPr>
+          <w:rFonts w:ascii="Times New Roman" w:hAnsi="Times New Roman" w:cs="Times New Roman"/>
+          <w:color w:val="FF0000"/>
+          <w:sz w:val="28"/>
+          <w:szCs w:val="28"/>
+        </w:rPr>
+        <w:t>uske</w:t>
+      </w:r>
+      <w:proofErr w:type="spellEnd"/>
+      <w:r>
+        <w:rPr>
+          <w:rFonts w:ascii="Times New Roman" w:hAnsi="Times New Roman" w:cs="Times New Roman"/>
+          <w:color w:val="FF0000"/>
+          <w:sz w:val="28"/>
+          <w:szCs w:val="28"/>
+        </w:rPr>
+        <w:t xml:space="preserve"> parameters lake </w:t>
+      </w:r>
+      <w:proofErr w:type="spellStart"/>
+      <w:r>
+        <w:rPr>
+          <w:rFonts w:ascii="Times New Roman" w:hAnsi="Times New Roman" w:cs="Times New Roman"/>
+          <w:color w:val="FF0000"/>
+          <w:sz w:val="28"/>
+          <w:szCs w:val="28"/>
+        </w:rPr>
+        <w:t>deta</w:t>
+      </w:r>
+      <w:proofErr w:type="spellEnd"/>
+      <w:r>
+        <w:rPr>
+          <w:rFonts w:ascii="Times New Roman" w:hAnsi="Times New Roman" w:cs="Times New Roman"/>
+          <w:color w:val="FF0000"/>
+          <w:sz w:val="28"/>
+          <w:szCs w:val="28"/>
+        </w:rPr>
+        <w:t xml:space="preserve"> </w:t>
+      </w:r>
+      <w:proofErr w:type="spellStart"/>
+      <w:r>
+        <w:rPr>
+          <w:rFonts w:ascii="Times New Roman" w:hAnsi="Times New Roman" w:cs="Times New Roman"/>
+          <w:color w:val="FF0000"/>
+          <w:sz w:val="28"/>
+          <w:szCs w:val="28"/>
+        </w:rPr>
+        <w:t>hain</w:t>
+      </w:r>
+      <w:proofErr w:type="spellEnd"/>
+      <w:r>
+        <w:rPr>
+          <w:rFonts w:ascii="Times New Roman" w:hAnsi="Times New Roman" w:cs="Times New Roman"/>
+          <w:color w:val="FF0000"/>
+          <w:sz w:val="28"/>
+          <w:szCs w:val="28"/>
+        </w:rPr>
+        <w:t xml:space="preserve">  in object form-&gt;{ </w:t>
+      </w:r>
+      <w:proofErr w:type="spellStart"/>
+      <w:r>
+        <w:rPr>
+          <w:rFonts w:ascii="Times New Roman" w:hAnsi="Times New Roman" w:cs="Times New Roman"/>
+          <w:color w:val="FF0000"/>
+          <w:sz w:val="28"/>
+          <w:szCs w:val="28"/>
+        </w:rPr>
+        <w:t>productId:hello</w:t>
+      </w:r>
+      <w:proofErr w:type="spellEnd"/>
+      <w:r>
+        <w:rPr>
+          <w:rFonts w:ascii="Times New Roman" w:hAnsi="Times New Roman" w:cs="Times New Roman"/>
+          <w:color w:val="FF0000"/>
+          <w:sz w:val="28"/>
+          <w:szCs w:val="28"/>
+        </w:rPr>
+        <w:t xml:space="preserve">} [If we write hello in </w:t>
+      </w:r>
+      <w:proofErr w:type="spellStart"/>
+      <w:r>
+        <w:rPr>
+          <w:rFonts w:ascii="Times New Roman" w:hAnsi="Times New Roman" w:cs="Times New Roman"/>
+          <w:color w:val="FF0000"/>
+          <w:sz w:val="28"/>
+          <w:szCs w:val="28"/>
+        </w:rPr>
+        <w:t>url</w:t>
+      </w:r>
+      <w:proofErr w:type="spellEnd"/>
+      <w:r>
+        <w:rPr>
+          <w:rFonts w:ascii="Times New Roman" w:hAnsi="Times New Roman" w:cs="Times New Roman"/>
+          <w:color w:val="FF0000"/>
+          <w:sz w:val="28"/>
+          <w:szCs w:val="28"/>
+        </w:rPr>
+        <w:t xml:space="preserve"> after /products]</w:t>
+      </w:r>
+    </w:p>
+    <w:p>
+      <w:pPr>
+        <w:pStyle w:val="ListParagraph"/>
+        <w:numPr>
+          <w:ilvl w:val="0"/>
+          <w:numId w:val="12"/>
+        </w:numPr>
+        <w:rPr>
+          <w:rFonts w:ascii="Times New Roman" w:hAnsi="Times New Roman" w:cs="Times New Roman"/>
+          <w:sz w:val="28"/>
+          <w:szCs w:val="28"/>
+        </w:rPr>
+      </w:pPr>
+      <w:r>
+        <w:rPr>
+          <w:rFonts w:ascii="Times New Roman" w:hAnsi="Times New Roman" w:cs="Times New Roman"/>
+          <w:sz w:val="28"/>
+          <w:szCs w:val="28"/>
+        </w:rPr>
+        <w:t xml:space="preserve">If user clicks for </w:t>
+      </w:r>
+      <w:r>
+        <w:rPr>
+          <w:rFonts w:ascii="Times New Roman" w:hAnsi="Times New Roman" w:cs="Times New Roman"/>
+          <w:color w:val="FF0000"/>
+          <w:sz w:val="28"/>
+          <w:szCs w:val="28"/>
+        </w:rPr>
+        <w:t>unknown route</w:t>
+      </w:r>
+      <w:r>
+        <w:rPr>
+          <w:rFonts w:ascii="Times New Roman" w:hAnsi="Times New Roman" w:cs="Times New Roman"/>
+          <w:sz w:val="28"/>
+          <w:szCs w:val="28"/>
+        </w:rPr>
+        <w:t>: make one Not found page and give route as:</w:t>
+      </w:r>
+    </w:p>
+    <w:p>
+      <w:pPr>
+        <w:ind w:left="720"/>
+        <w:rPr>
+          <w:rFonts w:ascii="Times New Roman" w:hAnsi="Times New Roman" w:cs="Times New Roman"/>
+          <w:color w:val="FF0000"/>
+          <w:sz w:val="28"/>
+          <w:szCs w:val="28"/>
+        </w:rPr>
+      </w:pPr>
+      <w:r>
+        <w:rPr>
+          <w:rFonts w:ascii="Times New Roman" w:hAnsi="Times New Roman" w:cs="Times New Roman"/>
+          <w:color w:val="FF0000"/>
+          <w:sz w:val="28"/>
+          <w:szCs w:val="28"/>
+        </w:rPr>
+        <w:t>&lt;Route path=’*’ element</w:t>
+      </w:r>
+      <w:proofErr w:type="gramStart"/>
+      <w:r>
+        <w:rPr>
+          <w:rFonts w:ascii="Times New Roman" w:hAnsi="Times New Roman" w:cs="Times New Roman"/>
+          <w:color w:val="FF0000"/>
+          <w:sz w:val="28"/>
+          <w:szCs w:val="28"/>
+        </w:rPr>
+        <w:t>={</w:t>
+      </w:r>
+      <w:proofErr w:type="gramEnd"/>
+      <w:r>
+        <w:rPr>
+          <w:rFonts w:ascii="Times New Roman" w:hAnsi="Times New Roman" w:cs="Times New Roman"/>
+          <w:color w:val="FF0000"/>
+          <w:sz w:val="28"/>
+          <w:szCs w:val="28"/>
+        </w:rPr>
+        <w:t>&lt;</w:t>
+      </w:r>
+      <w:proofErr w:type="spellStart"/>
+      <w:r>
+        <w:rPr>
+          <w:rFonts w:ascii="Times New Roman" w:hAnsi="Times New Roman" w:cs="Times New Roman"/>
+          <w:color w:val="FF0000"/>
+          <w:sz w:val="28"/>
+          <w:szCs w:val="28"/>
+        </w:rPr>
+        <w:t>NotFound</w:t>
+      </w:r>
+      <w:proofErr w:type="spellEnd"/>
+      <w:r>
+        <w:rPr>
+          <w:rFonts w:ascii="Times New Roman" w:hAnsi="Times New Roman" w:cs="Times New Roman"/>
+          <w:color w:val="FF0000"/>
+          <w:sz w:val="28"/>
+          <w:szCs w:val="28"/>
+        </w:rPr>
+        <w:t xml:space="preserve"> /&gt;} /&gt;</w:t>
+      </w:r>
+    </w:p>
+    <w:p>
+      <w:pPr>
+        <w:ind w:left="720"/>
+        <w:rPr>
+          <w:rFonts w:ascii="Times New Roman" w:hAnsi="Times New Roman" w:cs="Times New Roman"/>
+          <w:b/>
+          <w:sz w:val="28"/>
+          <w:szCs w:val="28"/>
+          <w:u w:val="single"/>
+        </w:rPr>
+      </w:pPr>
+      <w:r>
+        <w:rPr>
+          <w:rFonts w:ascii="Times New Roman" w:hAnsi="Times New Roman" w:cs="Times New Roman"/>
+          <w:b/>
+          <w:sz w:val="28"/>
+          <w:szCs w:val="28"/>
+          <w:u w:val="single"/>
+        </w:rPr>
+        <w:t xml:space="preserve">Note: </w:t>
+      </w:r>
+      <w:r>
+        <w:rPr>
+          <w:rFonts w:ascii="Times New Roman" w:hAnsi="Times New Roman" w:cs="Times New Roman"/>
+          <w:b/>
+          <w:sz w:val="28"/>
+          <w:szCs w:val="28"/>
+          <w:u w:val="single"/>
+        </w:rPr>
+        <w:t xml:space="preserve">page </w:t>
+      </w:r>
+      <w:r>
+        <w:rPr>
+          <w:rFonts w:ascii="Times New Roman" w:hAnsi="Times New Roman" w:cs="Times New Roman"/>
+          <w:b/>
+          <w:sz w:val="28"/>
+          <w:szCs w:val="28"/>
+          <w:u w:val="single"/>
+        </w:rPr>
+        <w:t>404 code pan -</w:t>
+      </w:r>
+      <w:proofErr w:type="gramStart"/>
+      <w:r>
+        <w:rPr>
+          <w:rFonts w:ascii="Times New Roman" w:hAnsi="Times New Roman" w:cs="Times New Roman"/>
+          <w:b/>
+          <w:sz w:val="28"/>
+          <w:szCs w:val="28"/>
+          <w:u w:val="single"/>
+        </w:rPr>
+        <w:t>&gt;  website</w:t>
+      </w:r>
+      <w:proofErr w:type="gramEnd"/>
+      <w:r>
+        <w:rPr>
+          <w:rFonts w:ascii="Times New Roman" w:hAnsi="Times New Roman" w:cs="Times New Roman"/>
+          <w:b/>
+          <w:sz w:val="28"/>
+          <w:szCs w:val="28"/>
+          <w:u w:val="single"/>
+        </w:rPr>
+        <w:t xml:space="preserve"> for 404 animated images</w:t>
+      </w:r>
+    </w:p>
+    <w:p>
+      <w:pPr>
+        <w:pStyle w:val="ListParagraph"/>
+        <w:numPr>
+          <w:ilvl w:val="0"/>
+          <w:numId w:val="12"/>
+        </w:numPr>
+        <w:rPr>
+          <w:rFonts w:ascii="Times New Roman" w:hAnsi="Times New Roman" w:cs="Times New Roman"/>
+          <w:sz w:val="28"/>
+          <w:szCs w:val="28"/>
+        </w:rPr>
+      </w:pPr>
+      <w:r>
+        <w:rPr>
+          <w:rFonts w:ascii="Times New Roman" w:hAnsi="Times New Roman" w:cs="Times New Roman"/>
+          <w:sz w:val="28"/>
+          <w:szCs w:val="28"/>
+        </w:rPr>
+        <w:t>Nested Routing:</w:t>
+      </w:r>
+    </w:p>
+    <w:p>
+      <w:pPr>
+        <w:pStyle w:val="ListParagraph"/>
+        <w:rPr>
+          <w:rFonts w:ascii="Times New Roman" w:hAnsi="Times New Roman" w:cs="Times New Roman"/>
+          <w:b/>
+          <w:sz w:val="28"/>
+          <w:szCs w:val="28"/>
+          <w:u w:val="single"/>
+        </w:rPr>
+      </w:pPr>
+      <w:r>
+        <w:rPr>
+          <w:rFonts w:ascii="Times New Roman" w:hAnsi="Times New Roman" w:cs="Times New Roman"/>
+          <w:color w:val="FF0000"/>
+          <w:sz w:val="28"/>
+          <w:szCs w:val="28"/>
+        </w:rPr>
+        <w:t>&lt;Link to=’/product/men’ element</w:t>
+      </w:r>
+      <w:proofErr w:type="gramStart"/>
+      <w:r>
+        <w:rPr>
+          <w:rFonts w:ascii="Times New Roman" w:hAnsi="Times New Roman" w:cs="Times New Roman"/>
+          <w:color w:val="FF0000"/>
+          <w:sz w:val="28"/>
+          <w:szCs w:val="28"/>
+        </w:rPr>
+        <w:t>={</w:t>
+      </w:r>
+      <w:proofErr w:type="gramEnd"/>
+      <w:r>
+        <w:rPr>
+          <w:rFonts w:ascii="Times New Roman" w:hAnsi="Times New Roman" w:cs="Times New Roman"/>
+          <w:color w:val="FF0000"/>
+          <w:sz w:val="28"/>
+          <w:szCs w:val="28"/>
+        </w:rPr>
+        <w:t xml:space="preserve">&lt;Men/&gt;} &gt; &lt;/Link&gt;  </w:t>
+      </w:r>
+      <w:r>
+        <w:rPr>
+          <w:rFonts w:ascii="Times New Roman" w:hAnsi="Times New Roman" w:cs="Times New Roman"/>
+          <w:sz w:val="28"/>
+          <w:szCs w:val="28"/>
+        </w:rPr>
+        <w:t>--</w:t>
+      </w:r>
+      <w:r>
+        <w:rPr>
+          <w:rFonts w:ascii="Times New Roman" w:hAnsi="Times New Roman" w:cs="Times New Roman"/>
+          <w:sz w:val="28"/>
+          <w:szCs w:val="28"/>
+        </w:rPr>
+        <w:sym w:font="Wingdings" w:char="F0E0"/>
+      </w:r>
+      <w:r>
+        <w:rPr>
+          <w:rFonts w:ascii="Times New Roman" w:hAnsi="Times New Roman" w:cs="Times New Roman"/>
+          <w:sz w:val="28"/>
+          <w:szCs w:val="28"/>
+        </w:rPr>
+        <w:t xml:space="preserve"> go in products men’s section : This line should be in </w:t>
+      </w:r>
+      <w:proofErr w:type="spellStart"/>
+      <w:r>
+        <w:rPr>
+          <w:rFonts w:ascii="Times New Roman" w:hAnsi="Times New Roman" w:cs="Times New Roman"/>
+          <w:sz w:val="28"/>
+          <w:szCs w:val="28"/>
+        </w:rPr>
+        <w:t>Products.jsxand</w:t>
+      </w:r>
+      <w:proofErr w:type="spellEnd"/>
+      <w:r>
+        <w:rPr>
+          <w:rFonts w:ascii="Times New Roman" w:hAnsi="Times New Roman" w:cs="Times New Roman"/>
+          <w:sz w:val="28"/>
+          <w:szCs w:val="28"/>
+        </w:rPr>
+        <w:t xml:space="preserve"> after that use tag: </w:t>
+      </w:r>
+      <w:r>
+        <w:rPr>
+          <w:rFonts w:ascii="Times New Roman" w:hAnsi="Times New Roman" w:cs="Times New Roman"/>
+          <w:b/>
+          <w:color w:val="FF0000"/>
+          <w:sz w:val="28"/>
+          <w:szCs w:val="28"/>
+        </w:rPr>
+        <w:t>&lt;Outlet /&gt;</w:t>
+      </w:r>
+      <w:r>
+        <w:rPr>
+          <w:rFonts w:ascii="Times New Roman" w:hAnsi="Times New Roman" w:cs="Times New Roman"/>
+          <w:color w:val="FF0000"/>
+          <w:sz w:val="28"/>
+          <w:szCs w:val="28"/>
+        </w:rPr>
+        <w:t xml:space="preserve"> </w:t>
+      </w:r>
+      <w:r>
+        <w:rPr>
+          <w:rFonts w:ascii="Times New Roman" w:hAnsi="Times New Roman" w:cs="Times New Roman"/>
+          <w:sz w:val="28"/>
+          <w:szCs w:val="28"/>
+        </w:rPr>
+        <w:t xml:space="preserve">so we can render that route in </w:t>
+      </w:r>
+      <w:proofErr w:type="spellStart"/>
+      <w:r>
+        <w:rPr>
+          <w:rFonts w:ascii="Times New Roman" w:hAnsi="Times New Roman" w:cs="Times New Roman"/>
+          <w:sz w:val="28"/>
+          <w:szCs w:val="28"/>
+        </w:rPr>
+        <w:t>app.jsx</w:t>
+      </w:r>
+      <w:proofErr w:type="spellEnd"/>
+      <w:r>
+        <w:rPr>
+          <w:rFonts w:ascii="Times New Roman" w:hAnsi="Times New Roman" w:cs="Times New Roman"/>
+          <w:sz w:val="28"/>
+          <w:szCs w:val="28"/>
+        </w:rPr>
+        <w:t xml:space="preserve"> (Basically, </w:t>
+      </w:r>
+      <w:r>
+        <w:rPr>
+          <w:rFonts w:ascii="Times New Roman" w:hAnsi="Times New Roman" w:cs="Times New Roman"/>
+          <w:color w:val="FF0000"/>
+          <w:sz w:val="28"/>
+          <w:szCs w:val="28"/>
+        </w:rPr>
+        <w:t>renders the matching child in parent else nothing</w:t>
+      </w:r>
+      <w:r>
+        <w:rPr>
+          <w:rFonts w:ascii="Times New Roman" w:hAnsi="Times New Roman" w:cs="Times New Roman"/>
+          <w:sz w:val="28"/>
+          <w:szCs w:val="28"/>
+        </w:rPr>
+        <w:t>)</w:t>
+      </w:r>
+    </w:p>
+    <w:p>
+      <w:pPr>
+        <w:pStyle w:val="ListParagraph"/>
+        <w:rPr>
+          <w:rFonts w:ascii="Times New Roman" w:hAnsi="Times New Roman" w:cs="Times New Roman"/>
+          <w:sz w:val="28"/>
+          <w:szCs w:val="28"/>
+        </w:rPr>
+      </w:pPr>
+      <w:r>
+        <w:rPr>
+          <w:rFonts w:ascii="Times New Roman" w:hAnsi="Times New Roman" w:cs="Times New Roman"/>
+          <w:sz w:val="28"/>
+          <w:szCs w:val="28"/>
+        </w:rPr>
+        <w:t xml:space="preserve">And then in </w:t>
+      </w:r>
+      <w:proofErr w:type="spellStart"/>
+      <w:r>
+        <w:rPr>
+          <w:rFonts w:ascii="Times New Roman" w:hAnsi="Times New Roman" w:cs="Times New Roman"/>
+          <w:sz w:val="28"/>
+          <w:szCs w:val="28"/>
+        </w:rPr>
+        <w:t>App.jsx</w:t>
+      </w:r>
+      <w:proofErr w:type="spellEnd"/>
+      <w:r>
+        <w:rPr>
+          <w:rFonts w:ascii="Times New Roman" w:hAnsi="Times New Roman" w:cs="Times New Roman"/>
+          <w:sz w:val="28"/>
+          <w:szCs w:val="28"/>
+        </w:rPr>
+        <w:t xml:space="preserve"> use it as:</w:t>
+      </w:r>
+    </w:p>
+    <w:p>
+      <w:pPr>
+        <w:pStyle w:val="ListParagraph"/>
+        <w:rPr>
+          <w:rFonts w:ascii="Times New Roman" w:hAnsi="Times New Roman" w:cs="Times New Roman"/>
+          <w:color w:val="FF0000"/>
+          <w:sz w:val="28"/>
+          <w:szCs w:val="28"/>
+        </w:rPr>
+      </w:pPr>
+      <w:r>
+        <w:rPr>
+          <w:rFonts w:ascii="Times New Roman" w:hAnsi="Times New Roman" w:cs="Times New Roman"/>
+          <w:color w:val="FF0000"/>
+          <w:sz w:val="28"/>
+          <w:szCs w:val="28"/>
+        </w:rPr>
+        <w:t>&lt;Route path=’/product’ element</w:t>
+      </w:r>
+      <w:proofErr w:type="gramStart"/>
+      <w:r>
+        <w:rPr>
+          <w:rFonts w:ascii="Times New Roman" w:hAnsi="Times New Roman" w:cs="Times New Roman"/>
+          <w:color w:val="FF0000"/>
+          <w:sz w:val="28"/>
+          <w:szCs w:val="28"/>
+        </w:rPr>
+        <w:t>={</w:t>
+      </w:r>
+      <w:proofErr w:type="gramEnd"/>
+      <w:r>
+        <w:rPr>
+          <w:rFonts w:ascii="Times New Roman" w:hAnsi="Times New Roman" w:cs="Times New Roman"/>
+          <w:color w:val="FF0000"/>
+          <w:sz w:val="28"/>
+          <w:szCs w:val="28"/>
+        </w:rPr>
+        <w:t>&lt;Product/&gt;}&gt;</w:t>
+      </w:r>
+    </w:p>
+    <w:p>
+      <w:pPr>
+        <w:pStyle w:val="ListParagraph"/>
+        <w:rPr>
+          <w:rFonts w:ascii="Times New Roman" w:hAnsi="Times New Roman" w:cs="Times New Roman"/>
+          <w:color w:val="FF0000"/>
+          <w:sz w:val="28"/>
+          <w:szCs w:val="28"/>
+        </w:rPr>
+      </w:pPr>
+      <w:r>
+        <w:rPr>
+          <w:rFonts w:ascii="Times New Roman" w:hAnsi="Times New Roman" w:cs="Times New Roman"/>
+          <w:color w:val="FF0000"/>
+          <w:sz w:val="28"/>
+          <w:szCs w:val="28"/>
+        </w:rPr>
+        <w:tab/>
+        <w:t>&lt;Route path=’men’ element</w:t>
+      </w:r>
+      <w:proofErr w:type="gramStart"/>
+      <w:r>
+        <w:rPr>
+          <w:rFonts w:ascii="Times New Roman" w:hAnsi="Times New Roman" w:cs="Times New Roman"/>
+          <w:color w:val="FF0000"/>
+          <w:sz w:val="28"/>
+          <w:szCs w:val="28"/>
+        </w:rPr>
+        <w:t>={</w:t>
+      </w:r>
+      <w:proofErr w:type="gramEnd"/>
+      <w:r>
+        <w:rPr>
+          <w:rFonts w:ascii="Times New Roman" w:hAnsi="Times New Roman" w:cs="Times New Roman"/>
+          <w:color w:val="FF0000"/>
+          <w:sz w:val="28"/>
+          <w:szCs w:val="28"/>
+        </w:rPr>
+        <w:t>&lt;Men/&gt;} /&gt;</w:t>
+      </w:r>
+    </w:p>
+    <w:p>
+      <w:pPr>
+        <w:pStyle w:val="ListParagraph"/>
+        <w:rPr>
+          <w:rFonts w:ascii="Times New Roman" w:hAnsi="Times New Roman" w:cs="Times New Roman"/>
+          <w:color w:val="FF0000"/>
+          <w:sz w:val="28"/>
+          <w:szCs w:val="28"/>
+        </w:rPr>
+      </w:pPr>
+      <w:r>
+        <w:rPr>
+          <w:rFonts w:ascii="Times New Roman" w:hAnsi="Times New Roman" w:cs="Times New Roman"/>
+          <w:color w:val="FF0000"/>
+          <w:sz w:val="28"/>
+          <w:szCs w:val="28"/>
+        </w:rPr>
+        <w:lastRenderedPageBreak/>
+        <w:t>&lt;/Route&gt;</w:t>
+      </w:r>
+    </w:p>
+    <w:p>
+      <w:pPr>
+        <w:pStyle w:val="ListParagraph"/>
+        <w:numPr>
+          <w:ilvl w:val="0"/>
+          <w:numId w:val="12"/>
+        </w:numPr>
+        <w:rPr>
+          <w:rFonts w:ascii="Times New Roman" w:hAnsi="Times New Roman" w:cs="Times New Roman"/>
+          <w:color w:val="000000" w:themeColor="text1"/>
+          <w:sz w:val="28"/>
+          <w:szCs w:val="28"/>
+        </w:rPr>
+      </w:pPr>
+      <w:proofErr w:type="spellStart"/>
+      <w:r>
+        <w:rPr>
+          <w:rFonts w:ascii="Times New Roman" w:hAnsi="Times New Roman" w:cs="Times New Roman"/>
+          <w:b/>
+          <w:color w:val="FF0000"/>
+          <w:sz w:val="28"/>
+          <w:szCs w:val="28"/>
+          <w:u w:val="single"/>
+        </w:rPr>
+        <w:t>useNavigate</w:t>
+      </w:r>
+      <w:proofErr w:type="spellEnd"/>
+      <w:r>
+        <w:rPr>
+          <w:rFonts w:ascii="Times New Roman" w:hAnsi="Times New Roman" w:cs="Times New Roman"/>
+          <w:b/>
+          <w:color w:val="FF0000"/>
+          <w:sz w:val="28"/>
+          <w:szCs w:val="28"/>
+          <w:u w:val="single"/>
+        </w:rPr>
+        <w:t xml:space="preserve">() : </w:t>
+      </w:r>
+      <w:r>
+        <w:rPr>
+          <w:rFonts w:ascii="Times New Roman" w:hAnsi="Times New Roman" w:cs="Times New Roman"/>
+          <w:color w:val="000000" w:themeColor="text1"/>
+          <w:sz w:val="28"/>
+          <w:szCs w:val="28"/>
+        </w:rPr>
+        <w:t xml:space="preserve">we can directly navigate to any particular page </w:t>
+      </w:r>
+    </w:p>
+    <w:p>
+      <w:pPr>
+        <w:pStyle w:val="ListParagraph"/>
+        <w:rPr>
+          <w:rFonts w:ascii="Times New Roman" w:hAnsi="Times New Roman" w:cs="Times New Roman"/>
+          <w:color w:val="000000" w:themeColor="text1"/>
+          <w:sz w:val="28"/>
+          <w:szCs w:val="28"/>
+        </w:rPr>
+      </w:pPr>
+      <w:r>
+        <w:rPr>
+          <w:rFonts w:ascii="Times New Roman" w:hAnsi="Times New Roman" w:cs="Times New Roman"/>
+          <w:color w:val="000000" w:themeColor="text1"/>
+          <w:sz w:val="28"/>
+          <w:szCs w:val="28"/>
+        </w:rPr>
+        <w:t xml:space="preserve">When click on </w:t>
+      </w:r>
+      <w:proofErr w:type="spellStart"/>
+      <w:r>
+        <w:rPr>
+          <w:rFonts w:ascii="Times New Roman" w:hAnsi="Times New Roman" w:cs="Times New Roman"/>
+          <w:color w:val="000000" w:themeColor="text1"/>
+          <w:sz w:val="28"/>
+          <w:szCs w:val="28"/>
+        </w:rPr>
+        <w:t>btn</w:t>
+      </w:r>
+      <w:proofErr w:type="spellEnd"/>
+      <w:r>
+        <w:rPr>
+          <w:rFonts w:ascii="Times New Roman" w:hAnsi="Times New Roman" w:cs="Times New Roman"/>
+          <w:color w:val="000000" w:themeColor="text1"/>
+          <w:sz w:val="28"/>
+          <w:szCs w:val="28"/>
+        </w:rPr>
+        <w:t xml:space="preserve"> call function: </w:t>
+      </w:r>
+    </w:p>
+    <w:p>
+      <w:pPr>
+        <w:pStyle w:val="ListParagraph"/>
+        <w:rPr>
+          <w:rFonts w:ascii="Times New Roman" w:hAnsi="Times New Roman" w:cs="Times New Roman"/>
+          <w:color w:val="FF0000"/>
+          <w:sz w:val="28"/>
+          <w:szCs w:val="28"/>
+        </w:rPr>
+      </w:pPr>
+      <w:proofErr w:type="spellStart"/>
+      <w:proofErr w:type="gramStart"/>
+      <w:r>
+        <w:rPr>
+          <w:rFonts w:ascii="Times New Roman" w:hAnsi="Times New Roman" w:cs="Times New Roman"/>
+          <w:color w:val="FF0000"/>
+          <w:sz w:val="28"/>
+          <w:szCs w:val="28"/>
+        </w:rPr>
+        <w:t>const</w:t>
+      </w:r>
+      <w:proofErr w:type="spellEnd"/>
+      <w:proofErr w:type="gramEnd"/>
+      <w:r>
+        <w:rPr>
+          <w:rFonts w:ascii="Times New Roman" w:hAnsi="Times New Roman" w:cs="Times New Roman"/>
+          <w:color w:val="FF0000"/>
+          <w:sz w:val="28"/>
+          <w:szCs w:val="28"/>
+        </w:rPr>
+        <w:t xml:space="preserve"> navigate = </w:t>
+      </w:r>
+      <w:proofErr w:type="spellStart"/>
+      <w:r>
+        <w:rPr>
+          <w:rFonts w:ascii="Times New Roman" w:hAnsi="Times New Roman" w:cs="Times New Roman"/>
+          <w:color w:val="FF0000"/>
+          <w:sz w:val="28"/>
+          <w:szCs w:val="28"/>
+        </w:rPr>
+        <w:t>useNavigate</w:t>
+      </w:r>
+      <w:proofErr w:type="spellEnd"/>
+      <w:r>
+        <w:rPr>
+          <w:rFonts w:ascii="Times New Roman" w:hAnsi="Times New Roman" w:cs="Times New Roman"/>
+          <w:color w:val="FF0000"/>
+          <w:sz w:val="28"/>
+          <w:szCs w:val="28"/>
+        </w:rPr>
+        <w:t>();</w:t>
+      </w:r>
+    </w:p>
+    <w:p>
+      <w:pPr>
+        <w:pStyle w:val="ListParagraph"/>
+        <w:rPr>
+          <w:rFonts w:ascii="Times New Roman" w:hAnsi="Times New Roman" w:cs="Times New Roman"/>
+          <w:color w:val="FF0000"/>
+          <w:sz w:val="28"/>
+          <w:szCs w:val="28"/>
+        </w:rPr>
+      </w:pPr>
+      <w:proofErr w:type="spellStart"/>
+      <w:proofErr w:type="gramStart"/>
+      <w:r>
+        <w:rPr>
+          <w:rFonts w:ascii="Times New Roman" w:hAnsi="Times New Roman" w:cs="Times New Roman"/>
+          <w:color w:val="FF0000"/>
+          <w:sz w:val="28"/>
+          <w:szCs w:val="28"/>
+        </w:rPr>
+        <w:t>const</w:t>
+      </w:r>
+      <w:proofErr w:type="spellEnd"/>
+      <w:proofErr w:type="gramEnd"/>
+      <w:r>
+        <w:rPr>
+          <w:rFonts w:ascii="Times New Roman" w:hAnsi="Times New Roman" w:cs="Times New Roman"/>
+          <w:color w:val="FF0000"/>
+          <w:sz w:val="28"/>
+          <w:szCs w:val="28"/>
+        </w:rPr>
+        <w:t xml:space="preserve"> </w:t>
+      </w:r>
+      <w:proofErr w:type="spellStart"/>
+      <w:r>
+        <w:rPr>
+          <w:rFonts w:ascii="Times New Roman" w:hAnsi="Times New Roman" w:cs="Times New Roman"/>
+          <w:color w:val="FF0000"/>
+          <w:sz w:val="28"/>
+          <w:szCs w:val="28"/>
+        </w:rPr>
+        <w:t>btnClicked</w:t>
+      </w:r>
+      <w:proofErr w:type="spellEnd"/>
+      <w:r>
+        <w:rPr>
+          <w:rFonts w:ascii="Times New Roman" w:hAnsi="Times New Roman" w:cs="Times New Roman"/>
+          <w:color w:val="FF0000"/>
+          <w:sz w:val="28"/>
+          <w:szCs w:val="28"/>
+        </w:rPr>
+        <w:t xml:space="preserve"> = () =&gt; {</w:t>
+      </w:r>
+    </w:p>
+    <w:p>
+      <w:pPr>
+        <w:pStyle w:val="ListParagraph"/>
+        <w:rPr>
+          <w:rFonts w:ascii="Times New Roman" w:hAnsi="Times New Roman" w:cs="Times New Roman"/>
+          <w:color w:val="FF0000"/>
+          <w:sz w:val="28"/>
+          <w:szCs w:val="28"/>
+        </w:rPr>
+      </w:pPr>
+      <w:r>
+        <w:rPr>
+          <w:rFonts w:ascii="Times New Roman" w:hAnsi="Times New Roman" w:cs="Times New Roman"/>
+          <w:color w:val="FF0000"/>
+          <w:sz w:val="28"/>
+          <w:szCs w:val="28"/>
+        </w:rPr>
+        <w:tab/>
+      </w:r>
+      <w:proofErr w:type="gramStart"/>
+      <w:r>
+        <w:rPr>
+          <w:rFonts w:ascii="Times New Roman" w:hAnsi="Times New Roman" w:cs="Times New Roman"/>
+          <w:color w:val="FF0000"/>
+          <w:sz w:val="28"/>
+          <w:szCs w:val="28"/>
+        </w:rPr>
+        <w:t>navigate(</w:t>
+      </w:r>
+      <w:proofErr w:type="gramEnd"/>
+      <w:r>
+        <w:rPr>
+          <w:rFonts w:ascii="Times New Roman" w:hAnsi="Times New Roman" w:cs="Times New Roman"/>
+          <w:color w:val="FF0000"/>
+          <w:sz w:val="28"/>
+          <w:szCs w:val="28"/>
+        </w:rPr>
+        <w:t>‘/home’);</w:t>
+      </w:r>
+    </w:p>
+    <w:p>
+      <w:pPr>
+        <w:pStyle w:val="ListParagraph"/>
+        <w:rPr>
+          <w:rFonts w:ascii="Times New Roman" w:hAnsi="Times New Roman" w:cs="Times New Roman"/>
+          <w:color w:val="FF0000"/>
+          <w:sz w:val="28"/>
+          <w:szCs w:val="28"/>
+        </w:rPr>
+      </w:pPr>
+      <w:r>
+        <w:rPr>
+          <w:rFonts w:ascii="Times New Roman" w:hAnsi="Times New Roman" w:cs="Times New Roman"/>
+          <w:color w:val="FF0000"/>
+          <w:sz w:val="28"/>
+          <w:szCs w:val="28"/>
+        </w:rPr>
+        <w:t>}</w:t>
+      </w:r>
+    </w:p>
+    <w:p>
+      <w:pPr>
+        <w:pStyle w:val="ListParagraph"/>
+        <w:rPr>
+          <w:rFonts w:ascii="Times New Roman" w:hAnsi="Times New Roman" w:cs="Times New Roman"/>
+          <w:color w:val="FF0000"/>
+          <w:sz w:val="28"/>
+          <w:szCs w:val="28"/>
+        </w:rPr>
+      </w:pPr>
+      <w:r>
+        <w:rPr>
+          <w:rFonts w:ascii="Times New Roman" w:hAnsi="Times New Roman" w:cs="Times New Roman"/>
+          <w:color w:val="000000" w:themeColor="text1"/>
+          <w:sz w:val="28"/>
+          <w:szCs w:val="28"/>
+        </w:rPr>
+        <w:t xml:space="preserve">If we write </w:t>
+      </w:r>
+      <w:proofErr w:type="gramStart"/>
+      <w:r>
+        <w:rPr>
+          <w:rFonts w:ascii="Times New Roman" w:hAnsi="Times New Roman" w:cs="Times New Roman"/>
+          <w:color w:val="FF0000"/>
+          <w:sz w:val="28"/>
+          <w:szCs w:val="28"/>
+        </w:rPr>
+        <w:t>navigate(</w:t>
+      </w:r>
+      <w:proofErr w:type="gramEnd"/>
+      <w:r>
+        <w:rPr>
+          <w:rFonts w:ascii="Times New Roman" w:hAnsi="Times New Roman" w:cs="Times New Roman"/>
+          <w:color w:val="FF0000"/>
+          <w:sz w:val="28"/>
+          <w:szCs w:val="28"/>
+        </w:rPr>
+        <w:t xml:space="preserve">-1) </w:t>
+      </w:r>
+      <w:r>
+        <w:rPr>
+          <w:rFonts w:ascii="Times New Roman" w:hAnsi="Times New Roman" w:cs="Times New Roman"/>
+          <w:color w:val="000000" w:themeColor="text1"/>
+          <w:sz w:val="28"/>
+          <w:szCs w:val="28"/>
+        </w:rPr>
+        <w:t xml:space="preserve">-&gt; we </w:t>
+      </w:r>
+      <w:r>
+        <w:rPr>
+          <w:rFonts w:ascii="Times New Roman" w:hAnsi="Times New Roman" w:cs="Times New Roman"/>
+          <w:color w:val="FF0000"/>
+          <w:sz w:val="28"/>
+          <w:szCs w:val="28"/>
+        </w:rPr>
+        <w:t>go back one page</w:t>
+      </w:r>
+    </w:p>
+    <w:p>
+      <w:pPr>
+        <w:pStyle w:val="ListParagraph"/>
+        <w:rPr>
+          <w:rFonts w:ascii="Times New Roman" w:hAnsi="Times New Roman" w:cs="Times New Roman"/>
+          <w:color w:val="FF0000"/>
+          <w:sz w:val="28"/>
+          <w:szCs w:val="28"/>
+        </w:rPr>
+      </w:pPr>
+      <w:r>
+        <w:rPr>
+          <w:rFonts w:ascii="Times New Roman" w:hAnsi="Times New Roman" w:cs="Times New Roman"/>
+          <w:color w:val="000000" w:themeColor="text1"/>
+          <w:sz w:val="28"/>
+          <w:szCs w:val="28"/>
+        </w:rPr>
+        <w:t xml:space="preserve">If we write </w:t>
+      </w:r>
+      <w:r>
+        <w:rPr>
+          <w:rFonts w:ascii="Times New Roman" w:hAnsi="Times New Roman" w:cs="Times New Roman"/>
+          <w:color w:val="FF0000"/>
+          <w:sz w:val="28"/>
+          <w:szCs w:val="28"/>
+        </w:rPr>
+        <w:t>navigate(+</w:t>
+      </w:r>
+      <w:r>
+        <w:rPr>
+          <w:rFonts w:ascii="Times New Roman" w:hAnsi="Times New Roman" w:cs="Times New Roman"/>
+          <w:color w:val="FF0000"/>
+          <w:sz w:val="28"/>
+          <w:szCs w:val="28"/>
+        </w:rPr>
+        <w:t xml:space="preserve">1) </w:t>
+      </w:r>
+      <w:r>
+        <w:rPr>
+          <w:rFonts w:ascii="Times New Roman" w:hAnsi="Times New Roman" w:cs="Times New Roman"/>
+          <w:color w:val="000000" w:themeColor="text1"/>
+          <w:sz w:val="28"/>
+          <w:szCs w:val="28"/>
+        </w:rPr>
+        <w:t xml:space="preserve">-&gt; we </w:t>
+      </w:r>
+      <w:r>
+        <w:rPr>
+          <w:rFonts w:ascii="Times New Roman" w:hAnsi="Times New Roman" w:cs="Times New Roman"/>
+          <w:color w:val="FF0000"/>
+          <w:sz w:val="28"/>
+          <w:szCs w:val="28"/>
+        </w:rPr>
+        <w:t>go next</w:t>
+      </w:r>
+      <w:r>
+        <w:rPr>
+          <w:rFonts w:ascii="Times New Roman" w:hAnsi="Times New Roman" w:cs="Times New Roman"/>
+          <w:color w:val="FF0000"/>
+          <w:sz w:val="28"/>
+          <w:szCs w:val="28"/>
+        </w:rPr>
+        <w:t xml:space="preserve"> one page</w:t>
       </w:r>
       <w:bookmarkStart w:id="0" w:name="_GoBack"/>
       <w:bookmarkEnd w:id="0"/>
-      <w:r>
-        <w:rPr>
-          <w:rFonts w:ascii="Times New Roman" w:hAnsi="Times New Roman" w:cs="Times New Roman"/>
-          <w:sz w:val="28"/>
-          <w:szCs w:val="28"/>
-        </w:rPr>
-        <w:t>}{idx}&lt;/h6&gt;}}</w:t>
-      </w:r>
-    </w:p>
-    <w:p>
-      <w:pPr>
-        <w:ind w:left="360"/>
-        <w:rPr>
-          <w:rFonts w:ascii="Times New Roman" w:hAnsi="Times New Roman" w:cs="Times New Roman"/>
-          <w:b/>
-          <w:sz w:val="32"/>
-          <w:szCs w:val="28"/>
-          <w:u w:val="single"/>
+    </w:p>
+    <w:p>
+      <w:pPr>
+        <w:pStyle w:val="ListParagraph"/>
+        <w:rPr>
+          <w:rFonts w:ascii="Times New Roman" w:hAnsi="Times New Roman" w:cs="Times New Roman"/>
+          <w:color w:val="FF0000"/>
+          <w:sz w:val="28"/>
+          <w:szCs w:val="28"/>
         </w:rPr>
       </w:pPr>
     </w:p>
@@ -5545,6 +7763,119 @@
 <file path=word/numbering.xml><?xml version="1.0" encoding="utf-8"?>
 <w:numbering xmlns:wpc="http://schemas.microsoft.com/office/word/2010/wordprocessingCanvas" xmlns:mc="http://schemas.openxmlformats.org/markup-compatibility/2006" xmlns:o="urn:schemas-microsoft-com:office:office" xmlns:r="http://schemas.openxmlformats.org/officeDocument/2006/relationships" xmlns:m="http://schemas.openxmlformats.org/officeDocument/2006/math" xmlns:v="urn:schemas-microsoft-com:vml" xmlns:wp14="http://schemas.microsoft.com/office/word/2010/wordprocessingDrawing" xmlns:wp="http://schemas.openxmlformats.org/drawingml/2006/wordprocessingDrawing" xmlns:w10="urn:schemas-microsoft-com:office:word" xmlns:w="http://schemas.openxmlformats.org/wordprocessingml/2006/main" xmlns:w14="http://schemas.microsoft.com/office/word/2010/wordml" xmlns:wpg="http://schemas.microsoft.com/office/word/2010/wordprocessingGroup" xmlns:wpi="http://schemas.microsoft.com/office/word/2010/wordprocessingInk" xmlns:wne="http://schemas.microsoft.com/office/word/2006/wordml" xmlns:wps="http://schemas.microsoft.com/office/word/2010/wordprocessingShape" mc:Ignorable="w14 wp14">
   <w:abstractNum w:abstractNumId="0">
+    <w:nsid w:val="058A357C"/>
+    <w:multiLevelType w:val="hybridMultilevel"/>
+    <w:tmpl w:val="03E01A92"/>
+    <w:lvl w:ilvl="0" w:tplc="04090003">
+      <w:start w:val="1"/>
+      <w:numFmt w:val="bullet"/>
+      <w:lvlText w:val="o"/>
+      <w:lvlJc w:val="left"/>
+      <w:pPr>
+        <w:ind w:left="1440" w:hanging="360"/>
+      </w:pPr>
+      <w:rPr>
+        <w:rFonts w:ascii="Courier New" w:hAnsi="Courier New" w:cs="Courier New" w:hint="default"/>
+      </w:rPr>
+    </w:lvl>
+    <w:lvl w:ilvl="1" w:tplc="04090003" w:tentative="1">
+      <w:start w:val="1"/>
+      <w:numFmt w:val="bullet"/>
+      <w:lvlText w:val="o"/>
+      <w:lvlJc w:val="left"/>
+      <w:pPr>
+        <w:ind w:left="2160" w:hanging="360"/>
+      </w:pPr>
+      <w:rPr>
+        <w:rFonts w:ascii="Courier New" w:hAnsi="Courier New" w:cs="Courier New" w:hint="default"/>
+      </w:rPr>
+    </w:lvl>
+    <w:lvl w:ilvl="2" w:tplc="04090005" w:tentative="1">
+      <w:start w:val="1"/>
+      <w:numFmt w:val="bullet"/>
+      <w:lvlText w:val=""/>
+      <w:lvlJc w:val="left"/>
+      <w:pPr>
+        <w:ind w:left="2880" w:hanging="360"/>
+      </w:pPr>
+      <w:rPr>
+        <w:rFonts w:ascii="Wingdings" w:hAnsi="Wingdings" w:hint="default"/>
+      </w:rPr>
+    </w:lvl>
+    <w:lvl w:ilvl="3" w:tplc="04090001" w:tentative="1">
+      <w:start w:val="1"/>
+      <w:numFmt w:val="bullet"/>
+      <w:lvlText w:val=""/>
+      <w:lvlJc w:val="left"/>
+      <w:pPr>
+        <w:ind w:left="3600" w:hanging="360"/>
+      </w:pPr>
+      <w:rPr>
+        <w:rFonts w:ascii="Symbol" w:hAnsi="Symbol" w:hint="default"/>
+      </w:rPr>
+    </w:lvl>
+    <w:lvl w:ilvl="4" w:tplc="04090003" w:tentative="1">
+      <w:start w:val="1"/>
+      <w:numFmt w:val="bullet"/>
+      <w:lvlText w:val="o"/>
+      <w:lvlJc w:val="left"/>
+      <w:pPr>
+        <w:ind w:left="4320" w:hanging="360"/>
+      </w:pPr>
+      <w:rPr>
+        <w:rFonts w:ascii="Courier New" w:hAnsi="Courier New" w:cs="Courier New" w:hint="default"/>
+      </w:rPr>
+    </w:lvl>
+    <w:lvl w:ilvl="5" w:tplc="04090005" w:tentative="1">
+      <w:start w:val="1"/>
+      <w:numFmt w:val="bullet"/>
+      <w:lvlText w:val=""/>
+      <w:lvlJc w:val="left"/>
+      <w:pPr>
+        <w:ind w:left="5040" w:hanging="360"/>
+      </w:pPr>
+      <w:rPr>
+        <w:rFonts w:ascii="Wingdings" w:hAnsi="Wingdings" w:hint="default"/>
+      </w:rPr>
+    </w:lvl>
+    <w:lvl w:ilvl="6" w:tplc="04090001" w:tentative="1">
+      <w:start w:val="1"/>
+      <w:numFmt w:val="bullet"/>
+      <w:lvlText w:val=""/>
+      <w:lvlJc w:val="left"/>
+      <w:pPr>
+        <w:ind w:left="5760" w:hanging="360"/>
+      </w:pPr>
+      <w:rPr>
+        <w:rFonts w:ascii="Symbol" w:hAnsi="Symbol" w:hint="default"/>
+      </w:rPr>
+    </w:lvl>
+    <w:lvl w:ilvl="7" w:tplc="04090003" w:tentative="1">
+      <w:start w:val="1"/>
+      <w:numFmt w:val="bullet"/>
+      <w:lvlText w:val="o"/>
+      <w:lvlJc w:val="left"/>
+      <w:pPr>
+        <w:ind w:left="6480" w:hanging="360"/>
+      </w:pPr>
+      <w:rPr>
+        <w:rFonts w:ascii="Courier New" w:hAnsi="Courier New" w:cs="Courier New" w:hint="default"/>
+      </w:rPr>
+    </w:lvl>
+    <w:lvl w:ilvl="8" w:tplc="04090005" w:tentative="1">
+      <w:start w:val="1"/>
+      <w:numFmt w:val="bullet"/>
+      <w:lvlText w:val=""/>
+      <w:lvlJc w:val="left"/>
+      <w:pPr>
+        <w:ind w:left="7200" w:hanging="360"/>
+      </w:pPr>
+      <w:rPr>
+        <w:rFonts w:ascii="Wingdings" w:hAnsi="Wingdings" w:hint="default"/>
+      </w:rPr>
+    </w:lvl>
+  </w:abstractNum>
+  <w:abstractNum w:abstractNumId="1">
     <w:nsid w:val="113E2374"/>
     <w:multiLevelType w:val="hybridMultilevel"/>
     <w:tmpl w:val="B43A8528"/>
@@ -5657,10 +7988,10 @@
       </w:rPr>
     </w:lvl>
   </w:abstractNum>
-  <w:abstractNum w:abstractNumId="1">
+  <w:abstractNum w:abstractNumId="2">
     <w:nsid w:val="119004F9"/>
     <w:multiLevelType w:val="hybridMultilevel"/>
-    <w:tmpl w:val="CF5C7904"/>
+    <w:tmpl w:val="5E6824D2"/>
     <w:lvl w:ilvl="0" w:tplc="C7FA5A64">
       <w:start w:val="1"/>
       <w:numFmt w:val="bullet"/>
@@ -5771,7 +8102,7 @@
       </w:rPr>
     </w:lvl>
   </w:abstractNum>
-  <w:abstractNum w:abstractNumId="2">
+  <w:abstractNum w:abstractNumId="3">
     <w:nsid w:val="178D2908"/>
     <w:multiLevelType w:val="hybridMultilevel"/>
     <w:tmpl w:val="AECA05C6"/>
@@ -5884,7 +8215,120 @@
       </w:rPr>
     </w:lvl>
   </w:abstractNum>
-  <w:abstractNum w:abstractNumId="3">
+  <w:abstractNum w:abstractNumId="4">
+    <w:nsid w:val="239701DA"/>
+    <w:multiLevelType w:val="hybridMultilevel"/>
+    <w:tmpl w:val="8368994E"/>
+    <w:lvl w:ilvl="0" w:tplc="04090003">
+      <w:start w:val="1"/>
+      <w:numFmt w:val="bullet"/>
+      <w:lvlText w:val="o"/>
+      <w:lvlJc w:val="left"/>
+      <w:pPr>
+        <w:ind w:left="1440" w:hanging="360"/>
+      </w:pPr>
+      <w:rPr>
+        <w:rFonts w:ascii="Courier New" w:hAnsi="Courier New" w:cs="Courier New" w:hint="default"/>
+      </w:rPr>
+    </w:lvl>
+    <w:lvl w:ilvl="1" w:tplc="04090003" w:tentative="1">
+      <w:start w:val="1"/>
+      <w:numFmt w:val="bullet"/>
+      <w:lvlText w:val="o"/>
+      <w:lvlJc w:val="left"/>
+      <w:pPr>
+        <w:ind w:left="2160" w:hanging="360"/>
+      </w:pPr>
+      <w:rPr>
+        <w:rFonts w:ascii="Courier New" w:hAnsi="Courier New" w:cs="Courier New" w:hint="default"/>
+      </w:rPr>
+    </w:lvl>
+    <w:lvl w:ilvl="2" w:tplc="04090005" w:tentative="1">
+      <w:start w:val="1"/>
+      <w:numFmt w:val="bullet"/>
+      <w:lvlText w:val=""/>
+      <w:lvlJc w:val="left"/>
+      <w:pPr>
+        <w:ind w:left="2880" w:hanging="360"/>
+      </w:pPr>
+      <w:rPr>
+        <w:rFonts w:ascii="Wingdings" w:hAnsi="Wingdings" w:hint="default"/>
+      </w:rPr>
+    </w:lvl>
+    <w:lvl w:ilvl="3" w:tplc="04090001" w:tentative="1">
+      <w:start w:val="1"/>
+      <w:numFmt w:val="bullet"/>
+      <w:lvlText w:val=""/>
+      <w:lvlJc w:val="left"/>
+      <w:pPr>
+        <w:ind w:left="3600" w:hanging="360"/>
+      </w:pPr>
+      <w:rPr>
+        <w:rFonts w:ascii="Symbol" w:hAnsi="Symbol" w:hint="default"/>
+      </w:rPr>
+    </w:lvl>
+    <w:lvl w:ilvl="4" w:tplc="04090003" w:tentative="1">
+      <w:start w:val="1"/>
+      <w:numFmt w:val="bullet"/>
+      <w:lvlText w:val="o"/>
+      <w:lvlJc w:val="left"/>
+      <w:pPr>
+        <w:ind w:left="4320" w:hanging="360"/>
+      </w:pPr>
+      <w:rPr>
+        <w:rFonts w:ascii="Courier New" w:hAnsi="Courier New" w:cs="Courier New" w:hint="default"/>
+      </w:rPr>
+    </w:lvl>
+    <w:lvl w:ilvl="5" w:tplc="04090005" w:tentative="1">
+      <w:start w:val="1"/>
+      <w:numFmt w:val="bullet"/>
+      <w:lvlText w:val=""/>
+      <w:lvlJc w:val="left"/>
+      <w:pPr>
+        <w:ind w:left="5040" w:hanging="360"/>
+      </w:pPr>
+      <w:rPr>
+        <w:rFonts w:ascii="Wingdings" w:hAnsi="Wingdings" w:hint="default"/>
+      </w:rPr>
+    </w:lvl>
+    <w:lvl w:ilvl="6" w:tplc="04090001" w:tentative="1">
+      <w:start w:val="1"/>
+      <w:numFmt w:val="bullet"/>
+      <w:lvlText w:val=""/>
+      <w:lvlJc w:val="left"/>
+      <w:pPr>
+        <w:ind w:left="5760" w:hanging="360"/>
+      </w:pPr>
+      <w:rPr>
+        <w:rFonts w:ascii="Symbol" w:hAnsi="Symbol" w:hint="default"/>
+      </w:rPr>
+    </w:lvl>
+    <w:lvl w:ilvl="7" w:tplc="04090003" w:tentative="1">
+      <w:start w:val="1"/>
+      <w:numFmt w:val="bullet"/>
+      <w:lvlText w:val="o"/>
+      <w:lvlJc w:val="left"/>
+      <w:pPr>
+        <w:ind w:left="6480" w:hanging="360"/>
+      </w:pPr>
+      <w:rPr>
+        <w:rFonts w:ascii="Courier New" w:hAnsi="Courier New" w:cs="Courier New" w:hint="default"/>
+      </w:rPr>
+    </w:lvl>
+    <w:lvl w:ilvl="8" w:tplc="04090005" w:tentative="1">
+      <w:start w:val="1"/>
+      <w:numFmt w:val="bullet"/>
+      <w:lvlText w:val=""/>
+      <w:lvlJc w:val="left"/>
+      <w:pPr>
+        <w:ind w:left="7200" w:hanging="360"/>
+      </w:pPr>
+      <w:rPr>
+        <w:rFonts w:ascii="Wingdings" w:hAnsi="Wingdings" w:hint="default"/>
+      </w:rPr>
+    </w:lvl>
+  </w:abstractNum>
+  <w:abstractNum w:abstractNumId="5">
     <w:nsid w:val="2D3E7046"/>
     <w:multiLevelType w:val="hybridMultilevel"/>
     <w:tmpl w:val="0802B558"/>
@@ -5997,7 +8441,7 @@
       </w:rPr>
     </w:lvl>
   </w:abstractNum>
-  <w:abstractNum w:abstractNumId="4">
+  <w:abstractNum w:abstractNumId="6">
     <w:nsid w:val="3E022017"/>
     <w:multiLevelType w:val="hybridMultilevel"/>
     <w:tmpl w:val="35A09456"/>
@@ -6110,7 +8554,7 @@
       </w:rPr>
     </w:lvl>
   </w:abstractNum>
-  <w:abstractNum w:abstractNumId="5">
+  <w:abstractNum w:abstractNumId="7">
     <w:nsid w:val="4D172F8E"/>
     <w:multiLevelType w:val="hybridMultilevel"/>
     <w:tmpl w:val="93745E42"/>
@@ -6222,7 +8666,7 @@
       </w:rPr>
     </w:lvl>
   </w:abstractNum>
-  <w:abstractNum w:abstractNumId="6">
+  <w:abstractNum w:abstractNumId="8">
     <w:nsid w:val="57C321E4"/>
     <w:multiLevelType w:val="hybridMultilevel"/>
     <w:tmpl w:val="1C1CA142"/>
@@ -6336,7 +8780,121 @@
       </w:rPr>
     </w:lvl>
   </w:abstractNum>
-  <w:abstractNum w:abstractNumId="7">
+  <w:abstractNum w:abstractNumId="9">
+    <w:nsid w:val="64195CB9"/>
+    <w:multiLevelType w:val="hybridMultilevel"/>
+    <w:tmpl w:val="280A9176"/>
+    <w:lvl w:ilvl="0" w:tplc="C7FA5A64">
+      <w:start w:val="1"/>
+      <w:numFmt w:val="bullet"/>
+      <w:lvlText w:val=""/>
+      <w:lvlJc w:val="left"/>
+      <w:pPr>
+        <w:ind w:left="720" w:hanging="360"/>
+      </w:pPr>
+      <w:rPr>
+        <w:rFonts w:ascii="Symbol" w:hAnsi="Symbol" w:hint="default"/>
+        <w:color w:val="auto"/>
+      </w:rPr>
+    </w:lvl>
+    <w:lvl w:ilvl="1" w:tplc="04090003" w:tentative="1">
+      <w:start w:val="1"/>
+      <w:numFmt w:val="bullet"/>
+      <w:lvlText w:val="o"/>
+      <w:lvlJc w:val="left"/>
+      <w:pPr>
+        <w:ind w:left="1440" w:hanging="360"/>
+      </w:pPr>
+      <w:rPr>
+        <w:rFonts w:ascii="Courier New" w:hAnsi="Courier New" w:cs="Courier New" w:hint="default"/>
+      </w:rPr>
+    </w:lvl>
+    <w:lvl w:ilvl="2" w:tplc="04090005" w:tentative="1">
+      <w:start w:val="1"/>
+      <w:numFmt w:val="bullet"/>
+      <w:lvlText w:val=""/>
+      <w:lvlJc w:val="left"/>
+      <w:pPr>
+        <w:ind w:left="2160" w:hanging="360"/>
+      </w:pPr>
+      <w:rPr>
+        <w:rFonts w:ascii="Wingdings" w:hAnsi="Wingdings" w:hint="default"/>
+      </w:rPr>
+    </w:lvl>
+    <w:lvl w:ilvl="3" w:tplc="04090001" w:tentative="1">
+      <w:start w:val="1"/>
+      <w:numFmt w:val="bullet"/>
+      <w:lvlText w:val=""/>
+      <w:lvlJc w:val="left"/>
+      <w:pPr>
+        <w:ind w:left="2880" w:hanging="360"/>
+      </w:pPr>
+      <w:rPr>
+        <w:rFonts w:ascii="Symbol" w:hAnsi="Symbol" w:hint="default"/>
+      </w:rPr>
+    </w:lvl>
+    <w:lvl w:ilvl="4" w:tplc="04090003" w:tentative="1">
+      <w:start w:val="1"/>
+      <w:numFmt w:val="bullet"/>
+      <w:lvlText w:val="o"/>
+      <w:lvlJc w:val="left"/>
+      <w:pPr>
+        <w:ind w:left="3600" w:hanging="360"/>
+      </w:pPr>
+      <w:rPr>
+        <w:rFonts w:ascii="Courier New" w:hAnsi="Courier New" w:cs="Courier New" w:hint="default"/>
+      </w:rPr>
+    </w:lvl>
+    <w:lvl w:ilvl="5" w:tplc="04090005" w:tentative="1">
+      <w:start w:val="1"/>
+      <w:numFmt w:val="bullet"/>
+      <w:lvlText w:val=""/>
+      <w:lvlJc w:val="left"/>
+      <w:pPr>
+        <w:ind w:left="4320" w:hanging="360"/>
+      </w:pPr>
+      <w:rPr>
+        <w:rFonts w:ascii="Wingdings" w:hAnsi="Wingdings" w:hint="default"/>
+      </w:rPr>
+    </w:lvl>
+    <w:lvl w:ilvl="6" w:tplc="04090001" w:tentative="1">
+      <w:start w:val="1"/>
+      <w:numFmt w:val="bullet"/>
+      <w:lvlText w:val=""/>
+      <w:lvlJc w:val="left"/>
+      <w:pPr>
+        <w:ind w:left="5040" w:hanging="360"/>
+      </w:pPr>
+      <w:rPr>
+        <w:rFonts w:ascii="Symbol" w:hAnsi="Symbol" w:hint="default"/>
+      </w:rPr>
+    </w:lvl>
+    <w:lvl w:ilvl="7" w:tplc="04090003" w:tentative="1">
+      <w:start w:val="1"/>
+      <w:numFmt w:val="bullet"/>
+      <w:lvlText w:val="o"/>
+      <w:lvlJc w:val="left"/>
+      <w:pPr>
+        <w:ind w:left="5760" w:hanging="360"/>
+      </w:pPr>
+      <w:rPr>
+        <w:rFonts w:ascii="Courier New" w:hAnsi="Courier New" w:cs="Courier New" w:hint="default"/>
+      </w:rPr>
+    </w:lvl>
+    <w:lvl w:ilvl="8" w:tplc="04090005" w:tentative="1">
+      <w:start w:val="1"/>
+      <w:numFmt w:val="bullet"/>
+      <w:lvlText w:val=""/>
+      <w:lvlJc w:val="left"/>
+      <w:pPr>
+        <w:ind w:left="6480" w:hanging="360"/>
+      </w:pPr>
+      <w:rPr>
+        <w:rFonts w:ascii="Wingdings" w:hAnsi="Wingdings" w:hint="default"/>
+      </w:rPr>
+    </w:lvl>
+  </w:abstractNum>
+  <w:abstractNum w:abstractNumId="10">
     <w:nsid w:val="6ABE448D"/>
     <w:multiLevelType w:val="hybridMultilevel"/>
     <w:tmpl w:val="1D3C081C"/>
@@ -6449,7 +9007,7 @@
       </w:rPr>
     </w:lvl>
   </w:abstractNum>
-  <w:abstractNum w:abstractNumId="8">
+  <w:abstractNum w:abstractNumId="11">
     <w:nsid w:val="7638201D"/>
     <w:multiLevelType w:val="hybridMultilevel"/>
     <w:tmpl w:val="64C8C41A"/>
@@ -6562,7 +9120,7 @@
       </w:rPr>
     </w:lvl>
   </w:abstractNum>
-  <w:abstractNum w:abstractNumId="9">
+  <w:abstractNum w:abstractNumId="12">
     <w:nsid w:val="7ACD563A"/>
     <w:multiLevelType w:val="hybridMultilevel"/>
     <w:tmpl w:val="9294BA7E"/>
@@ -6676,34 +9234,43 @@
     </w:lvl>
   </w:abstractNum>
   <w:num w:numId="1">
-    <w:abstractNumId w:val="4"/>
+    <w:abstractNumId w:val="6"/>
   </w:num>
   <w:num w:numId="2">
+    <w:abstractNumId w:val="7"/>
+  </w:num>
+  <w:num w:numId="3">
+    <w:abstractNumId w:val="11"/>
+  </w:num>
+  <w:num w:numId="4">
+    <w:abstractNumId w:val="3"/>
+  </w:num>
+  <w:num w:numId="5">
+    <w:abstractNumId w:val="10"/>
+  </w:num>
+  <w:num w:numId="6">
+    <w:abstractNumId w:val="12"/>
+  </w:num>
+  <w:num w:numId="7">
     <w:abstractNumId w:val="5"/>
   </w:num>
-  <w:num w:numId="3">
+  <w:num w:numId="8">
+    <w:abstractNumId w:val="1"/>
+  </w:num>
+  <w:num w:numId="9">
     <w:abstractNumId w:val="8"/>
   </w:num>
-  <w:num w:numId="4">
+  <w:num w:numId="10">
     <w:abstractNumId w:val="2"/>
   </w:num>
-  <w:num w:numId="5">
-    <w:abstractNumId w:val="7"/>
+  <w:num w:numId="11">
+    <w:abstractNumId w:val="0"/>
   </w:num>
-  <w:num w:numId="6">
+  <w:num w:numId="12">
     <w:abstractNumId w:val="9"/>
   </w:num>
-  <w:num w:numId="7">
-    <w:abstractNumId w:val="3"/>
-  </w:num>
-  <w:num w:numId="8">
-    <w:abstractNumId w:val="0"/>
-  </w:num>
-  <w:num w:numId="9">
-    <w:abstractNumId w:val="6"/>
-  </w:num>
-  <w:num w:numId="10">
-    <w:abstractNumId w:val="1"/>
+  <w:num w:numId="13">
+    <w:abstractNumId w:val="4"/>
   </w:num>
 </w:numbering>
 </file>
@@ -7426,7 +9993,7 @@
 </file>
 
 <file path=customXml/itemProps1.xml><?xml version="1.0" encoding="utf-8"?>
-<ds:datastoreItem xmlns:ds="http://schemas.openxmlformats.org/officeDocument/2006/customXml" ds:itemID="{A3203AA1-026D-471D-B827-1BD4B2DC591A}">
+<ds:datastoreItem xmlns:ds="http://schemas.openxmlformats.org/officeDocument/2006/customXml" ds:itemID="{30125E9D-393D-4D88-A24F-16FA54E89F04}">
   <ds:schemaRefs>
     <ds:schemaRef ds:uri="http://schemas.openxmlformats.org/officeDocument/2006/bibliography"/>
   </ds:schemaRefs>

</xml_diff>

<commit_message>
add to cart functionality with redux toolkit
</commit_message>
<xml_diff>
--- a/JS/learn_react/React js.docx
+++ b/JS/learn_react/React js.docx
@@ -6597,16 +6597,7 @@
           <w:sz w:val="28"/>
           <w:szCs w:val="28"/>
         </w:rPr>
-        <w:t>&lt;Ro</w:t>
-      </w:r>
-      <w:r>
-        <w:rPr>
-          <w:rFonts w:ascii="Times New Roman" w:hAnsi="Times New Roman" w:cs="Times New Roman"/>
-          <w:color w:val="FF0000"/>
-          <w:sz w:val="28"/>
-          <w:szCs w:val="28"/>
-        </w:rPr>
-        <w:t>ute path="/products/:</w:t>
+        <w:t>&lt;Route path="/products/:</w:t>
       </w:r>
       <w:proofErr w:type="spellStart"/>
       <w:r>
@@ -6626,16 +6617,7 @@
           <w:sz w:val="28"/>
           <w:szCs w:val="28"/>
         </w:rPr>
-        <w:t xml:space="preserve">" </w:t>
-      </w:r>
-      <w:r>
-        <w:rPr>
-          <w:rFonts w:ascii="Times New Roman" w:hAnsi="Times New Roman" w:cs="Times New Roman"/>
-          <w:color w:val="FF0000"/>
-          <w:sz w:val="28"/>
-          <w:szCs w:val="28"/>
-        </w:rPr>
-        <w:t>element={&lt;</w:t>
+        <w:t>" element={&lt;</w:t>
       </w:r>
       <w:proofErr w:type="spellStart"/>
       <w:r>
@@ -7691,14 +7673,25 @@
         </w:rPr>
         <w:t xml:space="preserve">If we write </w:t>
       </w:r>
-      <w:r>
-        <w:rPr>
-          <w:rFonts w:ascii="Times New Roman" w:hAnsi="Times New Roman" w:cs="Times New Roman"/>
-          <w:color w:val="FF0000"/>
-          <w:sz w:val="28"/>
-          <w:szCs w:val="28"/>
-        </w:rPr>
-        <w:t>navigate(+</w:t>
+      <w:proofErr w:type="gramStart"/>
+      <w:r>
+        <w:rPr>
+          <w:rFonts w:ascii="Times New Roman" w:hAnsi="Times New Roman" w:cs="Times New Roman"/>
+          <w:color w:val="FF0000"/>
+          <w:sz w:val="28"/>
+          <w:szCs w:val="28"/>
+        </w:rPr>
+        <w:t>navigate(</w:t>
+      </w:r>
+      <w:proofErr w:type="gramEnd"/>
+      <w:r>
+        <w:rPr>
+          <w:rFonts w:ascii="Times New Roman" w:hAnsi="Times New Roman" w:cs="Times New Roman"/>
+          <w:color w:val="FF0000"/>
+          <w:sz w:val="28"/>
+          <w:szCs w:val="28"/>
+        </w:rPr>
+        <w:t>+</w:t>
       </w:r>
       <w:r>
         <w:rPr>
@@ -7735,9 +7728,1407 @@
           <w:szCs w:val="28"/>
         </w:rPr>
         <w:t xml:space="preserve"> one page</w:t>
+      </w:r>
+    </w:p>
+    <w:p>
+      <w:pPr>
+        <w:pStyle w:val="ListParagraph"/>
+        <w:rPr>
+          <w:rFonts w:ascii="Times New Roman" w:hAnsi="Times New Roman" w:cs="Times New Roman"/>
+          <w:color w:val="FF0000"/>
+          <w:sz w:val="28"/>
+          <w:szCs w:val="28"/>
+        </w:rPr>
+      </w:pPr>
+    </w:p>
+    <w:p>
+      <w:pPr>
+        <w:rPr>
+          <w:rFonts w:ascii="Times New Roman" w:hAnsi="Times New Roman" w:cs="Times New Roman"/>
+          <w:b/>
+          <w:color w:val="000000" w:themeColor="text1"/>
+          <w:sz w:val="28"/>
+          <w:szCs w:val="28"/>
+          <w:u w:val="single"/>
+        </w:rPr>
+      </w:pPr>
+      <w:r>
+        <w:rPr>
+          <w:rFonts w:ascii="Times New Roman" w:hAnsi="Times New Roman" w:cs="Times New Roman"/>
+          <w:b/>
+          <w:color w:val="000000" w:themeColor="text1"/>
+          <w:sz w:val="28"/>
+          <w:szCs w:val="28"/>
+          <w:u w:val="single"/>
+        </w:rPr>
+        <w:t>To pass data from child to parent (like sidebar-&gt;</w:t>
+      </w:r>
+      <w:proofErr w:type="spellStart"/>
+      <w:r>
+        <w:rPr>
+          <w:rFonts w:ascii="Times New Roman" w:hAnsi="Times New Roman" w:cs="Times New Roman"/>
+          <w:b/>
+          <w:color w:val="000000" w:themeColor="text1"/>
+          <w:sz w:val="28"/>
+          <w:szCs w:val="28"/>
+          <w:u w:val="single"/>
+        </w:rPr>
+        <w:t>navbar</w:t>
+      </w:r>
+      <w:proofErr w:type="spellEnd"/>
+      <w:r>
+        <w:rPr>
+          <w:rFonts w:ascii="Times New Roman" w:hAnsi="Times New Roman" w:cs="Times New Roman"/>
+          <w:b/>
+          <w:color w:val="000000" w:themeColor="text1"/>
+          <w:sz w:val="28"/>
+          <w:szCs w:val="28"/>
+          <w:u w:val="single"/>
+        </w:rPr>
+        <w:t>-&gt;app</w:t>
+      </w:r>
+      <w:proofErr w:type="gramStart"/>
+      <w:r>
+        <w:rPr>
+          <w:rFonts w:ascii="Times New Roman" w:hAnsi="Times New Roman" w:cs="Times New Roman"/>
+          <w:b/>
+          <w:color w:val="000000" w:themeColor="text1"/>
+          <w:sz w:val="28"/>
+          <w:szCs w:val="28"/>
+          <w:u w:val="single"/>
+        </w:rPr>
+        <w:t>) :</w:t>
+      </w:r>
+      <w:proofErr w:type="gramEnd"/>
+      <w:r>
+        <w:rPr>
+          <w:rFonts w:ascii="Times New Roman" w:hAnsi="Times New Roman" w:cs="Times New Roman"/>
+          <w:b/>
+          <w:color w:val="000000" w:themeColor="text1"/>
+          <w:sz w:val="28"/>
+          <w:szCs w:val="28"/>
+          <w:u w:val="single"/>
+        </w:rPr>
+        <w:t xml:space="preserve"> </w:t>
+      </w:r>
+    </w:p>
+    <w:p>
+      <w:pPr>
+        <w:pStyle w:val="ListParagraph"/>
+        <w:numPr>
+          <w:ilvl w:val="0"/>
+          <w:numId w:val="15"/>
+        </w:numPr>
+        <w:rPr>
+          <w:rFonts w:ascii="Times New Roman" w:hAnsi="Times New Roman" w:cs="Times New Roman"/>
+          <w:color w:val="000000" w:themeColor="text1"/>
+          <w:sz w:val="28"/>
+          <w:szCs w:val="28"/>
+        </w:rPr>
+      </w:pPr>
+      <w:r>
+        <w:rPr>
+          <w:rFonts w:ascii="Times New Roman" w:hAnsi="Times New Roman" w:cs="Times New Roman"/>
+          <w:color w:val="000000" w:themeColor="text1"/>
+          <w:sz w:val="28"/>
+          <w:szCs w:val="28"/>
+        </w:rPr>
+        <w:t>Define a Callback F</w:t>
+      </w:r>
+      <w:r>
+        <w:rPr>
+          <w:rFonts w:ascii="Times New Roman" w:hAnsi="Times New Roman" w:cs="Times New Roman"/>
+          <w:color w:val="000000" w:themeColor="text1"/>
+          <w:sz w:val="28"/>
+          <w:szCs w:val="28"/>
+        </w:rPr>
+        <w:t xml:space="preserve">unction in the Parent Component: </w:t>
+      </w:r>
+    </w:p>
+    <w:p>
+      <w:pPr>
+        <w:ind w:left="720"/>
+        <w:rPr>
+          <w:rFonts w:ascii="Times New Roman" w:hAnsi="Times New Roman" w:cs="Times New Roman"/>
+          <w:color w:val="000000" w:themeColor="text1"/>
+          <w:sz w:val="28"/>
+          <w:szCs w:val="28"/>
+        </w:rPr>
+      </w:pPr>
+      <w:r>
+        <w:rPr>
+          <w:rFonts w:ascii="Times New Roman" w:hAnsi="Times New Roman" w:cs="Times New Roman"/>
+          <w:color w:val="000000" w:themeColor="text1"/>
+          <w:sz w:val="28"/>
+          <w:szCs w:val="28"/>
+        </w:rPr>
+        <w:t xml:space="preserve">    // </w:t>
+      </w:r>
+      <w:proofErr w:type="spellStart"/>
+      <w:r>
+        <w:rPr>
+          <w:rFonts w:ascii="Times New Roman" w:hAnsi="Times New Roman" w:cs="Times New Roman"/>
+          <w:color w:val="000000" w:themeColor="text1"/>
+          <w:sz w:val="28"/>
+          <w:szCs w:val="28"/>
+        </w:rPr>
+        <w:t>App.jsx</w:t>
+      </w:r>
+      <w:proofErr w:type="spellEnd"/>
+    </w:p>
+    <w:p>
+      <w:pPr>
+        <w:ind w:left="720"/>
+        <w:rPr>
+          <w:rFonts w:ascii="Times New Roman" w:hAnsi="Times New Roman" w:cs="Times New Roman"/>
+          <w:color w:val="000000" w:themeColor="text1"/>
+          <w:sz w:val="28"/>
+          <w:szCs w:val="28"/>
+        </w:rPr>
+      </w:pPr>
+      <w:r>
+        <w:rPr>
+          <w:rFonts w:ascii="Times New Roman" w:hAnsi="Times New Roman" w:cs="Times New Roman"/>
+          <w:color w:val="000000" w:themeColor="text1"/>
+          <w:sz w:val="28"/>
+          <w:szCs w:val="28"/>
+        </w:rPr>
+        <w:t xml:space="preserve">    </w:t>
+      </w:r>
+      <w:proofErr w:type="gramStart"/>
+      <w:r>
+        <w:rPr>
+          <w:rFonts w:ascii="Times New Roman" w:hAnsi="Times New Roman" w:cs="Times New Roman"/>
+          <w:color w:val="000000" w:themeColor="text1"/>
+          <w:sz w:val="28"/>
+          <w:szCs w:val="28"/>
+        </w:rPr>
+        <w:t>import</w:t>
+      </w:r>
+      <w:proofErr w:type="gramEnd"/>
+      <w:r>
+        <w:rPr>
+          <w:rFonts w:ascii="Times New Roman" w:hAnsi="Times New Roman" w:cs="Times New Roman"/>
+          <w:color w:val="000000" w:themeColor="text1"/>
+          <w:sz w:val="28"/>
+          <w:szCs w:val="28"/>
+        </w:rPr>
+        <w:t xml:space="preserve"> React, { </w:t>
+      </w:r>
+      <w:proofErr w:type="spellStart"/>
+      <w:r>
+        <w:rPr>
+          <w:rFonts w:ascii="Times New Roman" w:hAnsi="Times New Roman" w:cs="Times New Roman"/>
+          <w:color w:val="000000" w:themeColor="text1"/>
+          <w:sz w:val="28"/>
+          <w:szCs w:val="28"/>
+        </w:rPr>
+        <w:t>useState</w:t>
+      </w:r>
+      <w:proofErr w:type="spellEnd"/>
+      <w:r>
+        <w:rPr>
+          <w:rFonts w:ascii="Times New Roman" w:hAnsi="Times New Roman" w:cs="Times New Roman"/>
+          <w:color w:val="000000" w:themeColor="text1"/>
+          <w:sz w:val="28"/>
+          <w:szCs w:val="28"/>
+        </w:rPr>
+        <w:t xml:space="preserve"> } from 'react';</w:t>
+      </w:r>
+    </w:p>
+    <w:p>
+      <w:pPr>
+        <w:ind w:left="720"/>
+        <w:rPr>
+          <w:rFonts w:ascii="Times New Roman" w:hAnsi="Times New Roman" w:cs="Times New Roman"/>
+          <w:color w:val="000000" w:themeColor="text1"/>
+          <w:sz w:val="28"/>
+          <w:szCs w:val="28"/>
+        </w:rPr>
+      </w:pPr>
+      <w:r>
+        <w:rPr>
+          <w:rFonts w:ascii="Times New Roman" w:hAnsi="Times New Roman" w:cs="Times New Roman"/>
+          <w:color w:val="000000" w:themeColor="text1"/>
+          <w:sz w:val="28"/>
+          <w:szCs w:val="28"/>
+        </w:rPr>
+        <w:t xml:space="preserve">    </w:t>
+      </w:r>
+      <w:proofErr w:type="gramStart"/>
+      <w:r>
+        <w:rPr>
+          <w:rFonts w:ascii="Times New Roman" w:hAnsi="Times New Roman" w:cs="Times New Roman"/>
+          <w:color w:val="000000" w:themeColor="text1"/>
+          <w:sz w:val="28"/>
+          <w:szCs w:val="28"/>
+        </w:rPr>
+        <w:t>import</w:t>
+      </w:r>
+      <w:proofErr w:type="gramEnd"/>
+      <w:r>
+        <w:rPr>
+          <w:rFonts w:ascii="Times New Roman" w:hAnsi="Times New Roman" w:cs="Times New Roman"/>
+          <w:color w:val="000000" w:themeColor="text1"/>
+          <w:sz w:val="28"/>
+          <w:szCs w:val="28"/>
+        </w:rPr>
+        <w:t xml:space="preserve"> </w:t>
+      </w:r>
+      <w:proofErr w:type="spellStart"/>
+      <w:r>
+        <w:rPr>
+          <w:rFonts w:ascii="Times New Roman" w:hAnsi="Times New Roman" w:cs="Times New Roman"/>
+          <w:color w:val="000000" w:themeColor="text1"/>
+          <w:sz w:val="28"/>
+          <w:szCs w:val="28"/>
+        </w:rPr>
+        <w:t>Navbar</w:t>
+      </w:r>
+      <w:proofErr w:type="spellEnd"/>
+      <w:r>
+        <w:rPr>
+          <w:rFonts w:ascii="Times New Roman" w:hAnsi="Times New Roman" w:cs="Times New Roman"/>
+          <w:color w:val="000000" w:themeColor="text1"/>
+          <w:sz w:val="28"/>
+          <w:szCs w:val="28"/>
+        </w:rPr>
+        <w:t xml:space="preserve"> from './components/</w:t>
+      </w:r>
+      <w:proofErr w:type="spellStart"/>
+      <w:r>
+        <w:rPr>
+          <w:rFonts w:ascii="Times New Roman" w:hAnsi="Times New Roman" w:cs="Times New Roman"/>
+          <w:color w:val="000000" w:themeColor="text1"/>
+          <w:sz w:val="28"/>
+          <w:szCs w:val="28"/>
+        </w:rPr>
+        <w:t>Navbar</w:t>
+      </w:r>
+      <w:proofErr w:type="spellEnd"/>
+      <w:r>
+        <w:rPr>
+          <w:rFonts w:ascii="Times New Roman" w:hAnsi="Times New Roman" w:cs="Times New Roman"/>
+          <w:color w:val="000000" w:themeColor="text1"/>
+          <w:sz w:val="28"/>
+          <w:szCs w:val="28"/>
+        </w:rPr>
+        <w:t>';</w:t>
+      </w:r>
+    </w:p>
+    <w:p>
+      <w:pPr>
+        <w:ind w:left="720"/>
+        <w:rPr>
+          <w:rFonts w:ascii="Times New Roman" w:hAnsi="Times New Roman" w:cs="Times New Roman"/>
+          <w:color w:val="000000" w:themeColor="text1"/>
+          <w:sz w:val="28"/>
+          <w:szCs w:val="28"/>
+        </w:rPr>
+      </w:pPr>
+      <w:r>
+        <w:rPr>
+          <w:rFonts w:ascii="Times New Roman" w:hAnsi="Times New Roman" w:cs="Times New Roman"/>
+          <w:color w:val="000000" w:themeColor="text1"/>
+          <w:sz w:val="28"/>
+          <w:szCs w:val="28"/>
+        </w:rPr>
+        <w:t xml:space="preserve">    </w:t>
+      </w:r>
+      <w:proofErr w:type="gramStart"/>
+      <w:r>
+        <w:rPr>
+          <w:rFonts w:ascii="Times New Roman" w:hAnsi="Times New Roman" w:cs="Times New Roman"/>
+          <w:color w:val="000000" w:themeColor="text1"/>
+          <w:sz w:val="28"/>
+          <w:szCs w:val="28"/>
+        </w:rPr>
+        <w:t>function</w:t>
+      </w:r>
+      <w:proofErr w:type="gramEnd"/>
+      <w:r>
+        <w:rPr>
+          <w:rFonts w:ascii="Times New Roman" w:hAnsi="Times New Roman" w:cs="Times New Roman"/>
+          <w:color w:val="000000" w:themeColor="text1"/>
+          <w:sz w:val="28"/>
+          <w:szCs w:val="28"/>
+        </w:rPr>
+        <w:t xml:space="preserve"> App</w:t>
+      </w:r>
+      <w:r>
+        <w:rPr>
+          <w:rFonts w:ascii="Times New Roman" w:hAnsi="Times New Roman" w:cs="Times New Roman"/>
+          <w:color w:val="000000" w:themeColor="text1"/>
+          <w:sz w:val="28"/>
+          <w:szCs w:val="28"/>
+        </w:rPr>
+        <w:t>() {</w:t>
+      </w:r>
+    </w:p>
+    <w:p>
+      <w:pPr>
+        <w:ind w:left="720"/>
+        <w:rPr>
+          <w:rFonts w:ascii="Times New Roman" w:hAnsi="Times New Roman" w:cs="Times New Roman"/>
+          <w:color w:val="000000" w:themeColor="text1"/>
+          <w:sz w:val="28"/>
+          <w:szCs w:val="28"/>
+        </w:rPr>
+      </w:pPr>
+      <w:r>
+        <w:rPr>
+          <w:rFonts w:ascii="Times New Roman" w:hAnsi="Times New Roman" w:cs="Times New Roman"/>
+          <w:color w:val="000000" w:themeColor="text1"/>
+          <w:sz w:val="28"/>
+          <w:szCs w:val="28"/>
+        </w:rPr>
+        <w:t xml:space="preserve">      </w:t>
+      </w:r>
+      <w:proofErr w:type="spellStart"/>
+      <w:proofErr w:type="gramStart"/>
+      <w:r>
+        <w:rPr>
+          <w:rFonts w:ascii="Times New Roman" w:hAnsi="Times New Roman" w:cs="Times New Roman"/>
+          <w:color w:val="000000" w:themeColor="text1"/>
+          <w:sz w:val="28"/>
+          <w:szCs w:val="28"/>
+        </w:rPr>
+        <w:t>const</w:t>
+      </w:r>
+      <w:proofErr w:type="spellEnd"/>
+      <w:proofErr w:type="gramEnd"/>
+      <w:r>
+        <w:rPr>
+          <w:rFonts w:ascii="Times New Roman" w:hAnsi="Times New Roman" w:cs="Times New Roman"/>
+          <w:color w:val="000000" w:themeColor="text1"/>
+          <w:sz w:val="28"/>
+          <w:szCs w:val="28"/>
+        </w:rPr>
+        <w:t xml:space="preserve"> [theme, </w:t>
+      </w:r>
+      <w:proofErr w:type="spellStart"/>
+      <w:r>
+        <w:rPr>
+          <w:rFonts w:ascii="Times New Roman" w:hAnsi="Times New Roman" w:cs="Times New Roman"/>
+          <w:color w:val="000000" w:themeColor="text1"/>
+          <w:sz w:val="28"/>
+          <w:szCs w:val="28"/>
+        </w:rPr>
+        <w:t>setTheme</w:t>
+      </w:r>
+      <w:proofErr w:type="spellEnd"/>
+      <w:r>
+        <w:rPr>
+          <w:rFonts w:ascii="Times New Roman" w:hAnsi="Times New Roman" w:cs="Times New Roman"/>
+          <w:color w:val="000000" w:themeColor="text1"/>
+          <w:sz w:val="28"/>
+          <w:szCs w:val="28"/>
+        </w:rPr>
+        <w:t xml:space="preserve">] = </w:t>
+      </w:r>
+      <w:proofErr w:type="spellStart"/>
+      <w:r>
+        <w:rPr>
+          <w:rFonts w:ascii="Times New Roman" w:hAnsi="Times New Roman" w:cs="Times New Roman"/>
+          <w:color w:val="000000" w:themeColor="text1"/>
+          <w:sz w:val="28"/>
+          <w:szCs w:val="28"/>
+        </w:rPr>
+        <w:t>useState</w:t>
+      </w:r>
+      <w:proofErr w:type="spellEnd"/>
+      <w:r>
+        <w:rPr>
+          <w:rFonts w:ascii="Times New Roman" w:hAnsi="Times New Roman" w:cs="Times New Roman"/>
+          <w:color w:val="000000" w:themeColor="text1"/>
+          <w:sz w:val="28"/>
+          <w:szCs w:val="28"/>
+        </w:rPr>
+        <w:t>('</w:t>
+      </w:r>
+      <w:r>
+        <w:rPr>
+          <w:rFonts w:ascii="Times New Roman" w:hAnsi="Times New Roman" w:cs="Times New Roman"/>
+          <w:color w:val="000000" w:themeColor="text1"/>
+          <w:sz w:val="28"/>
+          <w:szCs w:val="28"/>
+        </w:rPr>
+        <w:t>light');</w:t>
+      </w:r>
+    </w:p>
+    <w:p>
+      <w:pPr>
+        <w:ind w:left="720"/>
+        <w:rPr>
+          <w:rFonts w:ascii="Times New Roman" w:hAnsi="Times New Roman" w:cs="Times New Roman"/>
+          <w:color w:val="000000" w:themeColor="text1"/>
+          <w:sz w:val="28"/>
+          <w:szCs w:val="28"/>
+        </w:rPr>
+      </w:pPr>
+      <w:r>
+        <w:rPr>
+          <w:rFonts w:ascii="Times New Roman" w:hAnsi="Times New Roman" w:cs="Times New Roman"/>
+          <w:color w:val="000000" w:themeColor="text1"/>
+          <w:sz w:val="28"/>
+          <w:szCs w:val="28"/>
+        </w:rPr>
+        <w:t xml:space="preserve">      </w:t>
+      </w:r>
+      <w:proofErr w:type="gramStart"/>
+      <w:r>
+        <w:rPr>
+          <w:rFonts w:ascii="Times New Roman" w:hAnsi="Times New Roman" w:cs="Times New Roman"/>
+          <w:color w:val="000000" w:themeColor="text1"/>
+          <w:sz w:val="28"/>
+          <w:szCs w:val="28"/>
+        </w:rPr>
+        <w:t>return</w:t>
+      </w:r>
+      <w:proofErr w:type="gramEnd"/>
+      <w:r>
+        <w:rPr>
+          <w:rFonts w:ascii="Times New Roman" w:hAnsi="Times New Roman" w:cs="Times New Roman"/>
+          <w:color w:val="000000" w:themeColor="text1"/>
+          <w:sz w:val="28"/>
+          <w:szCs w:val="28"/>
+        </w:rPr>
+        <w:t xml:space="preserve"> (</w:t>
+      </w:r>
+    </w:p>
+    <w:p>
+      <w:pPr>
+        <w:ind w:left="720"/>
+        <w:rPr>
+          <w:rFonts w:ascii="Times New Roman" w:hAnsi="Times New Roman" w:cs="Times New Roman"/>
+          <w:color w:val="000000" w:themeColor="text1"/>
+          <w:sz w:val="28"/>
+          <w:szCs w:val="28"/>
+        </w:rPr>
+      </w:pPr>
+      <w:r>
+        <w:rPr>
+          <w:rFonts w:ascii="Times New Roman" w:hAnsi="Times New Roman" w:cs="Times New Roman"/>
+          <w:color w:val="000000" w:themeColor="text1"/>
+          <w:sz w:val="28"/>
+          <w:szCs w:val="28"/>
+        </w:rPr>
+        <w:t xml:space="preserve">        &lt;</w:t>
+      </w:r>
+      <w:proofErr w:type="gramStart"/>
+      <w:r>
+        <w:rPr>
+          <w:rFonts w:ascii="Times New Roman" w:hAnsi="Times New Roman" w:cs="Times New Roman"/>
+          <w:color w:val="000000" w:themeColor="text1"/>
+          <w:sz w:val="28"/>
+          <w:szCs w:val="28"/>
+        </w:rPr>
+        <w:t>div</w:t>
+      </w:r>
+      <w:proofErr w:type="gramEnd"/>
+      <w:r>
+        <w:rPr>
+          <w:rFonts w:ascii="Times New Roman" w:hAnsi="Times New Roman" w:cs="Times New Roman"/>
+          <w:color w:val="000000" w:themeColor="text1"/>
+          <w:sz w:val="28"/>
+          <w:szCs w:val="28"/>
+        </w:rPr>
+        <w:t xml:space="preserve">&gt; </w:t>
+      </w:r>
+    </w:p>
+    <w:p>
+      <w:pPr>
+        <w:ind w:left="1440"/>
+        <w:rPr>
+          <w:rFonts w:ascii="Times New Roman" w:hAnsi="Times New Roman" w:cs="Times New Roman"/>
+          <w:color w:val="000000" w:themeColor="text1"/>
+          <w:sz w:val="28"/>
+          <w:szCs w:val="28"/>
+        </w:rPr>
+      </w:pPr>
+      <w:r>
+        <w:rPr>
+          <w:rFonts w:ascii="Times New Roman" w:hAnsi="Times New Roman" w:cs="Times New Roman"/>
+          <w:color w:val="000000" w:themeColor="text1"/>
+          <w:sz w:val="28"/>
+          <w:szCs w:val="28"/>
+        </w:rPr>
+        <w:t>&lt;h1&gt;Parent Component&lt;/h1&gt;</w:t>
+      </w:r>
+    </w:p>
+    <w:p>
+      <w:pPr>
+        <w:ind w:left="1440"/>
+        <w:rPr>
+          <w:rFonts w:ascii="Times New Roman" w:hAnsi="Times New Roman" w:cs="Times New Roman"/>
+          <w:color w:val="000000" w:themeColor="text1"/>
+          <w:sz w:val="28"/>
+          <w:szCs w:val="28"/>
+        </w:rPr>
+      </w:pPr>
+      <w:r>
+        <w:rPr>
+          <w:rFonts w:ascii="Times New Roman" w:hAnsi="Times New Roman" w:cs="Times New Roman"/>
+          <w:color w:val="000000" w:themeColor="text1"/>
+          <w:sz w:val="28"/>
+          <w:szCs w:val="28"/>
+        </w:rPr>
+        <w:t>&lt;</w:t>
+      </w:r>
+      <w:proofErr w:type="spellStart"/>
+      <w:r>
+        <w:rPr>
+          <w:rFonts w:ascii="Times New Roman" w:hAnsi="Times New Roman" w:cs="Times New Roman"/>
+          <w:color w:val="000000" w:themeColor="text1"/>
+          <w:sz w:val="28"/>
+          <w:szCs w:val="28"/>
+        </w:rPr>
+        <w:t>Navbar</w:t>
+      </w:r>
+      <w:proofErr w:type="spellEnd"/>
+      <w:r>
+        <w:rPr>
+          <w:rFonts w:ascii="Times New Roman" w:hAnsi="Times New Roman" w:cs="Times New Roman"/>
+          <w:color w:val="000000" w:themeColor="text1"/>
+          <w:sz w:val="28"/>
+          <w:szCs w:val="28"/>
+        </w:rPr>
+        <w:t xml:space="preserve"> theme</w:t>
+      </w:r>
+      <w:proofErr w:type="gramStart"/>
+      <w:r>
+        <w:rPr>
+          <w:rFonts w:ascii="Times New Roman" w:hAnsi="Times New Roman" w:cs="Times New Roman"/>
+          <w:color w:val="000000" w:themeColor="text1"/>
+          <w:sz w:val="28"/>
+          <w:szCs w:val="28"/>
+        </w:rPr>
+        <w:t>={</w:t>
+      </w:r>
+      <w:proofErr w:type="gramEnd"/>
+      <w:r>
+        <w:rPr>
+          <w:rFonts w:ascii="Times New Roman" w:hAnsi="Times New Roman" w:cs="Times New Roman"/>
+          <w:color w:val="000000" w:themeColor="text1"/>
+          <w:sz w:val="28"/>
+          <w:szCs w:val="28"/>
+        </w:rPr>
+        <w:t>theme}</w:t>
+      </w:r>
+      <w:r>
+        <w:rPr>
+          <w:rFonts w:ascii="Times New Roman" w:hAnsi="Times New Roman" w:cs="Times New Roman"/>
+          <w:color w:val="000000" w:themeColor="text1"/>
+          <w:sz w:val="28"/>
+          <w:szCs w:val="28"/>
+        </w:rPr>
+        <w:t xml:space="preserve"> </w:t>
+      </w:r>
+      <w:proofErr w:type="spellStart"/>
+      <w:r>
+        <w:rPr>
+          <w:rFonts w:ascii="Times New Roman" w:hAnsi="Times New Roman" w:cs="Times New Roman"/>
+          <w:color w:val="000000" w:themeColor="text1"/>
+          <w:sz w:val="28"/>
+          <w:szCs w:val="28"/>
+        </w:rPr>
+        <w:t>setTheme</w:t>
+      </w:r>
+      <w:proofErr w:type="spellEnd"/>
+      <w:r>
+        <w:rPr>
+          <w:rFonts w:ascii="Times New Roman" w:hAnsi="Times New Roman" w:cs="Times New Roman"/>
+          <w:color w:val="000000" w:themeColor="text1"/>
+          <w:sz w:val="28"/>
+          <w:szCs w:val="28"/>
+        </w:rPr>
+        <w:t>={</w:t>
+      </w:r>
+      <w:proofErr w:type="spellStart"/>
+      <w:r>
+        <w:rPr>
+          <w:rFonts w:ascii="Times New Roman" w:hAnsi="Times New Roman" w:cs="Times New Roman"/>
+          <w:color w:val="000000" w:themeColor="text1"/>
+          <w:sz w:val="28"/>
+          <w:szCs w:val="28"/>
+        </w:rPr>
+        <w:t>setTheme</w:t>
+      </w:r>
+      <w:proofErr w:type="spellEnd"/>
+      <w:r>
+        <w:rPr>
+          <w:rFonts w:ascii="Times New Roman" w:hAnsi="Times New Roman" w:cs="Times New Roman"/>
+          <w:color w:val="000000" w:themeColor="text1"/>
+          <w:sz w:val="28"/>
+          <w:szCs w:val="28"/>
+        </w:rPr>
+        <w:t>}</w:t>
+      </w:r>
+      <w:r>
+        <w:rPr>
+          <w:rFonts w:ascii="Times New Roman" w:hAnsi="Times New Roman" w:cs="Times New Roman"/>
+          <w:color w:val="000000" w:themeColor="text1"/>
+          <w:sz w:val="28"/>
+          <w:szCs w:val="28"/>
+        </w:rPr>
+        <w:t xml:space="preserve"> /&gt;</w:t>
+      </w:r>
+    </w:p>
+    <w:p>
+      <w:pPr>
+        <w:ind w:left="720"/>
+        <w:rPr>
+          <w:rFonts w:ascii="Times New Roman" w:hAnsi="Times New Roman" w:cs="Times New Roman"/>
+          <w:color w:val="000000" w:themeColor="text1"/>
+          <w:sz w:val="28"/>
+          <w:szCs w:val="28"/>
+        </w:rPr>
+      </w:pPr>
+      <w:r>
+        <w:rPr>
+          <w:rFonts w:ascii="Times New Roman" w:hAnsi="Times New Roman" w:cs="Times New Roman"/>
+          <w:color w:val="000000" w:themeColor="text1"/>
+          <w:sz w:val="28"/>
+          <w:szCs w:val="28"/>
+        </w:rPr>
+        <w:t xml:space="preserve">        &lt;/div&gt;</w:t>
+      </w:r>
+    </w:p>
+    <w:p>
+      <w:pPr>
+        <w:ind w:left="720"/>
+        <w:rPr>
+          <w:rFonts w:ascii="Times New Roman" w:hAnsi="Times New Roman" w:cs="Times New Roman"/>
+          <w:color w:val="000000" w:themeColor="text1"/>
+          <w:sz w:val="28"/>
+          <w:szCs w:val="28"/>
+        </w:rPr>
+      </w:pPr>
+      <w:r>
+        <w:rPr>
+          <w:rFonts w:ascii="Times New Roman" w:hAnsi="Times New Roman" w:cs="Times New Roman"/>
+          <w:color w:val="000000" w:themeColor="text1"/>
+          <w:sz w:val="28"/>
+          <w:szCs w:val="28"/>
+        </w:rPr>
+        <w:t xml:space="preserve">      );}</w:t>
+      </w:r>
+    </w:p>
+    <w:p>
+      <w:pPr>
+        <w:ind w:left="720"/>
+        <w:rPr>
+          <w:rFonts w:ascii="Times New Roman" w:hAnsi="Times New Roman" w:cs="Times New Roman"/>
+          <w:color w:val="000000" w:themeColor="text1"/>
+          <w:sz w:val="28"/>
+          <w:szCs w:val="28"/>
+        </w:rPr>
+      </w:pPr>
+      <w:r>
+        <w:rPr>
+          <w:rFonts w:ascii="Times New Roman" w:hAnsi="Times New Roman" w:cs="Times New Roman"/>
+          <w:color w:val="000000" w:themeColor="text1"/>
+          <w:sz w:val="28"/>
+          <w:szCs w:val="28"/>
+        </w:rPr>
+        <w:t xml:space="preserve">   </w:t>
+      </w:r>
+      <w:r>
+        <w:rPr>
+          <w:rFonts w:ascii="Times New Roman" w:hAnsi="Times New Roman" w:cs="Times New Roman"/>
+          <w:color w:val="000000" w:themeColor="text1"/>
+          <w:sz w:val="28"/>
+          <w:szCs w:val="28"/>
+        </w:rPr>
+        <w:t xml:space="preserve"> </w:t>
+      </w:r>
+      <w:proofErr w:type="gramStart"/>
+      <w:r>
+        <w:rPr>
+          <w:rFonts w:ascii="Times New Roman" w:hAnsi="Times New Roman" w:cs="Times New Roman"/>
+          <w:color w:val="000000" w:themeColor="text1"/>
+          <w:sz w:val="28"/>
+          <w:szCs w:val="28"/>
+        </w:rPr>
+        <w:t>export</w:t>
+      </w:r>
+      <w:proofErr w:type="gramEnd"/>
+      <w:r>
+        <w:rPr>
+          <w:rFonts w:ascii="Times New Roman" w:hAnsi="Times New Roman" w:cs="Times New Roman"/>
+          <w:color w:val="000000" w:themeColor="text1"/>
+          <w:sz w:val="28"/>
+          <w:szCs w:val="28"/>
+        </w:rPr>
+        <w:t xml:space="preserve"> default </w:t>
+      </w:r>
+      <w:proofErr w:type="spellStart"/>
+      <w:r>
+        <w:rPr>
+          <w:rFonts w:ascii="Times New Roman" w:hAnsi="Times New Roman" w:cs="Times New Roman"/>
+          <w:color w:val="000000" w:themeColor="text1"/>
+          <w:sz w:val="28"/>
+          <w:szCs w:val="28"/>
+        </w:rPr>
+        <w:t>ParentComponent</w:t>
+      </w:r>
+      <w:proofErr w:type="spellEnd"/>
+      <w:r>
+        <w:rPr>
+          <w:rFonts w:ascii="Times New Roman" w:hAnsi="Times New Roman" w:cs="Times New Roman"/>
+          <w:color w:val="000000" w:themeColor="text1"/>
+          <w:sz w:val="28"/>
+          <w:szCs w:val="28"/>
+        </w:rPr>
+        <w:t>;</w:t>
+      </w:r>
+    </w:p>
+    <w:p>
+      <w:pPr>
+        <w:pStyle w:val="ListParagraph"/>
+        <w:numPr>
+          <w:ilvl w:val="0"/>
+          <w:numId w:val="15"/>
+        </w:numPr>
+        <w:rPr>
+          <w:rFonts w:ascii="Times New Roman" w:hAnsi="Times New Roman" w:cs="Times New Roman"/>
+          <w:color w:val="000000" w:themeColor="text1"/>
+          <w:sz w:val="28"/>
+          <w:szCs w:val="28"/>
+        </w:rPr>
+      </w:pPr>
+      <w:r>
+        <w:rPr>
+          <w:rFonts w:ascii="Times New Roman" w:hAnsi="Times New Roman" w:cs="Times New Roman"/>
+          <w:color w:val="000000" w:themeColor="text1"/>
+          <w:sz w:val="28"/>
+          <w:szCs w:val="28"/>
+        </w:rPr>
+        <w:t xml:space="preserve">Pass the callback function as </w:t>
+      </w:r>
+      <w:proofErr w:type="spellStart"/>
+      <w:r>
+        <w:rPr>
+          <w:rFonts w:ascii="Times New Roman" w:hAnsi="Times New Roman" w:cs="Times New Roman"/>
+          <w:color w:val="000000" w:themeColor="text1"/>
+          <w:sz w:val="28"/>
+          <w:szCs w:val="28"/>
+        </w:rPr>
+        <w:t>aprop</w:t>
+      </w:r>
+      <w:proofErr w:type="spellEnd"/>
+      <w:r>
+        <w:rPr>
+          <w:rFonts w:ascii="Times New Roman" w:hAnsi="Times New Roman" w:cs="Times New Roman"/>
+          <w:color w:val="000000" w:themeColor="text1"/>
+          <w:sz w:val="28"/>
+          <w:szCs w:val="28"/>
+        </w:rPr>
+        <w:t xml:space="preserve"> to the child component: </w:t>
+      </w:r>
+    </w:p>
+    <w:p>
+      <w:pPr>
+        <w:pStyle w:val="ListParagraph"/>
+        <w:rPr>
+          <w:rFonts w:ascii="Times New Roman" w:hAnsi="Times New Roman" w:cs="Times New Roman"/>
+          <w:color w:val="000000" w:themeColor="text1"/>
+          <w:sz w:val="28"/>
+          <w:szCs w:val="28"/>
+        </w:rPr>
+      </w:pPr>
+      <w:r>
+        <w:rPr>
+          <w:rFonts w:ascii="Times New Roman" w:hAnsi="Times New Roman" w:cs="Times New Roman"/>
+          <w:color w:val="000000" w:themeColor="text1"/>
+          <w:sz w:val="28"/>
+          <w:szCs w:val="28"/>
+        </w:rPr>
+        <w:t>&lt;</w:t>
+      </w:r>
+      <w:proofErr w:type="spellStart"/>
+      <w:r>
+        <w:rPr>
+          <w:rFonts w:ascii="Times New Roman" w:hAnsi="Times New Roman" w:cs="Times New Roman"/>
+          <w:color w:val="000000" w:themeColor="text1"/>
+          <w:sz w:val="28"/>
+          <w:szCs w:val="28"/>
+        </w:rPr>
+        <w:t>Navbar</w:t>
+      </w:r>
+      <w:proofErr w:type="spellEnd"/>
+      <w:r>
+        <w:rPr>
+          <w:rFonts w:ascii="Times New Roman" w:hAnsi="Times New Roman" w:cs="Times New Roman"/>
+          <w:color w:val="000000" w:themeColor="text1"/>
+          <w:sz w:val="28"/>
+          <w:szCs w:val="28"/>
+        </w:rPr>
+        <w:t xml:space="preserve"> theme</w:t>
+      </w:r>
+      <w:proofErr w:type="gramStart"/>
+      <w:r>
+        <w:rPr>
+          <w:rFonts w:ascii="Times New Roman" w:hAnsi="Times New Roman" w:cs="Times New Roman"/>
+          <w:color w:val="000000" w:themeColor="text1"/>
+          <w:sz w:val="28"/>
+          <w:szCs w:val="28"/>
+        </w:rPr>
+        <w:t>={</w:t>
+      </w:r>
+      <w:proofErr w:type="gramEnd"/>
+      <w:r>
+        <w:rPr>
+          <w:rFonts w:ascii="Times New Roman" w:hAnsi="Times New Roman" w:cs="Times New Roman"/>
+          <w:color w:val="000000" w:themeColor="text1"/>
+          <w:sz w:val="28"/>
+          <w:szCs w:val="28"/>
+        </w:rPr>
+        <w:t xml:space="preserve">theme} </w:t>
+      </w:r>
+      <w:proofErr w:type="spellStart"/>
+      <w:r>
+        <w:rPr>
+          <w:rFonts w:ascii="Times New Roman" w:hAnsi="Times New Roman" w:cs="Times New Roman"/>
+          <w:color w:val="000000" w:themeColor="text1"/>
+          <w:sz w:val="28"/>
+          <w:szCs w:val="28"/>
+        </w:rPr>
+        <w:t>setTheme</w:t>
+      </w:r>
+      <w:proofErr w:type="spellEnd"/>
+      <w:r>
+        <w:rPr>
+          <w:rFonts w:ascii="Times New Roman" w:hAnsi="Times New Roman" w:cs="Times New Roman"/>
+          <w:color w:val="000000" w:themeColor="text1"/>
+          <w:sz w:val="28"/>
+          <w:szCs w:val="28"/>
+        </w:rPr>
+        <w:t>={</w:t>
+      </w:r>
+      <w:proofErr w:type="spellStart"/>
+      <w:r>
+        <w:rPr>
+          <w:rFonts w:ascii="Times New Roman" w:hAnsi="Times New Roman" w:cs="Times New Roman"/>
+          <w:color w:val="000000" w:themeColor="text1"/>
+          <w:sz w:val="28"/>
+          <w:szCs w:val="28"/>
+        </w:rPr>
+        <w:t>setTheme</w:t>
+      </w:r>
+      <w:proofErr w:type="spellEnd"/>
+      <w:r>
+        <w:rPr>
+          <w:rFonts w:ascii="Times New Roman" w:hAnsi="Times New Roman" w:cs="Times New Roman"/>
+          <w:color w:val="000000" w:themeColor="text1"/>
+          <w:sz w:val="28"/>
+          <w:szCs w:val="28"/>
+        </w:rPr>
+        <w:t>} /&gt;</w:t>
+      </w:r>
+    </w:p>
+    <w:p>
+      <w:pPr>
+        <w:pStyle w:val="ListParagraph"/>
+        <w:numPr>
+          <w:ilvl w:val="0"/>
+          <w:numId w:val="15"/>
+        </w:numPr>
+        <w:rPr>
+          <w:rFonts w:ascii="Times New Roman" w:hAnsi="Times New Roman" w:cs="Times New Roman"/>
+          <w:color w:val="000000" w:themeColor="text1"/>
+          <w:sz w:val="28"/>
+          <w:szCs w:val="28"/>
+        </w:rPr>
+      </w:pPr>
+      <w:r>
+        <w:rPr>
+          <w:rFonts w:ascii="Times New Roman" w:hAnsi="Times New Roman" w:cs="Times New Roman"/>
+          <w:color w:val="000000" w:themeColor="text1"/>
+          <w:sz w:val="28"/>
+          <w:szCs w:val="28"/>
+        </w:rPr>
+        <w:lastRenderedPageBreak/>
+        <w:t xml:space="preserve">Call the callback function in the child component: </w:t>
+      </w:r>
+    </w:p>
+    <w:p>
+      <w:pPr>
+        <w:pStyle w:val="ListParagraph"/>
+        <w:rPr>
+          <w:rFonts w:ascii="Times New Roman" w:hAnsi="Times New Roman" w:cs="Times New Roman"/>
+          <w:color w:val="000000" w:themeColor="text1"/>
+          <w:sz w:val="28"/>
+          <w:szCs w:val="28"/>
+        </w:rPr>
+      </w:pPr>
+      <w:proofErr w:type="gramStart"/>
+      <w:r>
+        <w:rPr>
+          <w:rFonts w:ascii="Times New Roman" w:hAnsi="Times New Roman" w:cs="Times New Roman"/>
+          <w:color w:val="000000" w:themeColor="text1"/>
+          <w:sz w:val="28"/>
+          <w:szCs w:val="28"/>
+        </w:rPr>
+        <w:t>function</w:t>
+      </w:r>
+      <w:proofErr w:type="gramEnd"/>
+      <w:r>
+        <w:rPr>
+          <w:rFonts w:ascii="Times New Roman" w:hAnsi="Times New Roman" w:cs="Times New Roman"/>
+          <w:color w:val="000000" w:themeColor="text1"/>
+          <w:sz w:val="28"/>
+          <w:szCs w:val="28"/>
+        </w:rPr>
+        <w:t xml:space="preserve"> </w:t>
+      </w:r>
+      <w:proofErr w:type="spellStart"/>
+      <w:r>
+        <w:rPr>
+          <w:rFonts w:ascii="Times New Roman" w:hAnsi="Times New Roman" w:cs="Times New Roman"/>
+          <w:color w:val="000000" w:themeColor="text1"/>
+          <w:sz w:val="28"/>
+          <w:szCs w:val="28"/>
+        </w:rPr>
+        <w:t>Navbar</w:t>
+      </w:r>
+      <w:proofErr w:type="spellEnd"/>
+      <w:r>
+        <w:rPr>
+          <w:rFonts w:ascii="Times New Roman" w:hAnsi="Times New Roman" w:cs="Times New Roman"/>
+          <w:color w:val="000000" w:themeColor="text1"/>
+          <w:sz w:val="28"/>
+          <w:szCs w:val="28"/>
+        </w:rPr>
+        <w:t>(props){</w:t>
+      </w:r>
+    </w:p>
+    <w:p>
+      <w:pPr>
+        <w:pStyle w:val="ListParagraph"/>
+        <w:ind w:left="1440"/>
+        <w:rPr>
+          <w:rFonts w:ascii="Times New Roman" w:hAnsi="Times New Roman" w:cs="Times New Roman"/>
+          <w:color w:val="000000" w:themeColor="text1"/>
+          <w:sz w:val="28"/>
+          <w:szCs w:val="28"/>
+        </w:rPr>
+      </w:pPr>
+      <w:proofErr w:type="gramStart"/>
+      <w:r>
+        <w:rPr>
+          <w:rFonts w:ascii="Times New Roman" w:hAnsi="Times New Roman" w:cs="Times New Roman"/>
+          <w:color w:val="000000" w:themeColor="text1"/>
+          <w:sz w:val="28"/>
+          <w:szCs w:val="28"/>
+        </w:rPr>
+        <w:t>function</w:t>
+      </w:r>
+      <w:proofErr w:type="gramEnd"/>
+      <w:r>
+        <w:rPr>
+          <w:rFonts w:ascii="Times New Roman" w:hAnsi="Times New Roman" w:cs="Times New Roman"/>
+          <w:color w:val="000000" w:themeColor="text1"/>
+          <w:sz w:val="28"/>
+          <w:szCs w:val="28"/>
+        </w:rPr>
+        <w:t xml:space="preserve"> </w:t>
+      </w:r>
+      <w:proofErr w:type="spellStart"/>
+      <w:r>
+        <w:rPr>
+          <w:rFonts w:ascii="Times New Roman" w:hAnsi="Times New Roman" w:cs="Times New Roman"/>
+          <w:color w:val="000000" w:themeColor="text1"/>
+          <w:sz w:val="28"/>
+          <w:szCs w:val="28"/>
+        </w:rPr>
+        <w:t>changeTheme</w:t>
+      </w:r>
+      <w:proofErr w:type="spellEnd"/>
+      <w:r>
+        <w:rPr>
+          <w:rFonts w:ascii="Times New Roman" w:hAnsi="Times New Roman" w:cs="Times New Roman"/>
+          <w:color w:val="000000" w:themeColor="text1"/>
+          <w:sz w:val="28"/>
+          <w:szCs w:val="28"/>
+        </w:rPr>
+        <w:t>(){</w:t>
+      </w:r>
+    </w:p>
+    <w:p>
+      <w:pPr>
+        <w:pStyle w:val="ListParagraph"/>
+        <w:ind w:left="1440"/>
+        <w:rPr>
+          <w:rFonts w:ascii="Times New Roman" w:hAnsi="Times New Roman" w:cs="Times New Roman"/>
+          <w:color w:val="000000" w:themeColor="text1"/>
+          <w:sz w:val="28"/>
+          <w:szCs w:val="28"/>
+        </w:rPr>
+      </w:pPr>
+      <w:r>
+        <w:rPr>
+          <w:rFonts w:ascii="Times New Roman" w:hAnsi="Times New Roman" w:cs="Times New Roman"/>
+          <w:color w:val="000000" w:themeColor="text1"/>
+          <w:sz w:val="28"/>
+          <w:szCs w:val="28"/>
+        </w:rPr>
+        <w:tab/>
+      </w:r>
+      <w:proofErr w:type="spellStart"/>
+      <w:proofErr w:type="gramStart"/>
+      <w:r>
+        <w:rPr>
+          <w:rFonts w:ascii="Times New Roman" w:hAnsi="Times New Roman" w:cs="Times New Roman"/>
+          <w:color w:val="000000" w:themeColor="text1"/>
+          <w:sz w:val="28"/>
+          <w:szCs w:val="28"/>
+        </w:rPr>
+        <w:t>props.setTheme</w:t>
+      </w:r>
+      <w:proofErr w:type="spellEnd"/>
+      <w:r>
+        <w:rPr>
+          <w:rFonts w:ascii="Times New Roman" w:hAnsi="Times New Roman" w:cs="Times New Roman"/>
+          <w:color w:val="000000" w:themeColor="text1"/>
+          <w:sz w:val="28"/>
+          <w:szCs w:val="28"/>
+        </w:rPr>
+        <w:t>(</w:t>
+      </w:r>
+      <w:proofErr w:type="gramEnd"/>
+      <w:r>
+        <w:rPr>
+          <w:rFonts w:ascii="Times New Roman" w:hAnsi="Times New Roman" w:cs="Times New Roman"/>
+          <w:color w:val="000000" w:themeColor="text1"/>
+          <w:sz w:val="28"/>
+          <w:szCs w:val="28"/>
+        </w:rPr>
+        <w:t>‘Dark’)</w:t>
+      </w:r>
+    </w:p>
+    <w:p>
+      <w:pPr>
+        <w:pStyle w:val="ListParagraph"/>
+        <w:ind w:left="1440"/>
+        <w:rPr>
+          <w:rFonts w:ascii="Times New Roman" w:hAnsi="Times New Roman" w:cs="Times New Roman"/>
+          <w:color w:val="000000" w:themeColor="text1"/>
+          <w:sz w:val="28"/>
+          <w:szCs w:val="28"/>
+        </w:rPr>
+      </w:pPr>
+      <w:r>
+        <w:rPr>
+          <w:rFonts w:ascii="Times New Roman" w:hAnsi="Times New Roman" w:cs="Times New Roman"/>
+          <w:color w:val="000000" w:themeColor="text1"/>
+          <w:sz w:val="28"/>
+          <w:szCs w:val="28"/>
+        </w:rPr>
+        <w:t>}</w:t>
+      </w:r>
+    </w:p>
+    <w:p>
+      <w:pPr>
+        <w:pStyle w:val="ListParagraph"/>
+        <w:rPr>
+          <w:rFonts w:ascii="Times New Roman" w:hAnsi="Times New Roman" w:cs="Times New Roman"/>
+          <w:color w:val="000000" w:themeColor="text1"/>
+          <w:sz w:val="28"/>
+          <w:szCs w:val="28"/>
+        </w:rPr>
+      </w:pPr>
+      <w:r>
+        <w:rPr>
+          <w:rFonts w:ascii="Times New Roman" w:hAnsi="Times New Roman" w:cs="Times New Roman"/>
+          <w:color w:val="000000" w:themeColor="text1"/>
+          <w:sz w:val="28"/>
+          <w:szCs w:val="28"/>
+        </w:rPr>
+        <w:t>}</w:t>
+      </w:r>
+    </w:p>
+    <w:p>
+      <w:pPr>
+        <w:pStyle w:val="ListParagraph"/>
+        <w:rPr>
+          <w:rFonts w:ascii="Times New Roman" w:hAnsi="Times New Roman" w:cs="Times New Roman"/>
+          <w:color w:val="000000" w:themeColor="text1"/>
+          <w:sz w:val="28"/>
+          <w:szCs w:val="28"/>
+        </w:rPr>
+      </w:pPr>
+      <w:proofErr w:type="gramStart"/>
+      <w:r>
+        <w:rPr>
+          <w:rFonts w:ascii="Times New Roman" w:hAnsi="Times New Roman" w:cs="Times New Roman"/>
+          <w:color w:val="000000" w:themeColor="text1"/>
+          <w:sz w:val="28"/>
+          <w:szCs w:val="28"/>
+        </w:rPr>
+        <w:t>return(</w:t>
+      </w:r>
+      <w:proofErr w:type="gramEnd"/>
+    </w:p>
+    <w:p>
+      <w:pPr>
+        <w:pStyle w:val="ListParagraph"/>
+        <w:rPr>
+          <w:rFonts w:ascii="Times New Roman" w:hAnsi="Times New Roman" w:cs="Times New Roman"/>
+          <w:color w:val="000000" w:themeColor="text1"/>
+          <w:sz w:val="28"/>
+          <w:szCs w:val="28"/>
+        </w:rPr>
+      </w:pPr>
+      <w:r>
+        <w:rPr>
+          <w:rFonts w:ascii="Times New Roman" w:hAnsi="Times New Roman" w:cs="Times New Roman"/>
+          <w:color w:val="000000" w:themeColor="text1"/>
+          <w:sz w:val="28"/>
+          <w:szCs w:val="28"/>
+        </w:rPr>
+        <w:tab/>
+        <w:t xml:space="preserve">&lt;&gt; &lt;button </w:t>
+      </w:r>
+      <w:proofErr w:type="spellStart"/>
+      <w:r>
+        <w:rPr>
+          <w:rFonts w:ascii="Times New Roman" w:hAnsi="Times New Roman" w:cs="Times New Roman"/>
+          <w:color w:val="000000" w:themeColor="text1"/>
+          <w:sz w:val="28"/>
+          <w:szCs w:val="28"/>
+        </w:rPr>
+        <w:t>onClick</w:t>
+      </w:r>
+      <w:proofErr w:type="spellEnd"/>
+      <w:proofErr w:type="gramStart"/>
+      <w:r>
+        <w:rPr>
+          <w:rFonts w:ascii="Times New Roman" w:hAnsi="Times New Roman" w:cs="Times New Roman"/>
+          <w:color w:val="000000" w:themeColor="text1"/>
+          <w:sz w:val="28"/>
+          <w:szCs w:val="28"/>
+        </w:rPr>
+        <w:t>={</w:t>
+      </w:r>
+      <w:proofErr w:type="spellStart"/>
+      <w:proofErr w:type="gramEnd"/>
+      <w:r>
+        <w:rPr>
+          <w:rFonts w:ascii="Times New Roman" w:hAnsi="Times New Roman" w:cs="Times New Roman"/>
+          <w:color w:val="000000" w:themeColor="text1"/>
+          <w:sz w:val="28"/>
+          <w:szCs w:val="28"/>
+        </w:rPr>
+        <w:t>changeTheme</w:t>
+      </w:r>
+      <w:proofErr w:type="spellEnd"/>
+      <w:r>
+        <w:rPr>
+          <w:rFonts w:ascii="Times New Roman" w:hAnsi="Times New Roman" w:cs="Times New Roman"/>
+          <w:color w:val="000000" w:themeColor="text1"/>
+          <w:sz w:val="28"/>
+          <w:szCs w:val="28"/>
+        </w:rPr>
+        <w:t>}&gt; Change Theme &lt;/button&gt; &lt;/&gt;</w:t>
+      </w:r>
+    </w:p>
+    <w:p>
+      <w:pPr>
+        <w:pStyle w:val="ListParagraph"/>
+        <w:rPr>
+          <w:rFonts w:ascii="Times New Roman" w:hAnsi="Times New Roman" w:cs="Times New Roman"/>
+          <w:color w:val="000000" w:themeColor="text1"/>
+          <w:sz w:val="28"/>
+          <w:szCs w:val="28"/>
+        </w:rPr>
+      </w:pPr>
+      <w:r>
+        <w:rPr>
+          <w:rFonts w:ascii="Times New Roman" w:hAnsi="Times New Roman" w:cs="Times New Roman"/>
+          <w:color w:val="000000" w:themeColor="text1"/>
+          <w:sz w:val="28"/>
+          <w:szCs w:val="28"/>
+        </w:rPr>
+        <w:t>)</w:t>
+      </w:r>
+    </w:p>
+    <w:p>
+      <w:pPr>
+        <w:rPr>
+          <w:rFonts w:ascii="Times New Roman" w:hAnsi="Times New Roman" w:cs="Times New Roman"/>
+          <w:b/>
+          <w:color w:val="000000" w:themeColor="text1"/>
+          <w:sz w:val="32"/>
+          <w:szCs w:val="28"/>
+          <w:u w:val="single"/>
+        </w:rPr>
+      </w:pPr>
+      <w:r>
+        <w:rPr>
+          <w:rFonts w:ascii="Times New Roman" w:hAnsi="Times New Roman" w:cs="Times New Roman"/>
+          <w:b/>
+          <w:color w:val="000000" w:themeColor="text1"/>
+          <w:sz w:val="32"/>
+          <w:szCs w:val="28"/>
+          <w:u w:val="single"/>
+        </w:rPr>
+        <w:t>Context API:</w:t>
+      </w:r>
+    </w:p>
+    <w:p>
+      <w:pPr>
+        <w:pStyle w:val="ListParagraph"/>
+        <w:numPr>
+          <w:ilvl w:val="0"/>
+          <w:numId w:val="16"/>
+        </w:numPr>
+        <w:rPr>
+          <w:rFonts w:ascii="Times New Roman" w:hAnsi="Times New Roman" w:cs="Times New Roman"/>
+          <w:color w:val="000000" w:themeColor="text1"/>
+          <w:sz w:val="28"/>
+          <w:szCs w:val="28"/>
+        </w:rPr>
+      </w:pPr>
+      <w:r>
+        <w:rPr>
+          <w:rFonts w:ascii="Times New Roman" w:hAnsi="Times New Roman" w:cs="Times New Roman"/>
+          <w:color w:val="FF0000"/>
+          <w:sz w:val="28"/>
+          <w:szCs w:val="28"/>
+        </w:rPr>
+        <w:t xml:space="preserve">Data </w:t>
+      </w:r>
+      <w:proofErr w:type="spellStart"/>
+      <w:r>
+        <w:rPr>
+          <w:rFonts w:ascii="Times New Roman" w:hAnsi="Times New Roman" w:cs="Times New Roman"/>
+          <w:color w:val="FF0000"/>
+          <w:sz w:val="28"/>
+          <w:szCs w:val="28"/>
+        </w:rPr>
+        <w:t>ko</w:t>
+      </w:r>
+      <w:proofErr w:type="spellEnd"/>
+      <w:r>
+        <w:rPr>
+          <w:rFonts w:ascii="Times New Roman" w:hAnsi="Times New Roman" w:cs="Times New Roman"/>
+          <w:color w:val="FF0000"/>
+          <w:sz w:val="28"/>
+          <w:szCs w:val="28"/>
+        </w:rPr>
+        <w:t xml:space="preserve"> centralized </w:t>
+      </w:r>
+      <w:proofErr w:type="spellStart"/>
+      <w:r>
+        <w:rPr>
+          <w:rFonts w:ascii="Times New Roman" w:hAnsi="Times New Roman" w:cs="Times New Roman"/>
+          <w:color w:val="FF0000"/>
+          <w:sz w:val="28"/>
+          <w:szCs w:val="28"/>
+        </w:rPr>
+        <w:t>krna</w:t>
+      </w:r>
+      <w:proofErr w:type="spellEnd"/>
+      <w:r>
+        <w:rPr>
+          <w:rFonts w:ascii="Times New Roman" w:hAnsi="Times New Roman" w:cs="Times New Roman"/>
+          <w:color w:val="000000" w:themeColor="text1"/>
+          <w:sz w:val="28"/>
+          <w:szCs w:val="28"/>
+        </w:rPr>
+        <w:t xml:space="preserve"> -&gt; so that every component can access it whenever needed</w:t>
+      </w:r>
+    </w:p>
+    <w:p>
+      <w:pPr>
+        <w:pStyle w:val="ListParagraph"/>
+        <w:numPr>
+          <w:ilvl w:val="0"/>
+          <w:numId w:val="16"/>
+        </w:numPr>
+        <w:rPr>
+          <w:rFonts w:ascii="Times New Roman" w:hAnsi="Times New Roman" w:cs="Times New Roman"/>
+          <w:color w:val="000000" w:themeColor="text1"/>
+          <w:sz w:val="28"/>
+          <w:szCs w:val="28"/>
+        </w:rPr>
+      </w:pPr>
+      <w:r>
+        <w:rPr>
+          <w:rFonts w:ascii="Times New Roman" w:hAnsi="Times New Roman" w:cs="Times New Roman"/>
+          <w:color w:val="000000" w:themeColor="text1"/>
+          <w:sz w:val="28"/>
+          <w:szCs w:val="28"/>
+        </w:rPr>
+        <w:t xml:space="preserve">we need 3 things for context </w:t>
+      </w:r>
+      <w:proofErr w:type="spellStart"/>
+      <w:r>
+        <w:rPr>
+          <w:rFonts w:ascii="Times New Roman" w:hAnsi="Times New Roman" w:cs="Times New Roman"/>
+          <w:color w:val="000000" w:themeColor="text1"/>
+          <w:sz w:val="28"/>
+          <w:szCs w:val="28"/>
+        </w:rPr>
+        <w:t>api</w:t>
+      </w:r>
+      <w:proofErr w:type="spellEnd"/>
+      <w:r>
+        <w:rPr>
+          <w:rFonts w:ascii="Times New Roman" w:hAnsi="Times New Roman" w:cs="Times New Roman"/>
+          <w:color w:val="000000" w:themeColor="text1"/>
+          <w:sz w:val="28"/>
+          <w:szCs w:val="28"/>
+        </w:rPr>
+        <w:t xml:space="preserve">: 1) context 2) provider 3) </w:t>
       </w:r>
       <w:bookmarkStart w:id="0" w:name="_GoBack"/>
       <w:bookmarkEnd w:id="0"/>
+      <w:proofErr w:type="spellStart"/>
+      <w:r>
+        <w:rPr>
+          <w:rFonts w:ascii="Times New Roman" w:hAnsi="Times New Roman" w:cs="Times New Roman"/>
+          <w:color w:val="000000" w:themeColor="text1"/>
+          <w:sz w:val="28"/>
+          <w:szCs w:val="28"/>
+        </w:rPr>
+        <w:t>useContext</w:t>
+      </w:r>
+      <w:proofErr w:type="spellEnd"/>
+    </w:p>
+    <w:p>
+      <w:pPr>
+        <w:pStyle w:val="ListParagraph"/>
+        <w:rPr>
+          <w:rFonts w:ascii="Times New Roman" w:hAnsi="Times New Roman" w:cs="Times New Roman"/>
+          <w:color w:val="000000" w:themeColor="text1"/>
+          <w:sz w:val="28"/>
+          <w:szCs w:val="28"/>
+        </w:rPr>
+      </w:pPr>
+    </w:p>
+    <w:p>
+      <w:pPr>
+        <w:pStyle w:val="ListParagraph"/>
+        <w:rPr>
+          <w:rFonts w:ascii="Times New Roman" w:hAnsi="Times New Roman" w:cs="Times New Roman"/>
+          <w:color w:val="000000" w:themeColor="text1"/>
+          <w:sz w:val="28"/>
+          <w:szCs w:val="28"/>
+        </w:rPr>
+      </w:pPr>
+    </w:p>
+    <w:p>
+      <w:pPr>
+        <w:pStyle w:val="ListParagraph"/>
+        <w:rPr>
+          <w:rFonts w:ascii="Times New Roman" w:hAnsi="Times New Roman" w:cs="Times New Roman"/>
+          <w:color w:val="000000" w:themeColor="text1"/>
+          <w:sz w:val="28"/>
+          <w:szCs w:val="28"/>
+        </w:rPr>
+      </w:pPr>
     </w:p>
     <w:p>
       <w:pPr>
@@ -8329,6 +9720,95 @@
     </w:lvl>
   </w:abstractNum>
   <w:abstractNum w:abstractNumId="5">
+    <w:nsid w:val="29B8311D"/>
+    <w:multiLevelType w:val="hybridMultilevel"/>
+    <w:tmpl w:val="F75AE9B8"/>
+    <w:lvl w:ilvl="0" w:tplc="04090011">
+      <w:start w:val="1"/>
+      <w:numFmt w:val="decimal"/>
+      <w:lvlText w:val="%1)"/>
+      <w:lvlJc w:val="left"/>
+      <w:pPr>
+        <w:ind w:left="720" w:hanging="360"/>
+      </w:pPr>
+      <w:rPr>
+        <w:rFonts w:hint="default"/>
+      </w:rPr>
+    </w:lvl>
+    <w:lvl w:ilvl="1" w:tplc="04090019" w:tentative="1">
+      <w:start w:val="1"/>
+      <w:numFmt w:val="lowerLetter"/>
+      <w:lvlText w:val="%2."/>
+      <w:lvlJc w:val="left"/>
+      <w:pPr>
+        <w:ind w:left="1440" w:hanging="360"/>
+      </w:pPr>
+    </w:lvl>
+    <w:lvl w:ilvl="2" w:tplc="0409001B" w:tentative="1">
+      <w:start w:val="1"/>
+      <w:numFmt w:val="lowerRoman"/>
+      <w:lvlText w:val="%3."/>
+      <w:lvlJc w:val="right"/>
+      <w:pPr>
+        <w:ind w:left="2160" w:hanging="180"/>
+      </w:pPr>
+    </w:lvl>
+    <w:lvl w:ilvl="3" w:tplc="0409000F" w:tentative="1">
+      <w:start w:val="1"/>
+      <w:numFmt w:val="decimal"/>
+      <w:lvlText w:val="%4."/>
+      <w:lvlJc w:val="left"/>
+      <w:pPr>
+        <w:ind w:left="2880" w:hanging="360"/>
+      </w:pPr>
+    </w:lvl>
+    <w:lvl w:ilvl="4" w:tplc="04090019" w:tentative="1">
+      <w:start w:val="1"/>
+      <w:numFmt w:val="lowerLetter"/>
+      <w:lvlText w:val="%5."/>
+      <w:lvlJc w:val="left"/>
+      <w:pPr>
+        <w:ind w:left="3600" w:hanging="360"/>
+      </w:pPr>
+    </w:lvl>
+    <w:lvl w:ilvl="5" w:tplc="0409001B" w:tentative="1">
+      <w:start w:val="1"/>
+      <w:numFmt w:val="lowerRoman"/>
+      <w:lvlText w:val="%6."/>
+      <w:lvlJc w:val="right"/>
+      <w:pPr>
+        <w:ind w:left="4320" w:hanging="180"/>
+      </w:pPr>
+    </w:lvl>
+    <w:lvl w:ilvl="6" w:tplc="0409000F" w:tentative="1">
+      <w:start w:val="1"/>
+      <w:numFmt w:val="decimal"/>
+      <w:lvlText w:val="%7."/>
+      <w:lvlJc w:val="left"/>
+      <w:pPr>
+        <w:ind w:left="5040" w:hanging="360"/>
+      </w:pPr>
+    </w:lvl>
+    <w:lvl w:ilvl="7" w:tplc="04090019" w:tentative="1">
+      <w:start w:val="1"/>
+      <w:numFmt w:val="lowerLetter"/>
+      <w:lvlText w:val="%8."/>
+      <w:lvlJc w:val="left"/>
+      <w:pPr>
+        <w:ind w:left="5760" w:hanging="360"/>
+      </w:pPr>
+    </w:lvl>
+    <w:lvl w:ilvl="8" w:tplc="0409001B" w:tentative="1">
+      <w:start w:val="1"/>
+      <w:numFmt w:val="lowerRoman"/>
+      <w:lvlText w:val="%9."/>
+      <w:lvlJc w:val="right"/>
+      <w:pPr>
+        <w:ind w:left="6480" w:hanging="180"/>
+      </w:pPr>
+    </w:lvl>
+  </w:abstractNum>
+  <w:abstractNum w:abstractNumId="6">
     <w:nsid w:val="2D3E7046"/>
     <w:multiLevelType w:val="hybridMultilevel"/>
     <w:tmpl w:val="0802B558"/>
@@ -8441,7 +9921,7 @@
       </w:rPr>
     </w:lvl>
   </w:abstractNum>
-  <w:abstractNum w:abstractNumId="6">
+  <w:abstractNum w:abstractNumId="7">
     <w:nsid w:val="3E022017"/>
     <w:multiLevelType w:val="hybridMultilevel"/>
     <w:tmpl w:val="35A09456"/>
@@ -8554,7 +10034,7 @@
       </w:rPr>
     </w:lvl>
   </w:abstractNum>
-  <w:abstractNum w:abstractNumId="7">
+  <w:abstractNum w:abstractNumId="8">
     <w:nsid w:val="4D172F8E"/>
     <w:multiLevelType w:val="hybridMultilevel"/>
     <w:tmpl w:val="93745E42"/>
@@ -8666,7 +10146,7 @@
       </w:rPr>
     </w:lvl>
   </w:abstractNum>
-  <w:abstractNum w:abstractNumId="8">
+  <w:abstractNum w:abstractNumId="9">
     <w:nsid w:val="57C321E4"/>
     <w:multiLevelType w:val="hybridMultilevel"/>
     <w:tmpl w:val="1C1CA142"/>
@@ -8780,7 +10260,96 @@
       </w:rPr>
     </w:lvl>
   </w:abstractNum>
-  <w:abstractNum w:abstractNumId="9">
+  <w:abstractNum w:abstractNumId="10">
+    <w:nsid w:val="5A66503E"/>
+    <w:multiLevelType w:val="hybridMultilevel"/>
+    <w:tmpl w:val="378672E2"/>
+    <w:lvl w:ilvl="0" w:tplc="04090011">
+      <w:start w:val="1"/>
+      <w:numFmt w:val="decimal"/>
+      <w:lvlText w:val="%1)"/>
+      <w:lvlJc w:val="left"/>
+      <w:pPr>
+        <w:ind w:left="720" w:hanging="360"/>
+      </w:pPr>
+      <w:rPr>
+        <w:rFonts w:hint="default"/>
+      </w:rPr>
+    </w:lvl>
+    <w:lvl w:ilvl="1" w:tplc="04090019" w:tentative="1">
+      <w:start w:val="1"/>
+      <w:numFmt w:val="lowerLetter"/>
+      <w:lvlText w:val="%2."/>
+      <w:lvlJc w:val="left"/>
+      <w:pPr>
+        <w:ind w:left="1440" w:hanging="360"/>
+      </w:pPr>
+    </w:lvl>
+    <w:lvl w:ilvl="2" w:tplc="0409001B" w:tentative="1">
+      <w:start w:val="1"/>
+      <w:numFmt w:val="lowerRoman"/>
+      <w:lvlText w:val="%3."/>
+      <w:lvlJc w:val="right"/>
+      <w:pPr>
+        <w:ind w:left="2160" w:hanging="180"/>
+      </w:pPr>
+    </w:lvl>
+    <w:lvl w:ilvl="3" w:tplc="0409000F" w:tentative="1">
+      <w:start w:val="1"/>
+      <w:numFmt w:val="decimal"/>
+      <w:lvlText w:val="%4."/>
+      <w:lvlJc w:val="left"/>
+      <w:pPr>
+        <w:ind w:left="2880" w:hanging="360"/>
+      </w:pPr>
+    </w:lvl>
+    <w:lvl w:ilvl="4" w:tplc="04090019" w:tentative="1">
+      <w:start w:val="1"/>
+      <w:numFmt w:val="lowerLetter"/>
+      <w:lvlText w:val="%5."/>
+      <w:lvlJc w:val="left"/>
+      <w:pPr>
+        <w:ind w:left="3600" w:hanging="360"/>
+      </w:pPr>
+    </w:lvl>
+    <w:lvl w:ilvl="5" w:tplc="0409001B" w:tentative="1">
+      <w:start w:val="1"/>
+      <w:numFmt w:val="lowerRoman"/>
+      <w:lvlText w:val="%6."/>
+      <w:lvlJc w:val="right"/>
+      <w:pPr>
+        <w:ind w:left="4320" w:hanging="180"/>
+      </w:pPr>
+    </w:lvl>
+    <w:lvl w:ilvl="6" w:tplc="0409000F" w:tentative="1">
+      <w:start w:val="1"/>
+      <w:numFmt w:val="decimal"/>
+      <w:lvlText w:val="%7."/>
+      <w:lvlJc w:val="left"/>
+      <w:pPr>
+        <w:ind w:left="5040" w:hanging="360"/>
+      </w:pPr>
+    </w:lvl>
+    <w:lvl w:ilvl="7" w:tplc="04090019" w:tentative="1">
+      <w:start w:val="1"/>
+      <w:numFmt w:val="lowerLetter"/>
+      <w:lvlText w:val="%8."/>
+      <w:lvlJc w:val="left"/>
+      <w:pPr>
+        <w:ind w:left="5760" w:hanging="360"/>
+      </w:pPr>
+    </w:lvl>
+    <w:lvl w:ilvl="8" w:tplc="0409001B" w:tentative="1">
+      <w:start w:val="1"/>
+      <w:numFmt w:val="lowerRoman"/>
+      <w:lvlText w:val="%9."/>
+      <w:lvlJc w:val="right"/>
+      <w:pPr>
+        <w:ind w:left="6480" w:hanging="180"/>
+      </w:pPr>
+    </w:lvl>
+  </w:abstractNum>
+  <w:abstractNum w:abstractNumId="11">
     <w:nsid w:val="64195CB9"/>
     <w:multiLevelType w:val="hybridMultilevel"/>
     <w:tmpl w:val="280A9176"/>
@@ -8894,7 +10463,7 @@
       </w:rPr>
     </w:lvl>
   </w:abstractNum>
-  <w:abstractNum w:abstractNumId="10">
+  <w:abstractNum w:abstractNumId="12">
     <w:nsid w:val="6ABE448D"/>
     <w:multiLevelType w:val="hybridMultilevel"/>
     <w:tmpl w:val="1D3C081C"/>
@@ -9007,7 +10576,120 @@
       </w:rPr>
     </w:lvl>
   </w:abstractNum>
-  <w:abstractNum w:abstractNumId="11">
+  <w:abstractNum w:abstractNumId="13">
+    <w:nsid w:val="741C264B"/>
+    <w:multiLevelType w:val="hybridMultilevel"/>
+    <w:tmpl w:val="83E2F7AE"/>
+    <w:lvl w:ilvl="0" w:tplc="04090001">
+      <w:start w:val="1"/>
+      <w:numFmt w:val="bullet"/>
+      <w:lvlText w:val=""/>
+      <w:lvlJc w:val="left"/>
+      <w:pPr>
+        <w:ind w:left="720" w:hanging="360"/>
+      </w:pPr>
+      <w:rPr>
+        <w:rFonts w:ascii="Symbol" w:hAnsi="Symbol" w:hint="default"/>
+      </w:rPr>
+    </w:lvl>
+    <w:lvl w:ilvl="1" w:tplc="04090003" w:tentative="1">
+      <w:start w:val="1"/>
+      <w:numFmt w:val="bullet"/>
+      <w:lvlText w:val="o"/>
+      <w:lvlJc w:val="left"/>
+      <w:pPr>
+        <w:ind w:left="1440" w:hanging="360"/>
+      </w:pPr>
+      <w:rPr>
+        <w:rFonts w:ascii="Courier New" w:hAnsi="Courier New" w:cs="Courier New" w:hint="default"/>
+      </w:rPr>
+    </w:lvl>
+    <w:lvl w:ilvl="2" w:tplc="04090005" w:tentative="1">
+      <w:start w:val="1"/>
+      <w:numFmt w:val="bullet"/>
+      <w:lvlText w:val=""/>
+      <w:lvlJc w:val="left"/>
+      <w:pPr>
+        <w:ind w:left="2160" w:hanging="360"/>
+      </w:pPr>
+      <w:rPr>
+        <w:rFonts w:ascii="Wingdings" w:hAnsi="Wingdings" w:hint="default"/>
+      </w:rPr>
+    </w:lvl>
+    <w:lvl w:ilvl="3" w:tplc="04090001" w:tentative="1">
+      <w:start w:val="1"/>
+      <w:numFmt w:val="bullet"/>
+      <w:lvlText w:val=""/>
+      <w:lvlJc w:val="left"/>
+      <w:pPr>
+        <w:ind w:left="2880" w:hanging="360"/>
+      </w:pPr>
+      <w:rPr>
+        <w:rFonts w:ascii="Symbol" w:hAnsi="Symbol" w:hint="default"/>
+      </w:rPr>
+    </w:lvl>
+    <w:lvl w:ilvl="4" w:tplc="04090003" w:tentative="1">
+      <w:start w:val="1"/>
+      <w:numFmt w:val="bullet"/>
+      <w:lvlText w:val="o"/>
+      <w:lvlJc w:val="left"/>
+      <w:pPr>
+        <w:ind w:left="3600" w:hanging="360"/>
+      </w:pPr>
+      <w:rPr>
+        <w:rFonts w:ascii="Courier New" w:hAnsi="Courier New" w:cs="Courier New" w:hint="default"/>
+      </w:rPr>
+    </w:lvl>
+    <w:lvl w:ilvl="5" w:tplc="04090005" w:tentative="1">
+      <w:start w:val="1"/>
+      <w:numFmt w:val="bullet"/>
+      <w:lvlText w:val=""/>
+      <w:lvlJc w:val="left"/>
+      <w:pPr>
+        <w:ind w:left="4320" w:hanging="360"/>
+      </w:pPr>
+      <w:rPr>
+        <w:rFonts w:ascii="Wingdings" w:hAnsi="Wingdings" w:hint="default"/>
+      </w:rPr>
+    </w:lvl>
+    <w:lvl w:ilvl="6" w:tplc="04090001" w:tentative="1">
+      <w:start w:val="1"/>
+      <w:numFmt w:val="bullet"/>
+      <w:lvlText w:val=""/>
+      <w:lvlJc w:val="left"/>
+      <w:pPr>
+        <w:ind w:left="5040" w:hanging="360"/>
+      </w:pPr>
+      <w:rPr>
+        <w:rFonts w:ascii="Symbol" w:hAnsi="Symbol" w:hint="default"/>
+      </w:rPr>
+    </w:lvl>
+    <w:lvl w:ilvl="7" w:tplc="04090003" w:tentative="1">
+      <w:start w:val="1"/>
+      <w:numFmt w:val="bullet"/>
+      <w:lvlText w:val="o"/>
+      <w:lvlJc w:val="left"/>
+      <w:pPr>
+        <w:ind w:left="5760" w:hanging="360"/>
+      </w:pPr>
+      <w:rPr>
+        <w:rFonts w:ascii="Courier New" w:hAnsi="Courier New" w:cs="Courier New" w:hint="default"/>
+      </w:rPr>
+    </w:lvl>
+    <w:lvl w:ilvl="8" w:tplc="04090005" w:tentative="1">
+      <w:start w:val="1"/>
+      <w:numFmt w:val="bullet"/>
+      <w:lvlText w:val=""/>
+      <w:lvlJc w:val="left"/>
+      <w:pPr>
+        <w:ind w:left="6480" w:hanging="360"/>
+      </w:pPr>
+      <w:rPr>
+        <w:rFonts w:ascii="Wingdings" w:hAnsi="Wingdings" w:hint="default"/>
+      </w:rPr>
+    </w:lvl>
+  </w:abstractNum>
+  <w:abstractNum w:abstractNumId="14">
     <w:nsid w:val="7638201D"/>
     <w:multiLevelType w:val="hybridMultilevel"/>
     <w:tmpl w:val="64C8C41A"/>
@@ -9120,7 +10802,7 @@
       </w:rPr>
     </w:lvl>
   </w:abstractNum>
-  <w:abstractNum w:abstractNumId="12">
+  <w:abstractNum w:abstractNumId="15">
     <w:nsid w:val="7ACD563A"/>
     <w:multiLevelType w:val="hybridMultilevel"/>
     <w:tmpl w:val="9294BA7E"/>
@@ -9234,31 +10916,31 @@
     </w:lvl>
   </w:abstractNum>
   <w:num w:numId="1">
-    <w:abstractNumId w:val="6"/>
+    <w:abstractNumId w:val="7"/>
   </w:num>
   <w:num w:numId="2">
-    <w:abstractNumId w:val="7"/>
+    <w:abstractNumId w:val="8"/>
   </w:num>
   <w:num w:numId="3">
-    <w:abstractNumId w:val="11"/>
+    <w:abstractNumId w:val="14"/>
   </w:num>
   <w:num w:numId="4">
     <w:abstractNumId w:val="3"/>
   </w:num>
   <w:num w:numId="5">
-    <w:abstractNumId w:val="10"/>
+    <w:abstractNumId w:val="12"/>
   </w:num>
   <w:num w:numId="6">
-    <w:abstractNumId w:val="12"/>
+    <w:abstractNumId w:val="15"/>
   </w:num>
   <w:num w:numId="7">
-    <w:abstractNumId w:val="5"/>
+    <w:abstractNumId w:val="6"/>
   </w:num>
   <w:num w:numId="8">
     <w:abstractNumId w:val="1"/>
   </w:num>
   <w:num w:numId="9">
-    <w:abstractNumId w:val="8"/>
+    <w:abstractNumId w:val="9"/>
   </w:num>
   <w:num w:numId="10">
     <w:abstractNumId w:val="2"/>
@@ -9267,10 +10949,19 @@
     <w:abstractNumId w:val="0"/>
   </w:num>
   <w:num w:numId="12">
-    <w:abstractNumId w:val="9"/>
+    <w:abstractNumId w:val="11"/>
   </w:num>
   <w:num w:numId="13">
     <w:abstractNumId w:val="4"/>
+  </w:num>
+  <w:num w:numId="14">
+    <w:abstractNumId w:val="10"/>
+  </w:num>
+  <w:num w:numId="15">
+    <w:abstractNumId w:val="5"/>
+  </w:num>
+  <w:num w:numId="16">
+    <w:abstractNumId w:val="13"/>
   </w:num>
 </w:numbering>
 </file>
@@ -9993,7 +11684,7 @@
 </file>
 
 <file path=customXml/itemProps1.xml><?xml version="1.0" encoding="utf-8"?>
-<ds:datastoreItem xmlns:ds="http://schemas.openxmlformats.org/officeDocument/2006/customXml" ds:itemID="{30125E9D-393D-4D88-A24F-16FA54E89F04}">
+<ds:datastoreItem xmlns:ds="http://schemas.openxmlformats.org/officeDocument/2006/customXml" ds:itemID="{E5033300-6D70-4DF9-873F-C340097F40D9}">
   <ds:schemaRefs>
     <ds:schemaRef ds:uri="http://schemas.openxmlformats.org/officeDocument/2006/bibliography"/>
   </ds:schemaRefs>

</xml_diff>

<commit_message>
expense tracket app basic setup
</commit_message>
<xml_diff>
--- a/JS/learn_react/React js.docx
+++ b/JS/learn_react/React js.docx
@@ -9083,30 +9083,600 @@
         </w:rPr>
         <w:t xml:space="preserve">: 1) context 2) provider 3) </w:t>
       </w:r>
+      <w:proofErr w:type="spellStart"/>
+      <w:r>
+        <w:rPr>
+          <w:rFonts w:ascii="Times New Roman" w:hAnsi="Times New Roman" w:cs="Times New Roman"/>
+          <w:color w:val="000000" w:themeColor="text1"/>
+          <w:sz w:val="28"/>
+          <w:szCs w:val="28"/>
+        </w:rPr>
+        <w:t>useContext</w:t>
+      </w:r>
+      <w:proofErr w:type="spellEnd"/>
+    </w:p>
+    <w:p>
+      <w:pPr>
+        <w:rPr>
+          <w:rFonts w:ascii="Times New Roman" w:hAnsi="Times New Roman" w:cs="Times New Roman"/>
+          <w:b/>
+          <w:color w:val="000000" w:themeColor="text1"/>
+          <w:sz w:val="32"/>
+          <w:szCs w:val="28"/>
+          <w:u w:val="single"/>
+        </w:rPr>
+      </w:pPr>
+      <w:proofErr w:type="spellStart"/>
+      <w:r>
+        <w:rPr>
+          <w:rFonts w:ascii="Times New Roman" w:hAnsi="Times New Roman" w:cs="Times New Roman"/>
+          <w:b/>
+          <w:color w:val="000000" w:themeColor="text1"/>
+          <w:sz w:val="32"/>
+          <w:szCs w:val="28"/>
+          <w:u w:val="single"/>
+        </w:rPr>
+        <w:t>Redux</w:t>
+      </w:r>
+      <w:proofErr w:type="spellEnd"/>
+      <w:r>
+        <w:rPr>
+          <w:rFonts w:ascii="Times New Roman" w:hAnsi="Times New Roman" w:cs="Times New Roman"/>
+          <w:b/>
+          <w:color w:val="000000" w:themeColor="text1"/>
+          <w:sz w:val="32"/>
+          <w:szCs w:val="28"/>
+          <w:u w:val="single"/>
+        </w:rPr>
+        <w:t xml:space="preserve"> Toolkit</w:t>
+      </w:r>
+      <w:r>
+        <w:rPr>
+          <w:rFonts w:ascii="Times New Roman" w:hAnsi="Times New Roman" w:cs="Times New Roman"/>
+          <w:b/>
+          <w:color w:val="000000" w:themeColor="text1"/>
+          <w:sz w:val="32"/>
+          <w:szCs w:val="28"/>
+          <w:u w:val="single"/>
+        </w:rPr>
+        <w:t>:</w:t>
+      </w:r>
+    </w:p>
+    <w:p>
+      <w:pPr>
+        <w:pStyle w:val="ListParagraph"/>
+        <w:numPr>
+          <w:ilvl w:val="0"/>
+          <w:numId w:val="17"/>
+        </w:numPr>
+        <w:rPr>
+          <w:rFonts w:ascii="Times New Roman" w:hAnsi="Times New Roman" w:cs="Times New Roman"/>
+          <w:color w:val="000000" w:themeColor="text1"/>
+          <w:sz w:val="28"/>
+          <w:szCs w:val="28"/>
+        </w:rPr>
+      </w:pPr>
+      <w:r>
+        <w:rPr>
+          <w:rFonts w:ascii="Times New Roman" w:hAnsi="Times New Roman" w:cs="Times New Roman"/>
+          <w:color w:val="000000" w:themeColor="text1"/>
+          <w:sz w:val="28"/>
+          <w:szCs w:val="28"/>
+        </w:rPr>
+        <w:t xml:space="preserve">Provide easy </w:t>
+      </w:r>
+      <w:r>
+        <w:rPr>
+          <w:rFonts w:ascii="Times New Roman" w:hAnsi="Times New Roman" w:cs="Times New Roman"/>
+          <w:color w:val="FF0000"/>
+          <w:sz w:val="28"/>
+          <w:szCs w:val="28"/>
+        </w:rPr>
+        <w:t>state management</w:t>
+      </w:r>
+    </w:p>
+    <w:p>
+      <w:pPr>
+        <w:pStyle w:val="ListParagraph"/>
+        <w:numPr>
+          <w:ilvl w:val="0"/>
+          <w:numId w:val="17"/>
+        </w:numPr>
+        <w:rPr>
+          <w:rFonts w:ascii="Times New Roman" w:hAnsi="Times New Roman" w:cs="Times New Roman"/>
+          <w:color w:val="FF0000"/>
+          <w:sz w:val="28"/>
+          <w:szCs w:val="28"/>
+        </w:rPr>
+      </w:pPr>
+      <w:r>
+        <w:rPr>
+          <w:rFonts w:ascii="Times New Roman" w:hAnsi="Times New Roman" w:cs="Times New Roman"/>
+          <w:color w:val="000000" w:themeColor="text1"/>
+          <w:sz w:val="28"/>
+          <w:szCs w:val="28"/>
+        </w:rPr>
+        <w:t xml:space="preserve">Wrapper around </w:t>
+      </w:r>
+      <w:proofErr w:type="spellStart"/>
+      <w:r>
+        <w:rPr>
+          <w:rFonts w:ascii="Times New Roman" w:hAnsi="Times New Roman" w:cs="Times New Roman"/>
+          <w:color w:val="000000" w:themeColor="text1"/>
+          <w:sz w:val="28"/>
+          <w:szCs w:val="28"/>
+        </w:rPr>
+        <w:t>redux</w:t>
+      </w:r>
+      <w:proofErr w:type="spellEnd"/>
+      <w:r>
+        <w:rPr>
+          <w:rFonts w:ascii="Times New Roman" w:hAnsi="Times New Roman" w:cs="Times New Roman"/>
+          <w:color w:val="000000" w:themeColor="text1"/>
+          <w:sz w:val="28"/>
+          <w:szCs w:val="28"/>
+        </w:rPr>
+        <w:t xml:space="preserve"> and encapsulates its necessary functions -&gt; </w:t>
+      </w:r>
+      <w:r>
+        <w:rPr>
+          <w:rFonts w:ascii="Times New Roman" w:hAnsi="Times New Roman" w:cs="Times New Roman"/>
+          <w:color w:val="FF0000"/>
+          <w:sz w:val="28"/>
+          <w:szCs w:val="28"/>
+        </w:rPr>
+        <w:t>store data for large applications</w:t>
+      </w:r>
+      <w:r>
+        <w:rPr>
+          <w:rFonts w:ascii="Times New Roman" w:hAnsi="Times New Roman" w:cs="Times New Roman"/>
+          <w:color w:val="FF0000"/>
+          <w:sz w:val="28"/>
+          <w:szCs w:val="28"/>
+        </w:rPr>
+        <w:t>.</w:t>
+      </w:r>
+    </w:p>
+    <w:p>
+      <w:pPr>
+        <w:pStyle w:val="ListParagraph"/>
+        <w:numPr>
+          <w:ilvl w:val="0"/>
+          <w:numId w:val="17"/>
+        </w:numPr>
+        <w:rPr>
+          <w:rFonts w:ascii="Times New Roman" w:hAnsi="Times New Roman" w:cs="Times New Roman"/>
+          <w:color w:val="000000" w:themeColor="text1"/>
+          <w:sz w:val="28"/>
+          <w:szCs w:val="28"/>
+        </w:rPr>
+      </w:pPr>
+      <w:r>
+        <w:rPr>
+          <w:rFonts w:ascii="Times New Roman" w:hAnsi="Times New Roman" w:cs="Times New Roman"/>
+          <w:color w:val="000000" w:themeColor="text1"/>
+          <w:sz w:val="28"/>
+          <w:szCs w:val="28"/>
+        </w:rPr>
+        <w:t xml:space="preserve">Main components of </w:t>
+      </w:r>
+      <w:proofErr w:type="spellStart"/>
+      <w:r>
+        <w:rPr>
+          <w:rFonts w:ascii="Times New Roman" w:hAnsi="Times New Roman" w:cs="Times New Roman"/>
+          <w:color w:val="000000" w:themeColor="text1"/>
+          <w:sz w:val="28"/>
+          <w:szCs w:val="28"/>
+        </w:rPr>
+        <w:t>redux</w:t>
+      </w:r>
+      <w:proofErr w:type="spellEnd"/>
+      <w:r>
+        <w:rPr>
+          <w:rFonts w:ascii="Times New Roman" w:hAnsi="Times New Roman" w:cs="Times New Roman"/>
+          <w:color w:val="000000" w:themeColor="text1"/>
+          <w:sz w:val="28"/>
+          <w:szCs w:val="28"/>
+        </w:rPr>
+        <w:t xml:space="preserve"> toolkit: </w:t>
+      </w:r>
+    </w:p>
+    <w:p>
+      <w:pPr>
+        <w:pStyle w:val="ListParagraph"/>
+        <w:numPr>
+          <w:ilvl w:val="0"/>
+          <w:numId w:val="18"/>
+        </w:numPr>
+        <w:rPr>
+          <w:rFonts w:ascii="Times New Roman" w:hAnsi="Times New Roman" w:cs="Times New Roman"/>
+          <w:color w:val="000000" w:themeColor="text1"/>
+          <w:sz w:val="28"/>
+          <w:szCs w:val="28"/>
+        </w:rPr>
+      </w:pPr>
+      <w:r>
+        <w:rPr>
+          <w:rFonts w:ascii="Times New Roman" w:hAnsi="Times New Roman" w:cs="Times New Roman"/>
+          <w:color w:val="FF0000"/>
+          <w:sz w:val="28"/>
+          <w:szCs w:val="28"/>
+        </w:rPr>
+        <w:t>Store:</w:t>
+      </w:r>
+      <w:r>
+        <w:rPr>
+          <w:rFonts w:ascii="Times New Roman" w:hAnsi="Times New Roman" w:cs="Times New Roman"/>
+          <w:color w:val="000000" w:themeColor="text1"/>
+          <w:sz w:val="28"/>
+          <w:szCs w:val="28"/>
+        </w:rPr>
+        <w:t xml:space="preserve"> central repo that </w:t>
+      </w:r>
+      <w:r>
+        <w:rPr>
+          <w:rFonts w:ascii="Times New Roman" w:hAnsi="Times New Roman" w:cs="Times New Roman"/>
+          <w:color w:val="FF0000"/>
+          <w:sz w:val="28"/>
+          <w:szCs w:val="28"/>
+        </w:rPr>
+        <w:t xml:space="preserve">holds entire applications </w:t>
+      </w:r>
+      <w:proofErr w:type="spellStart"/>
+      <w:r>
+        <w:rPr>
+          <w:rFonts w:ascii="Times New Roman" w:hAnsi="Times New Roman" w:cs="Times New Roman"/>
+          <w:color w:val="FF0000"/>
+          <w:sz w:val="28"/>
+          <w:szCs w:val="28"/>
+        </w:rPr>
+        <w:t>state</w:t>
+      </w:r>
+      <w:r>
+        <w:rPr>
+          <w:rFonts w:ascii="Times New Roman" w:hAnsi="Times New Roman" w:cs="Times New Roman"/>
+          <w:color w:val="000000" w:themeColor="text1"/>
+          <w:sz w:val="28"/>
+          <w:szCs w:val="28"/>
+        </w:rPr>
+        <w:t>.Redux</w:t>
+      </w:r>
+      <w:proofErr w:type="spellEnd"/>
+      <w:r>
+        <w:rPr>
+          <w:rFonts w:ascii="Times New Roman" w:hAnsi="Times New Roman" w:cs="Times New Roman"/>
+          <w:color w:val="000000" w:themeColor="text1"/>
+          <w:sz w:val="28"/>
+          <w:szCs w:val="28"/>
+        </w:rPr>
+        <w:t xml:space="preserve"> toolkits ‘</w:t>
+      </w:r>
+      <w:proofErr w:type="spellStart"/>
+      <w:r>
+        <w:rPr>
+          <w:rFonts w:ascii="Times New Roman" w:hAnsi="Times New Roman" w:cs="Times New Roman"/>
+          <w:color w:val="FF0000"/>
+          <w:sz w:val="28"/>
+          <w:szCs w:val="28"/>
+        </w:rPr>
+        <w:t>configureStore</w:t>
+      </w:r>
+      <w:proofErr w:type="spellEnd"/>
+      <w:r>
+        <w:rPr>
+          <w:rFonts w:ascii="Times New Roman" w:hAnsi="Times New Roman" w:cs="Times New Roman"/>
+          <w:color w:val="FF0000"/>
+          <w:sz w:val="28"/>
+          <w:szCs w:val="28"/>
+        </w:rPr>
+        <w:t xml:space="preserve">’ </w:t>
+      </w:r>
+      <w:r>
+        <w:rPr>
+          <w:rFonts w:ascii="Times New Roman" w:hAnsi="Times New Roman" w:cs="Times New Roman"/>
+          <w:color w:val="000000" w:themeColor="text1"/>
+          <w:sz w:val="28"/>
+          <w:szCs w:val="28"/>
+        </w:rPr>
+        <w:t>function simplifies its setup</w:t>
+      </w:r>
+    </w:p>
+    <w:p>
+      <w:pPr>
+        <w:pStyle w:val="ListParagraph"/>
+        <w:numPr>
+          <w:ilvl w:val="0"/>
+          <w:numId w:val="18"/>
+        </w:numPr>
+        <w:rPr>
+          <w:rFonts w:ascii="Times New Roman" w:hAnsi="Times New Roman" w:cs="Times New Roman"/>
+          <w:color w:val="000000" w:themeColor="text1"/>
+          <w:sz w:val="28"/>
+          <w:szCs w:val="28"/>
+        </w:rPr>
+      </w:pPr>
+      <w:r>
+        <w:rPr>
+          <w:rFonts w:ascii="Times New Roman" w:hAnsi="Times New Roman" w:cs="Times New Roman"/>
+          <w:color w:val="FF0000"/>
+          <w:sz w:val="28"/>
+          <w:szCs w:val="28"/>
+        </w:rPr>
+        <w:t>Provider:</w:t>
+      </w:r>
+      <w:r>
+        <w:rPr>
+          <w:rFonts w:ascii="Times New Roman" w:hAnsi="Times New Roman" w:cs="Times New Roman"/>
+          <w:color w:val="000000" w:themeColor="text1"/>
+          <w:sz w:val="28"/>
+          <w:szCs w:val="28"/>
+        </w:rPr>
+        <w:t xml:space="preserve"> A react component from react-</w:t>
+      </w:r>
+      <w:proofErr w:type="spellStart"/>
+      <w:r>
+        <w:rPr>
+          <w:rFonts w:ascii="Times New Roman" w:hAnsi="Times New Roman" w:cs="Times New Roman"/>
+          <w:color w:val="000000" w:themeColor="text1"/>
+          <w:sz w:val="28"/>
+          <w:szCs w:val="28"/>
+        </w:rPr>
+        <w:t>redux</w:t>
+      </w:r>
+      <w:proofErr w:type="spellEnd"/>
+      <w:r>
+        <w:rPr>
+          <w:rFonts w:ascii="Times New Roman" w:hAnsi="Times New Roman" w:cs="Times New Roman"/>
+          <w:color w:val="000000" w:themeColor="text1"/>
+          <w:sz w:val="28"/>
+          <w:szCs w:val="28"/>
+        </w:rPr>
+        <w:t xml:space="preserve"> that </w:t>
+      </w:r>
+      <w:r>
+        <w:rPr>
+          <w:rFonts w:ascii="Times New Roman" w:hAnsi="Times New Roman" w:cs="Times New Roman"/>
+          <w:color w:val="FF0000"/>
+          <w:sz w:val="28"/>
+          <w:szCs w:val="28"/>
+        </w:rPr>
+        <w:t xml:space="preserve">makes the </w:t>
+      </w:r>
+      <w:proofErr w:type="spellStart"/>
+      <w:r>
+        <w:rPr>
+          <w:rFonts w:ascii="Times New Roman" w:hAnsi="Times New Roman" w:cs="Times New Roman"/>
+          <w:color w:val="FF0000"/>
+          <w:sz w:val="28"/>
+          <w:szCs w:val="28"/>
+        </w:rPr>
+        <w:t>redux</w:t>
+      </w:r>
+      <w:proofErr w:type="spellEnd"/>
+      <w:r>
+        <w:rPr>
+          <w:rFonts w:ascii="Times New Roman" w:hAnsi="Times New Roman" w:cs="Times New Roman"/>
+          <w:color w:val="FF0000"/>
+          <w:sz w:val="28"/>
+          <w:szCs w:val="28"/>
+        </w:rPr>
+        <w:t xml:space="preserve"> store available to all nested components within application</w:t>
+      </w:r>
+      <w:r>
+        <w:rPr>
+          <w:rFonts w:ascii="Times New Roman" w:hAnsi="Times New Roman" w:cs="Times New Roman"/>
+          <w:color w:val="000000" w:themeColor="text1"/>
+          <w:sz w:val="28"/>
+          <w:szCs w:val="28"/>
+        </w:rPr>
+        <w:t>. Wrap react component with it.</w:t>
+      </w:r>
+    </w:p>
+    <w:p>
+      <w:pPr>
+        <w:pStyle w:val="ListParagraph"/>
+        <w:numPr>
+          <w:ilvl w:val="0"/>
+          <w:numId w:val="18"/>
+        </w:numPr>
+        <w:rPr>
+          <w:rFonts w:ascii="Times New Roman" w:hAnsi="Times New Roman" w:cs="Times New Roman"/>
+          <w:color w:val="000000" w:themeColor="text1"/>
+          <w:sz w:val="28"/>
+          <w:szCs w:val="28"/>
+        </w:rPr>
+      </w:pPr>
+      <w:r>
+        <w:rPr>
+          <w:rFonts w:ascii="Times New Roman" w:hAnsi="Times New Roman" w:cs="Times New Roman"/>
+          <w:color w:val="FF0000"/>
+          <w:sz w:val="28"/>
+          <w:szCs w:val="28"/>
+        </w:rPr>
+        <w:t xml:space="preserve">Actions: </w:t>
+      </w:r>
+      <w:r>
+        <w:rPr>
+          <w:rFonts w:ascii="Times New Roman" w:hAnsi="Times New Roman" w:cs="Times New Roman"/>
+          <w:color w:val="FF0000"/>
+          <w:sz w:val="28"/>
+          <w:szCs w:val="28"/>
+        </w:rPr>
+        <w:t xml:space="preserve">Plain </w:t>
+      </w:r>
+      <w:proofErr w:type="spellStart"/>
+      <w:r>
+        <w:rPr>
+          <w:rFonts w:ascii="Times New Roman" w:hAnsi="Times New Roman" w:cs="Times New Roman"/>
+          <w:color w:val="FF0000"/>
+          <w:sz w:val="28"/>
+          <w:szCs w:val="28"/>
+        </w:rPr>
+        <w:t>js</w:t>
+      </w:r>
+      <w:proofErr w:type="spellEnd"/>
+      <w:r>
+        <w:rPr>
+          <w:rFonts w:ascii="Times New Roman" w:hAnsi="Times New Roman" w:cs="Times New Roman"/>
+          <w:color w:val="FF0000"/>
+          <w:sz w:val="28"/>
+          <w:szCs w:val="28"/>
+        </w:rPr>
+        <w:t xml:space="preserve"> object that describe what happened</w:t>
+      </w:r>
+      <w:r>
+        <w:rPr>
+          <w:rFonts w:ascii="Times New Roman" w:hAnsi="Times New Roman" w:cs="Times New Roman"/>
+          <w:color w:val="000000" w:themeColor="text1"/>
+          <w:sz w:val="28"/>
+          <w:szCs w:val="28"/>
+        </w:rPr>
+        <w:t xml:space="preserve">. They carry a type </w:t>
+      </w:r>
+      <w:proofErr w:type="gramStart"/>
+      <w:r>
+        <w:rPr>
+          <w:rFonts w:ascii="Times New Roman" w:hAnsi="Times New Roman" w:cs="Times New Roman"/>
+          <w:color w:val="000000" w:themeColor="text1"/>
+          <w:sz w:val="28"/>
+          <w:szCs w:val="28"/>
+        </w:rPr>
+        <w:t>property(</w:t>
+      </w:r>
+      <w:proofErr w:type="gramEnd"/>
+      <w:r>
+        <w:rPr>
+          <w:rFonts w:ascii="Times New Roman" w:hAnsi="Times New Roman" w:cs="Times New Roman"/>
+          <w:color w:val="000000" w:themeColor="text1"/>
+          <w:sz w:val="28"/>
+          <w:szCs w:val="28"/>
+        </w:rPr>
+        <w:t xml:space="preserve">string) and optional </w:t>
+      </w:r>
+      <w:proofErr w:type="spellStart"/>
+      <w:r>
+        <w:rPr>
+          <w:rFonts w:ascii="Times New Roman" w:hAnsi="Times New Roman" w:cs="Times New Roman"/>
+          <w:color w:val="000000" w:themeColor="text1"/>
+          <w:sz w:val="28"/>
+          <w:szCs w:val="28"/>
+        </w:rPr>
+        <w:t>paylad</w:t>
+      </w:r>
+      <w:proofErr w:type="spellEnd"/>
+      <w:r>
+        <w:rPr>
+          <w:rFonts w:ascii="Times New Roman" w:hAnsi="Times New Roman" w:cs="Times New Roman"/>
+          <w:color w:val="000000" w:themeColor="text1"/>
+          <w:sz w:val="28"/>
+          <w:szCs w:val="28"/>
+        </w:rPr>
+        <w:t xml:space="preserve"> data. ‘</w:t>
+      </w:r>
+      <w:proofErr w:type="spellStart"/>
+      <w:proofErr w:type="gramStart"/>
+      <w:r>
+        <w:rPr>
+          <w:rFonts w:ascii="Times New Roman" w:hAnsi="Times New Roman" w:cs="Times New Roman"/>
+          <w:color w:val="FF0000"/>
+          <w:sz w:val="28"/>
+          <w:szCs w:val="28"/>
+        </w:rPr>
+        <w:t>createSlice</w:t>
+      </w:r>
+      <w:proofErr w:type="spellEnd"/>
+      <w:proofErr w:type="gramEnd"/>
+      <w:r>
+        <w:rPr>
+          <w:rFonts w:ascii="Times New Roman" w:hAnsi="Times New Roman" w:cs="Times New Roman"/>
+          <w:color w:val="FF0000"/>
+          <w:sz w:val="28"/>
+          <w:szCs w:val="28"/>
+        </w:rPr>
+        <w:t xml:space="preserve">’ </w:t>
+      </w:r>
+      <w:r>
+        <w:rPr>
+          <w:rFonts w:ascii="Times New Roman" w:hAnsi="Times New Roman" w:cs="Times New Roman"/>
+          <w:color w:val="000000" w:themeColor="text1"/>
+          <w:sz w:val="28"/>
+          <w:szCs w:val="28"/>
+        </w:rPr>
+        <w:t>function automatically generated action creators for you.</w:t>
+      </w:r>
+    </w:p>
+    <w:p>
+      <w:pPr>
+        <w:pStyle w:val="ListParagraph"/>
+        <w:numPr>
+          <w:ilvl w:val="0"/>
+          <w:numId w:val="18"/>
+        </w:numPr>
+        <w:rPr>
+          <w:rFonts w:ascii="Times New Roman" w:hAnsi="Times New Roman" w:cs="Times New Roman"/>
+          <w:color w:val="FF0000"/>
+          <w:sz w:val="28"/>
+          <w:szCs w:val="28"/>
+        </w:rPr>
+      </w:pPr>
+      <w:r>
+        <w:rPr>
+          <w:rFonts w:ascii="Times New Roman" w:hAnsi="Times New Roman" w:cs="Times New Roman"/>
+          <w:color w:val="FF0000"/>
+          <w:sz w:val="28"/>
+          <w:szCs w:val="28"/>
+        </w:rPr>
+        <w:t>Reducers:</w:t>
+      </w:r>
+      <w:r>
+        <w:rPr>
+          <w:rFonts w:ascii="Times New Roman" w:hAnsi="Times New Roman" w:cs="Times New Roman"/>
+          <w:color w:val="000000" w:themeColor="text1"/>
+          <w:sz w:val="28"/>
+          <w:szCs w:val="28"/>
+        </w:rPr>
+        <w:t xml:space="preserve"> Pure functions that take current state and action as arguments and </w:t>
+      </w:r>
+      <w:r>
+        <w:rPr>
+          <w:rFonts w:ascii="Times New Roman" w:hAnsi="Times New Roman" w:cs="Times New Roman"/>
+          <w:color w:val="FF0000"/>
+          <w:sz w:val="28"/>
+          <w:szCs w:val="28"/>
+        </w:rPr>
+        <w:t>return a new state based on the action</w:t>
+      </w:r>
+      <w:r>
+        <w:rPr>
+          <w:rFonts w:ascii="Times New Roman" w:hAnsi="Times New Roman" w:cs="Times New Roman"/>
+          <w:color w:val="000000" w:themeColor="text1"/>
+          <w:sz w:val="28"/>
+          <w:szCs w:val="28"/>
+        </w:rPr>
+        <w:t xml:space="preserve">. Responsible for </w:t>
+      </w:r>
+      <w:r>
+        <w:rPr>
+          <w:rFonts w:ascii="Times New Roman" w:hAnsi="Times New Roman" w:cs="Times New Roman"/>
+          <w:color w:val="FF0000"/>
+          <w:sz w:val="28"/>
+          <w:szCs w:val="28"/>
+        </w:rPr>
+        <w:t>updating state.</w:t>
+      </w:r>
+    </w:p>
+    <w:p>
+      <w:pPr>
+        <w:pStyle w:val="ListParagraph"/>
+        <w:rPr>
+          <w:rFonts w:ascii="Times New Roman" w:hAnsi="Times New Roman" w:cs="Times New Roman"/>
+          <w:color w:val="000000" w:themeColor="text1"/>
+          <w:sz w:val="28"/>
+          <w:szCs w:val="28"/>
+        </w:rPr>
+      </w:pPr>
       <w:bookmarkStart w:id="0" w:name="_GoBack"/>
       <w:bookmarkEnd w:id="0"/>
-      <w:proofErr w:type="spellStart"/>
-      <w:r>
-        <w:rPr>
-          <w:rFonts w:ascii="Times New Roman" w:hAnsi="Times New Roman" w:cs="Times New Roman"/>
-          <w:color w:val="000000" w:themeColor="text1"/>
-          <w:sz w:val="28"/>
-          <w:szCs w:val="28"/>
-        </w:rPr>
-        <w:t>useContext</w:t>
-      </w:r>
-      <w:proofErr w:type="spellEnd"/>
-    </w:p>
-    <w:p>
-      <w:pPr>
-        <w:pStyle w:val="ListParagraph"/>
-        <w:rPr>
-          <w:rFonts w:ascii="Times New Roman" w:hAnsi="Times New Roman" w:cs="Times New Roman"/>
-          <w:color w:val="000000" w:themeColor="text1"/>
-          <w:sz w:val="28"/>
-          <w:szCs w:val="28"/>
-        </w:rPr>
-      </w:pPr>
     </w:p>
     <w:p>
       <w:pPr>
@@ -9607,6 +10177,119 @@
     </w:lvl>
   </w:abstractNum>
   <w:abstractNum w:abstractNumId="4">
+    <w:nsid w:val="1E7E746C"/>
+    <w:multiLevelType w:val="hybridMultilevel"/>
+    <w:tmpl w:val="306C04B8"/>
+    <w:lvl w:ilvl="0" w:tplc="04090003">
+      <w:start w:val="1"/>
+      <w:numFmt w:val="bullet"/>
+      <w:lvlText w:val="o"/>
+      <w:lvlJc w:val="left"/>
+      <w:pPr>
+        <w:ind w:left="1440" w:hanging="360"/>
+      </w:pPr>
+      <w:rPr>
+        <w:rFonts w:ascii="Courier New" w:hAnsi="Courier New" w:cs="Courier New" w:hint="default"/>
+      </w:rPr>
+    </w:lvl>
+    <w:lvl w:ilvl="1" w:tplc="04090003" w:tentative="1">
+      <w:start w:val="1"/>
+      <w:numFmt w:val="bullet"/>
+      <w:lvlText w:val="o"/>
+      <w:lvlJc w:val="left"/>
+      <w:pPr>
+        <w:ind w:left="2160" w:hanging="360"/>
+      </w:pPr>
+      <w:rPr>
+        <w:rFonts w:ascii="Courier New" w:hAnsi="Courier New" w:cs="Courier New" w:hint="default"/>
+      </w:rPr>
+    </w:lvl>
+    <w:lvl w:ilvl="2" w:tplc="04090005" w:tentative="1">
+      <w:start w:val="1"/>
+      <w:numFmt w:val="bullet"/>
+      <w:lvlText w:val=""/>
+      <w:lvlJc w:val="left"/>
+      <w:pPr>
+        <w:ind w:left="2880" w:hanging="360"/>
+      </w:pPr>
+      <w:rPr>
+        <w:rFonts w:ascii="Wingdings" w:hAnsi="Wingdings" w:hint="default"/>
+      </w:rPr>
+    </w:lvl>
+    <w:lvl w:ilvl="3" w:tplc="04090001" w:tentative="1">
+      <w:start w:val="1"/>
+      <w:numFmt w:val="bullet"/>
+      <w:lvlText w:val=""/>
+      <w:lvlJc w:val="left"/>
+      <w:pPr>
+        <w:ind w:left="3600" w:hanging="360"/>
+      </w:pPr>
+      <w:rPr>
+        <w:rFonts w:ascii="Symbol" w:hAnsi="Symbol" w:hint="default"/>
+      </w:rPr>
+    </w:lvl>
+    <w:lvl w:ilvl="4" w:tplc="04090003" w:tentative="1">
+      <w:start w:val="1"/>
+      <w:numFmt w:val="bullet"/>
+      <w:lvlText w:val="o"/>
+      <w:lvlJc w:val="left"/>
+      <w:pPr>
+        <w:ind w:left="4320" w:hanging="360"/>
+      </w:pPr>
+      <w:rPr>
+        <w:rFonts w:ascii="Courier New" w:hAnsi="Courier New" w:cs="Courier New" w:hint="default"/>
+      </w:rPr>
+    </w:lvl>
+    <w:lvl w:ilvl="5" w:tplc="04090005" w:tentative="1">
+      <w:start w:val="1"/>
+      <w:numFmt w:val="bullet"/>
+      <w:lvlText w:val=""/>
+      <w:lvlJc w:val="left"/>
+      <w:pPr>
+        <w:ind w:left="5040" w:hanging="360"/>
+      </w:pPr>
+      <w:rPr>
+        <w:rFonts w:ascii="Wingdings" w:hAnsi="Wingdings" w:hint="default"/>
+      </w:rPr>
+    </w:lvl>
+    <w:lvl w:ilvl="6" w:tplc="04090001" w:tentative="1">
+      <w:start w:val="1"/>
+      <w:numFmt w:val="bullet"/>
+      <w:lvlText w:val=""/>
+      <w:lvlJc w:val="left"/>
+      <w:pPr>
+        <w:ind w:left="5760" w:hanging="360"/>
+      </w:pPr>
+      <w:rPr>
+        <w:rFonts w:ascii="Symbol" w:hAnsi="Symbol" w:hint="default"/>
+      </w:rPr>
+    </w:lvl>
+    <w:lvl w:ilvl="7" w:tplc="04090003" w:tentative="1">
+      <w:start w:val="1"/>
+      <w:numFmt w:val="bullet"/>
+      <w:lvlText w:val="o"/>
+      <w:lvlJc w:val="left"/>
+      <w:pPr>
+        <w:ind w:left="6480" w:hanging="360"/>
+      </w:pPr>
+      <w:rPr>
+        <w:rFonts w:ascii="Courier New" w:hAnsi="Courier New" w:cs="Courier New" w:hint="default"/>
+      </w:rPr>
+    </w:lvl>
+    <w:lvl w:ilvl="8" w:tplc="04090005" w:tentative="1">
+      <w:start w:val="1"/>
+      <w:numFmt w:val="bullet"/>
+      <w:lvlText w:val=""/>
+      <w:lvlJc w:val="left"/>
+      <w:pPr>
+        <w:ind w:left="7200" w:hanging="360"/>
+      </w:pPr>
+      <w:rPr>
+        <w:rFonts w:ascii="Wingdings" w:hAnsi="Wingdings" w:hint="default"/>
+      </w:rPr>
+    </w:lvl>
+  </w:abstractNum>
+  <w:abstractNum w:abstractNumId="5">
     <w:nsid w:val="239701DA"/>
     <w:multiLevelType w:val="hybridMultilevel"/>
     <w:tmpl w:val="8368994E"/>
@@ -9719,7 +10402,121 @@
       </w:rPr>
     </w:lvl>
   </w:abstractNum>
-  <w:abstractNum w:abstractNumId="5">
+  <w:abstractNum w:abstractNumId="6">
+    <w:nsid w:val="28910D34"/>
+    <w:multiLevelType w:val="hybridMultilevel"/>
+    <w:tmpl w:val="343644D8"/>
+    <w:lvl w:ilvl="0" w:tplc="946C7980">
+      <w:start w:val="1"/>
+      <w:numFmt w:val="bullet"/>
+      <w:lvlText w:val=""/>
+      <w:lvlJc w:val="left"/>
+      <w:pPr>
+        <w:ind w:left="720" w:hanging="360"/>
+      </w:pPr>
+      <w:rPr>
+        <w:rFonts w:ascii="Symbol" w:hAnsi="Symbol" w:hint="default"/>
+        <w:color w:val="000000" w:themeColor="text1"/>
+      </w:rPr>
+    </w:lvl>
+    <w:lvl w:ilvl="1" w:tplc="04090003" w:tentative="1">
+      <w:start w:val="1"/>
+      <w:numFmt w:val="bullet"/>
+      <w:lvlText w:val="o"/>
+      <w:lvlJc w:val="left"/>
+      <w:pPr>
+        <w:ind w:left="1440" w:hanging="360"/>
+      </w:pPr>
+      <w:rPr>
+        <w:rFonts w:ascii="Courier New" w:hAnsi="Courier New" w:cs="Courier New" w:hint="default"/>
+      </w:rPr>
+    </w:lvl>
+    <w:lvl w:ilvl="2" w:tplc="04090005" w:tentative="1">
+      <w:start w:val="1"/>
+      <w:numFmt w:val="bullet"/>
+      <w:lvlText w:val=""/>
+      <w:lvlJc w:val="left"/>
+      <w:pPr>
+        <w:ind w:left="2160" w:hanging="360"/>
+      </w:pPr>
+      <w:rPr>
+        <w:rFonts w:ascii="Wingdings" w:hAnsi="Wingdings" w:hint="default"/>
+      </w:rPr>
+    </w:lvl>
+    <w:lvl w:ilvl="3" w:tplc="04090001" w:tentative="1">
+      <w:start w:val="1"/>
+      <w:numFmt w:val="bullet"/>
+      <w:lvlText w:val=""/>
+      <w:lvlJc w:val="left"/>
+      <w:pPr>
+        <w:ind w:left="2880" w:hanging="360"/>
+      </w:pPr>
+      <w:rPr>
+        <w:rFonts w:ascii="Symbol" w:hAnsi="Symbol" w:hint="default"/>
+      </w:rPr>
+    </w:lvl>
+    <w:lvl w:ilvl="4" w:tplc="04090003" w:tentative="1">
+      <w:start w:val="1"/>
+      <w:numFmt w:val="bullet"/>
+      <w:lvlText w:val="o"/>
+      <w:lvlJc w:val="left"/>
+      <w:pPr>
+        <w:ind w:left="3600" w:hanging="360"/>
+      </w:pPr>
+      <w:rPr>
+        <w:rFonts w:ascii="Courier New" w:hAnsi="Courier New" w:cs="Courier New" w:hint="default"/>
+      </w:rPr>
+    </w:lvl>
+    <w:lvl w:ilvl="5" w:tplc="04090005" w:tentative="1">
+      <w:start w:val="1"/>
+      <w:numFmt w:val="bullet"/>
+      <w:lvlText w:val=""/>
+      <w:lvlJc w:val="left"/>
+      <w:pPr>
+        <w:ind w:left="4320" w:hanging="360"/>
+      </w:pPr>
+      <w:rPr>
+        <w:rFonts w:ascii="Wingdings" w:hAnsi="Wingdings" w:hint="default"/>
+      </w:rPr>
+    </w:lvl>
+    <w:lvl w:ilvl="6" w:tplc="04090001" w:tentative="1">
+      <w:start w:val="1"/>
+      <w:numFmt w:val="bullet"/>
+      <w:lvlText w:val=""/>
+      <w:lvlJc w:val="left"/>
+      <w:pPr>
+        <w:ind w:left="5040" w:hanging="360"/>
+      </w:pPr>
+      <w:rPr>
+        <w:rFonts w:ascii="Symbol" w:hAnsi="Symbol" w:hint="default"/>
+      </w:rPr>
+    </w:lvl>
+    <w:lvl w:ilvl="7" w:tplc="04090003" w:tentative="1">
+      <w:start w:val="1"/>
+      <w:numFmt w:val="bullet"/>
+      <w:lvlText w:val="o"/>
+      <w:lvlJc w:val="left"/>
+      <w:pPr>
+        <w:ind w:left="5760" w:hanging="360"/>
+      </w:pPr>
+      <w:rPr>
+        <w:rFonts w:ascii="Courier New" w:hAnsi="Courier New" w:cs="Courier New" w:hint="default"/>
+      </w:rPr>
+    </w:lvl>
+    <w:lvl w:ilvl="8" w:tplc="04090005" w:tentative="1">
+      <w:start w:val="1"/>
+      <w:numFmt w:val="bullet"/>
+      <w:lvlText w:val=""/>
+      <w:lvlJc w:val="left"/>
+      <w:pPr>
+        <w:ind w:left="6480" w:hanging="360"/>
+      </w:pPr>
+      <w:rPr>
+        <w:rFonts w:ascii="Wingdings" w:hAnsi="Wingdings" w:hint="default"/>
+      </w:rPr>
+    </w:lvl>
+  </w:abstractNum>
+  <w:abstractNum w:abstractNumId="7">
     <w:nsid w:val="29B8311D"/>
     <w:multiLevelType w:val="hybridMultilevel"/>
     <w:tmpl w:val="F75AE9B8"/>
@@ -9808,7 +10605,7 @@
       </w:pPr>
     </w:lvl>
   </w:abstractNum>
-  <w:abstractNum w:abstractNumId="6">
+  <w:abstractNum w:abstractNumId="8">
     <w:nsid w:val="2D3E7046"/>
     <w:multiLevelType w:val="hybridMultilevel"/>
     <w:tmpl w:val="0802B558"/>
@@ -9921,7 +10718,7 @@
       </w:rPr>
     </w:lvl>
   </w:abstractNum>
-  <w:abstractNum w:abstractNumId="7">
+  <w:abstractNum w:abstractNumId="9">
     <w:nsid w:val="3E022017"/>
     <w:multiLevelType w:val="hybridMultilevel"/>
     <w:tmpl w:val="35A09456"/>
@@ -10034,7 +10831,7 @@
       </w:rPr>
     </w:lvl>
   </w:abstractNum>
-  <w:abstractNum w:abstractNumId="8">
+  <w:abstractNum w:abstractNumId="10">
     <w:nsid w:val="4D172F8E"/>
     <w:multiLevelType w:val="hybridMultilevel"/>
     <w:tmpl w:val="93745E42"/>
@@ -10146,7 +10943,7 @@
       </w:rPr>
     </w:lvl>
   </w:abstractNum>
-  <w:abstractNum w:abstractNumId="9">
+  <w:abstractNum w:abstractNumId="11">
     <w:nsid w:val="57C321E4"/>
     <w:multiLevelType w:val="hybridMultilevel"/>
     <w:tmpl w:val="1C1CA142"/>
@@ -10260,7 +11057,7 @@
       </w:rPr>
     </w:lvl>
   </w:abstractNum>
-  <w:abstractNum w:abstractNumId="10">
+  <w:abstractNum w:abstractNumId="12">
     <w:nsid w:val="5A66503E"/>
     <w:multiLevelType w:val="hybridMultilevel"/>
     <w:tmpl w:val="378672E2"/>
@@ -10349,7 +11146,7 @@
       </w:pPr>
     </w:lvl>
   </w:abstractNum>
-  <w:abstractNum w:abstractNumId="11">
+  <w:abstractNum w:abstractNumId="13">
     <w:nsid w:val="64195CB9"/>
     <w:multiLevelType w:val="hybridMultilevel"/>
     <w:tmpl w:val="280A9176"/>
@@ -10463,7 +11260,7 @@
       </w:rPr>
     </w:lvl>
   </w:abstractNum>
-  <w:abstractNum w:abstractNumId="12">
+  <w:abstractNum w:abstractNumId="14">
     <w:nsid w:val="6ABE448D"/>
     <w:multiLevelType w:val="hybridMultilevel"/>
     <w:tmpl w:val="1D3C081C"/>
@@ -10576,7 +11373,7 @@
       </w:rPr>
     </w:lvl>
   </w:abstractNum>
-  <w:abstractNum w:abstractNumId="13">
+  <w:abstractNum w:abstractNumId="15">
     <w:nsid w:val="741C264B"/>
     <w:multiLevelType w:val="hybridMultilevel"/>
     <w:tmpl w:val="83E2F7AE"/>
@@ -10689,7 +11486,7 @@
       </w:rPr>
     </w:lvl>
   </w:abstractNum>
-  <w:abstractNum w:abstractNumId="14">
+  <w:abstractNum w:abstractNumId="16">
     <w:nsid w:val="7638201D"/>
     <w:multiLevelType w:val="hybridMultilevel"/>
     <w:tmpl w:val="64C8C41A"/>
@@ -10802,7 +11599,7 @@
       </w:rPr>
     </w:lvl>
   </w:abstractNum>
-  <w:abstractNum w:abstractNumId="15">
+  <w:abstractNum w:abstractNumId="17">
     <w:nsid w:val="7ACD563A"/>
     <w:multiLevelType w:val="hybridMultilevel"/>
     <w:tmpl w:val="9294BA7E"/>
@@ -10916,31 +11713,31 @@
     </w:lvl>
   </w:abstractNum>
   <w:num w:numId="1">
-    <w:abstractNumId w:val="7"/>
+    <w:abstractNumId w:val="9"/>
   </w:num>
   <w:num w:numId="2">
-    <w:abstractNumId w:val="8"/>
+    <w:abstractNumId w:val="10"/>
   </w:num>
   <w:num w:numId="3">
-    <w:abstractNumId w:val="14"/>
+    <w:abstractNumId w:val="16"/>
   </w:num>
   <w:num w:numId="4">
     <w:abstractNumId w:val="3"/>
   </w:num>
   <w:num w:numId="5">
-    <w:abstractNumId w:val="12"/>
+    <w:abstractNumId w:val="14"/>
   </w:num>
   <w:num w:numId="6">
-    <w:abstractNumId w:val="15"/>
+    <w:abstractNumId w:val="17"/>
   </w:num>
   <w:num w:numId="7">
-    <w:abstractNumId w:val="6"/>
+    <w:abstractNumId w:val="8"/>
   </w:num>
   <w:num w:numId="8">
     <w:abstractNumId w:val="1"/>
   </w:num>
   <w:num w:numId="9">
-    <w:abstractNumId w:val="9"/>
+    <w:abstractNumId w:val="11"/>
   </w:num>
   <w:num w:numId="10">
     <w:abstractNumId w:val="2"/>
@@ -10949,19 +11746,25 @@
     <w:abstractNumId w:val="0"/>
   </w:num>
   <w:num w:numId="12">
-    <w:abstractNumId w:val="11"/>
+    <w:abstractNumId w:val="13"/>
   </w:num>
   <w:num w:numId="13">
-    <w:abstractNumId w:val="4"/>
+    <w:abstractNumId w:val="5"/>
   </w:num>
   <w:num w:numId="14">
-    <w:abstractNumId w:val="10"/>
+    <w:abstractNumId w:val="12"/>
   </w:num>
   <w:num w:numId="15">
-    <w:abstractNumId w:val="5"/>
+    <w:abstractNumId w:val="7"/>
   </w:num>
   <w:num w:numId="16">
-    <w:abstractNumId w:val="13"/>
+    <w:abstractNumId w:val="15"/>
+  </w:num>
+  <w:num w:numId="17">
+    <w:abstractNumId w:val="6"/>
+  </w:num>
+  <w:num w:numId="18">
+    <w:abstractNumId w:val="4"/>
   </w:num>
 </w:numbering>
 </file>
@@ -11684,7 +12487,7 @@
 </file>
 
 <file path=customXml/itemProps1.xml><?xml version="1.0" encoding="utf-8"?>
-<ds:datastoreItem xmlns:ds="http://schemas.openxmlformats.org/officeDocument/2006/customXml" ds:itemID="{E5033300-6D70-4DF9-873F-C340097F40D9}">
+<ds:datastoreItem xmlns:ds="http://schemas.openxmlformats.org/officeDocument/2006/customXml" ds:itemID="{2EE0DFFF-5DEE-48B4-A545-B4DD295E10D9}">
   <ds:schemaRefs>
     <ds:schemaRef ds:uri="http://schemas.openxmlformats.org/officeDocument/2006/bibliography"/>
   </ds:schemaRefs>

</xml_diff>